<commit_message>
use case model #1
</commit_message>
<xml_diff>
--- a/TutorGroup_Deliverable_2_UseCaseModel.docx
+++ b/TutorGroup_Deliverable_2_UseCaseModel.docx
@@ -115,7 +115,55 @@
     </w:p>
     <w:p>
       <w:r>
-        <w:t>Template – MAKE A COPY OF THE TEMPLATE</w:t>
+        <w:t>Template – MAKE</w:t>
+      </w:r>
+    </w:p>
+    <w:p>
+      <w:r>
+        <w:rPr>
+          <w:noProof/>
+        </w:rPr>
+        <w:drawing>
+          <wp:inline distT="0" distB="0" distL="0" distR="0" wp14:anchorId="65869E1D" wp14:editId="196BC282">
+            <wp:extent cx="5626249" cy="5827015"/>
+            <wp:effectExtent l="0" t="0" r="0" b="2540"/>
+            <wp:docPr id="1" name="Picture 1" descr="Chart, bubble chart&#10;&#10;Description automatically generated"/>
+            <wp:cNvGraphicFramePr>
+              <a:graphicFrameLocks xmlns:a="http://schemas.openxmlformats.org/drawingml/2006/main" noChangeAspect="1"/>
+            </wp:cNvGraphicFramePr>
+            <a:graphic xmlns:a="http://schemas.openxmlformats.org/drawingml/2006/main">
+              <a:graphicData uri="http://schemas.openxmlformats.org/drawingml/2006/picture">
+                <pic:pic xmlns:pic="http://schemas.openxmlformats.org/drawingml/2006/picture">
+                  <pic:nvPicPr>
+                    <pic:cNvPr id="1" name="Picture 1" descr="Chart, bubble chart&#10;&#10;Description automatically generated"/>
+                    <pic:cNvPicPr/>
+                  </pic:nvPicPr>
+                  <pic:blipFill>
+                    <a:blip r:embed="rId5" cstate="print">
+                      <a:extLst>
+                        <a:ext uri="{28A0092B-C50C-407E-A947-70E740481C1C}">
+                          <a14:useLocalDpi xmlns:a14="http://schemas.microsoft.com/office/drawing/2010/main" val="0"/>
+                        </a:ext>
+                      </a:extLst>
+                    </a:blip>
+                    <a:stretch>
+                      <a:fillRect/>
+                    </a:stretch>
+                  </pic:blipFill>
+                  <pic:spPr>
+                    <a:xfrm>
+                      <a:off x="0" y="0"/>
+                      <a:ext cx="5669958" cy="5872284"/>
+                    </a:xfrm>
+                    <a:prstGeom prst="rect">
+                      <a:avLst/>
+                    </a:prstGeom>
+                  </pic:spPr>
+                </pic:pic>
+              </a:graphicData>
+            </a:graphic>
+          </wp:inline>
+        </w:drawing>
       </w:r>
     </w:p>
     <w:tbl>
@@ -152,6 +200,7 @@
               <w:rPr>
                 <w:rFonts w:eastAsia="Nimbus Roman No9 L"/>
               </w:rPr>
+              <w:lastRenderedPageBreak/>
               <w:t>Title</w:t>
             </w:r>
             <w:r>
@@ -191,7 +240,7 @@
           <w:p>
             <w:pPr>
               <w:rPr>
-                <w:rFonts w:ascii="Nimbus Roman No9 L" w:hAnsi="Nimbus Roman No9 L"/>
+                <w:rFonts w:ascii="Nimbus Roman No9 L" w:hAnsi="Nimbus Roman No9 L" w:hint="eastAsia"/>
               </w:rPr>
             </w:pPr>
             <w:r>
@@ -254,7 +303,7 @@
           <w:p>
             <w:pPr>
               <w:rPr>
-                <w:rFonts w:ascii="Nimbus Roman No9 L" w:hAnsi="Nimbus Roman No9 L"/>
+                <w:rFonts w:ascii="Nimbus Roman No9 L" w:hAnsi="Nimbus Roman No9 L" w:hint="eastAsia"/>
               </w:rPr>
             </w:pPr>
             <w:r>
@@ -299,7 +348,7 @@
           <w:p>
             <w:pPr>
               <w:rPr>
-                <w:rFonts w:ascii="Nimbus Roman No9 L" w:hAnsi="Nimbus Roman No9 L"/>
+                <w:rFonts w:ascii="Nimbus Roman No9 L" w:hAnsi="Nimbus Roman No9 L" w:hint="eastAsia"/>
               </w:rPr>
             </w:pPr>
             <w:r>
@@ -344,7 +393,7 @@
           <w:p>
             <w:pPr>
               <w:rPr>
-                <w:rFonts w:ascii="Nimbus Roman No9 L" w:hAnsi="Nimbus Roman No9 L"/>
+                <w:rFonts w:ascii="Nimbus Roman No9 L" w:hAnsi="Nimbus Roman No9 L" w:hint="eastAsia"/>
               </w:rPr>
             </w:pPr>
             <w:r>
@@ -389,7 +438,7 @@
           <w:p>
             <w:pPr>
               <w:rPr>
-                <w:rFonts w:ascii="Nimbus Roman No9 L" w:hAnsi="Nimbus Roman No9 L"/>
+                <w:rFonts w:ascii="Nimbus Roman No9 L" w:hAnsi="Nimbus Roman No9 L" w:hint="eastAsia"/>
               </w:rPr>
             </w:pPr>
             <w:r>
@@ -452,7 +501,7 @@
           <w:p>
             <w:pPr>
               <w:rPr>
-                <w:rFonts w:ascii="Nimbus Roman No9 L" w:hAnsi="Nimbus Roman No9 L"/>
+                <w:rFonts w:ascii="Nimbus Roman No9 L" w:hAnsi="Nimbus Roman No9 L" w:hint="eastAsia"/>
               </w:rPr>
             </w:pPr>
             <w:r>
@@ -506,7 +555,7 @@
           <w:p>
             <w:pPr>
               <w:rPr>
-                <w:rFonts w:ascii="Nimbus Roman No9 L" w:hAnsi="Nimbus Roman No9 L"/>
+                <w:rFonts w:ascii="Nimbus Roman No9 L" w:hAnsi="Nimbus Roman No9 L" w:hint="eastAsia"/>
               </w:rPr>
             </w:pPr>
             <w:r>
@@ -560,7 +609,7 @@
           <w:p>
             <w:pPr>
               <w:rPr>
-                <w:rFonts w:ascii="Nimbus Roman No9 L" w:hAnsi="Nimbus Roman No9 L"/>
+                <w:rFonts w:ascii="Nimbus Roman No9 L" w:hAnsi="Nimbus Roman No9 L" w:hint="eastAsia"/>
               </w:rPr>
             </w:pPr>
             <w:r>
@@ -614,7 +663,7 @@
           <w:p>
             <w:pPr>
               <w:rPr>
-                <w:rFonts w:ascii="Nimbus Roman No9 L" w:hAnsi="Nimbus Roman No9 L"/>
+                <w:rFonts w:ascii="Nimbus Roman No9 L" w:hAnsi="Nimbus Roman No9 L" w:hint="eastAsia"/>
               </w:rPr>
             </w:pPr>
             <w:r>
@@ -691,251 +740,251 @@
           <w:p>
             <w:pPr>
               <w:rPr>
+                <w:rFonts w:ascii="Nimbus Roman No9 L" w:hAnsi="Nimbus Roman No9 L" w:hint="eastAsia"/>
+              </w:rPr>
+            </w:pPr>
+            <w:r>
+              <w:rPr>
+                <w:rFonts w:ascii="Nimbus Roman No9 L" w:eastAsia="Nimbus Roman No9 L" w:hAnsi="Nimbus Roman No9 L" w:cs="Nimbus Roman No9 L"/>
+                <w:b/>
+                <w:bCs/>
+              </w:rPr>
+              <w:t>STEPS</w:t>
+            </w:r>
+            <w:r>
+              <w:rPr>
                 <w:rFonts w:ascii="Nimbus Roman No9 L" w:hAnsi="Nimbus Roman No9 L"/>
               </w:rPr>
-            </w:pPr>
-            <w:r>
-              <w:rPr>
-                <w:rFonts w:ascii="Nimbus Roman No9 L" w:eastAsia="Nimbus Roman No9 L" w:hAnsi="Nimbus Roman No9 L" w:cs="Nimbus Roman No9 L"/>
-                <w:b/>
-                <w:bCs/>
-              </w:rPr>
-              <w:t>STEPS</w:t>
-            </w:r>
+              <w:t xml:space="preserve">: </w:t>
+            </w:r>
+          </w:p>
+          <w:p>
+            <w:pPr>
+              <w:rPr>
+                <w:rFonts w:ascii="Nimbus Roman No9 L" w:hAnsi="Nimbus Roman No9 L" w:hint="eastAsia"/>
+              </w:rPr>
+            </w:pPr>
             <w:r>
               <w:rPr>
                 <w:rFonts w:ascii="Nimbus Roman No9 L" w:hAnsi="Nimbus Roman No9 L"/>
               </w:rPr>
-              <w:t xml:space="preserve">: </w:t>
-            </w:r>
-          </w:p>
-          <w:p>
-            <w:pPr>
-              <w:rPr>
-                <w:rFonts w:ascii="Nimbus Roman No9 L" w:hAnsi="Nimbus Roman No9 L"/>
-              </w:rPr>
-            </w:pPr>
-            <w:r>
-              <w:rPr>
-                <w:rFonts w:ascii="Nimbus Roman No9 L" w:hAnsi="Nimbus Roman No9 L"/>
-              </w:rPr>
               <w:t>1.</w:t>
             </w:r>
           </w:p>
           <w:p>
             <w:pPr>
               <w:rPr>
-                <w:rFonts w:ascii="Nimbus Roman No9 L" w:hAnsi="Nimbus Roman No9 L"/>
-              </w:rPr>
-            </w:pPr>
-          </w:p>
-          <w:p>
-            <w:pPr>
-              <w:rPr>
-                <w:rFonts w:ascii="Nimbus Roman No9 L" w:hAnsi="Nimbus Roman No9 L"/>
-              </w:rPr>
-            </w:pPr>
-          </w:p>
-          <w:p>
-            <w:pPr>
-              <w:rPr>
-                <w:rFonts w:ascii="Nimbus Roman No9 L" w:hAnsi="Nimbus Roman No9 L"/>
-              </w:rPr>
-            </w:pPr>
-          </w:p>
-          <w:p>
-            <w:pPr>
-              <w:rPr>
-                <w:rFonts w:ascii="Nimbus Roman No9 L" w:hAnsi="Nimbus Roman No9 L"/>
-              </w:rPr>
-            </w:pPr>
-          </w:p>
-          <w:p>
-            <w:pPr>
-              <w:rPr>
-                <w:rFonts w:ascii="Nimbus Roman No9 L" w:hAnsi="Nimbus Roman No9 L"/>
-              </w:rPr>
-            </w:pPr>
-          </w:p>
-          <w:p>
-            <w:pPr>
-              <w:rPr>
-                <w:rFonts w:ascii="Nimbus Roman No9 L" w:hAnsi="Nimbus Roman No9 L"/>
-              </w:rPr>
-            </w:pPr>
-          </w:p>
-          <w:p>
-            <w:pPr>
-              <w:rPr>
-                <w:rFonts w:ascii="Nimbus Roman No9 L" w:hAnsi="Nimbus Roman No9 L"/>
-              </w:rPr>
-            </w:pPr>
-          </w:p>
-          <w:p>
-            <w:pPr>
-              <w:rPr>
-                <w:rFonts w:ascii="Nimbus Roman No9 L" w:hAnsi="Nimbus Roman No9 L"/>
-              </w:rPr>
-            </w:pPr>
-          </w:p>
-          <w:p>
-            <w:pPr>
-              <w:rPr>
-                <w:rFonts w:ascii="Nimbus Roman No9 L" w:hAnsi="Nimbus Roman No9 L"/>
-              </w:rPr>
-            </w:pPr>
-          </w:p>
-          <w:p>
-            <w:pPr>
-              <w:rPr>
-                <w:rFonts w:ascii="Nimbus Roman No9 L" w:hAnsi="Nimbus Roman No9 L"/>
-              </w:rPr>
-            </w:pPr>
-          </w:p>
-          <w:p>
-            <w:pPr>
-              <w:rPr>
-                <w:rFonts w:ascii="Nimbus Roman No9 L" w:hAnsi="Nimbus Roman No9 L"/>
-              </w:rPr>
-            </w:pPr>
-          </w:p>
-          <w:p>
-            <w:pPr>
-              <w:rPr>
-                <w:rFonts w:ascii="Nimbus Roman No9 L" w:hAnsi="Nimbus Roman No9 L"/>
-              </w:rPr>
-            </w:pPr>
-          </w:p>
-          <w:p>
-            <w:pPr>
-              <w:rPr>
-                <w:rFonts w:ascii="Nimbus Roman No9 L" w:hAnsi="Nimbus Roman No9 L"/>
-              </w:rPr>
-            </w:pPr>
-          </w:p>
-          <w:p>
-            <w:pPr>
-              <w:rPr>
-                <w:rFonts w:ascii="Nimbus Roman No9 L" w:hAnsi="Nimbus Roman No9 L"/>
-              </w:rPr>
-            </w:pPr>
-          </w:p>
-          <w:p>
-            <w:pPr>
-              <w:rPr>
-                <w:rFonts w:ascii="Nimbus Roman No9 L" w:hAnsi="Nimbus Roman No9 L"/>
-              </w:rPr>
-            </w:pPr>
-          </w:p>
-          <w:p>
-            <w:pPr>
-              <w:rPr>
-                <w:rFonts w:ascii="Nimbus Roman No9 L" w:hAnsi="Nimbus Roman No9 L"/>
-              </w:rPr>
-            </w:pPr>
-          </w:p>
-          <w:p>
-            <w:pPr>
-              <w:rPr>
-                <w:rFonts w:ascii="Nimbus Roman No9 L" w:hAnsi="Nimbus Roman No9 L"/>
-              </w:rPr>
-            </w:pPr>
-          </w:p>
-          <w:p>
-            <w:pPr>
-              <w:rPr>
-                <w:rFonts w:ascii="Nimbus Roman No9 L" w:hAnsi="Nimbus Roman No9 L"/>
-              </w:rPr>
-            </w:pPr>
-          </w:p>
-          <w:p>
-            <w:pPr>
-              <w:rPr>
-                <w:rFonts w:ascii="Nimbus Roman No9 L" w:hAnsi="Nimbus Roman No9 L"/>
-              </w:rPr>
-            </w:pPr>
-          </w:p>
-          <w:p>
-            <w:pPr>
-              <w:rPr>
-                <w:rFonts w:ascii="Nimbus Roman No9 L" w:hAnsi="Nimbus Roman No9 L"/>
-              </w:rPr>
-            </w:pPr>
-          </w:p>
-          <w:p>
-            <w:pPr>
-              <w:rPr>
-                <w:rFonts w:ascii="Nimbus Roman No9 L" w:hAnsi="Nimbus Roman No9 L"/>
-              </w:rPr>
-            </w:pPr>
-          </w:p>
-          <w:p>
-            <w:pPr>
-              <w:rPr>
-                <w:rFonts w:ascii="Nimbus Roman No9 L" w:hAnsi="Nimbus Roman No9 L"/>
-              </w:rPr>
-            </w:pPr>
-          </w:p>
-          <w:p>
-            <w:pPr>
-              <w:rPr>
-                <w:rFonts w:ascii="Nimbus Roman No9 L" w:hAnsi="Nimbus Roman No9 L"/>
-              </w:rPr>
-            </w:pPr>
-          </w:p>
-          <w:p>
-            <w:pPr>
-              <w:rPr>
-                <w:rFonts w:ascii="Nimbus Roman No9 L" w:hAnsi="Nimbus Roman No9 L"/>
-              </w:rPr>
-            </w:pPr>
-          </w:p>
-          <w:p>
-            <w:pPr>
-              <w:rPr>
-                <w:rFonts w:ascii="Nimbus Roman No9 L" w:hAnsi="Nimbus Roman No9 L"/>
-              </w:rPr>
-            </w:pPr>
-          </w:p>
-          <w:p>
-            <w:pPr>
-              <w:rPr>
-                <w:rFonts w:ascii="Nimbus Roman No9 L" w:hAnsi="Nimbus Roman No9 L"/>
-              </w:rPr>
-            </w:pPr>
-          </w:p>
-          <w:p>
-            <w:pPr>
-              <w:rPr>
-                <w:rFonts w:ascii="Nimbus Roman No9 L" w:hAnsi="Nimbus Roman No9 L"/>
-              </w:rPr>
-            </w:pPr>
-          </w:p>
-          <w:p>
-            <w:pPr>
-              <w:rPr>
-                <w:rFonts w:ascii="Nimbus Roman No9 L" w:hAnsi="Nimbus Roman No9 L"/>
-              </w:rPr>
-            </w:pPr>
-          </w:p>
-          <w:p>
-            <w:pPr>
-              <w:rPr>
-                <w:rFonts w:ascii="Nimbus Roman No9 L" w:hAnsi="Nimbus Roman No9 L"/>
-              </w:rPr>
-            </w:pPr>
-          </w:p>
-          <w:p>
-            <w:pPr>
-              <w:rPr>
-                <w:rFonts w:ascii="Nimbus Roman No9 L" w:hAnsi="Nimbus Roman No9 L"/>
-              </w:rPr>
-            </w:pPr>
-          </w:p>
-          <w:p>
-            <w:pPr>
-              <w:rPr>
-                <w:rFonts w:ascii="Nimbus Roman No9 L" w:hAnsi="Nimbus Roman No9 L"/>
+                <w:rFonts w:ascii="Nimbus Roman No9 L" w:hAnsi="Nimbus Roman No9 L" w:hint="eastAsia"/>
+              </w:rPr>
+            </w:pPr>
+          </w:p>
+          <w:p>
+            <w:pPr>
+              <w:rPr>
+                <w:rFonts w:ascii="Nimbus Roman No9 L" w:hAnsi="Nimbus Roman No9 L" w:hint="eastAsia"/>
+              </w:rPr>
+            </w:pPr>
+          </w:p>
+          <w:p>
+            <w:pPr>
+              <w:rPr>
+                <w:rFonts w:ascii="Nimbus Roman No9 L" w:hAnsi="Nimbus Roman No9 L" w:hint="eastAsia"/>
+              </w:rPr>
+            </w:pPr>
+          </w:p>
+          <w:p>
+            <w:pPr>
+              <w:rPr>
+                <w:rFonts w:ascii="Nimbus Roman No9 L" w:hAnsi="Nimbus Roman No9 L" w:hint="eastAsia"/>
+              </w:rPr>
+            </w:pPr>
+          </w:p>
+          <w:p>
+            <w:pPr>
+              <w:rPr>
+                <w:rFonts w:ascii="Nimbus Roman No9 L" w:hAnsi="Nimbus Roman No9 L" w:hint="eastAsia"/>
+              </w:rPr>
+            </w:pPr>
+          </w:p>
+          <w:p>
+            <w:pPr>
+              <w:rPr>
+                <w:rFonts w:ascii="Nimbus Roman No9 L" w:hAnsi="Nimbus Roman No9 L" w:hint="eastAsia"/>
+              </w:rPr>
+            </w:pPr>
+          </w:p>
+          <w:p>
+            <w:pPr>
+              <w:rPr>
+                <w:rFonts w:ascii="Nimbus Roman No9 L" w:hAnsi="Nimbus Roman No9 L" w:hint="eastAsia"/>
+              </w:rPr>
+            </w:pPr>
+          </w:p>
+          <w:p>
+            <w:pPr>
+              <w:rPr>
+                <w:rFonts w:ascii="Nimbus Roman No9 L" w:hAnsi="Nimbus Roman No9 L" w:hint="eastAsia"/>
+              </w:rPr>
+            </w:pPr>
+          </w:p>
+          <w:p>
+            <w:pPr>
+              <w:rPr>
+                <w:rFonts w:ascii="Nimbus Roman No9 L" w:hAnsi="Nimbus Roman No9 L" w:hint="eastAsia"/>
+              </w:rPr>
+            </w:pPr>
+          </w:p>
+          <w:p>
+            <w:pPr>
+              <w:rPr>
+                <w:rFonts w:ascii="Nimbus Roman No9 L" w:hAnsi="Nimbus Roman No9 L" w:hint="eastAsia"/>
+              </w:rPr>
+            </w:pPr>
+          </w:p>
+          <w:p>
+            <w:pPr>
+              <w:rPr>
+                <w:rFonts w:ascii="Nimbus Roman No9 L" w:hAnsi="Nimbus Roman No9 L" w:hint="eastAsia"/>
+              </w:rPr>
+            </w:pPr>
+          </w:p>
+          <w:p>
+            <w:pPr>
+              <w:rPr>
+                <w:rFonts w:ascii="Nimbus Roman No9 L" w:hAnsi="Nimbus Roman No9 L" w:hint="eastAsia"/>
+              </w:rPr>
+            </w:pPr>
+          </w:p>
+          <w:p>
+            <w:pPr>
+              <w:rPr>
+                <w:rFonts w:ascii="Nimbus Roman No9 L" w:hAnsi="Nimbus Roman No9 L" w:hint="eastAsia"/>
+              </w:rPr>
+            </w:pPr>
+          </w:p>
+          <w:p>
+            <w:pPr>
+              <w:rPr>
+                <w:rFonts w:ascii="Nimbus Roman No9 L" w:hAnsi="Nimbus Roman No9 L" w:hint="eastAsia"/>
+              </w:rPr>
+            </w:pPr>
+          </w:p>
+          <w:p>
+            <w:pPr>
+              <w:rPr>
+                <w:rFonts w:ascii="Nimbus Roman No9 L" w:hAnsi="Nimbus Roman No9 L" w:hint="eastAsia"/>
+              </w:rPr>
+            </w:pPr>
+          </w:p>
+          <w:p>
+            <w:pPr>
+              <w:rPr>
+                <w:rFonts w:ascii="Nimbus Roman No9 L" w:hAnsi="Nimbus Roman No9 L" w:hint="eastAsia"/>
+              </w:rPr>
+            </w:pPr>
+          </w:p>
+          <w:p>
+            <w:pPr>
+              <w:rPr>
+                <w:rFonts w:ascii="Nimbus Roman No9 L" w:hAnsi="Nimbus Roman No9 L" w:hint="eastAsia"/>
+              </w:rPr>
+            </w:pPr>
+          </w:p>
+          <w:p>
+            <w:pPr>
+              <w:rPr>
+                <w:rFonts w:ascii="Nimbus Roman No9 L" w:hAnsi="Nimbus Roman No9 L" w:hint="eastAsia"/>
+              </w:rPr>
+            </w:pPr>
+          </w:p>
+          <w:p>
+            <w:pPr>
+              <w:rPr>
+                <w:rFonts w:ascii="Nimbus Roman No9 L" w:hAnsi="Nimbus Roman No9 L" w:hint="eastAsia"/>
+              </w:rPr>
+            </w:pPr>
+          </w:p>
+          <w:p>
+            <w:pPr>
+              <w:rPr>
+                <w:rFonts w:ascii="Nimbus Roman No9 L" w:hAnsi="Nimbus Roman No9 L" w:hint="eastAsia"/>
+              </w:rPr>
+            </w:pPr>
+          </w:p>
+          <w:p>
+            <w:pPr>
+              <w:rPr>
+                <w:rFonts w:ascii="Nimbus Roman No9 L" w:hAnsi="Nimbus Roman No9 L" w:hint="eastAsia"/>
+              </w:rPr>
+            </w:pPr>
+          </w:p>
+          <w:p>
+            <w:pPr>
+              <w:rPr>
+                <w:rFonts w:ascii="Nimbus Roman No9 L" w:hAnsi="Nimbus Roman No9 L" w:hint="eastAsia"/>
+              </w:rPr>
+            </w:pPr>
+          </w:p>
+          <w:p>
+            <w:pPr>
+              <w:rPr>
+                <w:rFonts w:ascii="Nimbus Roman No9 L" w:hAnsi="Nimbus Roman No9 L" w:hint="eastAsia"/>
+              </w:rPr>
+            </w:pPr>
+          </w:p>
+          <w:p>
+            <w:pPr>
+              <w:rPr>
+                <w:rFonts w:ascii="Nimbus Roman No9 L" w:hAnsi="Nimbus Roman No9 L" w:hint="eastAsia"/>
+              </w:rPr>
+            </w:pPr>
+          </w:p>
+          <w:p>
+            <w:pPr>
+              <w:rPr>
+                <w:rFonts w:ascii="Nimbus Roman No9 L" w:hAnsi="Nimbus Roman No9 L" w:hint="eastAsia"/>
+              </w:rPr>
+            </w:pPr>
+          </w:p>
+          <w:p>
+            <w:pPr>
+              <w:rPr>
+                <w:rFonts w:ascii="Nimbus Roman No9 L" w:hAnsi="Nimbus Roman No9 L" w:hint="eastAsia"/>
+              </w:rPr>
+            </w:pPr>
+          </w:p>
+          <w:p>
+            <w:pPr>
+              <w:rPr>
+                <w:rFonts w:ascii="Nimbus Roman No9 L" w:hAnsi="Nimbus Roman No9 L" w:hint="eastAsia"/>
+              </w:rPr>
+            </w:pPr>
+          </w:p>
+          <w:p>
+            <w:pPr>
+              <w:rPr>
+                <w:rFonts w:ascii="Nimbus Roman No9 L" w:hAnsi="Nimbus Roman No9 L" w:hint="eastAsia"/>
+              </w:rPr>
+            </w:pPr>
+          </w:p>
+          <w:p>
+            <w:pPr>
+              <w:rPr>
+                <w:rFonts w:ascii="Nimbus Roman No9 L" w:hAnsi="Nimbus Roman No9 L" w:hint="eastAsia"/>
+              </w:rPr>
+            </w:pPr>
+          </w:p>
+          <w:p>
+            <w:pPr>
+              <w:rPr>
+                <w:rFonts w:ascii="Nimbus Roman No9 L" w:hAnsi="Nimbus Roman No9 L" w:hint="eastAsia"/>
+              </w:rPr>
+            </w:pPr>
+          </w:p>
+          <w:p>
+            <w:pPr>
+              <w:rPr>
+                <w:rFonts w:ascii="Nimbus Roman No9 L" w:hAnsi="Nimbus Roman No9 L" w:hint="eastAsia"/>
               </w:rPr>
             </w:pPr>
           </w:p>
@@ -958,7 +1007,6 @@
                 <w:b/>
                 <w:bCs/>
               </w:rPr>
-              <w:lastRenderedPageBreak/>
               <w:t>ALTERNATIVES</w:t>
             </w:r>
             <w:r>

</xml_diff>

<commit_message>
sprint review document filled out
</commit_message>
<xml_diff>
--- a/TutorGroup_Deliverable_2_UseCaseModel.docx
+++ b/TutorGroup_Deliverable_2_UseCaseModel.docx
@@ -71,6 +71,9 @@
     <w:p>
       <w:pPr>
         <w:pStyle w:val="BodyA"/>
+        <w:rPr>
+          <w:rFonts w:ascii="Times New Roman" w:hAnsi="Times New Roman" w:cs="Times New Roman"/>
+        </w:rPr>
       </w:pPr>
       <w:r>
         <w:rPr>
@@ -472,11 +475,21 @@
           <w:p>
             <w:pPr>
               <w:pStyle w:val="BodyB"/>
-              <w:rPr>
-                <w:sz w:val="20"/>
-                <w:szCs w:val="20"/>
-              </w:rPr>
-            </w:pPr>
+              <w:tabs>
+                <w:tab w:val="left" w:pos="1643"/>
+              </w:tabs>
+              <w:rPr>
+                <w:sz w:val="20"/>
+                <w:szCs w:val="20"/>
+              </w:rPr>
+            </w:pPr>
+            <w:r>
+              <w:rPr>
+                <w:sz w:val="20"/>
+                <w:szCs w:val="20"/>
+              </w:rPr>
+              <w:t>2, 14, 25</w:t>
+            </w:r>
           </w:p>
         </w:tc>
       </w:tr>
@@ -788,15 +801,7 @@
                 <w:sz w:val="20"/>
                 <w:szCs w:val="20"/>
               </w:rPr>
-              <w:t xml:space="preserve">Users expect to send a message to another </w:t>
-            </w:r>
-            <w:r>
-              <w:rPr>
-                <w:rFonts w:ascii="Times New Roman" w:hAnsi="Times New Roman"/>
-                <w:sz w:val="20"/>
-                <w:szCs w:val="20"/>
-              </w:rPr>
-              <w:t>user, and see messages sent by other users.</w:t>
+              <w:t>Users expect to send a message to another user, and see messages sent by other users.</w:t>
             </w:r>
           </w:p>
         </w:tc>
@@ -1182,23 +1187,7 @@
                 <w:sz w:val="20"/>
                 <w:szCs w:val="20"/>
               </w:rPr>
-              <w:t>User A opens User B</w:t>
-            </w:r>
-            <w:r>
-              <w:rPr>
-                <w:rFonts w:ascii="Times New Roman" w:hAnsi="Times New Roman"/>
-                <w:sz w:val="20"/>
-                <w:szCs w:val="20"/>
-              </w:rPr>
-              <w:t>’</w:t>
-            </w:r>
-            <w:r>
-              <w:rPr>
-                <w:rFonts w:ascii="Times New Roman" w:hAnsi="Times New Roman"/>
-                <w:sz w:val="20"/>
-                <w:szCs w:val="20"/>
-              </w:rPr>
-              <w:t>s profile and clicks the private message icon on their profile</w:t>
+              <w:t>User A opens User B’s profile and clicks the private message icon on their profile</w:t>
             </w:r>
           </w:p>
           <w:p>
@@ -1225,15 +1214,7 @@
                 <w:sz w:val="20"/>
                 <w:szCs w:val="20"/>
               </w:rPr>
-              <w:t xml:space="preserve">System opens a chat </w:t>
-            </w:r>
-            <w:r>
-              <w:rPr>
-                <w:rFonts w:ascii="Times New Roman" w:hAnsi="Times New Roman"/>
-                <w:sz w:val="20"/>
-                <w:szCs w:val="20"/>
-              </w:rPr>
-              <w:t>window between both users.</w:t>
+              <w:t>System opens a chat window between both users.</w:t>
             </w:r>
           </w:p>
           <w:p>
@@ -1341,15 +1322,7 @@
                 <w:sz w:val="20"/>
                 <w:szCs w:val="20"/>
               </w:rPr>
-              <w:t xml:space="preserve">System decrypts the ciphertext back to plaintext once user B receives the </w:t>
-            </w:r>
-            <w:r>
-              <w:rPr>
-                <w:rFonts w:ascii="Times New Roman" w:hAnsi="Times New Roman"/>
-                <w:sz w:val="20"/>
-                <w:szCs w:val="20"/>
-              </w:rPr>
-              <w:t>message.</w:t>
+              <w:t>System decrypts the ciphertext back to plaintext once user B receives the message.</w:t>
             </w:r>
           </w:p>
           <w:p>
@@ -1875,6 +1848,9 @@
             <w:pPr>
               <w:pStyle w:val="BodyB"/>
             </w:pPr>
+            <w:r>
+              <w:t>0</w:t>
+            </w:r>
           </w:p>
         </w:tc>
       </w:tr>
@@ -2775,15 +2751,7 @@
                 <w:sz w:val="20"/>
                 <w:szCs w:val="20"/>
               </w:rPr>
-              <w:t xml:space="preserve">4) System verifies password (&lt;&lt;include&gt;&gt; </w:t>
-            </w:r>
-            <w:r>
-              <w:rPr>
-                <w:rFonts w:ascii="Times New Roman" w:hAnsi="Times New Roman"/>
-                <w:sz w:val="20"/>
-                <w:szCs w:val="20"/>
-              </w:rPr>
-              <w:t>relationship).</w:t>
+              <w:t>4) System verifies password (&lt;&lt;include&gt;&gt; relationship).</w:t>
             </w:r>
           </w:p>
         </w:tc>
@@ -3431,6 +3399,14 @@
                 <w:szCs w:val="20"/>
               </w:rPr>
             </w:pPr>
+            <w:r>
+              <w:rPr>
+                <w:rFonts w:ascii="Times New Roman" w:hAnsi="Times New Roman"/>
+                <w:sz w:val="20"/>
+                <w:szCs w:val="20"/>
+              </w:rPr>
+              <w:t>0</w:t>
+            </w:r>
           </w:p>
         </w:tc>
       </w:tr>
@@ -4649,6 +4625,14 @@
                 <w:szCs w:val="20"/>
               </w:rPr>
             </w:pPr>
+            <w:r>
+              <w:rPr>
+                <w:rFonts w:ascii="Times New Roman" w:hAnsi="Times New Roman"/>
+                <w:sz w:val="20"/>
+                <w:szCs w:val="20"/>
+              </w:rPr>
+              <w:t>0</w:t>
+            </w:r>
           </w:p>
         </w:tc>
       </w:tr>
@@ -5658,15 +5642,7 @@
                 <w:sz w:val="20"/>
                 <w:szCs w:val="20"/>
               </w:rPr>
-              <w:t xml:space="preserve">Enables all users to create either a student or tutor </w:t>
-            </w:r>
-            <w:r>
-              <w:rPr>
-                <w:rFonts w:ascii="Times New Roman" w:hAnsi="Times New Roman"/>
-                <w:sz w:val="20"/>
-                <w:szCs w:val="20"/>
-              </w:rPr>
-              <w:t>profile.</w:t>
+              <w:t>Enables all users to create either a student or tutor profile.</w:t>
             </w:r>
           </w:p>
         </w:tc>
@@ -7068,39 +7044,7 @@
                 <w:sz w:val="20"/>
                 <w:szCs w:val="20"/>
               </w:rPr>
-              <w:t xml:space="preserve">2a. User clicks / taps the </w:t>
-            </w:r>
-            <w:r>
-              <w:rPr>
-                <w:rFonts w:ascii="Times New Roman" w:hAnsi="Times New Roman"/>
-                <w:sz w:val="20"/>
-                <w:szCs w:val="20"/>
-              </w:rPr>
-              <w:t>‘</w:t>
-            </w:r>
-            <w:r>
-              <w:rPr>
-                <w:rFonts w:ascii="Times New Roman" w:hAnsi="Times New Roman"/>
-                <w:sz w:val="20"/>
-                <w:szCs w:val="20"/>
-              </w:rPr>
-              <w:t>Create student profile</w:t>
-            </w:r>
-            <w:r>
-              <w:rPr>
-                <w:rFonts w:ascii="Times New Roman" w:hAnsi="Times New Roman"/>
-                <w:sz w:val="20"/>
-                <w:szCs w:val="20"/>
-              </w:rPr>
-              <w:t xml:space="preserve">’ </w:t>
-            </w:r>
-            <w:r>
-              <w:rPr>
-                <w:rFonts w:ascii="Times New Roman" w:hAnsi="Times New Roman"/>
-                <w:sz w:val="20"/>
-                <w:szCs w:val="20"/>
-              </w:rPr>
-              <w:t>button</w:t>
+              <w:t>2a. User clicks / taps the ‘Create student profile’ button</w:t>
             </w:r>
           </w:p>
           <w:p>
@@ -7245,15 +7189,7 @@
                 <w:sz w:val="20"/>
                 <w:szCs w:val="20"/>
               </w:rPr>
-              <w:t>, then the system opens up a new window containing a form that the user needs to fill wi</w:t>
-            </w:r>
-            <w:r>
-              <w:rPr>
-                <w:rFonts w:ascii="Times New Roman" w:hAnsi="Times New Roman"/>
-                <w:sz w:val="20"/>
-                <w:szCs w:val="20"/>
-              </w:rPr>
-              <w:t>th their student profile details.</w:t>
+              <w:t>, then the system opens up a new window containing a form that the user needs to fill with their student profile details.</w:t>
             </w:r>
           </w:p>
           <w:p>
@@ -7415,15 +7351,7 @@
                 <w:sz w:val="20"/>
                 <w:szCs w:val="20"/>
               </w:rPr>
-              <w:t xml:space="preserve"> student, the system will ask the user to </w:t>
-            </w:r>
-            <w:r>
-              <w:rPr>
-                <w:rFonts w:ascii="Times New Roman" w:hAnsi="Times New Roman"/>
-                <w:sz w:val="20"/>
-                <w:szCs w:val="20"/>
-              </w:rPr>
-              <w:t>insert their student information again (up to 3 tries), until they insert the correct information.</w:t>
+              <w:t xml:space="preserve"> student, the system will ask the user to insert their student information again (up to 3 tries), until they insert the correct information.</w:t>
             </w:r>
           </w:p>
           <w:p>
@@ -7504,15 +7432,7 @@
                 <w:sz w:val="20"/>
                 <w:szCs w:val="20"/>
               </w:rPr>
-              <w:t xml:space="preserve">2b.1 System checks whether the user has applied to become a tutor on </w:t>
-            </w:r>
-            <w:r>
-              <w:rPr>
-                <w:rFonts w:ascii="Times New Roman" w:hAnsi="Times New Roman"/>
-                <w:sz w:val="20"/>
-                <w:szCs w:val="20"/>
-              </w:rPr>
-              <w:t>this app.</w:t>
+              <w:t>2b.1 System checks whether the user has applied to become a tutor on this app.</w:t>
             </w:r>
           </w:p>
           <w:p>
@@ -7606,15 +7526,7 @@
                 <w:sz w:val="20"/>
                 <w:szCs w:val="20"/>
               </w:rPr>
-              <w:t>System opens up a new window containing a form that the user needs to fill in with their tutor pro</w:t>
-            </w:r>
-            <w:r>
-              <w:rPr>
-                <w:rFonts w:ascii="Times New Roman" w:hAnsi="Times New Roman"/>
-                <w:sz w:val="20"/>
-                <w:szCs w:val="20"/>
-              </w:rPr>
-              <w:t>file details.</w:t>
+              <w:t>System opens up a new window containing a form that the user needs to fill in with their tutor profile details.</w:t>
             </w:r>
           </w:p>
           <w:p>
@@ -7801,15 +7713,7 @@
                 <w:sz w:val="20"/>
                 <w:szCs w:val="20"/>
               </w:rPr>
-              <w:t>t create a tutor profile on this applicati</w:t>
-            </w:r>
-            <w:r>
-              <w:rPr>
-                <w:rFonts w:ascii="Times New Roman" w:hAnsi="Times New Roman"/>
-                <w:sz w:val="20"/>
-                <w:szCs w:val="20"/>
-              </w:rPr>
-              <w:t>on.</w:t>
+              <w:t>t create a tutor profile on this application.</w:t>
             </w:r>
           </w:p>
           <w:p>
@@ -7973,18 +7877,7 @@
                 <w:sz w:val="32"/>
                 <w:szCs w:val="32"/>
               </w:rPr>
-              <w:t xml:space="preserve">Search </w:t>
-            </w:r>
-            <w:r>
-              <w:rPr>
-                <w:rFonts w:ascii="Arial" w:hAnsi="Arial"/>
-                <w:b/>
-                <w:bCs/>
-                <w:kern w:val="32"/>
-                <w:sz w:val="32"/>
-                <w:szCs w:val="32"/>
-              </w:rPr>
-              <w:t>Tutors</w:t>
+              <w:t>Search Tutors</w:t>
             </w:r>
           </w:p>
         </w:tc>
@@ -8233,6 +8126,14 @@
                 <w:szCs w:val="20"/>
               </w:rPr>
             </w:pPr>
+            <w:r>
+              <w:rPr>
+                <w:rFonts w:ascii="Times New Roman" w:eastAsia="Times New Roman" w:hAnsi="Times New Roman" w:cs="Times New Roman"/>
+                <w:sz w:val="20"/>
+                <w:szCs w:val="20"/>
+              </w:rPr>
+              <w:t>1, 12</w:t>
+            </w:r>
           </w:p>
         </w:tc>
       </w:tr>
@@ -9011,15 +8912,7 @@
                 <w:sz w:val="20"/>
                 <w:szCs w:val="20"/>
               </w:rPr>
-              <w:t xml:space="preserve">Student </w:t>
-            </w:r>
-            <w:r>
-              <w:rPr>
-                <w:rFonts w:ascii="Times New Roman" w:eastAsia="SimSun" w:hAnsi="Times New Roman" w:cs="Times New Roman"/>
-                <w:sz w:val="20"/>
-                <w:szCs w:val="20"/>
-              </w:rPr>
-              <w:t xml:space="preserve">presses the </w:t>
+              <w:t xml:space="preserve">Student presses the </w:t>
             </w:r>
             <w:r>
               <w:rPr>
@@ -9392,39 +9285,7 @@
                 <w:sz w:val="20"/>
                 <w:szCs w:val="20"/>
               </w:rPr>
-              <w:t xml:space="preserve">2a. Student clicks / taps </w:t>
-            </w:r>
-            <w:r>
-              <w:rPr>
-                <w:rFonts w:ascii="Times New Roman" w:hAnsi="Times New Roman"/>
-                <w:sz w:val="20"/>
-                <w:szCs w:val="20"/>
-              </w:rPr>
-              <w:t>‘</w:t>
-            </w:r>
-            <w:r>
-              <w:rPr>
-                <w:rFonts w:ascii="Times New Roman" w:hAnsi="Times New Roman"/>
-                <w:sz w:val="20"/>
-                <w:szCs w:val="20"/>
-              </w:rPr>
-              <w:t>Search by name</w:t>
-            </w:r>
-            <w:r>
-              <w:rPr>
-                <w:rFonts w:ascii="Times New Roman" w:hAnsi="Times New Roman"/>
-                <w:sz w:val="20"/>
-                <w:szCs w:val="20"/>
-              </w:rPr>
-              <w:t xml:space="preserve">’ </w:t>
-            </w:r>
-            <w:r>
-              <w:rPr>
-                <w:rFonts w:ascii="Times New Roman" w:hAnsi="Times New Roman"/>
-                <w:sz w:val="20"/>
-                <w:szCs w:val="20"/>
-              </w:rPr>
-              <w:t>button.</w:t>
+              <w:t>2a. Student clicks / taps ‘Search by name’ button.</w:t>
             </w:r>
           </w:p>
           <w:p>
@@ -9480,15 +9341,7 @@
                 <w:sz w:val="20"/>
                 <w:szCs w:val="20"/>
               </w:rPr>
-              <w:t xml:space="preserve">2a.2 Student enters their </w:t>
-            </w:r>
-            <w:r>
-              <w:rPr>
-                <w:rFonts w:ascii="Times New Roman" w:hAnsi="Times New Roman"/>
-                <w:sz w:val="20"/>
-                <w:szCs w:val="20"/>
-              </w:rPr>
-              <w:t>text in the search box.</w:t>
+              <w:t>2a.2 Student enters their text in the search box.</w:t>
             </w:r>
           </w:p>
           <w:p>
@@ -9628,47 +9481,7 @@
                 <w:sz w:val="20"/>
                 <w:szCs w:val="20"/>
               </w:rPr>
-              <w:t>2b. Stude</w:t>
-            </w:r>
-            <w:r>
-              <w:rPr>
-                <w:rFonts w:ascii="Times New Roman" w:hAnsi="Times New Roman"/>
-                <w:sz w:val="20"/>
-                <w:szCs w:val="20"/>
-              </w:rPr>
-              <w:t xml:space="preserve">nt clicks / taps </w:t>
-            </w:r>
-            <w:r>
-              <w:rPr>
-                <w:rFonts w:ascii="Times New Roman" w:hAnsi="Times New Roman"/>
-                <w:sz w:val="20"/>
-                <w:szCs w:val="20"/>
-              </w:rPr>
-              <w:t>‘</w:t>
-            </w:r>
-            <w:r>
-              <w:rPr>
-                <w:rFonts w:ascii="Times New Roman" w:hAnsi="Times New Roman"/>
-                <w:sz w:val="20"/>
-                <w:szCs w:val="20"/>
-              </w:rPr>
-              <w:t>Search by subject button</w:t>
-            </w:r>
-            <w:r>
-              <w:rPr>
-                <w:rFonts w:ascii="Times New Roman" w:hAnsi="Times New Roman"/>
-                <w:sz w:val="20"/>
-                <w:szCs w:val="20"/>
-              </w:rPr>
-              <w:t>’</w:t>
-            </w:r>
-            <w:r>
-              <w:rPr>
-                <w:rFonts w:ascii="Times New Roman" w:hAnsi="Times New Roman"/>
-                <w:sz w:val="20"/>
-                <w:szCs w:val="20"/>
-              </w:rPr>
-              <w:t>.</w:t>
+              <w:t>2b. Student clicks / taps ‘Search by subject button’.</w:t>
             </w:r>
           </w:p>
           <w:p>
@@ -10116,6 +9929,9 @@
             <w:pPr>
               <w:pStyle w:val="BodyB"/>
             </w:pPr>
+            <w:r>
+              <w:t>23</w:t>
+            </w:r>
           </w:p>
         </w:tc>
       </w:tr>
@@ -11167,6 +10983,9 @@
             <w:pPr>
               <w:pStyle w:val="BodyB"/>
             </w:pPr>
+            <w:r>
+              <w:t>24</w:t>
+            </w:r>
           </w:p>
         </w:tc>
       </w:tr>
@@ -12209,6 +12028,9 @@
             <w:pPr>
               <w:pStyle w:val="BodyB"/>
             </w:pPr>
+            <w:r>
+              <w:t>16</w:t>
+            </w:r>
           </w:p>
         </w:tc>
       </w:tr>
@@ -13333,6 +13155,13 @@
                 <w:szCs w:val="20"/>
               </w:rPr>
             </w:pPr>
+            <w:r>
+              <w:rPr>
+                <w:sz w:val="20"/>
+                <w:szCs w:val="20"/>
+              </w:rPr>
+              <w:t>1, 2, 10</w:t>
+            </w:r>
           </w:p>
         </w:tc>
       </w:tr>
@@ -14152,15 +13981,7 @@
                 <w:sz w:val="20"/>
                 <w:szCs w:val="20"/>
               </w:rPr>
-              <w:t xml:space="preserve">Student is able to </w:t>
-            </w:r>
-            <w:r>
-              <w:rPr>
-                <w:rFonts w:ascii="Times New Roman" w:hAnsi="Times New Roman" w:cs="Times New Roman"/>
-                <w:sz w:val="20"/>
-                <w:szCs w:val="20"/>
-              </w:rPr>
-              <w:t xml:space="preserve">view another </w:t>
+              <w:t xml:space="preserve">Student is able to view another </w:t>
             </w:r>
             <w:r>
               <w:rPr>
@@ -14298,15 +14119,7 @@
                 <w:sz w:val="20"/>
                 <w:szCs w:val="20"/>
               </w:rPr>
-              <w:t xml:space="preserve">2a. 2. Is able to message and see </w:t>
-            </w:r>
-            <w:r>
-              <w:rPr>
-                <w:rFonts w:ascii="Times New Roman" w:hAnsi="Times New Roman"/>
-                <w:sz w:val="20"/>
-                <w:szCs w:val="20"/>
-              </w:rPr>
-              <w:t xml:space="preserve">other </w:t>
+              <w:t xml:space="preserve">2a. 2. Is able to message and see other </w:t>
             </w:r>
             <w:r>
               <w:rPr>
@@ -14684,6 +14497,13 @@
                 <w:szCs w:val="20"/>
               </w:rPr>
             </w:pPr>
+            <w:r>
+              <w:rPr>
+                <w:sz w:val="20"/>
+                <w:szCs w:val="20"/>
+              </w:rPr>
+              <w:t>11</w:t>
+            </w:r>
           </w:p>
         </w:tc>
       </w:tr>
@@ -15508,13 +15328,7 @@
               <w:rPr>
                 <w:rFonts w:ascii="Arial" w:eastAsia="SimSun" w:hAnsi="Arial" w:cs="SimSun"/>
               </w:rPr>
-              <w:t xml:space="preserve"> schedule and compare their own with theirs to see </w:t>
-            </w:r>
-            <w:r>
-              <w:rPr>
-                <w:rFonts w:ascii="Arial" w:eastAsia="SimSun" w:hAnsi="Arial" w:cs="SimSun"/>
-              </w:rPr>
-              <w:t>available times</w:t>
+              <w:t xml:space="preserve"> schedule and compare their own with theirs to see available times</w:t>
             </w:r>
           </w:p>
         </w:tc>
@@ -15554,17 +15368,7 @@
                 <w:sz w:val="20"/>
                 <w:szCs w:val="20"/>
               </w:rPr>
-              <w:t>A</w:t>
-            </w:r>
-            <w:r>
-              <w:rPr>
-                <w:rFonts w:ascii="Times New Roman" w:eastAsia="SimSun" w:hAnsi="Times New Roman" w:cs="SimSun"/>
-                <w:b/>
-                <w:bCs/>
-                <w:sz w:val="20"/>
-                <w:szCs w:val="20"/>
-              </w:rPr>
-              <w:t>LTERNATIVES</w:t>
+              <w:t>ALTERNATIVES</w:t>
             </w:r>
             <w:r>
               <w:rPr>
@@ -15931,15 +15735,7 @@
                 <w:sz w:val="20"/>
                 <w:szCs w:val="20"/>
               </w:rPr>
-              <w:t xml:space="preserve">Allows users to </w:t>
-            </w:r>
-            <w:r>
-              <w:rPr>
-                <w:rFonts w:ascii="Times New Roman" w:hAnsi="Times New Roman"/>
-                <w:sz w:val="20"/>
-                <w:szCs w:val="20"/>
-              </w:rPr>
-              <w:t>access a support page with resources for help with the service and contact information</w:t>
+              <w:t>Allows users to access a support page with resources for help with the service and contact information</w:t>
             </w:r>
           </w:p>
         </w:tc>
@@ -16097,6 +15893,14 @@
                 <w:szCs w:val="20"/>
               </w:rPr>
             </w:pPr>
+            <w:r>
+              <w:rPr>
+                <w:rFonts w:ascii="Times New Roman" w:hAnsi="Times New Roman"/>
+                <w:sz w:val="20"/>
+                <w:szCs w:val="20"/>
+              </w:rPr>
+              <w:t>26, 4, 29</w:t>
+            </w:r>
           </w:p>
         </w:tc>
       </w:tr>
@@ -16852,15 +16656,7 @@
                 <w:sz w:val="20"/>
                 <w:szCs w:val="20"/>
               </w:rPr>
-              <w:t xml:space="preserve">User clicks/taps </w:t>
-            </w:r>
-            <w:r>
-              <w:rPr>
-                <w:rFonts w:ascii="Times New Roman" w:hAnsi="Times New Roman" w:cs="Times New Roman"/>
-                <w:sz w:val="20"/>
-                <w:szCs w:val="20"/>
-              </w:rPr>
-              <w:t>calendar</w:t>
+              <w:t>User clicks/taps calendar</w:t>
             </w:r>
           </w:p>
           <w:p>
@@ -16962,21 +16758,11 @@
                 <w:sz w:val="20"/>
                 <w:szCs w:val="20"/>
               </w:rPr>
-              <w:t>A</w:t>
+              <w:t>ALTERNATIVES</w:t>
             </w:r>
             <w:r>
               <w:rPr>
                 <w:rFonts w:ascii="Times New Roman" w:eastAsia="SimSun" w:hAnsi="Times New Roman" w:cs="SimSun"/>
-                <w:b/>
-                <w:bCs/>
-                <w:sz w:val="20"/>
-                <w:szCs w:val="20"/>
-              </w:rPr>
-              <w:t>LTERNATIVES</w:t>
-            </w:r>
-            <w:r>
-              <w:rPr>
-                <w:rFonts w:ascii="Times New Roman" w:eastAsia="SimSun" w:hAnsi="Times New Roman" w:cs="SimSun"/>
                 <w:sz w:val="20"/>
                 <w:szCs w:val="20"/>
               </w:rPr>
@@ -17044,15 +16830,7 @@
                 <w:sz w:val="20"/>
                 <w:szCs w:val="20"/>
               </w:rPr>
-              <w:t xml:space="preserve">2a. 2. </w:t>
-            </w:r>
-            <w:r>
-              <w:rPr>
-                <w:rFonts w:ascii="Times New Roman" w:hAnsi="Times New Roman"/>
-                <w:sz w:val="20"/>
-                <w:szCs w:val="20"/>
-              </w:rPr>
-              <w:t>User clicks to view their schedule</w:t>
+              <w:t>2a. 2. User clicks to view their schedule</w:t>
             </w:r>
           </w:p>
           <w:p>

</xml_diff>

<commit_message>
delete extre spaces in use case document
</commit_message>
<xml_diff>
--- a/TutorGroup_Deliverable_2_UseCaseModel.docx
+++ b/TutorGroup_Deliverable_2_UseCaseModel.docx
@@ -1231,18 +1231,8 @@
                 <w:sz w:val="20"/>
                 <w:szCs w:val="20"/>
               </w:rPr>
-              <w:t xml:space="preserve">User A opens User B’s profile and clicks the private message icon on their </w:t>
-            </w:r>
-            <w:proofErr w:type="gramStart"/>
-            <w:r>
-              <w:rPr>
-                <w:rFonts w:ascii="Times New Roman" w:hAnsi="Times New Roman"/>
-                <w:sz w:val="20"/>
-                <w:szCs w:val="20"/>
-              </w:rPr>
-              <w:t>profile</w:t>
-            </w:r>
-            <w:proofErr w:type="gramEnd"/>
+              <w:t>User A opens User B’s profile and clicks the private message icon on their profile</w:t>
+            </w:r>
           </w:p>
           <w:p>
             <w:pPr>
@@ -2863,18 +2853,8 @@
                 <w:sz w:val="20"/>
                 <w:szCs w:val="20"/>
               </w:rPr>
-              <w:t xml:space="preserve">1)user Enters </w:t>
-            </w:r>
-            <w:proofErr w:type="gramStart"/>
-            <w:r>
-              <w:rPr>
-                <w:rFonts w:ascii="Times New Roman" w:hAnsi="Times New Roman"/>
-                <w:sz w:val="20"/>
-                <w:szCs w:val="20"/>
-              </w:rPr>
-              <w:t>Password</w:t>
-            </w:r>
-            <w:proofErr w:type="gramEnd"/>
+              <w:t>1)user Enters Password</w:t>
+            </w:r>
           </w:p>
           <w:p>
             <w:pPr>
@@ -5394,25 +5374,7 @@
                 <w:sz w:val="20"/>
                 <w:szCs w:val="20"/>
               </w:rPr>
-              <w:t xml:space="preserve"> verify username and </w:t>
-            </w:r>
-            <w:proofErr w:type="gramStart"/>
-            <w:r>
-              <w:rPr>
-                <w:rFonts w:ascii="Times New Roman" w:hAnsi="Times New Roman"/>
-                <w:sz w:val="20"/>
-                <w:szCs w:val="20"/>
-              </w:rPr>
-              <w:t>password</w:t>
-            </w:r>
-            <w:proofErr w:type="gramEnd"/>
-            <w:r>
-              <w:rPr>
-                <w:rFonts w:ascii="Times New Roman" w:hAnsi="Times New Roman"/>
-                <w:sz w:val="20"/>
-                <w:szCs w:val="20"/>
-              </w:rPr>
-              <w:t xml:space="preserve"> </w:t>
+              <w:t xml:space="preserve"> verify username and password </w:t>
             </w:r>
           </w:p>
           <w:p>
@@ -5484,85 +5446,6 @@
         <w:pStyle w:val="BodyA"/>
         <w:widowControl w:val="0"/>
         <w:ind w:left="108" w:hanging="108"/>
-        <w:jc w:val="center"/>
-        <w:rPr>
-          <w:rFonts w:ascii="Times New Roman" w:eastAsia="Times New Roman" w:hAnsi="Times New Roman" w:cs="Times New Roman"/>
-          <w:b/>
-          <w:bCs/>
-        </w:rPr>
-      </w:pPr>
-    </w:p>
-    <w:p>
-      <w:pPr>
-        <w:pStyle w:val="BodyA"/>
-        <w:widowControl w:val="0"/>
-        <w:ind w:left="108" w:hanging="108"/>
-        <w:jc w:val="center"/>
-        <w:rPr>
-          <w:rFonts w:ascii="Times New Roman" w:eastAsia="Times New Roman" w:hAnsi="Times New Roman" w:cs="Times New Roman"/>
-          <w:b/>
-          <w:bCs/>
-        </w:rPr>
-      </w:pPr>
-    </w:p>
-    <w:p>
-      <w:pPr>
-        <w:pStyle w:val="BodyA"/>
-        <w:widowControl w:val="0"/>
-        <w:ind w:left="108" w:hanging="108"/>
-        <w:jc w:val="center"/>
-        <w:rPr>
-          <w:rFonts w:ascii="Times New Roman" w:eastAsia="Times New Roman" w:hAnsi="Times New Roman" w:cs="Times New Roman"/>
-          <w:b/>
-          <w:bCs/>
-        </w:rPr>
-      </w:pPr>
-    </w:p>
-    <w:p>
-      <w:pPr>
-        <w:pStyle w:val="BodyA"/>
-        <w:widowControl w:val="0"/>
-        <w:ind w:left="108" w:hanging="108"/>
-        <w:jc w:val="center"/>
-        <w:rPr>
-          <w:rFonts w:ascii="Times New Roman" w:eastAsia="Times New Roman" w:hAnsi="Times New Roman" w:cs="Times New Roman"/>
-          <w:b/>
-          <w:bCs/>
-        </w:rPr>
-      </w:pPr>
-    </w:p>
-    <w:p>
-      <w:pPr>
-        <w:pStyle w:val="BodyA"/>
-        <w:widowControl w:val="0"/>
-        <w:ind w:left="108" w:hanging="108"/>
-        <w:jc w:val="center"/>
-        <w:rPr>
-          <w:rFonts w:ascii="Times New Roman" w:eastAsia="Times New Roman" w:hAnsi="Times New Roman" w:cs="Times New Roman"/>
-          <w:b/>
-          <w:bCs/>
-        </w:rPr>
-      </w:pPr>
-    </w:p>
-    <w:p>
-      <w:pPr>
-        <w:pStyle w:val="BodyA"/>
-        <w:widowControl w:val="0"/>
-        <w:ind w:left="108" w:hanging="108"/>
-        <w:jc w:val="center"/>
-        <w:rPr>
-          <w:rFonts w:ascii="Times New Roman" w:eastAsia="Times New Roman" w:hAnsi="Times New Roman" w:cs="Times New Roman"/>
-          <w:b/>
-          <w:bCs/>
-        </w:rPr>
-      </w:pPr>
-    </w:p>
-    <w:p>
-      <w:pPr>
-        <w:pStyle w:val="BodyA"/>
-        <w:widowControl w:val="0"/>
-        <w:ind w:left="108" w:hanging="108"/>
-        <w:jc w:val="center"/>
         <w:rPr>
           <w:rFonts w:ascii="Times New Roman" w:eastAsia="Times New Roman" w:hAnsi="Times New Roman" w:cs="Times New Roman"/>
           <w:b/>
@@ -6648,7 +6531,7 @@
       </w:tblGrid>
       <w:tr>
         <w:trPr>
-          <w:trHeight w:hRule="exact" w:val="4920"/>
+          <w:trHeight w:hRule="exact" w:val="4950"/>
         </w:trPr>
         <w:tc>
           <w:tcPr>
@@ -6684,6 +6567,7 @@
                 <w:sz w:val="20"/>
                 <w:szCs w:val="20"/>
               </w:rPr>
+              <w:lastRenderedPageBreak/>
               <w:t>STEPS</w:t>
             </w:r>
             <w:r>
@@ -6713,14 +6597,14 @@
                 <w:numId w:val="2"/>
               </w:numPr>
               <w:rPr>
-                <w:rFonts w:ascii="SimSun" w:eastAsia="SimSun" w:hAnsi="SimSun" w:cs="SimSun"/>
-                <w:sz w:val="20"/>
-                <w:szCs w:val="20"/>
-              </w:rPr>
-            </w:pPr>
-            <w:r>
-              <w:rPr>
-                <w:rFonts w:ascii="SimSun" w:eastAsia="SimSun" w:hAnsi="SimSun" w:cs="SimSun"/>
+                <w:rFonts w:ascii="Times New Roman" w:eastAsia="SimSun" w:hAnsi="Times New Roman" w:cs="Times New Roman"/>
+                <w:sz w:val="20"/>
+                <w:szCs w:val="20"/>
+              </w:rPr>
+            </w:pPr>
+            <w:r>
+              <w:rPr>
+                <w:rFonts w:ascii="Times New Roman" w:eastAsia="SimSun" w:hAnsi="Times New Roman" w:cs="Times New Roman"/>
                 <w:sz w:val="20"/>
                 <w:szCs w:val="20"/>
               </w:rPr>
@@ -6728,7 +6612,7 @@
             </w:r>
             <w:r>
               <w:rPr>
-                <w:rFonts w:ascii="SimSun" w:eastAsia="SimSun" w:hAnsi="SimSun" w:cs="SimSun"/>
+                <w:rFonts w:ascii="Times New Roman" w:eastAsia="SimSun" w:hAnsi="Times New Roman" w:cs="Times New Roman"/>
                 <w:sz w:val="20"/>
                 <w:szCs w:val="20"/>
                 <w:rtl/>
@@ -6738,7 +6622,7 @@
             </w:r>
             <w:r>
               <w:rPr>
-                <w:rFonts w:ascii="SimSun" w:eastAsia="SimSun" w:hAnsi="SimSun" w:cs="SimSun"/>
+                <w:rFonts w:ascii="Times New Roman" w:eastAsia="SimSun" w:hAnsi="Times New Roman" w:cs="Times New Roman"/>
                 <w:sz w:val="20"/>
                 <w:szCs w:val="20"/>
               </w:rPr>
@@ -6746,7 +6630,7 @@
             </w:r>
             <w:r>
               <w:rPr>
-                <w:rFonts w:ascii="SimSun" w:eastAsia="SimSun" w:hAnsi="SimSun" w:cs="SimSun"/>
+                <w:rFonts w:ascii="Times New Roman" w:eastAsia="SimSun" w:hAnsi="Times New Roman" w:cs="Times New Roman"/>
                 <w:sz w:val="20"/>
                 <w:szCs w:val="20"/>
                 <w:rtl/>
@@ -6756,28 +6640,18 @@
             </w:r>
             <w:r>
               <w:rPr>
-                <w:rFonts w:ascii="SimSun" w:eastAsia="SimSun" w:hAnsi="SimSun" w:cs="SimSun"/>
-                <w:sz w:val="20"/>
-                <w:szCs w:val="20"/>
-              </w:rPr>
-              <w:t xml:space="preserve">button on their </w:t>
-            </w:r>
-            <w:proofErr w:type="gramStart"/>
-            <w:r>
-              <w:rPr>
-                <w:rFonts w:ascii="SimSun" w:eastAsia="SimSun" w:hAnsi="SimSun" w:cs="SimSun"/>
-                <w:sz w:val="20"/>
-                <w:szCs w:val="20"/>
-              </w:rPr>
-              <w:t>menu</w:t>
-            </w:r>
-            <w:proofErr w:type="gramEnd"/>
-          </w:p>
-          <w:p>
-            <w:pPr>
-              <w:pStyle w:val="BodyA"/>
-              <w:rPr>
-                <w:rFonts w:ascii="SimSun" w:eastAsia="SimSun" w:hAnsi="SimSun" w:cs="SimSun"/>
+                <w:rFonts w:ascii="Times New Roman" w:eastAsia="SimSun" w:hAnsi="Times New Roman" w:cs="Times New Roman"/>
+                <w:sz w:val="20"/>
+                <w:szCs w:val="20"/>
+              </w:rPr>
+              <w:t>button on their menu</w:t>
+            </w:r>
+          </w:p>
+          <w:p>
+            <w:pPr>
+              <w:pStyle w:val="BodyA"/>
+              <w:rPr>
+                <w:rFonts w:ascii="Times New Roman" w:eastAsia="SimSun" w:hAnsi="Times New Roman" w:cs="Times New Roman"/>
                 <w:sz w:val="20"/>
                 <w:szCs w:val="20"/>
               </w:rPr>
@@ -6791,14 +6665,14 @@
                 <w:numId w:val="2"/>
               </w:numPr>
               <w:rPr>
-                <w:rFonts w:ascii="SimSun" w:eastAsia="SimSun" w:hAnsi="SimSun" w:cs="SimSun"/>
-                <w:sz w:val="20"/>
-                <w:szCs w:val="20"/>
-              </w:rPr>
-            </w:pPr>
-            <w:r>
-              <w:rPr>
-                <w:rFonts w:ascii="SimSun" w:eastAsia="SimSun" w:hAnsi="SimSun" w:cs="SimSun"/>
+                <w:rFonts w:ascii="Times New Roman" w:eastAsia="SimSun" w:hAnsi="Times New Roman" w:cs="Times New Roman"/>
+                <w:sz w:val="20"/>
+                <w:szCs w:val="20"/>
+              </w:rPr>
+            </w:pPr>
+            <w:r>
+              <w:rPr>
+                <w:rFonts w:ascii="Times New Roman" w:eastAsia="SimSun" w:hAnsi="Times New Roman" w:cs="Times New Roman"/>
                 <w:sz w:val="20"/>
                 <w:szCs w:val="20"/>
               </w:rPr>
@@ -6806,7 +6680,7 @@
             </w:r>
             <w:r>
               <w:rPr>
-                <w:rFonts w:ascii="SimSun" w:eastAsia="SimSun" w:hAnsi="SimSun" w:cs="SimSun"/>
+                <w:rFonts w:ascii="Times New Roman" w:eastAsia="SimSun" w:hAnsi="Times New Roman" w:cs="Times New Roman"/>
                 <w:sz w:val="20"/>
                 <w:szCs w:val="20"/>
                 <w:rtl/>
@@ -6816,7 +6690,7 @@
             </w:r>
             <w:r>
               <w:rPr>
-                <w:rFonts w:ascii="SimSun" w:eastAsia="SimSun" w:hAnsi="SimSun" w:cs="SimSun"/>
+                <w:rFonts w:ascii="Times New Roman" w:eastAsia="SimSun" w:hAnsi="Times New Roman" w:cs="Times New Roman"/>
                 <w:sz w:val="20"/>
                 <w:szCs w:val="20"/>
               </w:rPr>
@@ -6824,7 +6698,7 @@
             </w:r>
             <w:r>
               <w:rPr>
-                <w:rFonts w:ascii="SimSun" w:eastAsia="SimSun" w:hAnsi="SimSun" w:cs="SimSun"/>
+                <w:rFonts w:ascii="Times New Roman" w:eastAsia="SimSun" w:hAnsi="Times New Roman" w:cs="Times New Roman"/>
                 <w:sz w:val="20"/>
                 <w:szCs w:val="20"/>
                 <w:rtl/>
@@ -6834,7 +6708,7 @@
             </w:r>
             <w:r>
               <w:rPr>
-                <w:rFonts w:ascii="SimSun" w:eastAsia="SimSun" w:hAnsi="SimSun" w:cs="SimSun"/>
+                <w:rFonts w:ascii="Times New Roman" w:eastAsia="SimSun" w:hAnsi="Times New Roman" w:cs="Times New Roman"/>
                 <w:sz w:val="20"/>
                 <w:szCs w:val="20"/>
               </w:rPr>
@@ -6842,7 +6716,7 @@
             </w:r>
             <w:r>
               <w:rPr>
-                <w:rFonts w:ascii="SimSun" w:eastAsia="SimSun" w:hAnsi="SimSun" w:cs="SimSun"/>
+                <w:rFonts w:ascii="Times New Roman" w:eastAsia="SimSun" w:hAnsi="Times New Roman" w:cs="Times New Roman"/>
                 <w:sz w:val="20"/>
                 <w:szCs w:val="20"/>
                 <w:rtl/>
@@ -6852,25 +6726,15 @@
             </w:r>
             <w:r>
               <w:rPr>
-                <w:rFonts w:ascii="SimSun" w:eastAsia="SimSun" w:hAnsi="SimSun" w:cs="SimSun"/>
-                <w:sz w:val="20"/>
-                <w:szCs w:val="20"/>
-              </w:rPr>
-              <w:t xml:space="preserve">Create tutor </w:t>
-            </w:r>
-            <w:proofErr w:type="gramStart"/>
-            <w:r>
-              <w:rPr>
-                <w:rFonts w:ascii="SimSun" w:eastAsia="SimSun" w:hAnsi="SimSun" w:cs="SimSun"/>
-                <w:sz w:val="20"/>
-                <w:szCs w:val="20"/>
-              </w:rPr>
-              <w:t>profile</w:t>
-            </w:r>
-            <w:proofErr w:type="gramEnd"/>
-            <w:r>
-              <w:rPr>
-                <w:rFonts w:ascii="SimSun" w:eastAsia="SimSun" w:hAnsi="SimSun" w:cs="SimSun"/>
+                <w:rFonts w:ascii="Times New Roman" w:eastAsia="SimSun" w:hAnsi="Times New Roman" w:cs="Times New Roman"/>
+                <w:sz w:val="20"/>
+                <w:szCs w:val="20"/>
+              </w:rPr>
+              <w:t>Create tutor profile</w:t>
+            </w:r>
+            <w:r>
+              <w:rPr>
+                <w:rFonts w:ascii="Times New Roman" w:eastAsia="SimSun" w:hAnsi="Times New Roman" w:cs="Times New Roman"/>
                 <w:sz w:val="20"/>
                 <w:szCs w:val="20"/>
                 <w:rtl/>
@@ -6885,7 +6749,7 @@
               <w:bidi/>
               <w:jc w:val="right"/>
               <w:rPr>
-                <w:rFonts w:ascii="SimSun" w:eastAsia="SimSun" w:hAnsi="SimSun" w:cs="SimSun"/>
+                <w:rFonts w:ascii="Times New Roman" w:eastAsia="SimSun" w:hAnsi="Times New Roman" w:cs="Times New Roman"/>
                 <w:sz w:val="20"/>
                 <w:szCs w:val="20"/>
                 <w:rtl/>
@@ -6901,7 +6765,7 @@
                 <w:numId w:val="2"/>
               </w:numPr>
               <w:rPr>
-                <w:rFonts w:ascii="SimSun" w:eastAsia="SimSun" w:hAnsi="SimSun" w:cs="SimSun"/>
+                <w:rFonts w:ascii="Times New Roman" w:eastAsia="SimSun" w:hAnsi="Times New Roman" w:cs="Times New Roman"/>
                 <w:sz w:val="20"/>
                 <w:szCs w:val="20"/>
                 <w:lang w:val="ar-SA"/>
@@ -6910,7 +6774,7 @@
             <w:proofErr w:type="spellStart"/>
             <w:r>
               <w:rPr>
-                <w:rFonts w:ascii="SimSun" w:eastAsia="SimSun" w:hAnsi="SimSun" w:cs="SimSun"/>
+                <w:rFonts w:ascii="Times New Roman" w:eastAsia="SimSun" w:hAnsi="Times New Roman" w:cs="Times New Roman"/>
                 <w:sz w:val="20"/>
                 <w:szCs w:val="20"/>
                 <w:rtl/>
@@ -6921,7 +6785,7 @@
             <w:proofErr w:type="spellEnd"/>
             <w:r>
               <w:rPr>
-                <w:rFonts w:ascii="SimSun" w:eastAsia="SimSun" w:hAnsi="SimSun" w:cs="SimSun"/>
+                <w:rFonts w:ascii="Times New Roman" w:eastAsia="SimSun" w:hAnsi="Times New Roman" w:cs="Times New Roman"/>
                 <w:sz w:val="20"/>
                 <w:szCs w:val="20"/>
               </w:rPr>
@@ -6932,7 +6796,7 @@
             <w:pPr>
               <w:pStyle w:val="BodyA"/>
               <w:rPr>
-                <w:rFonts w:ascii="SimSun" w:eastAsia="SimSun" w:hAnsi="SimSun" w:cs="SimSun"/>
+                <w:rFonts w:ascii="Times New Roman" w:eastAsia="SimSun" w:hAnsi="Times New Roman" w:cs="Times New Roman"/>
                 <w:sz w:val="20"/>
                 <w:szCs w:val="20"/>
               </w:rPr>
@@ -6946,14 +6810,14 @@
                 <w:numId w:val="2"/>
               </w:numPr>
               <w:rPr>
-                <w:rFonts w:ascii="SimSun" w:eastAsia="SimSun" w:hAnsi="SimSun" w:cs="SimSun"/>
-                <w:sz w:val="20"/>
-                <w:szCs w:val="20"/>
-              </w:rPr>
-            </w:pPr>
-            <w:r>
-              <w:rPr>
-                <w:rFonts w:ascii="SimSun" w:eastAsia="SimSun" w:hAnsi="SimSun" w:cs="SimSun"/>
+                <w:rFonts w:ascii="Times New Roman" w:eastAsia="SimSun" w:hAnsi="Times New Roman" w:cs="Times New Roman"/>
+                <w:sz w:val="20"/>
+                <w:szCs w:val="20"/>
+              </w:rPr>
+            </w:pPr>
+            <w:r>
+              <w:rPr>
+                <w:rFonts w:ascii="Times New Roman" w:eastAsia="SimSun" w:hAnsi="Times New Roman" w:cs="Times New Roman"/>
                 <w:sz w:val="20"/>
                 <w:szCs w:val="20"/>
               </w:rPr>
@@ -7525,25 +7389,7 @@
                 <w:sz w:val="20"/>
                 <w:szCs w:val="20"/>
               </w:rPr>
-              <w:t xml:space="preserve"> students </w:t>
-            </w:r>
-            <w:proofErr w:type="gramStart"/>
-            <w:r>
-              <w:rPr>
-                <w:rFonts w:ascii="Times New Roman" w:hAnsi="Times New Roman"/>
-                <w:sz w:val="20"/>
-                <w:szCs w:val="20"/>
-              </w:rPr>
-              <w:t>are able to</w:t>
-            </w:r>
-            <w:proofErr w:type="gramEnd"/>
-            <w:r>
-              <w:rPr>
-                <w:rFonts w:ascii="Times New Roman" w:hAnsi="Times New Roman"/>
-                <w:sz w:val="20"/>
-                <w:szCs w:val="20"/>
-              </w:rPr>
-              <w:t xml:space="preserve"> create a student profile.</w:t>
+              <w:t xml:space="preserve"> students are able to create a student profile.</w:t>
             </w:r>
           </w:p>
         </w:tc>
@@ -8195,7 +8041,6 @@
                 <w:sz w:val="20"/>
                 <w:szCs w:val="20"/>
               </w:rPr>
-              <w:lastRenderedPageBreak/>
               <w:t>Precondition</w:t>
             </w:r>
             <w:r>
@@ -8273,6 +8118,7 @@
                 <w:sz w:val="20"/>
                 <w:szCs w:val="20"/>
               </w:rPr>
+              <w:lastRenderedPageBreak/>
               <w:t>Success Postcondition</w:t>
             </w:r>
             <w:r>
@@ -8439,18 +8285,8 @@
                 <w:sz w:val="20"/>
                 <w:szCs w:val="20"/>
               </w:rPr>
-              <w:t xml:space="preserve">User clicks / taps the ‘Create student profile’ </w:t>
-            </w:r>
-            <w:proofErr w:type="gramStart"/>
-            <w:r>
-              <w:rPr>
-                <w:rFonts w:ascii="Times New Roman" w:hAnsi="Times New Roman"/>
-                <w:sz w:val="20"/>
-                <w:szCs w:val="20"/>
-              </w:rPr>
-              <w:t>button</w:t>
-            </w:r>
-            <w:proofErr w:type="gramEnd"/>
+              <w:t>User clicks / taps the ‘Create student profile’ button</w:t>
+            </w:r>
           </w:p>
           <w:p>
             <w:pPr>
@@ -8481,18 +8317,8 @@
                 <w:sz w:val="20"/>
                 <w:szCs w:val="20"/>
               </w:rPr>
-              <w:t xml:space="preserve">System opens a new window and asks the user to insert their full name, student ID and </w:t>
-            </w:r>
-            <w:proofErr w:type="gramStart"/>
-            <w:r>
-              <w:rPr>
-                <w:rFonts w:ascii="Times New Roman" w:hAnsi="Times New Roman"/>
-                <w:sz w:val="20"/>
-                <w:szCs w:val="20"/>
-              </w:rPr>
-              <w:t>email</w:t>
-            </w:r>
-            <w:proofErr w:type="gramEnd"/>
+              <w:t>System opens a new window and asks the user to insert their full name, student ID and email</w:t>
+            </w:r>
           </w:p>
           <w:p>
             <w:pPr>
@@ -8523,18 +8349,8 @@
                 <w:sz w:val="20"/>
                 <w:szCs w:val="20"/>
               </w:rPr>
-              <w:t xml:space="preserve">User enters their full name, student ID and </w:t>
-            </w:r>
-            <w:proofErr w:type="gramStart"/>
-            <w:r>
-              <w:rPr>
-                <w:rFonts w:ascii="Times New Roman" w:hAnsi="Times New Roman"/>
-                <w:sz w:val="20"/>
-                <w:szCs w:val="20"/>
-              </w:rPr>
-              <w:t>email</w:t>
-            </w:r>
-            <w:proofErr w:type="gramEnd"/>
+              <w:t>User enters their full name, student ID and email</w:t>
+            </w:r>
           </w:p>
           <w:p>
             <w:pPr>
@@ -8593,7 +8409,6 @@
               </w:rPr>
               <w:t xml:space="preserve">’ </w:t>
             </w:r>
-            <w:proofErr w:type="gramStart"/>
             <w:r>
               <w:rPr>
                 <w:rFonts w:ascii="Times New Roman" w:hAnsi="Times New Roman"/>
@@ -8603,7 +8418,6 @@
               </w:rPr>
               <w:t>button</w:t>
             </w:r>
-            <w:proofErr w:type="gramEnd"/>
           </w:p>
           <w:p>
             <w:pPr>
@@ -8634,18 +8448,8 @@
                 <w:sz w:val="20"/>
                 <w:szCs w:val="20"/>
               </w:rPr>
-              <w:t xml:space="preserve">System checks whether the user is a student at the University of Maine based on the information </w:t>
-            </w:r>
-            <w:proofErr w:type="gramStart"/>
-            <w:r>
-              <w:rPr>
-                <w:rFonts w:ascii="Times New Roman" w:hAnsi="Times New Roman"/>
-                <w:sz w:val="20"/>
-                <w:szCs w:val="20"/>
-              </w:rPr>
-              <w:t>submitted</w:t>
-            </w:r>
-            <w:proofErr w:type="gramEnd"/>
+              <w:t>System checks whether the user is a student at the University of Maine based on the information submitted</w:t>
+            </w:r>
           </w:p>
           <w:p>
             <w:pPr>
@@ -8926,25 +8730,7 @@
                 <w:sz w:val="20"/>
                 <w:szCs w:val="20"/>
               </w:rPr>
-              <w:t xml:space="preserve">, then the system </w:t>
-            </w:r>
-            <w:proofErr w:type="gramStart"/>
-            <w:r>
-              <w:rPr>
-                <w:rFonts w:ascii="Times New Roman" w:hAnsi="Times New Roman"/>
-                <w:sz w:val="20"/>
-                <w:szCs w:val="20"/>
-              </w:rPr>
-              <w:t>opens up</w:t>
-            </w:r>
-            <w:proofErr w:type="gramEnd"/>
-            <w:r>
-              <w:rPr>
-                <w:rFonts w:ascii="Times New Roman" w:hAnsi="Times New Roman"/>
-                <w:sz w:val="20"/>
-                <w:szCs w:val="20"/>
-              </w:rPr>
-              <w:t xml:space="preserve"> a new window containing a form that the user needs to fill with their student profile details.</w:t>
+              <w:t>, then the system opens up a new window containing a form that the user needs to fill with their student profile details.</w:t>
             </w:r>
           </w:p>
           <w:p>
@@ -8972,18 +8758,8 @@
                 <w:sz w:val="20"/>
                 <w:szCs w:val="20"/>
               </w:rPr>
-              <w:t xml:space="preserve">5a.1. User fills in the rest of their </w:t>
-            </w:r>
-            <w:proofErr w:type="gramStart"/>
-            <w:r>
-              <w:rPr>
-                <w:rFonts w:ascii="Times New Roman" w:hAnsi="Times New Roman"/>
-                <w:sz w:val="20"/>
-                <w:szCs w:val="20"/>
-              </w:rPr>
-              <w:t>profile</w:t>
-            </w:r>
-            <w:proofErr w:type="gramEnd"/>
+              <w:t>5a.1. User fills in the rest of their profile</w:t>
+            </w:r>
           </w:p>
           <w:p>
             <w:pPr>
@@ -9038,7 +8814,6 @@
               </w:rPr>
               <w:t xml:space="preserve">’ </w:t>
             </w:r>
-            <w:proofErr w:type="gramStart"/>
             <w:r>
               <w:rPr>
                 <w:rFonts w:ascii="Times New Roman" w:hAnsi="Times New Roman"/>
@@ -9048,7 +8823,6 @@
               </w:rPr>
               <w:t>button</w:t>
             </w:r>
-            <w:proofErr w:type="gramEnd"/>
           </w:p>
           <w:p>
             <w:pPr>
@@ -9157,150 +8931,6 @@
         </w:tc>
       </w:tr>
     </w:tbl>
-    <w:p>
-      <w:pPr>
-        <w:pStyle w:val="BodyA"/>
-        <w:widowControl w:val="0"/>
-        <w:ind w:left="108" w:hanging="108"/>
-        <w:rPr>
-          <w:rFonts w:ascii="Times New Roman" w:eastAsia="Times New Roman" w:hAnsi="Times New Roman" w:cs="Times New Roman"/>
-          <w:b/>
-          <w:bCs/>
-        </w:rPr>
-      </w:pPr>
-    </w:p>
-    <w:p>
-      <w:pPr>
-        <w:pStyle w:val="BodyA"/>
-        <w:widowControl w:val="0"/>
-        <w:rPr>
-          <w:rFonts w:ascii="Times New Roman" w:eastAsia="Times New Roman" w:hAnsi="Times New Roman" w:cs="Times New Roman"/>
-          <w:b/>
-          <w:bCs/>
-        </w:rPr>
-      </w:pPr>
-    </w:p>
-    <w:p>
-      <w:pPr>
-        <w:pStyle w:val="BodyA"/>
-        <w:widowControl w:val="0"/>
-        <w:rPr>
-          <w:rFonts w:ascii="Times New Roman" w:eastAsia="Times New Roman" w:hAnsi="Times New Roman" w:cs="Times New Roman"/>
-          <w:b/>
-          <w:bCs/>
-        </w:rPr>
-      </w:pPr>
-    </w:p>
-    <w:p>
-      <w:pPr>
-        <w:pStyle w:val="BodyA"/>
-        <w:widowControl w:val="0"/>
-        <w:rPr>
-          <w:rFonts w:ascii="Times New Roman" w:eastAsia="Times New Roman" w:hAnsi="Times New Roman" w:cs="Times New Roman"/>
-          <w:b/>
-          <w:bCs/>
-        </w:rPr>
-      </w:pPr>
-    </w:p>
-    <w:p>
-      <w:pPr>
-        <w:pStyle w:val="BodyA"/>
-        <w:widowControl w:val="0"/>
-        <w:rPr>
-          <w:rFonts w:ascii="Times New Roman" w:eastAsia="Times New Roman" w:hAnsi="Times New Roman" w:cs="Times New Roman"/>
-          <w:b/>
-          <w:bCs/>
-        </w:rPr>
-      </w:pPr>
-    </w:p>
-    <w:p>
-      <w:pPr>
-        <w:pStyle w:val="BodyA"/>
-        <w:widowControl w:val="0"/>
-        <w:rPr>
-          <w:rFonts w:ascii="Times New Roman" w:eastAsia="Times New Roman" w:hAnsi="Times New Roman" w:cs="Times New Roman"/>
-          <w:b/>
-          <w:bCs/>
-        </w:rPr>
-      </w:pPr>
-    </w:p>
-    <w:p>
-      <w:pPr>
-        <w:pStyle w:val="BodyA"/>
-        <w:widowControl w:val="0"/>
-        <w:rPr>
-          <w:rFonts w:ascii="Times New Roman" w:eastAsia="Times New Roman" w:hAnsi="Times New Roman" w:cs="Times New Roman"/>
-          <w:b/>
-          <w:bCs/>
-        </w:rPr>
-      </w:pPr>
-    </w:p>
-    <w:p>
-      <w:pPr>
-        <w:pStyle w:val="BodyA"/>
-        <w:widowControl w:val="0"/>
-        <w:rPr>
-          <w:rFonts w:ascii="Times New Roman" w:eastAsia="Times New Roman" w:hAnsi="Times New Roman" w:cs="Times New Roman"/>
-          <w:b/>
-          <w:bCs/>
-        </w:rPr>
-      </w:pPr>
-    </w:p>
-    <w:p>
-      <w:pPr>
-        <w:pStyle w:val="BodyA"/>
-        <w:widowControl w:val="0"/>
-        <w:rPr>
-          <w:rFonts w:ascii="Times New Roman" w:eastAsia="Times New Roman" w:hAnsi="Times New Roman" w:cs="Times New Roman"/>
-          <w:b/>
-          <w:bCs/>
-        </w:rPr>
-      </w:pPr>
-    </w:p>
-    <w:p>
-      <w:pPr>
-        <w:pStyle w:val="BodyA"/>
-        <w:widowControl w:val="0"/>
-        <w:rPr>
-          <w:rFonts w:ascii="Times New Roman" w:eastAsia="Times New Roman" w:hAnsi="Times New Roman" w:cs="Times New Roman"/>
-          <w:b/>
-          <w:bCs/>
-        </w:rPr>
-      </w:pPr>
-    </w:p>
-    <w:p>
-      <w:pPr>
-        <w:pStyle w:val="BodyA"/>
-        <w:widowControl w:val="0"/>
-        <w:rPr>
-          <w:rFonts w:ascii="Times New Roman" w:eastAsia="Times New Roman" w:hAnsi="Times New Roman" w:cs="Times New Roman"/>
-          <w:b/>
-          <w:bCs/>
-        </w:rPr>
-      </w:pPr>
-    </w:p>
-    <w:p>
-      <w:pPr>
-        <w:pStyle w:val="BodyA"/>
-        <w:widowControl w:val="0"/>
-        <w:rPr>
-          <w:rFonts w:ascii="Times New Roman" w:eastAsia="Times New Roman" w:hAnsi="Times New Roman" w:cs="Times New Roman"/>
-          <w:b/>
-          <w:bCs/>
-        </w:rPr>
-      </w:pPr>
-    </w:p>
-    <w:p>
-      <w:pPr>
-        <w:pStyle w:val="BodyA"/>
-        <w:widowControl w:val="0"/>
-        <w:rPr>
-          <w:rFonts w:ascii="Times New Roman" w:eastAsia="Times New Roman" w:hAnsi="Times New Roman" w:cs="Times New Roman"/>
-          <w:b/>
-          <w:bCs/>
-        </w:rPr>
-      </w:pPr>
-    </w:p>
     <w:p>
       <w:pPr>
         <w:pStyle w:val="BodyA"/>
@@ -9357,7 +8987,6 @@
               <w:spacing w:before="0" w:after="0"/>
             </w:pPr>
             <w:r>
-              <w:lastRenderedPageBreak/>
               <w:t xml:space="preserve">Title: </w:t>
             </w:r>
           </w:p>
@@ -10127,6 +9756,7 @@
                 <w:sz w:val="20"/>
                 <w:szCs w:val="20"/>
               </w:rPr>
+              <w:lastRenderedPageBreak/>
               <w:t>Precondition</w:t>
             </w:r>
             <w:r>
@@ -10712,25 +10342,7 @@
                 <w:sz w:val="20"/>
                 <w:szCs w:val="20"/>
               </w:rPr>
-              <w:t xml:space="preserve">2a.1 System </w:t>
-            </w:r>
-            <w:proofErr w:type="gramStart"/>
-            <w:r>
-              <w:rPr>
-                <w:rFonts w:ascii="Times New Roman" w:hAnsi="Times New Roman"/>
-                <w:sz w:val="20"/>
-                <w:szCs w:val="20"/>
-              </w:rPr>
-              <w:t>opens up</w:t>
-            </w:r>
-            <w:proofErr w:type="gramEnd"/>
-            <w:r>
-              <w:rPr>
-                <w:rFonts w:ascii="Times New Roman" w:hAnsi="Times New Roman"/>
-                <w:sz w:val="20"/>
-                <w:szCs w:val="20"/>
-              </w:rPr>
-              <w:t xml:space="preserve"> a new search box.</w:t>
+              <w:t>2a.1 System opens up a new search box.</w:t>
             </w:r>
           </w:p>
           <w:p>
@@ -10965,105 +10577,6 @@
         </w:tc>
       </w:tr>
     </w:tbl>
-    <w:p>
-      <w:pPr>
-        <w:pStyle w:val="BodyA"/>
-        <w:widowControl w:val="0"/>
-        <w:rPr>
-          <w:rFonts w:ascii="Times New Roman" w:eastAsia="Times New Roman" w:hAnsi="Times New Roman" w:cs="Times New Roman"/>
-          <w:b/>
-          <w:bCs/>
-        </w:rPr>
-      </w:pPr>
-    </w:p>
-    <w:p>
-      <w:pPr>
-        <w:pStyle w:val="BodyA"/>
-        <w:widowControl w:val="0"/>
-        <w:rPr>
-          <w:rFonts w:ascii="Times New Roman" w:eastAsia="Times New Roman" w:hAnsi="Times New Roman" w:cs="Times New Roman"/>
-          <w:b/>
-          <w:bCs/>
-        </w:rPr>
-      </w:pPr>
-    </w:p>
-    <w:p>
-      <w:pPr>
-        <w:pStyle w:val="BodyA"/>
-        <w:widowControl w:val="0"/>
-        <w:rPr>
-          <w:rFonts w:ascii="Times New Roman" w:eastAsia="Times New Roman" w:hAnsi="Times New Roman" w:cs="Times New Roman"/>
-          <w:b/>
-          <w:bCs/>
-        </w:rPr>
-      </w:pPr>
-    </w:p>
-    <w:p>
-      <w:pPr>
-        <w:pStyle w:val="BodyA"/>
-        <w:widowControl w:val="0"/>
-        <w:rPr>
-          <w:rFonts w:ascii="Times New Roman" w:eastAsia="Times New Roman" w:hAnsi="Times New Roman" w:cs="Times New Roman"/>
-          <w:b/>
-          <w:bCs/>
-        </w:rPr>
-      </w:pPr>
-    </w:p>
-    <w:p>
-      <w:pPr>
-        <w:pStyle w:val="BodyA"/>
-        <w:widowControl w:val="0"/>
-        <w:rPr>
-          <w:rFonts w:ascii="Times New Roman" w:eastAsia="Times New Roman" w:hAnsi="Times New Roman" w:cs="Times New Roman"/>
-          <w:b/>
-          <w:bCs/>
-        </w:rPr>
-      </w:pPr>
-    </w:p>
-    <w:p>
-      <w:pPr>
-        <w:pStyle w:val="BodyA"/>
-        <w:widowControl w:val="0"/>
-        <w:rPr>
-          <w:rFonts w:ascii="Times New Roman" w:eastAsia="Times New Roman" w:hAnsi="Times New Roman" w:cs="Times New Roman"/>
-          <w:b/>
-          <w:bCs/>
-        </w:rPr>
-      </w:pPr>
-    </w:p>
-    <w:p>
-      <w:pPr>
-        <w:pStyle w:val="BodyA"/>
-        <w:widowControl w:val="0"/>
-        <w:rPr>
-          <w:rFonts w:ascii="Times New Roman" w:eastAsia="Times New Roman" w:hAnsi="Times New Roman" w:cs="Times New Roman"/>
-          <w:b/>
-          <w:bCs/>
-        </w:rPr>
-      </w:pPr>
-    </w:p>
-    <w:p>
-      <w:pPr>
-        <w:pStyle w:val="BodyA"/>
-        <w:widowControl w:val="0"/>
-        <w:rPr>
-          <w:rFonts w:ascii="Times New Roman" w:eastAsia="Times New Roman" w:hAnsi="Times New Roman" w:cs="Times New Roman"/>
-          <w:b/>
-          <w:bCs/>
-        </w:rPr>
-      </w:pPr>
-    </w:p>
-    <w:p>
-      <w:pPr>
-        <w:pStyle w:val="BodyA"/>
-        <w:widowControl w:val="0"/>
-        <w:rPr>
-          <w:rFonts w:ascii="Times New Roman" w:eastAsia="Times New Roman" w:hAnsi="Times New Roman" w:cs="Times New Roman"/>
-          <w:b/>
-          <w:bCs/>
-        </w:rPr>
-      </w:pPr>
-    </w:p>
     <w:p>
       <w:pPr>
         <w:pStyle w:val="BodyA"/>
@@ -11885,6 +11398,7 @@
                 <w:sz w:val="20"/>
                 <w:szCs w:val="20"/>
               </w:rPr>
+              <w:lastRenderedPageBreak/>
               <w:t>Precondition</w:t>
             </w:r>
             <w:r>
@@ -12089,7 +11603,6 @@
                 <w:sz w:val="20"/>
                 <w:szCs w:val="20"/>
               </w:rPr>
-              <w:lastRenderedPageBreak/>
               <w:t>STEPS</w:t>
             </w:r>
             <w:r>
@@ -12153,7 +11666,6 @@
               </w:rPr>
               <w:t xml:space="preserve">’ </w:t>
             </w:r>
-            <w:proofErr w:type="gramStart"/>
             <w:r>
               <w:rPr>
                 <w:rFonts w:ascii="Times New Roman" w:hAnsi="Times New Roman"/>
@@ -12163,7 +11675,6 @@
               </w:rPr>
               <w:t>button</w:t>
             </w:r>
-            <w:proofErr w:type="gramEnd"/>
           </w:p>
           <w:p>
             <w:pPr>
@@ -12532,25 +12043,7 @@
                 <w:sz w:val="20"/>
                 <w:szCs w:val="20"/>
               </w:rPr>
-              <w:t xml:space="preserve">System </w:t>
-            </w:r>
-            <w:proofErr w:type="gramStart"/>
-            <w:r>
-              <w:rPr>
-                <w:rFonts w:ascii="Times New Roman" w:hAnsi="Times New Roman"/>
-                <w:sz w:val="20"/>
-                <w:szCs w:val="20"/>
-              </w:rPr>
-              <w:t>opens up</w:t>
-            </w:r>
-            <w:proofErr w:type="gramEnd"/>
-            <w:r>
-              <w:rPr>
-                <w:rFonts w:ascii="Times New Roman" w:hAnsi="Times New Roman"/>
-                <w:sz w:val="20"/>
-                <w:szCs w:val="20"/>
-              </w:rPr>
-              <w:t xml:space="preserve"> a new window containing a form that the user needs to fill in with their tutor profile details.</w:t>
+              <w:t>System opens up a new window containing a form that the user needs to fill in with their tutor profile details.</w:t>
             </w:r>
           </w:p>
           <w:p>
@@ -12572,18 +12065,8 @@
                 <w:sz w:val="20"/>
                 <w:szCs w:val="20"/>
               </w:rPr>
-              <w:t xml:space="preserve">User fills in the rest of their </w:t>
-            </w:r>
-            <w:proofErr w:type="gramStart"/>
-            <w:r>
-              <w:rPr>
-                <w:rFonts w:ascii="Times New Roman" w:hAnsi="Times New Roman"/>
-                <w:sz w:val="20"/>
-                <w:szCs w:val="20"/>
-              </w:rPr>
-              <w:t>profile</w:t>
-            </w:r>
-            <w:proofErr w:type="gramEnd"/>
+              <w:t>User fills in the rest of their profile</w:t>
+            </w:r>
           </w:p>
           <w:p>
             <w:pPr>
@@ -12632,7 +12115,6 @@
               </w:rPr>
               <w:t xml:space="preserve">’ </w:t>
             </w:r>
-            <w:proofErr w:type="gramStart"/>
             <w:r>
               <w:rPr>
                 <w:rFonts w:ascii="Times New Roman" w:hAnsi="Times New Roman"/>
@@ -12642,7 +12124,6 @@
               </w:rPr>
               <w:t>button</w:t>
             </w:r>
-            <w:proofErr w:type="gramEnd"/>
           </w:p>
           <w:p>
             <w:pPr>
@@ -12731,16 +12212,7 @@
                 <w:sz w:val="20"/>
                 <w:szCs w:val="20"/>
               </w:rPr>
-              <w:t xml:space="preserve">System notifies the user that they </w:t>
-            </w:r>
-            <w:proofErr w:type="gramStart"/>
-            <w:r>
-              <w:rPr>
-                <w:rFonts w:ascii="Times New Roman" w:hAnsi="Times New Roman"/>
-                <w:sz w:val="20"/>
-                <w:szCs w:val="20"/>
-              </w:rPr>
-              <w:t>can</w:t>
+              <w:t>System notifies the user that they can</w:t>
             </w:r>
             <w:r>
               <w:rPr>
@@ -12757,16 +12229,7 @@
                 <w:sz w:val="20"/>
                 <w:szCs w:val="20"/>
               </w:rPr>
-              <w:t>t</w:t>
-            </w:r>
-            <w:proofErr w:type="gramEnd"/>
-            <w:r>
-              <w:rPr>
-                <w:rFonts w:ascii="Times New Roman" w:hAnsi="Times New Roman"/>
-                <w:sz w:val="20"/>
-                <w:szCs w:val="20"/>
-              </w:rPr>
-              <w:t xml:space="preserve"> create a tutor profile on this application.</w:t>
+              <w:t>t create a tutor profile on this application.</w:t>
             </w:r>
           </w:p>
           <w:p>
@@ -13491,6 +12954,7 @@
                 <w:sz w:val="20"/>
                 <w:szCs w:val="20"/>
               </w:rPr>
+              <w:lastRenderedPageBreak/>
               <w:t>Following Use Cases</w:t>
             </w:r>
             <w:r>
@@ -13689,7 +13153,6 @@
                 <w:sz w:val="20"/>
                 <w:szCs w:val="20"/>
               </w:rPr>
-              <w:lastRenderedPageBreak/>
               <w:t>Success Postcondition</w:t>
             </w:r>
             <w:r>
@@ -14650,6 +14113,7 @@
                 <w:sz w:val="20"/>
                 <w:szCs w:val="20"/>
               </w:rPr>
+              <w:lastRenderedPageBreak/>
               <w:t>Precondition</w:t>
             </w:r>
             <w:r>
@@ -14839,7 +14303,6 @@
                 <w:sz w:val="20"/>
                 <w:szCs w:val="20"/>
               </w:rPr>
-              <w:lastRenderedPageBreak/>
               <w:t>ACTOR:</w:t>
             </w:r>
           </w:p>
@@ -15589,6 +15052,7 @@
                 <w:sz w:val="20"/>
                 <w:szCs w:val="20"/>
               </w:rPr>
+              <w:lastRenderedPageBreak/>
               <w:t>Goal</w:t>
             </w:r>
             <w:r>
@@ -15853,7 +15317,6 @@
                 <w:sz w:val="20"/>
                 <w:szCs w:val="20"/>
               </w:rPr>
-              <w:lastRenderedPageBreak/>
               <w:t>Success Postcondition</w:t>
             </w:r>
             <w:r>
@@ -16686,6 +16149,7 @@
                 <w:sz w:val="20"/>
                 <w:szCs w:val="20"/>
               </w:rPr>
+              <w:lastRenderedPageBreak/>
               <w:t>Participants</w:t>
             </w:r>
             <w:r>
@@ -16997,7 +16461,6 @@
                 <w:sz w:val="20"/>
                 <w:szCs w:val="20"/>
               </w:rPr>
-              <w:lastRenderedPageBreak/>
               <w:t>Precondition</w:t>
             </w:r>
             <w:r>
@@ -17133,25 +16596,7 @@
                 <w:sz w:val="20"/>
                 <w:szCs w:val="20"/>
               </w:rPr>
-              <w:t xml:space="preserve">User </w:t>
-            </w:r>
-            <w:proofErr w:type="gramStart"/>
-            <w:r>
-              <w:rPr>
-                <w:rFonts w:ascii="Times New Roman" w:hAnsi="Times New Roman"/>
-                <w:sz w:val="20"/>
-                <w:szCs w:val="20"/>
-              </w:rPr>
-              <w:t>is able to</w:t>
-            </w:r>
-            <w:proofErr w:type="gramEnd"/>
-            <w:r>
-              <w:rPr>
-                <w:rFonts w:ascii="Times New Roman" w:hAnsi="Times New Roman"/>
-                <w:sz w:val="20"/>
-                <w:szCs w:val="20"/>
-              </w:rPr>
-              <w:t xml:space="preserve"> message and view other students’ profiles</w:t>
+              <w:t>User is able to message and view other students’ profiles</w:t>
             </w:r>
           </w:p>
         </w:tc>
@@ -17347,25 +16792,7 @@
                 <w:sz w:val="20"/>
                 <w:szCs w:val="20"/>
               </w:rPr>
-              <w:t xml:space="preserve">Student </w:t>
-            </w:r>
-            <w:proofErr w:type="gramStart"/>
-            <w:r>
-              <w:rPr>
-                <w:rFonts w:ascii="Times New Roman" w:hAnsi="Times New Roman"/>
-                <w:sz w:val="20"/>
-                <w:szCs w:val="20"/>
-              </w:rPr>
-              <w:t>is able to</w:t>
-            </w:r>
-            <w:proofErr w:type="gramEnd"/>
-            <w:r>
-              <w:rPr>
-                <w:rFonts w:ascii="Times New Roman" w:hAnsi="Times New Roman"/>
-                <w:sz w:val="20"/>
-                <w:szCs w:val="20"/>
-              </w:rPr>
-              <w:t xml:space="preserve"> view another student’s profile or send them a message</w:t>
+              <w:t>Student is able to view another student’s profile or send them a message</w:t>
             </w:r>
           </w:p>
         </w:tc>
@@ -17459,48 +16886,20 @@
                 <w:sz w:val="20"/>
                 <w:szCs w:val="20"/>
               </w:rPr>
-              <w:t xml:space="preserve">2a. 1. Student has options to see other students with similar tutors/subject </w:t>
-            </w:r>
-            <w:proofErr w:type="gramStart"/>
-            <w:r>
-              <w:rPr>
-                <w:rFonts w:ascii="Times New Roman" w:hAnsi="Times New Roman"/>
-                <w:sz w:val="20"/>
-                <w:szCs w:val="20"/>
-              </w:rPr>
-              <w:t>interests</w:t>
-            </w:r>
-            <w:proofErr w:type="gramEnd"/>
-          </w:p>
-          <w:p>
-            <w:pPr>
-              <w:pStyle w:val="BodyA"/>
-            </w:pPr>
-            <w:r>
-              <w:rPr>
-                <w:rFonts w:ascii="Times New Roman" w:hAnsi="Times New Roman"/>
-                <w:sz w:val="20"/>
-                <w:szCs w:val="20"/>
-              </w:rPr>
-              <w:t xml:space="preserve">2a. 2. </w:t>
-            </w:r>
-            <w:proofErr w:type="gramStart"/>
-            <w:r>
-              <w:rPr>
-                <w:rFonts w:ascii="Times New Roman" w:hAnsi="Times New Roman"/>
-                <w:sz w:val="20"/>
-                <w:szCs w:val="20"/>
-              </w:rPr>
-              <w:t>Is able to</w:t>
-            </w:r>
-            <w:proofErr w:type="gramEnd"/>
-            <w:r>
-              <w:rPr>
-                <w:rFonts w:ascii="Times New Roman" w:hAnsi="Times New Roman"/>
-                <w:sz w:val="20"/>
-                <w:szCs w:val="20"/>
-              </w:rPr>
-              <w:t xml:space="preserve"> message and see other students’ profiles</w:t>
+              <w:t>2a. 1. Student has options to see other students with similar tutors/subject interests</w:t>
+            </w:r>
+          </w:p>
+          <w:p>
+            <w:pPr>
+              <w:pStyle w:val="BodyA"/>
+            </w:pPr>
+            <w:r>
+              <w:rPr>
+                <w:rFonts w:ascii="Times New Roman" w:hAnsi="Times New Roman"/>
+                <w:sz w:val="20"/>
+                <w:szCs w:val="20"/>
+              </w:rPr>
+              <w:t>2a. 2. Is able to message and see other students’ profiles</w:t>
             </w:r>
           </w:p>
         </w:tc>
@@ -18083,6 +17482,7 @@
                 <w:sz w:val="20"/>
                 <w:szCs w:val="20"/>
               </w:rPr>
+              <w:lastRenderedPageBreak/>
               <w:t>Primary Actor</w:t>
             </w:r>
             <w:r>
@@ -18315,7 +17715,6 @@
                 <w:sz w:val="20"/>
                 <w:szCs w:val="20"/>
               </w:rPr>
-              <w:lastRenderedPageBreak/>
               <w:t>Following Use Cases</w:t>
             </w:r>
             <w:r>
@@ -18775,21 +18174,7 @@
               <w:rPr>
                 <w:rFonts w:ascii="Arial" w:hAnsi="Arial"/>
               </w:rPr>
-              <w:t xml:space="preserve">User can view their own schedule and add/delete </w:t>
-            </w:r>
-            <w:proofErr w:type="gramStart"/>
-            <w:r>
-              <w:rPr>
-                <w:rFonts w:ascii="Arial" w:hAnsi="Arial"/>
-              </w:rPr>
-              <w:t>events</w:t>
-            </w:r>
-            <w:proofErr w:type="gramEnd"/>
-            <w:r>
-              <w:rPr>
-                <w:rFonts w:ascii="Arial" w:hAnsi="Arial"/>
-              </w:rPr>
-              <w:t xml:space="preserve"> </w:t>
+              <w:t xml:space="preserve">User can view their own schedule and add/delete events </w:t>
             </w:r>
           </w:p>
           <w:p>
@@ -18933,48 +18318,20 @@
                 <w:sz w:val="20"/>
                 <w:szCs w:val="20"/>
               </w:rPr>
-              <w:t xml:space="preserve">2a. 2. User clicks to view their </w:t>
-            </w:r>
-            <w:proofErr w:type="gramStart"/>
-            <w:r>
-              <w:rPr>
-                <w:rFonts w:ascii="Times New Roman" w:hAnsi="Times New Roman"/>
-                <w:sz w:val="20"/>
-                <w:szCs w:val="20"/>
-              </w:rPr>
-              <w:t>schedule</w:t>
-            </w:r>
-            <w:proofErr w:type="gramEnd"/>
-          </w:p>
-          <w:p>
-            <w:pPr>
-              <w:pStyle w:val="BodyA"/>
-            </w:pPr>
-            <w:r>
-              <w:rPr>
-                <w:rFonts w:ascii="Times New Roman" w:hAnsi="Times New Roman"/>
-                <w:sz w:val="20"/>
-                <w:szCs w:val="20"/>
-              </w:rPr>
-              <w:t xml:space="preserve">2a. 3. User </w:t>
-            </w:r>
-            <w:proofErr w:type="gramStart"/>
-            <w:r>
-              <w:rPr>
-                <w:rFonts w:ascii="Times New Roman" w:hAnsi="Times New Roman"/>
-                <w:sz w:val="20"/>
-                <w:szCs w:val="20"/>
-              </w:rPr>
-              <w:t>is able to</w:t>
-            </w:r>
-            <w:proofErr w:type="gramEnd"/>
-            <w:r>
-              <w:rPr>
-                <w:rFonts w:ascii="Times New Roman" w:hAnsi="Times New Roman"/>
-                <w:sz w:val="20"/>
-                <w:szCs w:val="20"/>
-              </w:rPr>
-              <w:t xml:space="preserve"> view the other persons schedule</w:t>
+              <w:t>2a. 2. User clicks to view their schedule</w:t>
+            </w:r>
+          </w:p>
+          <w:p>
+            <w:pPr>
+              <w:pStyle w:val="BodyA"/>
+            </w:pPr>
+            <w:r>
+              <w:rPr>
+                <w:rFonts w:ascii="Times New Roman" w:hAnsi="Times New Roman"/>
+                <w:sz w:val="20"/>
+                <w:szCs w:val="20"/>
+              </w:rPr>
+              <w:t>2a. 3. User is able to view the other persons schedule</w:t>
             </w:r>
           </w:p>
         </w:tc>
@@ -19344,6 +18701,7 @@
                 <w:sz w:val="20"/>
                 <w:szCs w:val="20"/>
               </w:rPr>
+              <w:lastRenderedPageBreak/>
               <w:t>Use Case ID</w:t>
             </w:r>
           </w:p>
@@ -19626,7 +18984,6 @@
                 <w:sz w:val="20"/>
                 <w:szCs w:val="20"/>
               </w:rPr>
-              <w:lastRenderedPageBreak/>
               <w:t>Participants</w:t>
             </w:r>
             <w:r>
@@ -20055,25 +19412,7 @@
                 <w:sz w:val="20"/>
                 <w:szCs w:val="20"/>
               </w:rPr>
-              <w:t xml:space="preserve">User </w:t>
-            </w:r>
-            <w:proofErr w:type="gramStart"/>
-            <w:r>
-              <w:rPr>
-                <w:rFonts w:ascii="Times New Roman" w:hAnsi="Times New Roman"/>
-                <w:sz w:val="20"/>
-                <w:szCs w:val="20"/>
-              </w:rPr>
-              <w:t>is able to</w:t>
-            </w:r>
-            <w:proofErr w:type="gramEnd"/>
-            <w:r>
-              <w:rPr>
-                <w:rFonts w:ascii="Times New Roman" w:hAnsi="Times New Roman"/>
-                <w:sz w:val="20"/>
-                <w:szCs w:val="20"/>
-              </w:rPr>
-              <w:t xml:space="preserve"> access a support page when needed for help</w:t>
+              <w:t>User is able to access a support page when needed for help</w:t>
             </w:r>
           </w:p>
         </w:tc>
@@ -20246,25 +19585,7 @@
                 <w:sz w:val="20"/>
                 <w:szCs w:val="20"/>
               </w:rPr>
-              <w:t xml:space="preserve">User can view their own schedule and add/delete </w:t>
-            </w:r>
-            <w:proofErr w:type="gramStart"/>
-            <w:r>
-              <w:rPr>
-                <w:rFonts w:ascii="Times New Roman" w:hAnsi="Times New Roman"/>
-                <w:sz w:val="20"/>
-                <w:szCs w:val="20"/>
-              </w:rPr>
-              <w:t>events</w:t>
-            </w:r>
-            <w:proofErr w:type="gramEnd"/>
-            <w:r>
-              <w:rPr>
-                <w:rFonts w:ascii="Times New Roman" w:hAnsi="Times New Roman"/>
-                <w:sz w:val="20"/>
-                <w:szCs w:val="20"/>
-              </w:rPr>
-              <w:t xml:space="preserve"> </w:t>
+              <w:t xml:space="preserve">User can view their own schedule and add/delete events </w:t>
             </w:r>
           </w:p>
           <w:p>
@@ -20416,48 +19737,20 @@
                 <w:sz w:val="20"/>
                 <w:szCs w:val="20"/>
               </w:rPr>
-              <w:t xml:space="preserve">2a. 2. User clicks to view their </w:t>
-            </w:r>
-            <w:proofErr w:type="gramStart"/>
-            <w:r>
-              <w:rPr>
-                <w:rFonts w:ascii="Times New Roman" w:hAnsi="Times New Roman"/>
-                <w:sz w:val="20"/>
-                <w:szCs w:val="20"/>
-              </w:rPr>
-              <w:t>schedule</w:t>
-            </w:r>
-            <w:proofErr w:type="gramEnd"/>
-          </w:p>
-          <w:p>
-            <w:pPr>
-              <w:pStyle w:val="BodyA"/>
-            </w:pPr>
-            <w:r>
-              <w:rPr>
-                <w:rFonts w:ascii="Times New Roman" w:hAnsi="Times New Roman"/>
-                <w:sz w:val="20"/>
-                <w:szCs w:val="20"/>
-              </w:rPr>
-              <w:t xml:space="preserve">2a. 3. User </w:t>
-            </w:r>
-            <w:proofErr w:type="gramStart"/>
-            <w:r>
-              <w:rPr>
-                <w:rFonts w:ascii="Times New Roman" w:hAnsi="Times New Roman"/>
-                <w:sz w:val="20"/>
-                <w:szCs w:val="20"/>
-              </w:rPr>
-              <w:t>is able to</w:t>
-            </w:r>
-            <w:proofErr w:type="gramEnd"/>
-            <w:r>
-              <w:rPr>
-                <w:rFonts w:ascii="Times New Roman" w:hAnsi="Times New Roman"/>
-                <w:sz w:val="20"/>
-                <w:szCs w:val="20"/>
-              </w:rPr>
-              <w:t xml:space="preserve"> view the other persons schedule a long side their own</w:t>
+              <w:t>2a. 2. User clicks to view their schedule</w:t>
+            </w:r>
+          </w:p>
+          <w:p>
+            <w:pPr>
+              <w:pStyle w:val="BodyA"/>
+            </w:pPr>
+            <w:r>
+              <w:rPr>
+                <w:rFonts w:ascii="Times New Roman" w:hAnsi="Times New Roman"/>
+                <w:sz w:val="20"/>
+                <w:szCs w:val="20"/>
+              </w:rPr>
+              <w:t>2a. 3. User is able to view the other persons schedule a long side their own</w:t>
             </w:r>
           </w:p>
         </w:tc>

</xml_diff>

<commit_message>
table of contents and to do higlight
</commit_message>
<xml_diff>
--- a/TutorGroup_Deliverable_2_UseCaseModel.docx
+++ b/TutorGroup_Deliverable_2_UseCaseModel.docx
@@ -2,6 +2,164 @@
 <file path=word/document.xml><?xml version="1.0" encoding="utf-8"?>
 <w:document xmlns:wpc="http://schemas.microsoft.com/office/word/2010/wordprocessingCanvas" xmlns:cx="http://schemas.microsoft.com/office/drawing/2014/chartex" xmlns:cx1="http://schemas.microsoft.com/office/drawing/2015/9/8/chartex" xmlns:cx2="http://schemas.microsoft.com/office/drawing/2015/10/21/chartex" xmlns:cx3="http://schemas.microsoft.com/office/drawing/2016/5/9/chartex" xmlns:cx4="http://schemas.microsoft.com/office/drawing/2016/5/10/chartex" xmlns:cx5="http://schemas.microsoft.com/office/drawing/2016/5/11/chartex" xmlns:cx6="http://schemas.microsoft.com/office/drawing/2016/5/12/chartex" xmlns:cx7="http://schemas.microsoft.com/office/drawing/2016/5/13/chartex" xmlns:cx8="http://schemas.microsoft.com/office/drawing/2016/5/14/chartex" xmlns:mc="http://schemas.openxmlformats.org/markup-compatibility/2006" xmlns:aink="http://schemas.microsoft.com/office/drawing/2016/ink" xmlns:am3d="http://schemas.microsoft.com/office/drawing/2017/model3d" xmlns:o="urn:schemas-microsoft-com:office:office" xmlns:r="http://schemas.openxmlformats.org/officeDocument/2006/relationships" xmlns:m="http://schemas.openxmlformats.org/officeDocument/2006/math" xmlns:v="urn:schemas-microsoft-com:vml" xmlns:wp14="http://schemas.microsoft.com/office/word/2010/wordprocessingDrawing" xmlns:wp="http://schemas.openxmlformats.org/drawingml/2006/wordprocessingDrawing" xmlns:w10="urn:schemas-microsoft-com:office:word" xmlns:w="http://schemas.openxmlformats.org/wordprocessingml/2006/main" xmlns:w14="http://schemas.microsoft.com/office/word/2010/wordml" xmlns:w15="http://schemas.microsoft.com/office/word/2012/wordml" xmlns:w16cex="http://schemas.microsoft.com/office/word/2018/wordml/cex" xmlns:w16cid="http://schemas.microsoft.com/office/word/2016/wordml/cid" xmlns:w16="http://schemas.microsoft.com/office/word/2018/wordml" xmlns:w16se="http://schemas.microsoft.com/office/word/2015/wordml/symex" xmlns:wpg="http://schemas.microsoft.com/office/word/2010/wordprocessingGroup" xmlns:wpi="http://schemas.microsoft.com/office/word/2010/wordprocessingInk" xmlns:wne="http://schemas.microsoft.com/office/word/2006/wordml" xmlns:wps="http://schemas.microsoft.com/office/word/2010/wordprocessingShape" mc:Ignorable="w14 w15 w16se w16cid w16 w16cex wp14">
   <w:body>
+    <w:p>
+      <w:pPr>
+        <w:pStyle w:val="BodyA"/>
+        <w:rPr>
+          <w:rFonts w:ascii="Times New Roman" w:hAnsi="Times New Roman"/>
+          <w:b/>
+          <w:bCs/>
+          <w:sz w:val="32"/>
+          <w:szCs w:val="32"/>
+        </w:rPr>
+      </w:pPr>
+      <w:r>
+        <w:rPr>
+          <w:rFonts w:ascii="Times New Roman" w:hAnsi="Times New Roman"/>
+          <w:b/>
+          <w:bCs/>
+          <w:sz w:val="32"/>
+          <w:szCs w:val="32"/>
+        </w:rPr>
+        <w:t xml:space="preserve">USE CASE </w:t>
+      </w:r>
+      <w:r>
+        <w:rPr>
+          <w:rFonts w:ascii="Times New Roman" w:hAnsi="Times New Roman"/>
+          <w:b/>
+          <w:bCs/>
+          <w:sz w:val="32"/>
+          <w:szCs w:val="32"/>
+        </w:rPr>
+        <w:t>MODEL</w:t>
+      </w:r>
+    </w:p>
+    <w:p>
+      <w:pPr>
+        <w:pStyle w:val="BodyA"/>
+        <w:rPr>
+          <w:rFonts w:ascii="Times New Roman" w:hAnsi="Times New Roman"/>
+          <w:b/>
+          <w:bCs/>
+        </w:rPr>
+      </w:pPr>
+      <w:r>
+        <w:rPr>
+          <w:rFonts w:ascii="Times New Roman" w:hAnsi="Times New Roman"/>
+          <w:b/>
+          <w:bCs/>
+        </w:rPr>
+        <w:t>Tutor Application</w:t>
+      </w:r>
+    </w:p>
+    <w:p>
+      <w:pPr>
+        <w:pStyle w:val="BodyA"/>
+        <w:rPr>
+          <w:rFonts w:ascii="Times New Roman" w:hAnsi="Times New Roman"/>
+          <w:b/>
+          <w:bCs/>
+        </w:rPr>
+      </w:pPr>
+      <w:r>
+        <w:rPr>
+          <w:rFonts w:ascii="Times New Roman" w:hAnsi="Times New Roman"/>
+          <w:b/>
+          <w:bCs/>
+        </w:rPr>
+        <w:t xml:space="preserve">Hannah </w:t>
+      </w:r>
+      <w:proofErr w:type="spellStart"/>
+      <w:r>
+        <w:rPr>
+          <w:rFonts w:ascii="Times New Roman" w:hAnsi="Times New Roman"/>
+          <w:b/>
+          <w:bCs/>
+        </w:rPr>
+        <w:t>Yelle</w:t>
+      </w:r>
+      <w:proofErr w:type="spellEnd"/>
+      <w:r>
+        <w:rPr>
+          <w:rFonts w:ascii="Times New Roman" w:hAnsi="Times New Roman"/>
+          <w:b/>
+          <w:bCs/>
+        </w:rPr>
+        <w:t xml:space="preserve">, Chase </w:t>
+      </w:r>
+      <w:proofErr w:type="spellStart"/>
+      <w:r>
+        <w:rPr>
+          <w:rFonts w:ascii="Times New Roman" w:hAnsi="Times New Roman"/>
+          <w:b/>
+          <w:bCs/>
+        </w:rPr>
+        <w:t>Pisone</w:t>
+      </w:r>
+      <w:proofErr w:type="spellEnd"/>
+      <w:r>
+        <w:rPr>
+          <w:rFonts w:ascii="Times New Roman" w:hAnsi="Times New Roman"/>
+          <w:b/>
+          <w:bCs/>
+        </w:rPr>
+        <w:t xml:space="preserve">, </w:t>
+      </w:r>
+      <w:proofErr w:type="spellStart"/>
+      <w:r>
+        <w:rPr>
+          <w:rFonts w:ascii="Times New Roman" w:hAnsi="Times New Roman"/>
+          <w:b/>
+          <w:bCs/>
+        </w:rPr>
+        <w:t>Klei</w:t>
+      </w:r>
+      <w:proofErr w:type="spellEnd"/>
+      <w:r>
+        <w:rPr>
+          <w:rFonts w:ascii="Times New Roman" w:hAnsi="Times New Roman"/>
+          <w:b/>
+          <w:bCs/>
+        </w:rPr>
+        <w:t xml:space="preserve"> </w:t>
+      </w:r>
+      <w:proofErr w:type="spellStart"/>
+      <w:r>
+        <w:rPr>
+          <w:rFonts w:ascii="Times New Roman" w:hAnsi="Times New Roman"/>
+          <w:b/>
+          <w:bCs/>
+        </w:rPr>
+        <w:t>Bendo</w:t>
+      </w:r>
+      <w:proofErr w:type="spellEnd"/>
+      <w:r>
+        <w:rPr>
+          <w:rFonts w:ascii="Times New Roman" w:hAnsi="Times New Roman"/>
+          <w:b/>
+          <w:bCs/>
+        </w:rPr>
+        <w:t xml:space="preserve">, Calvin Mueller, Hunter </w:t>
+      </w:r>
+      <w:proofErr w:type="spellStart"/>
+      <w:r>
+        <w:rPr>
+          <w:rFonts w:ascii="Times New Roman" w:hAnsi="Times New Roman"/>
+          <w:b/>
+          <w:bCs/>
+        </w:rPr>
+        <w:t>McDaniels</w:t>
+      </w:r>
+      <w:proofErr w:type="spellEnd"/>
+      <w:r>
+        <w:rPr>
+          <w:rFonts w:ascii="Times New Roman" w:hAnsi="Times New Roman"/>
+          <w:b/>
+          <w:bCs/>
+        </w:rPr>
+        <w:t>-Rossiter</w:t>
+      </w:r>
+    </w:p>
     <w:p>
       <w:pPr>
         <w:pStyle w:val="BodyA"/>
@@ -13,16 +171,6 @@
           <w:szCs w:val="32"/>
         </w:rPr>
       </w:pPr>
-      <w:r>
-        <w:rPr>
-          <w:rFonts w:ascii="Times New Roman" w:hAnsi="Times New Roman"/>
-          <w:b/>
-          <w:bCs/>
-          <w:sz w:val="32"/>
-          <w:szCs w:val="32"/>
-        </w:rPr>
-        <w:t>USE CASE DIAGRAMS:</w:t>
-      </w:r>
     </w:p>
     <w:p>
       <w:pPr>
@@ -35,6 +183,799 @@
           <w:szCs w:val="32"/>
         </w:rPr>
       </w:pPr>
+      <w:r>
+        <w:rPr>
+          <w:rFonts w:ascii="Times New Roman" w:eastAsia="Times New Roman" w:hAnsi="Times New Roman" w:cs="Times New Roman"/>
+          <w:b/>
+          <w:bCs/>
+          <w:sz w:val="32"/>
+          <w:szCs w:val="32"/>
+        </w:rPr>
+        <w:t>Table of Contents:</w:t>
+      </w:r>
+    </w:p>
+    <w:p>
+      <w:pPr>
+        <w:pStyle w:val="BodyA"/>
+        <w:ind w:left="360"/>
+        <w:rPr>
+          <w:rFonts w:ascii="Times New Roman" w:eastAsia="Times New Roman" w:hAnsi="Times New Roman" w:cs="Times New Roman"/>
+          <w:b/>
+          <w:bCs/>
+          <w:sz w:val="32"/>
+          <w:szCs w:val="32"/>
+        </w:rPr>
+      </w:pPr>
+      <w:r>
+        <w:rPr>
+          <w:rFonts w:ascii="Times New Roman" w:eastAsia="Times New Roman" w:hAnsi="Times New Roman" w:cs="Times New Roman"/>
+          <w:b/>
+          <w:bCs/>
+          <w:sz w:val="32"/>
+          <w:szCs w:val="32"/>
+        </w:rPr>
+        <w:t>Models:</w:t>
+      </w:r>
+    </w:p>
+    <w:p>
+      <w:pPr>
+        <w:pStyle w:val="BodyA"/>
+        <w:ind w:left="720"/>
+        <w:rPr>
+          <w:rFonts w:ascii="Times New Roman" w:eastAsia="Times New Roman" w:hAnsi="Times New Roman" w:cs="Times New Roman"/>
+          <w:b/>
+          <w:bCs/>
+          <w:sz w:val="32"/>
+          <w:szCs w:val="32"/>
+        </w:rPr>
+      </w:pPr>
+      <w:r>
+        <w:rPr>
+          <w:rFonts w:ascii="Times New Roman" w:eastAsia="Times New Roman" w:hAnsi="Times New Roman" w:cs="Times New Roman"/>
+          <w:b/>
+          <w:bCs/>
+          <w:sz w:val="32"/>
+          <w:szCs w:val="32"/>
+        </w:rPr>
+        <w:t>Diagram 1</w:t>
+      </w:r>
+    </w:p>
+    <w:p>
+      <w:pPr>
+        <w:pStyle w:val="BodyA"/>
+        <w:ind w:left="720"/>
+        <w:rPr>
+          <w:rFonts w:ascii="Times New Roman" w:eastAsia="Times New Roman" w:hAnsi="Times New Roman" w:cs="Times New Roman"/>
+          <w:b/>
+          <w:bCs/>
+          <w:sz w:val="32"/>
+          <w:szCs w:val="32"/>
+        </w:rPr>
+      </w:pPr>
+      <w:r>
+        <w:rPr>
+          <w:rFonts w:ascii="Times New Roman" w:eastAsia="Times New Roman" w:hAnsi="Times New Roman" w:cs="Times New Roman"/>
+          <w:b/>
+          <w:bCs/>
+          <w:sz w:val="32"/>
+          <w:szCs w:val="32"/>
+        </w:rPr>
+        <w:t>Diagram 2</w:t>
+      </w:r>
+    </w:p>
+    <w:p>
+      <w:pPr>
+        <w:pStyle w:val="BodyA"/>
+        <w:ind w:left="360"/>
+        <w:rPr>
+          <w:rFonts w:ascii="Times New Roman" w:eastAsia="Times New Roman" w:hAnsi="Times New Roman" w:cs="Times New Roman"/>
+          <w:b/>
+          <w:bCs/>
+          <w:sz w:val="32"/>
+          <w:szCs w:val="32"/>
+        </w:rPr>
+      </w:pPr>
+      <w:r>
+        <w:rPr>
+          <w:rFonts w:ascii="Times New Roman" w:eastAsia="Times New Roman" w:hAnsi="Times New Roman" w:cs="Times New Roman"/>
+          <w:b/>
+          <w:bCs/>
+          <w:sz w:val="32"/>
+          <w:szCs w:val="32"/>
+        </w:rPr>
+        <w:t>Diagram 1 use cases:</w:t>
+      </w:r>
+    </w:p>
+    <w:p>
+      <w:pPr>
+        <w:pStyle w:val="BodyA"/>
+        <w:numPr>
+          <w:ilvl w:val="0"/>
+          <w:numId w:val="12"/>
+        </w:numPr>
+        <w:ind w:left="1120"/>
+        <w:rPr>
+          <w:rFonts w:ascii="Times New Roman" w:eastAsia="Times New Roman" w:hAnsi="Times New Roman" w:cs="Times New Roman"/>
+          <w:b/>
+          <w:bCs/>
+          <w:sz w:val="32"/>
+          <w:szCs w:val="32"/>
+        </w:rPr>
+      </w:pPr>
+      <w:r>
+        <w:rPr>
+          <w:rFonts w:ascii="Times New Roman" w:eastAsia="Times New Roman" w:hAnsi="Times New Roman" w:cs="Times New Roman"/>
+          <w:b/>
+          <w:bCs/>
+          <w:sz w:val="32"/>
+          <w:szCs w:val="32"/>
+        </w:rPr>
+        <w:t>Private message</w:t>
+      </w:r>
+    </w:p>
+    <w:p>
+      <w:pPr>
+        <w:pStyle w:val="BodyA"/>
+        <w:numPr>
+          <w:ilvl w:val="0"/>
+          <w:numId w:val="12"/>
+        </w:numPr>
+        <w:ind w:left="1120"/>
+        <w:rPr>
+          <w:rFonts w:ascii="Times New Roman" w:eastAsia="Times New Roman" w:hAnsi="Times New Roman" w:cs="Times New Roman"/>
+          <w:b/>
+          <w:bCs/>
+          <w:sz w:val="32"/>
+          <w:szCs w:val="32"/>
+        </w:rPr>
+      </w:pPr>
+      <w:r>
+        <w:rPr>
+          <w:rFonts w:ascii="Times New Roman" w:eastAsia="Times New Roman" w:hAnsi="Times New Roman" w:cs="Times New Roman"/>
+          <w:b/>
+          <w:bCs/>
+          <w:sz w:val="32"/>
+          <w:szCs w:val="32"/>
+        </w:rPr>
+        <w:t>Log In</w:t>
+      </w:r>
+    </w:p>
+    <w:p>
+      <w:pPr>
+        <w:pStyle w:val="BodyA"/>
+        <w:numPr>
+          <w:ilvl w:val="0"/>
+          <w:numId w:val="12"/>
+        </w:numPr>
+        <w:ind w:left="1120"/>
+        <w:rPr>
+          <w:rFonts w:ascii="Times New Roman" w:eastAsia="Times New Roman" w:hAnsi="Times New Roman" w:cs="Times New Roman"/>
+          <w:b/>
+          <w:bCs/>
+          <w:sz w:val="32"/>
+          <w:szCs w:val="32"/>
+        </w:rPr>
+      </w:pPr>
+      <w:r>
+        <w:rPr>
+          <w:rFonts w:ascii="Times New Roman" w:eastAsia="Times New Roman" w:hAnsi="Times New Roman" w:cs="Times New Roman"/>
+          <w:b/>
+          <w:bCs/>
+          <w:sz w:val="32"/>
+          <w:szCs w:val="32"/>
+        </w:rPr>
+        <w:t>Verify Password</w:t>
+      </w:r>
+    </w:p>
+    <w:p>
+      <w:pPr>
+        <w:pStyle w:val="BodyA"/>
+        <w:numPr>
+          <w:ilvl w:val="0"/>
+          <w:numId w:val="12"/>
+        </w:numPr>
+        <w:ind w:left="1120"/>
+        <w:rPr>
+          <w:rFonts w:ascii="Times New Roman" w:eastAsia="Times New Roman" w:hAnsi="Times New Roman" w:cs="Times New Roman"/>
+          <w:b/>
+          <w:bCs/>
+          <w:sz w:val="32"/>
+          <w:szCs w:val="32"/>
+        </w:rPr>
+      </w:pPr>
+      <w:r>
+        <w:rPr>
+          <w:rFonts w:ascii="Times New Roman" w:eastAsia="Times New Roman" w:hAnsi="Times New Roman" w:cs="Times New Roman"/>
+          <w:b/>
+          <w:bCs/>
+          <w:sz w:val="32"/>
+          <w:szCs w:val="32"/>
+        </w:rPr>
+        <w:t>Display Error Message</w:t>
+      </w:r>
+    </w:p>
+    <w:p>
+      <w:pPr>
+        <w:pStyle w:val="BodyA"/>
+        <w:numPr>
+          <w:ilvl w:val="0"/>
+          <w:numId w:val="12"/>
+        </w:numPr>
+        <w:ind w:left="1120"/>
+        <w:rPr>
+          <w:rFonts w:ascii="Times New Roman" w:eastAsia="Times New Roman" w:hAnsi="Times New Roman" w:cs="Times New Roman"/>
+          <w:b/>
+          <w:bCs/>
+          <w:sz w:val="32"/>
+          <w:szCs w:val="32"/>
+        </w:rPr>
+      </w:pPr>
+      <w:r>
+        <w:rPr>
+          <w:rFonts w:ascii="Times New Roman" w:eastAsia="Times New Roman" w:hAnsi="Times New Roman" w:cs="Times New Roman"/>
+          <w:b/>
+          <w:bCs/>
+          <w:sz w:val="32"/>
+          <w:szCs w:val="32"/>
+        </w:rPr>
+        <w:t>Create Profile</w:t>
+      </w:r>
+    </w:p>
+    <w:p>
+      <w:pPr>
+        <w:pStyle w:val="BodyA"/>
+        <w:numPr>
+          <w:ilvl w:val="1"/>
+          <w:numId w:val="12"/>
+        </w:numPr>
+        <w:rPr>
+          <w:rFonts w:ascii="Times New Roman" w:eastAsia="Times New Roman" w:hAnsi="Times New Roman" w:cs="Times New Roman"/>
+          <w:b/>
+          <w:bCs/>
+          <w:sz w:val="32"/>
+          <w:szCs w:val="32"/>
+        </w:rPr>
+      </w:pPr>
+      <w:r>
+        <w:rPr>
+          <w:rFonts w:ascii="Times New Roman" w:eastAsia="Times New Roman" w:hAnsi="Times New Roman" w:cs="Times New Roman"/>
+          <w:b/>
+          <w:bCs/>
+          <w:sz w:val="32"/>
+          <w:szCs w:val="32"/>
+        </w:rPr>
+        <w:t>Create Student Profile</w:t>
+      </w:r>
+    </w:p>
+    <w:p>
+      <w:pPr>
+        <w:pStyle w:val="BodyA"/>
+        <w:numPr>
+          <w:ilvl w:val="1"/>
+          <w:numId w:val="12"/>
+        </w:numPr>
+        <w:rPr>
+          <w:rFonts w:ascii="Times New Roman" w:eastAsia="Times New Roman" w:hAnsi="Times New Roman" w:cs="Times New Roman"/>
+          <w:b/>
+          <w:bCs/>
+          <w:sz w:val="32"/>
+          <w:szCs w:val="32"/>
+        </w:rPr>
+      </w:pPr>
+      <w:r>
+        <w:rPr>
+          <w:rFonts w:ascii="Times New Roman" w:eastAsia="Times New Roman" w:hAnsi="Times New Roman" w:cs="Times New Roman"/>
+          <w:b/>
+          <w:bCs/>
+          <w:sz w:val="32"/>
+          <w:szCs w:val="32"/>
+        </w:rPr>
+        <w:t>Create Tutor Profile</w:t>
+      </w:r>
+    </w:p>
+    <w:p>
+      <w:pPr>
+        <w:pStyle w:val="BodyA"/>
+        <w:numPr>
+          <w:ilvl w:val="0"/>
+          <w:numId w:val="12"/>
+        </w:numPr>
+        <w:ind w:left="1120"/>
+        <w:rPr>
+          <w:rFonts w:ascii="Times New Roman" w:eastAsia="Times New Roman" w:hAnsi="Times New Roman" w:cs="Times New Roman"/>
+          <w:b/>
+          <w:bCs/>
+          <w:sz w:val="32"/>
+          <w:szCs w:val="32"/>
+        </w:rPr>
+      </w:pPr>
+      <w:r>
+        <w:rPr>
+          <w:rFonts w:ascii="Times New Roman" w:eastAsia="Times New Roman" w:hAnsi="Times New Roman" w:cs="Times New Roman"/>
+          <w:b/>
+          <w:bCs/>
+          <w:sz w:val="32"/>
+          <w:szCs w:val="32"/>
+        </w:rPr>
+        <w:t>Search Tutors</w:t>
+      </w:r>
+    </w:p>
+    <w:p>
+      <w:pPr>
+        <w:pStyle w:val="BodyA"/>
+        <w:numPr>
+          <w:ilvl w:val="0"/>
+          <w:numId w:val="12"/>
+        </w:numPr>
+        <w:ind w:left="1120"/>
+        <w:rPr>
+          <w:rFonts w:ascii="Times New Roman" w:eastAsia="Times New Roman" w:hAnsi="Times New Roman" w:cs="Times New Roman"/>
+          <w:b/>
+          <w:bCs/>
+          <w:sz w:val="32"/>
+          <w:szCs w:val="32"/>
+          <w:highlight w:val="yellow"/>
+        </w:rPr>
+      </w:pPr>
+      <w:r>
+        <w:rPr>
+          <w:rFonts w:ascii="Times New Roman" w:eastAsia="Times New Roman" w:hAnsi="Times New Roman" w:cs="Times New Roman"/>
+          <w:b/>
+          <w:bCs/>
+          <w:sz w:val="32"/>
+          <w:szCs w:val="32"/>
+          <w:highlight w:val="yellow"/>
+        </w:rPr>
+        <w:t>Make Payment</w:t>
+      </w:r>
+    </w:p>
+    <w:p>
+      <w:pPr>
+        <w:pStyle w:val="BodyA"/>
+        <w:numPr>
+          <w:ilvl w:val="0"/>
+          <w:numId w:val="12"/>
+        </w:numPr>
+        <w:ind w:left="1120"/>
+        <w:rPr>
+          <w:rFonts w:ascii="Times New Roman" w:eastAsia="Times New Roman" w:hAnsi="Times New Roman" w:cs="Times New Roman"/>
+          <w:b/>
+          <w:bCs/>
+          <w:sz w:val="32"/>
+          <w:szCs w:val="32"/>
+          <w:highlight w:val="yellow"/>
+        </w:rPr>
+      </w:pPr>
+      <w:r>
+        <w:rPr>
+          <w:rFonts w:ascii="Times New Roman" w:eastAsia="Times New Roman" w:hAnsi="Times New Roman" w:cs="Times New Roman"/>
+          <w:b/>
+          <w:bCs/>
+          <w:sz w:val="32"/>
+          <w:szCs w:val="32"/>
+          <w:highlight w:val="yellow"/>
+        </w:rPr>
+        <w:t>Direct Deposit</w:t>
+      </w:r>
+    </w:p>
+    <w:p>
+      <w:pPr>
+        <w:pStyle w:val="BodyA"/>
+        <w:numPr>
+          <w:ilvl w:val="0"/>
+          <w:numId w:val="12"/>
+        </w:numPr>
+        <w:ind w:left="1120"/>
+        <w:rPr>
+          <w:rFonts w:ascii="Times New Roman" w:eastAsia="Times New Roman" w:hAnsi="Times New Roman" w:cs="Times New Roman"/>
+          <w:b/>
+          <w:bCs/>
+          <w:sz w:val="32"/>
+          <w:szCs w:val="32"/>
+          <w:highlight w:val="yellow"/>
+        </w:rPr>
+      </w:pPr>
+      <w:r>
+        <w:rPr>
+          <w:rFonts w:ascii="Times New Roman" w:eastAsia="Times New Roman" w:hAnsi="Times New Roman" w:cs="Times New Roman"/>
+          <w:b/>
+          <w:bCs/>
+          <w:sz w:val="32"/>
+          <w:szCs w:val="32"/>
+          <w:highlight w:val="yellow"/>
+        </w:rPr>
+        <w:t>Apply to Tutor</w:t>
+      </w:r>
+    </w:p>
+    <w:p>
+      <w:pPr>
+        <w:pStyle w:val="BodyA"/>
+        <w:ind w:left="360"/>
+        <w:rPr>
+          <w:rFonts w:ascii="Times New Roman" w:eastAsia="Times New Roman" w:hAnsi="Times New Roman" w:cs="Times New Roman"/>
+          <w:b/>
+          <w:bCs/>
+          <w:sz w:val="32"/>
+          <w:szCs w:val="32"/>
+        </w:rPr>
+      </w:pPr>
+      <w:r>
+        <w:rPr>
+          <w:rFonts w:ascii="Times New Roman" w:eastAsia="Times New Roman" w:hAnsi="Times New Roman" w:cs="Times New Roman"/>
+          <w:b/>
+          <w:bCs/>
+          <w:sz w:val="32"/>
+          <w:szCs w:val="32"/>
+        </w:rPr>
+        <w:t>Diagram 2 use cases:</w:t>
+      </w:r>
+    </w:p>
+    <w:p>
+      <w:pPr>
+        <w:pStyle w:val="BodyA"/>
+        <w:numPr>
+          <w:ilvl w:val="0"/>
+          <w:numId w:val="12"/>
+        </w:numPr>
+        <w:ind w:left="1120"/>
+        <w:rPr>
+          <w:rFonts w:ascii="Times New Roman" w:eastAsia="Times New Roman" w:hAnsi="Times New Roman" w:cs="Times New Roman"/>
+          <w:b/>
+          <w:bCs/>
+          <w:sz w:val="32"/>
+          <w:szCs w:val="32"/>
+        </w:rPr>
+      </w:pPr>
+      <w:r>
+        <w:rPr>
+          <w:rFonts w:ascii="Times New Roman" w:eastAsia="Times New Roman" w:hAnsi="Times New Roman" w:cs="Times New Roman"/>
+          <w:b/>
+          <w:bCs/>
+          <w:sz w:val="32"/>
+          <w:szCs w:val="32"/>
+        </w:rPr>
+        <w:t xml:space="preserve"> Connect with other Tutees</w:t>
+      </w:r>
+    </w:p>
+    <w:p>
+      <w:pPr>
+        <w:pStyle w:val="BodyA"/>
+        <w:numPr>
+          <w:ilvl w:val="0"/>
+          <w:numId w:val="12"/>
+        </w:numPr>
+        <w:ind w:left="1120"/>
+        <w:rPr>
+          <w:rFonts w:ascii="Times New Roman" w:eastAsia="Times New Roman" w:hAnsi="Times New Roman" w:cs="Times New Roman"/>
+          <w:b/>
+          <w:bCs/>
+          <w:sz w:val="32"/>
+          <w:szCs w:val="32"/>
+          <w:highlight w:val="yellow"/>
+        </w:rPr>
+      </w:pPr>
+      <w:r>
+        <w:rPr>
+          <w:rFonts w:ascii="Times New Roman" w:eastAsia="Times New Roman" w:hAnsi="Times New Roman" w:cs="Times New Roman"/>
+          <w:b/>
+          <w:bCs/>
+          <w:sz w:val="32"/>
+          <w:szCs w:val="32"/>
+          <w:highlight w:val="yellow"/>
+        </w:rPr>
+        <w:t>Calendar</w:t>
+      </w:r>
+    </w:p>
+    <w:p>
+      <w:pPr>
+        <w:pStyle w:val="BodyA"/>
+        <w:numPr>
+          <w:ilvl w:val="0"/>
+          <w:numId w:val="12"/>
+        </w:numPr>
+        <w:ind w:left="1120"/>
+        <w:rPr>
+          <w:rFonts w:ascii="Times New Roman" w:eastAsia="Times New Roman" w:hAnsi="Times New Roman" w:cs="Times New Roman"/>
+          <w:b/>
+          <w:bCs/>
+          <w:sz w:val="32"/>
+          <w:szCs w:val="32"/>
+        </w:rPr>
+      </w:pPr>
+      <w:r>
+        <w:rPr>
+          <w:rFonts w:ascii="Times New Roman" w:eastAsia="Times New Roman" w:hAnsi="Times New Roman" w:cs="Times New Roman"/>
+          <w:b/>
+          <w:bCs/>
+          <w:sz w:val="32"/>
+          <w:szCs w:val="32"/>
+        </w:rPr>
+        <w:t>Schedule Comparison</w:t>
+      </w:r>
+    </w:p>
+    <w:p>
+      <w:pPr>
+        <w:pStyle w:val="BodyA"/>
+        <w:numPr>
+          <w:ilvl w:val="0"/>
+          <w:numId w:val="12"/>
+        </w:numPr>
+        <w:ind w:left="1120"/>
+        <w:rPr>
+          <w:rFonts w:ascii="Times New Roman" w:eastAsia="Times New Roman" w:hAnsi="Times New Roman" w:cs="Times New Roman"/>
+          <w:b/>
+          <w:bCs/>
+          <w:sz w:val="32"/>
+          <w:szCs w:val="32"/>
+        </w:rPr>
+      </w:pPr>
+      <w:r>
+        <w:rPr>
+          <w:rFonts w:ascii="Times New Roman" w:eastAsia="Times New Roman" w:hAnsi="Times New Roman" w:cs="Times New Roman"/>
+          <w:b/>
+          <w:bCs/>
+          <w:sz w:val="32"/>
+          <w:szCs w:val="32"/>
+        </w:rPr>
+        <w:t>Support Page</w:t>
+      </w:r>
+    </w:p>
+    <w:p>
+      <w:pPr>
+        <w:pStyle w:val="BodyA"/>
+        <w:numPr>
+          <w:ilvl w:val="0"/>
+          <w:numId w:val="12"/>
+        </w:numPr>
+        <w:ind w:left="1120"/>
+        <w:rPr>
+          <w:rFonts w:ascii="Times New Roman" w:eastAsia="Times New Roman" w:hAnsi="Times New Roman" w:cs="Times New Roman"/>
+          <w:b/>
+          <w:bCs/>
+          <w:sz w:val="32"/>
+          <w:szCs w:val="32"/>
+          <w:highlight w:val="yellow"/>
+        </w:rPr>
+      </w:pPr>
+      <w:r>
+        <w:rPr>
+          <w:rFonts w:ascii="Times New Roman" w:eastAsia="Times New Roman" w:hAnsi="Times New Roman" w:cs="Times New Roman"/>
+          <w:b/>
+          <w:bCs/>
+          <w:sz w:val="32"/>
+          <w:szCs w:val="32"/>
+          <w:highlight w:val="yellow"/>
+        </w:rPr>
+        <w:t>View Grades</w:t>
+      </w:r>
+    </w:p>
+    <w:p>
+      <w:pPr>
+        <w:pStyle w:val="BodyA"/>
+        <w:numPr>
+          <w:ilvl w:val="0"/>
+          <w:numId w:val="12"/>
+        </w:numPr>
+        <w:ind w:left="1120"/>
+        <w:rPr>
+          <w:rFonts w:ascii="Times New Roman" w:eastAsia="Times New Roman" w:hAnsi="Times New Roman" w:cs="Times New Roman"/>
+          <w:b/>
+          <w:bCs/>
+          <w:sz w:val="32"/>
+          <w:szCs w:val="32"/>
+          <w:highlight w:val="yellow"/>
+        </w:rPr>
+      </w:pPr>
+      <w:r>
+        <w:rPr>
+          <w:rFonts w:ascii="Times New Roman" w:eastAsia="Times New Roman" w:hAnsi="Times New Roman" w:cs="Times New Roman"/>
+          <w:b/>
+          <w:bCs/>
+          <w:sz w:val="32"/>
+          <w:szCs w:val="32"/>
+          <w:highlight w:val="yellow"/>
+        </w:rPr>
+        <w:t>Tutor Resources</w:t>
+      </w:r>
+    </w:p>
+    <w:p>
+      <w:pPr>
+        <w:pStyle w:val="BodyA"/>
+        <w:numPr>
+          <w:ilvl w:val="0"/>
+          <w:numId w:val="12"/>
+        </w:numPr>
+        <w:ind w:left="1120"/>
+        <w:rPr>
+          <w:rFonts w:ascii="Times New Roman" w:eastAsia="Times New Roman" w:hAnsi="Times New Roman" w:cs="Times New Roman"/>
+          <w:b/>
+          <w:bCs/>
+          <w:sz w:val="32"/>
+          <w:szCs w:val="32"/>
+          <w:highlight w:val="yellow"/>
+        </w:rPr>
+      </w:pPr>
+      <w:r>
+        <w:rPr>
+          <w:rFonts w:ascii="Times New Roman" w:eastAsia="Times New Roman" w:hAnsi="Times New Roman" w:cs="Times New Roman"/>
+          <w:b/>
+          <w:bCs/>
+          <w:sz w:val="32"/>
+          <w:szCs w:val="32"/>
+          <w:highlight w:val="yellow"/>
+        </w:rPr>
+        <w:t>Assign homework</w:t>
+      </w:r>
+    </w:p>
+    <w:p>
+      <w:pPr>
+        <w:pStyle w:val="BodyA"/>
+        <w:numPr>
+          <w:ilvl w:val="0"/>
+          <w:numId w:val="12"/>
+        </w:numPr>
+        <w:ind w:left="1120"/>
+        <w:rPr>
+          <w:rFonts w:ascii="Times New Roman" w:eastAsia="Times New Roman" w:hAnsi="Times New Roman" w:cs="Times New Roman"/>
+          <w:b/>
+          <w:bCs/>
+          <w:sz w:val="32"/>
+          <w:szCs w:val="32"/>
+          <w:highlight w:val="yellow"/>
+        </w:rPr>
+      </w:pPr>
+      <w:r>
+        <w:rPr>
+          <w:rFonts w:ascii="Times New Roman" w:eastAsia="Times New Roman" w:hAnsi="Times New Roman" w:cs="Times New Roman"/>
+          <w:b/>
+          <w:bCs/>
+          <w:sz w:val="32"/>
+          <w:szCs w:val="32"/>
+          <w:highlight w:val="yellow"/>
+        </w:rPr>
+        <w:t>View homework</w:t>
+      </w:r>
+    </w:p>
+    <w:p>
+      <w:pPr>
+        <w:pStyle w:val="BodyA"/>
+        <w:numPr>
+          <w:ilvl w:val="0"/>
+          <w:numId w:val="12"/>
+        </w:numPr>
+        <w:ind w:left="1120"/>
+        <w:rPr>
+          <w:rFonts w:ascii="Times New Roman" w:eastAsia="Times New Roman" w:hAnsi="Times New Roman" w:cs="Times New Roman"/>
+          <w:b/>
+          <w:bCs/>
+          <w:sz w:val="32"/>
+          <w:szCs w:val="32"/>
+          <w:highlight w:val="yellow"/>
+        </w:rPr>
+      </w:pPr>
+      <w:r>
+        <w:rPr>
+          <w:rFonts w:ascii="Times New Roman" w:eastAsia="Times New Roman" w:hAnsi="Times New Roman" w:cs="Times New Roman"/>
+          <w:b/>
+          <w:bCs/>
+          <w:sz w:val="32"/>
+          <w:szCs w:val="32"/>
+          <w:highlight w:val="yellow"/>
+        </w:rPr>
+        <w:t xml:space="preserve">View profile </w:t>
+      </w:r>
+    </w:p>
+    <w:p>
+      <w:pPr>
+        <w:pStyle w:val="BodyA"/>
+        <w:numPr>
+          <w:ilvl w:val="1"/>
+          <w:numId w:val="12"/>
+        </w:numPr>
+        <w:rPr>
+          <w:rFonts w:ascii="Times New Roman" w:eastAsia="Times New Roman" w:hAnsi="Times New Roman" w:cs="Times New Roman"/>
+          <w:b/>
+          <w:bCs/>
+          <w:sz w:val="32"/>
+          <w:szCs w:val="32"/>
+          <w:highlight w:val="yellow"/>
+        </w:rPr>
+      </w:pPr>
+      <w:r>
+        <w:rPr>
+          <w:rFonts w:ascii="Times New Roman" w:eastAsia="Times New Roman" w:hAnsi="Times New Roman" w:cs="Times New Roman"/>
+          <w:b/>
+          <w:bCs/>
+          <w:sz w:val="32"/>
+          <w:szCs w:val="32"/>
+          <w:highlight w:val="yellow"/>
+        </w:rPr>
+        <w:t>View Student Profile</w:t>
+      </w:r>
+    </w:p>
+    <w:p>
+      <w:pPr>
+        <w:pStyle w:val="BodyA"/>
+        <w:numPr>
+          <w:ilvl w:val="1"/>
+          <w:numId w:val="12"/>
+        </w:numPr>
+        <w:rPr>
+          <w:rFonts w:ascii="Times New Roman" w:eastAsia="Times New Roman" w:hAnsi="Times New Roman" w:cs="Times New Roman"/>
+          <w:b/>
+          <w:bCs/>
+          <w:sz w:val="32"/>
+          <w:szCs w:val="32"/>
+          <w:highlight w:val="yellow"/>
+        </w:rPr>
+      </w:pPr>
+      <w:r>
+        <w:rPr>
+          <w:rFonts w:ascii="Times New Roman" w:eastAsia="Times New Roman" w:hAnsi="Times New Roman" w:cs="Times New Roman"/>
+          <w:b/>
+          <w:bCs/>
+          <w:sz w:val="32"/>
+          <w:szCs w:val="32"/>
+          <w:highlight w:val="yellow"/>
+        </w:rPr>
+        <w:t>Data on Missed sessions/attendance</w:t>
+      </w:r>
+    </w:p>
+    <w:p>
+      <w:pPr>
+        <w:pStyle w:val="BodyA"/>
+        <w:numPr>
+          <w:ilvl w:val="1"/>
+          <w:numId w:val="12"/>
+        </w:numPr>
+        <w:rPr>
+          <w:rFonts w:ascii="Times New Roman" w:eastAsia="Times New Roman" w:hAnsi="Times New Roman" w:cs="Times New Roman"/>
+          <w:b/>
+          <w:bCs/>
+          <w:sz w:val="32"/>
+          <w:szCs w:val="32"/>
+          <w:highlight w:val="yellow"/>
+        </w:rPr>
+      </w:pPr>
+      <w:r>
+        <w:rPr>
+          <w:rFonts w:ascii="Times New Roman" w:eastAsia="Times New Roman" w:hAnsi="Times New Roman" w:cs="Times New Roman"/>
+          <w:b/>
+          <w:bCs/>
+          <w:sz w:val="32"/>
+          <w:szCs w:val="32"/>
+          <w:highlight w:val="yellow"/>
+        </w:rPr>
+        <w:t>View Tutors Profile</w:t>
+      </w:r>
+    </w:p>
+    <w:p>
+      <w:pPr>
+        <w:pStyle w:val="BodyA"/>
+        <w:numPr>
+          <w:ilvl w:val="1"/>
+          <w:numId w:val="12"/>
+        </w:numPr>
+        <w:rPr>
+          <w:rFonts w:ascii="Times New Roman" w:eastAsia="Times New Roman" w:hAnsi="Times New Roman" w:cs="Times New Roman"/>
+          <w:b/>
+          <w:bCs/>
+          <w:sz w:val="32"/>
+          <w:szCs w:val="32"/>
+          <w:highlight w:val="yellow"/>
+        </w:rPr>
+      </w:pPr>
+      <w:r>
+        <w:rPr>
+          <w:rFonts w:ascii="Times New Roman" w:eastAsia="Times New Roman" w:hAnsi="Times New Roman" w:cs="Times New Roman"/>
+          <w:b/>
+          <w:bCs/>
+          <w:sz w:val="32"/>
+          <w:szCs w:val="32"/>
+          <w:highlight w:val="yellow"/>
+        </w:rPr>
+        <w:t>Tutor history</w:t>
+      </w:r>
     </w:p>
     <w:p>
       <w:pPr>
@@ -49,6 +990,7 @@
         <w:rPr>
           <w:noProof/>
         </w:rPr>
+        <w:lastRenderedPageBreak/>
         <w:drawing>
           <wp:anchor distT="57150" distB="57150" distL="57150" distR="57150" simplePos="0" relativeHeight="251659264" behindDoc="0" locked="0" layoutInCell="1" allowOverlap="1" wp14:anchorId="63D3D601" wp14:editId="21666F5B">
             <wp:simplePos x="0" y="0"/>
@@ -118,12 +1060,20 @@
       </w:pPr>
       <w:r>
         <w:rPr>
+          <w:rFonts w:ascii="Times New Roman" w:hAnsi="Times New Roman"/>
+          <w:b/>
+          <w:bCs/>
+        </w:rPr>
+        <w:lastRenderedPageBreak/>
+        <w:t>DIAGRAM 2:</w:t>
+      </w:r>
+      <w:r>
+        <w:rPr>
           <w:rFonts w:ascii="Times New Roman" w:eastAsia="Times New Roman" w:hAnsi="Times New Roman" w:cs="Times New Roman"/>
           <w:b/>
           <w:bCs/>
           <w:noProof/>
         </w:rPr>
-        <w:lastRenderedPageBreak/>
         <w:drawing>
           <wp:inline distT="0" distB="0" distL="0" distR="0" wp14:anchorId="5633AA5C" wp14:editId="75D39637">
             <wp:extent cx="5943600" cy="7691755"/>
@@ -4479,6 +5429,14 @@
               </w:rPr>
               <w:t xml:space="preserve">An error message is displayed to </w:t>
             </w:r>
+            <w:r>
+              <w:rPr>
+                <w:rFonts w:ascii="Times New Roman" w:hAnsi="Times New Roman"/>
+                <w:sz w:val="20"/>
+                <w:szCs w:val="20"/>
+              </w:rPr>
+              <w:t>the user</w:t>
+            </w:r>
           </w:p>
         </w:tc>
       </w:tr>
@@ -5181,7 +6139,14 @@
               <w:right w:w="80" w:type="dxa"/>
             </w:tcMar>
           </w:tcPr>
-          <w:p/>
+          <w:p>
+            <w:pPr>
+              <w:rPr>
+                <w:sz w:val="20"/>
+                <w:szCs w:val="20"/>
+              </w:rPr>
+            </w:pPr>
+          </w:p>
         </w:tc>
       </w:tr>
     </w:tbl>
@@ -5420,71 +6385,6 @@
       <w:pPr>
         <w:pStyle w:val="BodyA"/>
         <w:widowControl w:val="0"/>
-        <w:jc w:val="center"/>
-        <w:rPr>
-          <w:rFonts w:ascii="Times New Roman" w:eastAsia="Times New Roman" w:hAnsi="Times New Roman" w:cs="Times New Roman"/>
-          <w:b/>
-          <w:bCs/>
-        </w:rPr>
-      </w:pPr>
-    </w:p>
-    <w:p>
-      <w:pPr>
-        <w:pStyle w:val="BodyA"/>
-        <w:widowControl w:val="0"/>
-        <w:ind w:left="108" w:hanging="108"/>
-        <w:jc w:val="center"/>
-        <w:rPr>
-          <w:rFonts w:ascii="Times New Roman" w:eastAsia="Times New Roman" w:hAnsi="Times New Roman" w:cs="Times New Roman"/>
-          <w:b/>
-          <w:bCs/>
-        </w:rPr>
-      </w:pPr>
-    </w:p>
-    <w:p>
-      <w:pPr>
-        <w:pStyle w:val="BodyA"/>
-        <w:widowControl w:val="0"/>
-        <w:ind w:left="108" w:hanging="108"/>
-        <w:rPr>
-          <w:rFonts w:ascii="Times New Roman" w:eastAsia="Times New Roman" w:hAnsi="Times New Roman" w:cs="Times New Roman"/>
-          <w:b/>
-          <w:bCs/>
-        </w:rPr>
-      </w:pPr>
-    </w:p>
-    <w:p>
-      <w:pPr>
-        <w:pStyle w:val="BodyA"/>
-        <w:widowControl w:val="0"/>
-        <w:ind w:left="108" w:hanging="108"/>
-        <w:jc w:val="center"/>
-        <w:rPr>
-          <w:rFonts w:ascii="Times New Roman" w:eastAsia="Times New Roman" w:hAnsi="Times New Roman" w:cs="Times New Roman"/>
-          <w:b/>
-          <w:bCs/>
-        </w:rPr>
-      </w:pPr>
-    </w:p>
-    <w:p>
-      <w:pPr>
-        <w:pStyle w:val="BodyA"/>
-        <w:widowControl w:val="0"/>
-        <w:ind w:left="108" w:hanging="108"/>
-        <w:jc w:val="center"/>
-        <w:rPr>
-          <w:rFonts w:ascii="Times New Roman" w:eastAsia="Times New Roman" w:hAnsi="Times New Roman" w:cs="Times New Roman"/>
-          <w:b/>
-          <w:bCs/>
-        </w:rPr>
-      </w:pPr>
-    </w:p>
-    <w:p>
-      <w:pPr>
-        <w:pStyle w:val="BodyA"/>
-        <w:widowControl w:val="0"/>
-        <w:ind w:left="108" w:hanging="108"/>
-        <w:jc w:val="center"/>
         <w:rPr>
           <w:rFonts w:ascii="Times New Roman" w:eastAsia="Times New Roman" w:hAnsi="Times New Roman" w:cs="Times New Roman"/>
           <w:b/>
@@ -6512,7 +7412,7 @@
     <w:tbl>
       <w:tblPr>
         <w:tblW w:w="9350" w:type="dxa"/>
-        <w:tblInd w:w="216" w:type="dxa"/>
+        <w:tblInd w:w="-85" w:type="dxa"/>
         <w:tblBorders>
           <w:top w:val="single" w:sz="8" w:space="0" w:color="FFFFFF"/>
           <w:left w:val="single" w:sz="8" w:space="0" w:color="FFFFFF"/>
@@ -7198,7 +8098,7 @@
     <w:tbl>
       <w:tblPr>
         <w:tblW w:w="10490" w:type="dxa"/>
-        <w:tblInd w:w="216" w:type="dxa"/>
+        <w:tblInd w:w="-85" w:type="dxa"/>
         <w:tblBorders>
           <w:top w:val="single" w:sz="8" w:space="0" w:color="FFFFFF"/>
           <w:left w:val="single" w:sz="8" w:space="0" w:color="FFFFFF"/>
@@ -8190,7 +9090,7 @@
     <w:tbl>
       <w:tblPr>
         <w:tblW w:w="9360" w:type="dxa"/>
-        <w:tblInd w:w="216" w:type="dxa"/>
+        <w:tblInd w:w="-85" w:type="dxa"/>
         <w:tblBorders>
           <w:top w:val="single" w:sz="8" w:space="0" w:color="FFFFFF"/>
           <w:left w:val="single" w:sz="8" w:space="0" w:color="FFFFFF"/>
@@ -8939,1659 +9839,8 @@
     </w:p>
     <w:tbl>
       <w:tblPr>
-        <w:tblW w:w="9350" w:type="dxa"/>
-        <w:tblInd w:w="108" w:type="dxa"/>
-        <w:tblBorders>
-          <w:top w:val="single" w:sz="8" w:space="0" w:color="FFFFFF"/>
-          <w:left w:val="single" w:sz="8" w:space="0" w:color="FFFFFF"/>
-          <w:bottom w:val="single" w:sz="8" w:space="0" w:color="FFFFFF"/>
-          <w:right w:val="single" w:sz="8" w:space="0" w:color="FFFFFF"/>
-          <w:insideH w:val="single" w:sz="8" w:space="0" w:color="FFFFFF"/>
-          <w:insideV w:val="single" w:sz="8" w:space="0" w:color="FFFFFF"/>
-        </w:tblBorders>
-        <w:shd w:val="clear" w:color="auto" w:fill="CDD4E9"/>
-        <w:tblLayout w:type="fixed"/>
-        <w:tblLook w:val="04A0" w:firstRow="1" w:lastRow="0" w:firstColumn="1" w:lastColumn="0" w:noHBand="0" w:noVBand="1"/>
-      </w:tblPr>
-      <w:tblGrid>
-        <w:gridCol w:w="2741"/>
-        <w:gridCol w:w="1627"/>
-        <w:gridCol w:w="4982"/>
-      </w:tblGrid>
-      <w:tr>
-        <w:trPr>
-          <w:trHeight w:val="410"/>
-        </w:trPr>
-        <w:tc>
-          <w:tcPr>
-            <w:tcW w:w="2741" w:type="dxa"/>
-            <w:tcBorders>
-              <w:top w:val="single" w:sz="4" w:space="0" w:color="000000"/>
-              <w:left w:val="single" w:sz="4" w:space="0" w:color="000000"/>
-              <w:bottom w:val="single" w:sz="4" w:space="0" w:color="000000"/>
-              <w:right w:val="single" w:sz="4" w:space="0" w:color="000000"/>
-            </w:tcBorders>
-            <w:shd w:val="clear" w:color="auto" w:fill="auto"/>
-            <w:tcMar>
-              <w:top w:w="80" w:type="dxa"/>
-              <w:left w:w="80" w:type="dxa"/>
-              <w:bottom w:w="80" w:type="dxa"/>
-              <w:right w:w="80" w:type="dxa"/>
-            </w:tcMar>
-          </w:tcPr>
-          <w:p>
-            <w:pPr>
-              <w:pStyle w:val="Heading"/>
-              <w:widowControl w:val="0"/>
-              <w:suppressAutoHyphens/>
-              <w:spacing w:before="0" w:after="0"/>
-            </w:pPr>
-            <w:r>
-              <w:t xml:space="preserve">Title: </w:t>
-            </w:r>
-          </w:p>
-        </w:tc>
-        <w:tc>
-          <w:tcPr>
-            <w:tcW w:w="6609" w:type="dxa"/>
-            <w:gridSpan w:val="2"/>
-            <w:tcBorders>
-              <w:top w:val="single" w:sz="4" w:space="0" w:color="000000"/>
-              <w:left w:val="single" w:sz="4" w:space="0" w:color="000000"/>
-              <w:bottom w:val="single" w:sz="4" w:space="0" w:color="000000"/>
-              <w:right w:val="single" w:sz="4" w:space="0" w:color="000000"/>
-            </w:tcBorders>
-            <w:shd w:val="clear" w:color="auto" w:fill="auto"/>
-            <w:tcMar>
-              <w:top w:w="80" w:type="dxa"/>
-              <w:left w:w="80" w:type="dxa"/>
-              <w:bottom w:w="80" w:type="dxa"/>
-              <w:right w:w="80" w:type="dxa"/>
-            </w:tcMar>
-          </w:tcPr>
-          <w:p>
-            <w:pPr>
-              <w:pStyle w:val="BodyB"/>
-              <w:keepNext/>
-              <w:widowControl w:val="0"/>
-              <w:suppressAutoHyphens/>
-              <w:outlineLvl w:val="0"/>
-            </w:pPr>
-            <w:r>
-              <w:rPr>
-                <w:rFonts w:ascii="Arial" w:hAnsi="Arial"/>
-                <w:b/>
-                <w:bCs/>
-                <w:kern w:val="32"/>
-                <w:sz w:val="32"/>
-                <w:szCs w:val="32"/>
-              </w:rPr>
-              <w:t>Search Tutors</w:t>
-            </w:r>
-          </w:p>
-        </w:tc>
-      </w:tr>
-      <w:tr>
-        <w:trPr>
-          <w:trHeight w:val="712"/>
-        </w:trPr>
-        <w:tc>
-          <w:tcPr>
-            <w:tcW w:w="2741" w:type="dxa"/>
-            <w:tcBorders>
-              <w:top w:val="single" w:sz="4" w:space="0" w:color="000000"/>
-              <w:left w:val="single" w:sz="4" w:space="0" w:color="000000"/>
-              <w:bottom w:val="single" w:sz="4" w:space="0" w:color="000000"/>
-              <w:right w:val="single" w:sz="4" w:space="0" w:color="000000"/>
-            </w:tcBorders>
-            <w:shd w:val="clear" w:color="auto" w:fill="auto"/>
-            <w:tcMar>
-              <w:top w:w="80" w:type="dxa"/>
-              <w:left w:w="80" w:type="dxa"/>
-              <w:bottom w:w="80" w:type="dxa"/>
-              <w:right w:w="80" w:type="dxa"/>
-            </w:tcMar>
-          </w:tcPr>
-          <w:p>
-            <w:pPr>
-              <w:pStyle w:val="BodyA"/>
-            </w:pPr>
-            <w:r>
-              <w:rPr>
-                <w:rFonts w:ascii="Times New Roman" w:hAnsi="Times New Roman"/>
-                <w:b/>
-                <w:bCs/>
-                <w:sz w:val="20"/>
-                <w:szCs w:val="20"/>
-              </w:rPr>
-              <w:t>Description</w:t>
-            </w:r>
-            <w:r>
-              <w:rPr>
-                <w:rFonts w:ascii="Times New Roman" w:hAnsi="Times New Roman"/>
-                <w:sz w:val="20"/>
-                <w:szCs w:val="20"/>
-              </w:rPr>
-              <w:t xml:space="preserve">: </w:t>
-            </w:r>
-          </w:p>
-        </w:tc>
-        <w:tc>
-          <w:tcPr>
-            <w:tcW w:w="6609" w:type="dxa"/>
-            <w:gridSpan w:val="2"/>
-            <w:tcBorders>
-              <w:top w:val="single" w:sz="4" w:space="0" w:color="000000"/>
-              <w:left w:val="single" w:sz="4" w:space="0" w:color="000000"/>
-              <w:bottom w:val="single" w:sz="4" w:space="0" w:color="000000"/>
-              <w:right w:val="single" w:sz="4" w:space="0" w:color="000000"/>
-            </w:tcBorders>
-            <w:shd w:val="clear" w:color="auto" w:fill="auto"/>
-            <w:tcMar>
-              <w:top w:w="80" w:type="dxa"/>
-              <w:left w:w="80" w:type="dxa"/>
-              <w:bottom w:w="80" w:type="dxa"/>
-              <w:right w:w="80" w:type="dxa"/>
-            </w:tcMar>
-          </w:tcPr>
-          <w:p>
-            <w:pPr>
-              <w:pStyle w:val="BodyA"/>
-              <w:rPr>
-                <w:rFonts w:ascii="Times New Roman" w:eastAsia="Times New Roman" w:hAnsi="Times New Roman" w:cs="Times New Roman"/>
-                <w:sz w:val="20"/>
-                <w:szCs w:val="20"/>
-              </w:rPr>
-            </w:pPr>
-          </w:p>
-          <w:p>
-            <w:pPr>
-              <w:pStyle w:val="BodyA"/>
-            </w:pPr>
-            <w:r>
-              <w:rPr>
-                <w:rFonts w:ascii="Times New Roman" w:hAnsi="Times New Roman"/>
-                <w:sz w:val="20"/>
-                <w:szCs w:val="20"/>
-              </w:rPr>
-              <w:t>Enables student users to search for tutors by name or subject.</w:t>
-            </w:r>
-          </w:p>
-        </w:tc>
-      </w:tr>
-      <w:tr>
-        <w:trPr>
-          <w:trHeight w:val="488"/>
-        </w:trPr>
-        <w:tc>
-          <w:tcPr>
-            <w:tcW w:w="2741" w:type="dxa"/>
-            <w:tcBorders>
-              <w:top w:val="single" w:sz="4" w:space="0" w:color="000000"/>
-              <w:left w:val="single" w:sz="4" w:space="0" w:color="000000"/>
-              <w:bottom w:val="single" w:sz="4" w:space="0" w:color="000000"/>
-              <w:right w:val="single" w:sz="4" w:space="0" w:color="000000"/>
-            </w:tcBorders>
-            <w:shd w:val="clear" w:color="auto" w:fill="auto"/>
-            <w:tcMar>
-              <w:top w:w="80" w:type="dxa"/>
-              <w:left w:w="80" w:type="dxa"/>
-              <w:bottom w:w="80" w:type="dxa"/>
-              <w:right w:w="80" w:type="dxa"/>
-            </w:tcMar>
-          </w:tcPr>
-          <w:p>
-            <w:pPr>
-              <w:pStyle w:val="BodyA"/>
-            </w:pPr>
-            <w:r>
-              <w:rPr>
-                <w:rFonts w:ascii="Times New Roman" w:hAnsi="Times New Roman"/>
-                <w:b/>
-                <w:bCs/>
-                <w:sz w:val="20"/>
-                <w:szCs w:val="20"/>
-              </w:rPr>
-              <w:t>Use Case ID</w:t>
-            </w:r>
-          </w:p>
-        </w:tc>
-        <w:tc>
-          <w:tcPr>
-            <w:tcW w:w="6609" w:type="dxa"/>
-            <w:gridSpan w:val="2"/>
-            <w:tcBorders>
-              <w:top w:val="single" w:sz="4" w:space="0" w:color="000000"/>
-              <w:left w:val="single" w:sz="4" w:space="0" w:color="000000"/>
-              <w:bottom w:val="single" w:sz="4" w:space="0" w:color="000000"/>
-              <w:right w:val="single" w:sz="4" w:space="0" w:color="000000"/>
-            </w:tcBorders>
-            <w:shd w:val="clear" w:color="auto" w:fill="auto"/>
-            <w:tcMar>
-              <w:top w:w="80" w:type="dxa"/>
-              <w:left w:w="80" w:type="dxa"/>
-              <w:bottom w:w="80" w:type="dxa"/>
-              <w:right w:w="80" w:type="dxa"/>
-            </w:tcMar>
-          </w:tcPr>
-          <w:p>
-            <w:pPr>
-              <w:pStyle w:val="BodyA"/>
-            </w:pPr>
-            <w:r>
-              <w:rPr>
-                <w:rFonts w:ascii="Times New Roman" w:hAnsi="Times New Roman"/>
-                <w:sz w:val="20"/>
-                <w:szCs w:val="20"/>
-              </w:rPr>
-              <w:t>05</w:t>
-            </w:r>
-          </w:p>
-        </w:tc>
-      </w:tr>
-      <w:tr>
-        <w:trPr>
-          <w:trHeight w:val="380"/>
-        </w:trPr>
-        <w:tc>
-          <w:tcPr>
-            <w:tcW w:w="2741" w:type="dxa"/>
-            <w:tcBorders>
-              <w:top w:val="single" w:sz="4" w:space="0" w:color="000000"/>
-              <w:left w:val="single" w:sz="4" w:space="0" w:color="000000"/>
-              <w:bottom w:val="single" w:sz="4" w:space="0" w:color="000000"/>
-              <w:right w:val="single" w:sz="4" w:space="0" w:color="000000"/>
-            </w:tcBorders>
-            <w:shd w:val="clear" w:color="auto" w:fill="auto"/>
-            <w:tcMar>
-              <w:top w:w="80" w:type="dxa"/>
-              <w:left w:w="80" w:type="dxa"/>
-              <w:bottom w:w="80" w:type="dxa"/>
-              <w:right w:w="80" w:type="dxa"/>
-            </w:tcMar>
-          </w:tcPr>
-          <w:p>
-            <w:pPr>
-              <w:pStyle w:val="BodyA"/>
-            </w:pPr>
-            <w:r>
-              <w:rPr>
-                <w:rFonts w:ascii="Times New Roman" w:hAnsi="Times New Roman"/>
-                <w:b/>
-                <w:bCs/>
-                <w:sz w:val="20"/>
-                <w:szCs w:val="20"/>
-              </w:rPr>
-              <w:t>Related User Story ID’s</w:t>
-            </w:r>
-          </w:p>
-        </w:tc>
-        <w:tc>
-          <w:tcPr>
-            <w:tcW w:w="6609" w:type="dxa"/>
-            <w:gridSpan w:val="2"/>
-            <w:tcBorders>
-              <w:top w:val="single" w:sz="4" w:space="0" w:color="000000"/>
-              <w:left w:val="single" w:sz="4" w:space="0" w:color="000000"/>
-              <w:bottom w:val="single" w:sz="4" w:space="0" w:color="000000"/>
-              <w:right w:val="single" w:sz="4" w:space="0" w:color="000000"/>
-            </w:tcBorders>
-            <w:shd w:val="clear" w:color="auto" w:fill="auto"/>
-            <w:tcMar>
-              <w:top w:w="80" w:type="dxa"/>
-              <w:left w:w="80" w:type="dxa"/>
-              <w:bottom w:w="80" w:type="dxa"/>
-              <w:right w:w="80" w:type="dxa"/>
-            </w:tcMar>
-          </w:tcPr>
-          <w:p>
-            <w:pPr>
-              <w:pStyle w:val="Body"/>
-            </w:pPr>
-            <w:r>
-              <w:rPr>
-                <w:sz w:val="20"/>
-                <w:szCs w:val="20"/>
-              </w:rPr>
-              <w:t>9</w:t>
-            </w:r>
-          </w:p>
-        </w:tc>
-      </w:tr>
-      <w:tr>
-        <w:trPr>
-          <w:trHeight w:val="272"/>
-        </w:trPr>
-        <w:tc>
-          <w:tcPr>
-            <w:tcW w:w="2741" w:type="dxa"/>
-            <w:tcBorders>
-              <w:top w:val="single" w:sz="4" w:space="0" w:color="000000"/>
-              <w:left w:val="single" w:sz="4" w:space="0" w:color="000000"/>
-              <w:bottom w:val="single" w:sz="4" w:space="0" w:color="000000"/>
-              <w:right w:val="single" w:sz="4" w:space="0" w:color="000000"/>
-            </w:tcBorders>
-            <w:shd w:val="clear" w:color="auto" w:fill="auto"/>
-            <w:tcMar>
-              <w:top w:w="80" w:type="dxa"/>
-              <w:left w:w="80" w:type="dxa"/>
-              <w:bottom w:w="80" w:type="dxa"/>
-              <w:right w:w="80" w:type="dxa"/>
-            </w:tcMar>
-          </w:tcPr>
-          <w:p>
-            <w:pPr>
-              <w:pStyle w:val="BodyA"/>
-            </w:pPr>
-            <w:r>
-              <w:rPr>
-                <w:rFonts w:ascii="Times New Roman" w:hAnsi="Times New Roman"/>
-                <w:b/>
-                <w:bCs/>
-                <w:sz w:val="20"/>
-                <w:szCs w:val="20"/>
-              </w:rPr>
-              <w:t>System Under Design:</w:t>
-            </w:r>
-            <w:r>
-              <w:rPr>
-                <w:rFonts w:ascii="Times New Roman" w:hAnsi="Times New Roman"/>
-                <w:sz w:val="20"/>
-                <w:szCs w:val="20"/>
-              </w:rPr>
-              <w:t xml:space="preserve"> </w:t>
-            </w:r>
-          </w:p>
-        </w:tc>
-        <w:tc>
-          <w:tcPr>
-            <w:tcW w:w="6609" w:type="dxa"/>
-            <w:gridSpan w:val="2"/>
-            <w:tcBorders>
-              <w:top w:val="single" w:sz="4" w:space="0" w:color="000000"/>
-              <w:left w:val="single" w:sz="4" w:space="0" w:color="000000"/>
-              <w:bottom w:val="single" w:sz="4" w:space="0" w:color="000000"/>
-              <w:right w:val="single" w:sz="4" w:space="0" w:color="000000"/>
-            </w:tcBorders>
-            <w:shd w:val="clear" w:color="auto" w:fill="auto"/>
-            <w:tcMar>
-              <w:top w:w="80" w:type="dxa"/>
-              <w:left w:w="80" w:type="dxa"/>
-              <w:bottom w:w="80" w:type="dxa"/>
-              <w:right w:w="80" w:type="dxa"/>
-            </w:tcMar>
-          </w:tcPr>
-          <w:p>
-            <w:pPr>
-              <w:pStyle w:val="BodyB"/>
-            </w:pPr>
-            <w:r>
-              <w:rPr>
-                <w:sz w:val="20"/>
-                <w:szCs w:val="20"/>
-              </w:rPr>
-              <w:t>Tutor App</w:t>
-            </w:r>
-          </w:p>
-        </w:tc>
-      </w:tr>
-      <w:tr>
-        <w:trPr>
-          <w:trHeight w:val="272"/>
-        </w:trPr>
-        <w:tc>
-          <w:tcPr>
-            <w:tcW w:w="2741" w:type="dxa"/>
-            <w:tcBorders>
-              <w:top w:val="single" w:sz="4" w:space="0" w:color="000000"/>
-              <w:left w:val="single" w:sz="4" w:space="0" w:color="000000"/>
-              <w:bottom w:val="single" w:sz="4" w:space="0" w:color="000000"/>
-              <w:right w:val="single" w:sz="4" w:space="0" w:color="000000"/>
-            </w:tcBorders>
-            <w:shd w:val="clear" w:color="auto" w:fill="auto"/>
-            <w:tcMar>
-              <w:top w:w="80" w:type="dxa"/>
-              <w:left w:w="80" w:type="dxa"/>
-              <w:bottom w:w="80" w:type="dxa"/>
-              <w:right w:w="80" w:type="dxa"/>
-            </w:tcMar>
-          </w:tcPr>
-          <w:p>
-            <w:pPr>
-              <w:pStyle w:val="BodyA"/>
-            </w:pPr>
-            <w:r>
-              <w:rPr>
-                <w:rFonts w:ascii="Times New Roman" w:hAnsi="Times New Roman"/>
-                <w:b/>
-                <w:bCs/>
-                <w:sz w:val="20"/>
-                <w:szCs w:val="20"/>
-              </w:rPr>
-              <w:t>Primary Actor</w:t>
-            </w:r>
-            <w:r>
-              <w:rPr>
-                <w:rFonts w:ascii="Times New Roman" w:hAnsi="Times New Roman"/>
-                <w:sz w:val="20"/>
-                <w:szCs w:val="20"/>
-              </w:rPr>
-              <w:t xml:space="preserve">: </w:t>
-            </w:r>
-          </w:p>
-        </w:tc>
-        <w:tc>
-          <w:tcPr>
-            <w:tcW w:w="6609" w:type="dxa"/>
-            <w:gridSpan w:val="2"/>
-            <w:tcBorders>
-              <w:top w:val="single" w:sz="4" w:space="0" w:color="000000"/>
-              <w:left w:val="single" w:sz="4" w:space="0" w:color="000000"/>
-              <w:bottom w:val="single" w:sz="4" w:space="0" w:color="000000"/>
-              <w:right w:val="single" w:sz="4" w:space="0" w:color="000000"/>
-            </w:tcBorders>
-            <w:shd w:val="clear" w:color="auto" w:fill="auto"/>
-            <w:tcMar>
-              <w:top w:w="80" w:type="dxa"/>
-              <w:left w:w="80" w:type="dxa"/>
-              <w:bottom w:w="80" w:type="dxa"/>
-              <w:right w:w="80" w:type="dxa"/>
-            </w:tcMar>
-          </w:tcPr>
-          <w:p>
-            <w:pPr>
-              <w:pStyle w:val="BodyB"/>
-            </w:pPr>
-            <w:r>
-              <w:rPr>
-                <w:sz w:val="20"/>
-                <w:szCs w:val="20"/>
-              </w:rPr>
-              <w:t>Student User</w:t>
-            </w:r>
-          </w:p>
-        </w:tc>
-      </w:tr>
-      <w:tr>
-        <w:trPr>
-          <w:trHeight w:val="272"/>
-        </w:trPr>
-        <w:tc>
-          <w:tcPr>
-            <w:tcW w:w="2741" w:type="dxa"/>
-            <w:tcBorders>
-              <w:top w:val="single" w:sz="4" w:space="0" w:color="000000"/>
-              <w:left w:val="single" w:sz="4" w:space="0" w:color="000000"/>
-              <w:bottom w:val="single" w:sz="4" w:space="0" w:color="000000"/>
-              <w:right w:val="single" w:sz="4" w:space="0" w:color="000000"/>
-            </w:tcBorders>
-            <w:shd w:val="clear" w:color="auto" w:fill="auto"/>
-            <w:tcMar>
-              <w:top w:w="80" w:type="dxa"/>
-              <w:left w:w="80" w:type="dxa"/>
-              <w:bottom w:w="80" w:type="dxa"/>
-              <w:right w:w="80" w:type="dxa"/>
-            </w:tcMar>
-          </w:tcPr>
-          <w:p>
-            <w:pPr>
-              <w:pStyle w:val="BodyA"/>
-            </w:pPr>
-            <w:r>
-              <w:rPr>
-                <w:rFonts w:ascii="Times New Roman" w:hAnsi="Times New Roman"/>
-                <w:b/>
-                <w:bCs/>
-                <w:sz w:val="20"/>
-                <w:szCs w:val="20"/>
-              </w:rPr>
-              <w:t>Participants</w:t>
-            </w:r>
-            <w:r>
-              <w:rPr>
-                <w:rFonts w:ascii="Times New Roman" w:hAnsi="Times New Roman"/>
-                <w:sz w:val="20"/>
-                <w:szCs w:val="20"/>
-              </w:rPr>
-              <w:t xml:space="preserve">: </w:t>
-            </w:r>
-          </w:p>
-        </w:tc>
-        <w:tc>
-          <w:tcPr>
-            <w:tcW w:w="6609" w:type="dxa"/>
-            <w:gridSpan w:val="2"/>
-            <w:tcBorders>
-              <w:top w:val="single" w:sz="4" w:space="0" w:color="000000"/>
-              <w:left w:val="single" w:sz="4" w:space="0" w:color="000000"/>
-              <w:bottom w:val="single" w:sz="4" w:space="0" w:color="000000"/>
-              <w:right w:val="single" w:sz="4" w:space="0" w:color="000000"/>
-            </w:tcBorders>
-            <w:shd w:val="clear" w:color="auto" w:fill="auto"/>
-            <w:tcMar>
-              <w:top w:w="80" w:type="dxa"/>
-              <w:left w:w="80" w:type="dxa"/>
-              <w:bottom w:w="80" w:type="dxa"/>
-              <w:right w:w="80" w:type="dxa"/>
-            </w:tcMar>
-          </w:tcPr>
-          <w:p>
-            <w:pPr>
-              <w:pStyle w:val="BodyB"/>
-            </w:pPr>
-            <w:r>
-              <w:rPr>
-                <w:sz w:val="20"/>
-                <w:szCs w:val="20"/>
-              </w:rPr>
-              <w:t>None</w:t>
-            </w:r>
-          </w:p>
-        </w:tc>
-      </w:tr>
-      <w:tr>
-        <w:trPr>
-          <w:trHeight w:val="272"/>
-        </w:trPr>
-        <w:tc>
-          <w:tcPr>
-            <w:tcW w:w="2741" w:type="dxa"/>
-            <w:tcBorders>
-              <w:top w:val="single" w:sz="4" w:space="0" w:color="000000"/>
-              <w:left w:val="single" w:sz="4" w:space="0" w:color="000000"/>
-              <w:bottom w:val="single" w:sz="4" w:space="0" w:color="000000"/>
-              <w:right w:val="single" w:sz="4" w:space="0" w:color="000000"/>
-            </w:tcBorders>
-            <w:shd w:val="clear" w:color="auto" w:fill="auto"/>
-            <w:tcMar>
-              <w:top w:w="80" w:type="dxa"/>
-              <w:left w:w="80" w:type="dxa"/>
-              <w:bottom w:w="80" w:type="dxa"/>
-              <w:right w:w="80" w:type="dxa"/>
-            </w:tcMar>
-          </w:tcPr>
-          <w:p>
-            <w:pPr>
-              <w:pStyle w:val="BodyA"/>
-            </w:pPr>
-            <w:r>
-              <w:rPr>
-                <w:rFonts w:ascii="Times New Roman" w:hAnsi="Times New Roman"/>
-                <w:b/>
-                <w:bCs/>
-                <w:sz w:val="20"/>
-                <w:szCs w:val="20"/>
-              </w:rPr>
-              <w:t>Goal</w:t>
-            </w:r>
-            <w:r>
-              <w:rPr>
-                <w:rFonts w:ascii="Times New Roman" w:hAnsi="Times New Roman"/>
-                <w:sz w:val="20"/>
-                <w:szCs w:val="20"/>
-              </w:rPr>
-              <w:t xml:space="preserve">: </w:t>
-            </w:r>
-          </w:p>
-        </w:tc>
-        <w:tc>
-          <w:tcPr>
-            <w:tcW w:w="6609" w:type="dxa"/>
-            <w:gridSpan w:val="2"/>
-            <w:tcBorders>
-              <w:top w:val="single" w:sz="4" w:space="0" w:color="000000"/>
-              <w:left w:val="single" w:sz="4" w:space="0" w:color="000000"/>
-              <w:bottom w:val="single" w:sz="4" w:space="0" w:color="000000"/>
-              <w:right w:val="single" w:sz="4" w:space="0" w:color="000000"/>
-            </w:tcBorders>
-            <w:shd w:val="clear" w:color="auto" w:fill="auto"/>
-            <w:tcMar>
-              <w:top w:w="80" w:type="dxa"/>
-              <w:left w:w="80" w:type="dxa"/>
-              <w:bottom w:w="80" w:type="dxa"/>
-              <w:right w:w="80" w:type="dxa"/>
-            </w:tcMar>
-          </w:tcPr>
-          <w:p>
-            <w:pPr>
-              <w:pStyle w:val="BodyA"/>
-            </w:pPr>
-            <w:r>
-              <w:rPr>
-                <w:rFonts w:ascii="Times New Roman" w:hAnsi="Times New Roman"/>
-                <w:sz w:val="20"/>
-                <w:szCs w:val="20"/>
-              </w:rPr>
-              <w:t>Users expect to have a list of tutors that matches their search criteria.</w:t>
-            </w:r>
-          </w:p>
-        </w:tc>
-      </w:tr>
-      <w:tr>
-        <w:trPr>
-          <w:trHeight w:val="272"/>
-        </w:trPr>
-        <w:tc>
-          <w:tcPr>
-            <w:tcW w:w="2741" w:type="dxa"/>
-            <w:tcBorders>
-              <w:top w:val="single" w:sz="4" w:space="0" w:color="000000"/>
-              <w:left w:val="single" w:sz="4" w:space="0" w:color="000000"/>
-              <w:bottom w:val="single" w:sz="4" w:space="0" w:color="000000"/>
-              <w:right w:val="single" w:sz="4" w:space="0" w:color="000000"/>
-            </w:tcBorders>
-            <w:shd w:val="clear" w:color="auto" w:fill="auto"/>
-            <w:tcMar>
-              <w:top w:w="80" w:type="dxa"/>
-              <w:left w:w="80" w:type="dxa"/>
-              <w:bottom w:w="80" w:type="dxa"/>
-              <w:right w:w="80" w:type="dxa"/>
-            </w:tcMar>
-          </w:tcPr>
-          <w:p>
-            <w:pPr>
-              <w:pStyle w:val="BodyA"/>
-            </w:pPr>
-            <w:r>
-              <w:rPr>
-                <w:rFonts w:ascii="Times New Roman" w:hAnsi="Times New Roman"/>
-                <w:b/>
-                <w:bCs/>
-                <w:sz w:val="20"/>
-                <w:szCs w:val="20"/>
-              </w:rPr>
-              <w:t>Following Use Cases</w:t>
-            </w:r>
-            <w:r>
-              <w:rPr>
-                <w:rFonts w:ascii="Times New Roman" w:hAnsi="Times New Roman"/>
-                <w:sz w:val="20"/>
-                <w:szCs w:val="20"/>
-              </w:rPr>
-              <w:t xml:space="preserve">: </w:t>
-            </w:r>
-          </w:p>
-        </w:tc>
-        <w:tc>
-          <w:tcPr>
-            <w:tcW w:w="6609" w:type="dxa"/>
-            <w:gridSpan w:val="2"/>
-            <w:tcBorders>
-              <w:top w:val="single" w:sz="4" w:space="0" w:color="000000"/>
-              <w:left w:val="single" w:sz="4" w:space="0" w:color="000000"/>
-              <w:bottom w:val="single" w:sz="4" w:space="0" w:color="000000"/>
-              <w:right w:val="single" w:sz="4" w:space="0" w:color="000000"/>
-            </w:tcBorders>
-            <w:shd w:val="clear" w:color="auto" w:fill="auto"/>
-            <w:tcMar>
-              <w:top w:w="80" w:type="dxa"/>
-              <w:left w:w="80" w:type="dxa"/>
-              <w:bottom w:w="80" w:type="dxa"/>
-              <w:right w:w="80" w:type="dxa"/>
-            </w:tcMar>
-          </w:tcPr>
-          <w:p>
-            <w:pPr>
-              <w:pStyle w:val="BodyA"/>
-            </w:pPr>
-            <w:r>
-              <w:rPr>
-                <w:rFonts w:ascii="Times New Roman" w:hAnsi="Times New Roman"/>
-                <w:sz w:val="20"/>
-                <w:szCs w:val="20"/>
-              </w:rPr>
-              <w:t>None</w:t>
-            </w:r>
-          </w:p>
-        </w:tc>
-      </w:tr>
-      <w:tr>
-        <w:trPr>
-          <w:trHeight w:val="272"/>
-        </w:trPr>
-        <w:tc>
-          <w:tcPr>
-            <w:tcW w:w="2741" w:type="dxa"/>
-            <w:tcBorders>
-              <w:top w:val="single" w:sz="4" w:space="0" w:color="000000"/>
-              <w:left w:val="single" w:sz="4" w:space="0" w:color="000000"/>
-              <w:bottom w:val="single" w:sz="4" w:space="0" w:color="000000"/>
-              <w:right w:val="single" w:sz="4" w:space="0" w:color="000000"/>
-            </w:tcBorders>
-            <w:shd w:val="clear" w:color="auto" w:fill="auto"/>
-            <w:tcMar>
-              <w:top w:w="80" w:type="dxa"/>
-              <w:left w:w="80" w:type="dxa"/>
-              <w:bottom w:w="80" w:type="dxa"/>
-              <w:right w:w="80" w:type="dxa"/>
-            </w:tcMar>
-          </w:tcPr>
-          <w:p>
-            <w:pPr>
-              <w:pStyle w:val="BodyA"/>
-            </w:pPr>
-            <w:r>
-              <w:rPr>
-                <w:rFonts w:ascii="Times New Roman" w:hAnsi="Times New Roman"/>
-                <w:b/>
-                <w:bCs/>
-                <w:sz w:val="20"/>
-                <w:szCs w:val="20"/>
-              </w:rPr>
-              <w:t>Invariant</w:t>
-            </w:r>
-            <w:r>
-              <w:rPr>
-                <w:rFonts w:ascii="Times New Roman" w:hAnsi="Times New Roman"/>
-                <w:sz w:val="20"/>
-                <w:szCs w:val="20"/>
-              </w:rPr>
-              <w:t xml:space="preserve">: </w:t>
-            </w:r>
-          </w:p>
-        </w:tc>
-        <w:tc>
-          <w:tcPr>
-            <w:tcW w:w="6609" w:type="dxa"/>
-            <w:gridSpan w:val="2"/>
-            <w:tcBorders>
-              <w:top w:val="single" w:sz="4" w:space="0" w:color="000000"/>
-              <w:left w:val="single" w:sz="4" w:space="0" w:color="000000"/>
-              <w:bottom w:val="single" w:sz="4" w:space="0" w:color="000000"/>
-              <w:right w:val="single" w:sz="4" w:space="0" w:color="000000"/>
-            </w:tcBorders>
-            <w:shd w:val="clear" w:color="auto" w:fill="auto"/>
-            <w:tcMar>
-              <w:top w:w="80" w:type="dxa"/>
-              <w:left w:w="80" w:type="dxa"/>
-              <w:bottom w:w="80" w:type="dxa"/>
-              <w:right w:w="80" w:type="dxa"/>
-            </w:tcMar>
-          </w:tcPr>
-          <w:p>
-            <w:pPr>
-              <w:pStyle w:val="BodyA"/>
-            </w:pPr>
-            <w:r>
-              <w:rPr>
-                <w:rFonts w:ascii="Times New Roman" w:hAnsi="Times New Roman"/>
-                <w:sz w:val="20"/>
-                <w:szCs w:val="20"/>
-              </w:rPr>
-              <w:t>None</w:t>
-            </w:r>
-          </w:p>
-        </w:tc>
-      </w:tr>
-      <w:tr>
-        <w:trPr>
-          <w:trHeight w:val="272"/>
-        </w:trPr>
-        <w:tc>
-          <w:tcPr>
-            <w:tcW w:w="2741" w:type="dxa"/>
-            <w:tcBorders>
-              <w:top w:val="single" w:sz="4" w:space="0" w:color="000000"/>
-              <w:left w:val="single" w:sz="4" w:space="0" w:color="000000"/>
-              <w:bottom w:val="single" w:sz="4" w:space="0" w:color="000000"/>
-              <w:right w:val="single" w:sz="4" w:space="0" w:color="000000"/>
-            </w:tcBorders>
-            <w:shd w:val="clear" w:color="auto" w:fill="auto"/>
-            <w:tcMar>
-              <w:top w:w="80" w:type="dxa"/>
-              <w:left w:w="80" w:type="dxa"/>
-              <w:bottom w:w="80" w:type="dxa"/>
-              <w:right w:w="80" w:type="dxa"/>
-            </w:tcMar>
-          </w:tcPr>
-          <w:p>
-            <w:pPr>
-              <w:pStyle w:val="BodyA"/>
-            </w:pPr>
-            <w:r>
-              <w:rPr>
-                <w:rFonts w:ascii="Times New Roman" w:hAnsi="Times New Roman"/>
-                <w:b/>
-                <w:bCs/>
-                <w:sz w:val="20"/>
-                <w:szCs w:val="20"/>
-              </w:rPr>
-              <w:lastRenderedPageBreak/>
-              <w:t>Precondition</w:t>
-            </w:r>
-            <w:r>
-              <w:rPr>
-                <w:rFonts w:ascii="Times New Roman" w:hAnsi="Times New Roman"/>
-                <w:sz w:val="20"/>
-                <w:szCs w:val="20"/>
-              </w:rPr>
-              <w:t>:</w:t>
-            </w:r>
-          </w:p>
-        </w:tc>
-        <w:tc>
-          <w:tcPr>
-            <w:tcW w:w="6609" w:type="dxa"/>
-            <w:gridSpan w:val="2"/>
-            <w:tcBorders>
-              <w:top w:val="single" w:sz="4" w:space="0" w:color="000000"/>
-              <w:left w:val="single" w:sz="4" w:space="0" w:color="000000"/>
-              <w:bottom w:val="single" w:sz="4" w:space="0" w:color="000000"/>
-              <w:right w:val="single" w:sz="4" w:space="0" w:color="000000"/>
-            </w:tcBorders>
-            <w:shd w:val="clear" w:color="auto" w:fill="auto"/>
-            <w:tcMar>
-              <w:top w:w="80" w:type="dxa"/>
-              <w:left w:w="80" w:type="dxa"/>
-              <w:bottom w:w="80" w:type="dxa"/>
-              <w:right w:w="80" w:type="dxa"/>
-            </w:tcMar>
-          </w:tcPr>
-          <w:p>
-            <w:pPr>
-              <w:pStyle w:val="BodyA"/>
-            </w:pPr>
-            <w:r>
-              <w:rPr>
-                <w:rFonts w:ascii="Times New Roman" w:hAnsi="Times New Roman"/>
-                <w:sz w:val="20"/>
-                <w:szCs w:val="20"/>
-              </w:rPr>
-              <w:t>None</w:t>
-            </w:r>
-          </w:p>
-        </w:tc>
-      </w:tr>
-      <w:tr>
-        <w:trPr>
-          <w:trHeight w:val="272"/>
-        </w:trPr>
-        <w:tc>
-          <w:tcPr>
-            <w:tcW w:w="2741" w:type="dxa"/>
-            <w:tcBorders>
-              <w:top w:val="single" w:sz="4" w:space="0" w:color="000000"/>
-              <w:left w:val="single" w:sz="4" w:space="0" w:color="000000"/>
-              <w:bottom w:val="single" w:sz="4" w:space="0" w:color="000000"/>
-              <w:right w:val="single" w:sz="4" w:space="0" w:color="000000"/>
-            </w:tcBorders>
-            <w:shd w:val="clear" w:color="auto" w:fill="auto"/>
-            <w:tcMar>
-              <w:top w:w="80" w:type="dxa"/>
-              <w:left w:w="80" w:type="dxa"/>
-              <w:bottom w:w="80" w:type="dxa"/>
-              <w:right w:w="80" w:type="dxa"/>
-            </w:tcMar>
-          </w:tcPr>
-          <w:p>
-            <w:pPr>
-              <w:pStyle w:val="BodyA"/>
-            </w:pPr>
-            <w:r>
-              <w:rPr>
-                <w:rFonts w:ascii="Times New Roman" w:hAnsi="Times New Roman"/>
-                <w:b/>
-                <w:bCs/>
-                <w:sz w:val="20"/>
-                <w:szCs w:val="20"/>
-              </w:rPr>
-              <w:t>Success Postcondition</w:t>
-            </w:r>
-            <w:r>
-              <w:rPr>
-                <w:rFonts w:ascii="Times New Roman" w:hAnsi="Times New Roman"/>
-                <w:sz w:val="20"/>
-                <w:szCs w:val="20"/>
-              </w:rPr>
-              <w:t xml:space="preserve">: </w:t>
-            </w:r>
-          </w:p>
-        </w:tc>
-        <w:tc>
-          <w:tcPr>
-            <w:tcW w:w="6609" w:type="dxa"/>
-            <w:gridSpan w:val="2"/>
-            <w:tcBorders>
-              <w:top w:val="single" w:sz="4" w:space="0" w:color="000000"/>
-              <w:left w:val="single" w:sz="4" w:space="0" w:color="000000"/>
-              <w:bottom w:val="single" w:sz="4" w:space="0" w:color="000000"/>
-              <w:right w:val="single" w:sz="4" w:space="0" w:color="000000"/>
-            </w:tcBorders>
-            <w:shd w:val="clear" w:color="auto" w:fill="auto"/>
-            <w:tcMar>
-              <w:top w:w="80" w:type="dxa"/>
-              <w:left w:w="80" w:type="dxa"/>
-              <w:bottom w:w="80" w:type="dxa"/>
-              <w:right w:w="80" w:type="dxa"/>
-            </w:tcMar>
-          </w:tcPr>
-          <w:p>
-            <w:pPr>
-              <w:pStyle w:val="BodyA"/>
-            </w:pPr>
-            <w:r>
-              <w:rPr>
-                <w:rFonts w:ascii="Times New Roman" w:hAnsi="Times New Roman"/>
-                <w:sz w:val="20"/>
-                <w:szCs w:val="20"/>
-              </w:rPr>
-              <w:t>A successful match is found.</w:t>
-            </w:r>
-          </w:p>
-        </w:tc>
-      </w:tr>
-      <w:tr>
-        <w:trPr>
-          <w:trHeight w:val="5512"/>
-        </w:trPr>
-        <w:tc>
-          <w:tcPr>
-            <w:tcW w:w="4368" w:type="dxa"/>
-            <w:gridSpan w:val="2"/>
-            <w:tcBorders>
-              <w:top w:val="single" w:sz="4" w:space="0" w:color="000000"/>
-              <w:left w:val="single" w:sz="4" w:space="0" w:color="000000"/>
-              <w:bottom w:val="single" w:sz="4" w:space="0" w:color="000000"/>
-              <w:right w:val="single" w:sz="4" w:space="0" w:color="000000"/>
-            </w:tcBorders>
-            <w:shd w:val="clear" w:color="auto" w:fill="auto"/>
-            <w:tcMar>
-              <w:top w:w="80" w:type="dxa"/>
-              <w:left w:w="80" w:type="dxa"/>
-              <w:bottom w:w="80" w:type="dxa"/>
-              <w:right w:w="80" w:type="dxa"/>
-            </w:tcMar>
-          </w:tcPr>
-          <w:p>
-            <w:pPr>
-              <w:pStyle w:val="BodyA"/>
-              <w:rPr>
-                <w:rFonts w:ascii="Times New Roman" w:eastAsia="Times New Roman" w:hAnsi="Times New Roman" w:cs="Times New Roman"/>
-                <w:sz w:val="20"/>
-                <w:szCs w:val="20"/>
-              </w:rPr>
-            </w:pPr>
-            <w:r>
-              <w:rPr>
-                <w:rFonts w:ascii="Times New Roman" w:hAnsi="Times New Roman"/>
-                <w:b/>
-                <w:bCs/>
-                <w:sz w:val="20"/>
-                <w:szCs w:val="20"/>
-              </w:rPr>
-              <w:t>STEPS</w:t>
-            </w:r>
-            <w:r>
-              <w:rPr>
-                <w:rFonts w:ascii="Times New Roman" w:hAnsi="Times New Roman"/>
-                <w:sz w:val="20"/>
-                <w:szCs w:val="20"/>
-              </w:rPr>
-              <w:t>:</w:t>
-            </w:r>
-          </w:p>
-          <w:p>
-            <w:pPr>
-              <w:pStyle w:val="BodyA"/>
-              <w:rPr>
-                <w:rFonts w:ascii="Times New Roman" w:eastAsia="Times New Roman" w:hAnsi="Times New Roman" w:cs="Times New Roman"/>
-                <w:sz w:val="20"/>
-                <w:szCs w:val="20"/>
-              </w:rPr>
-            </w:pPr>
-            <w:r>
-              <w:rPr>
-                <w:rFonts w:ascii="Times New Roman" w:hAnsi="Times New Roman"/>
-                <w:sz w:val="20"/>
-                <w:szCs w:val="20"/>
-              </w:rPr>
-              <w:t xml:space="preserve"> </w:t>
-            </w:r>
-          </w:p>
-          <w:p>
-            <w:pPr>
-              <w:pStyle w:val="BodyA"/>
-              <w:numPr>
-                <w:ilvl w:val="0"/>
-                <w:numId w:val="4"/>
-              </w:numPr>
-              <w:rPr>
-                <w:rFonts w:ascii="Times New Roman" w:eastAsia="Times New Roman" w:hAnsi="Times New Roman" w:cs="Times New Roman"/>
-                <w:sz w:val="20"/>
-                <w:szCs w:val="20"/>
-              </w:rPr>
-            </w:pPr>
-            <w:r>
-              <w:rPr>
-                <w:rFonts w:ascii="Times New Roman" w:hAnsi="Times New Roman"/>
-                <w:sz w:val="20"/>
-                <w:szCs w:val="20"/>
-              </w:rPr>
-              <w:t xml:space="preserve">Student presses the </w:t>
-            </w:r>
-            <w:r>
-              <w:rPr>
-                <w:sz w:val="20"/>
-                <w:szCs w:val="20"/>
-                <w:rtl/>
-                <w:lang w:val="ar-SA"/>
-              </w:rPr>
-              <w:t>‘</w:t>
-            </w:r>
-            <w:r>
-              <w:rPr>
-                <w:rFonts w:ascii="Times New Roman" w:hAnsi="Times New Roman"/>
-                <w:sz w:val="20"/>
-                <w:szCs w:val="20"/>
-              </w:rPr>
-              <w:t>Search</w:t>
-            </w:r>
-            <w:r>
-              <w:rPr>
-                <w:rFonts w:ascii="Times New Roman" w:hAnsi="Times New Roman"/>
-                <w:sz w:val="20"/>
-                <w:szCs w:val="20"/>
-                <w:lang w:val="it-IT"/>
-              </w:rPr>
-              <w:t xml:space="preserve"> Tutor</w:t>
-            </w:r>
-            <w:r>
-              <w:rPr>
-                <w:sz w:val="20"/>
-                <w:szCs w:val="20"/>
-                <w:rtl/>
-                <w:lang w:val="ar-SA"/>
-              </w:rPr>
-              <w:t xml:space="preserve">’ </w:t>
-            </w:r>
-            <w:r>
-              <w:rPr>
-                <w:rFonts w:ascii="Times New Roman" w:hAnsi="Times New Roman"/>
-                <w:sz w:val="20"/>
-                <w:szCs w:val="20"/>
-              </w:rPr>
-              <w:t>button in their menu.</w:t>
-            </w:r>
-          </w:p>
-          <w:p>
-            <w:pPr>
-              <w:pStyle w:val="BodyA"/>
-              <w:rPr>
-                <w:rFonts w:ascii="Times New Roman" w:eastAsia="Times New Roman" w:hAnsi="Times New Roman" w:cs="Times New Roman"/>
-                <w:sz w:val="20"/>
-                <w:szCs w:val="20"/>
-              </w:rPr>
-            </w:pPr>
-          </w:p>
-          <w:p>
-            <w:pPr>
-              <w:pStyle w:val="BodyA"/>
-              <w:numPr>
-                <w:ilvl w:val="0"/>
-                <w:numId w:val="4"/>
-              </w:numPr>
-              <w:rPr>
-                <w:rFonts w:ascii="Times New Roman" w:eastAsia="Times New Roman" w:hAnsi="Times New Roman" w:cs="Times New Roman"/>
-                <w:sz w:val="20"/>
-                <w:szCs w:val="20"/>
-              </w:rPr>
-            </w:pPr>
-            <w:r>
-              <w:rPr>
-                <w:rFonts w:ascii="Times New Roman" w:hAnsi="Times New Roman"/>
-                <w:sz w:val="20"/>
-                <w:szCs w:val="20"/>
-              </w:rPr>
-              <w:t xml:space="preserve">System shows the student two options to pick from: </w:t>
-            </w:r>
-            <w:r>
-              <w:rPr>
-                <w:sz w:val="20"/>
-                <w:szCs w:val="20"/>
-                <w:rtl/>
-                <w:lang w:val="ar-SA"/>
-              </w:rPr>
-              <w:t>‘</w:t>
-            </w:r>
-            <w:r>
-              <w:rPr>
-                <w:rFonts w:ascii="Times New Roman" w:hAnsi="Times New Roman"/>
-                <w:sz w:val="20"/>
-                <w:szCs w:val="20"/>
-              </w:rPr>
-              <w:t>Search by name</w:t>
-            </w:r>
-            <w:proofErr w:type="gramStart"/>
-            <w:r>
-              <w:rPr>
-                <w:sz w:val="20"/>
-                <w:szCs w:val="20"/>
-                <w:rtl/>
-                <w:lang w:val="ar-SA"/>
-              </w:rPr>
-              <w:t xml:space="preserve">’ </w:t>
-            </w:r>
-            <w:r>
-              <w:rPr>
-                <w:rFonts w:ascii="Times New Roman" w:hAnsi="Times New Roman"/>
-                <w:sz w:val="20"/>
-                <w:szCs w:val="20"/>
-              </w:rPr>
-              <w:t>,</w:t>
-            </w:r>
-            <w:proofErr w:type="gramEnd"/>
-            <w:r>
-              <w:rPr>
-                <w:rFonts w:ascii="Times New Roman" w:hAnsi="Times New Roman"/>
-                <w:sz w:val="20"/>
-                <w:szCs w:val="20"/>
-              </w:rPr>
-              <w:t xml:space="preserve"> </w:t>
-            </w:r>
-            <w:r>
-              <w:rPr>
-                <w:sz w:val="20"/>
-                <w:szCs w:val="20"/>
-                <w:rtl/>
-                <w:lang w:val="ar-SA"/>
-              </w:rPr>
-              <w:t>‘</w:t>
-            </w:r>
-            <w:r>
-              <w:rPr>
-                <w:rFonts w:ascii="Times New Roman" w:hAnsi="Times New Roman"/>
-                <w:sz w:val="20"/>
-                <w:szCs w:val="20"/>
-              </w:rPr>
-              <w:t>Search by subject</w:t>
-            </w:r>
-            <w:r>
-              <w:rPr>
-                <w:sz w:val="20"/>
-                <w:szCs w:val="20"/>
-                <w:rtl/>
-                <w:lang w:val="ar-SA"/>
-              </w:rPr>
-              <w:t>’</w:t>
-            </w:r>
-            <w:r>
-              <w:rPr>
-                <w:rFonts w:ascii="Times New Roman" w:hAnsi="Times New Roman"/>
-                <w:sz w:val="20"/>
-                <w:szCs w:val="20"/>
-              </w:rPr>
-              <w:t>.</w:t>
-            </w:r>
-          </w:p>
-          <w:p>
-            <w:pPr>
-              <w:pStyle w:val="Default"/>
-              <w:tabs>
-                <w:tab w:val="left" w:pos="808"/>
-                <w:tab w:val="left" w:pos="6480"/>
-              </w:tabs>
-              <w:ind w:left="716" w:hanging="716"/>
-              <w:rPr>
-                <w:rFonts w:ascii="Times New Roman" w:eastAsia="Times New Roman" w:hAnsi="Times New Roman" w:cs="Times New Roman"/>
-              </w:rPr>
-            </w:pPr>
-          </w:p>
-          <w:p>
-            <w:pPr>
-              <w:pStyle w:val="BodyA"/>
-              <w:rPr>
-                <w:rFonts w:ascii="Times New Roman" w:eastAsia="Times New Roman" w:hAnsi="Times New Roman" w:cs="Times New Roman"/>
-                <w:sz w:val="20"/>
-                <w:szCs w:val="20"/>
-              </w:rPr>
-            </w:pPr>
-          </w:p>
-          <w:p>
-            <w:pPr>
-              <w:pStyle w:val="BodyA"/>
-              <w:rPr>
-                <w:rFonts w:ascii="Times New Roman" w:eastAsia="Times New Roman" w:hAnsi="Times New Roman" w:cs="Times New Roman"/>
-                <w:sz w:val="20"/>
-                <w:szCs w:val="20"/>
-              </w:rPr>
-            </w:pPr>
-          </w:p>
-          <w:p>
-            <w:pPr>
-              <w:pStyle w:val="BodyA"/>
-              <w:rPr>
-                <w:rFonts w:ascii="Times New Roman" w:eastAsia="Times New Roman" w:hAnsi="Times New Roman" w:cs="Times New Roman"/>
-                <w:sz w:val="20"/>
-                <w:szCs w:val="20"/>
-              </w:rPr>
-            </w:pPr>
-          </w:p>
-          <w:p>
-            <w:pPr>
-              <w:pStyle w:val="BodyA"/>
-              <w:rPr>
-                <w:rFonts w:ascii="Times New Roman" w:eastAsia="Times New Roman" w:hAnsi="Times New Roman" w:cs="Times New Roman"/>
-                <w:sz w:val="20"/>
-                <w:szCs w:val="20"/>
-              </w:rPr>
-            </w:pPr>
-          </w:p>
-          <w:p>
-            <w:pPr>
-              <w:pStyle w:val="BodyA"/>
-              <w:rPr>
-                <w:rFonts w:ascii="Times New Roman" w:eastAsia="Times New Roman" w:hAnsi="Times New Roman" w:cs="Times New Roman"/>
-                <w:sz w:val="20"/>
-                <w:szCs w:val="20"/>
-              </w:rPr>
-            </w:pPr>
-          </w:p>
-          <w:p>
-            <w:pPr>
-              <w:pStyle w:val="BodyA"/>
-              <w:rPr>
-                <w:rFonts w:ascii="Times New Roman" w:eastAsia="Times New Roman" w:hAnsi="Times New Roman" w:cs="Times New Roman"/>
-                <w:sz w:val="20"/>
-                <w:szCs w:val="20"/>
-              </w:rPr>
-            </w:pPr>
-          </w:p>
-          <w:p>
-            <w:pPr>
-              <w:pStyle w:val="BodyA"/>
-              <w:rPr>
-                <w:rFonts w:ascii="Times New Roman" w:eastAsia="Times New Roman" w:hAnsi="Times New Roman" w:cs="Times New Roman"/>
-                <w:sz w:val="20"/>
-                <w:szCs w:val="20"/>
-              </w:rPr>
-            </w:pPr>
-          </w:p>
-          <w:p>
-            <w:pPr>
-              <w:pStyle w:val="BodyA"/>
-              <w:rPr>
-                <w:rFonts w:ascii="SimSun" w:eastAsia="SimSun" w:hAnsi="SimSun" w:cs="SimSun"/>
-                <w:sz w:val="20"/>
-                <w:szCs w:val="20"/>
-              </w:rPr>
-            </w:pPr>
-          </w:p>
-          <w:p>
-            <w:pPr>
-              <w:pStyle w:val="BodyA"/>
-              <w:rPr>
-                <w:rFonts w:ascii="SimSun" w:eastAsia="SimSun" w:hAnsi="SimSun" w:cs="SimSun"/>
-                <w:sz w:val="20"/>
-                <w:szCs w:val="20"/>
-              </w:rPr>
-            </w:pPr>
-          </w:p>
-          <w:p>
-            <w:pPr>
-              <w:pStyle w:val="BodyA"/>
-              <w:rPr>
-                <w:rFonts w:ascii="SimSun" w:eastAsia="SimSun" w:hAnsi="SimSun" w:cs="SimSun"/>
-                <w:sz w:val="20"/>
-                <w:szCs w:val="20"/>
-              </w:rPr>
-            </w:pPr>
-          </w:p>
-          <w:p>
-            <w:pPr>
-              <w:pStyle w:val="BodyA"/>
-            </w:pPr>
-          </w:p>
-        </w:tc>
-        <w:tc>
-          <w:tcPr>
-            <w:tcW w:w="4982" w:type="dxa"/>
-            <w:tcBorders>
-              <w:top w:val="single" w:sz="4" w:space="0" w:color="000000"/>
-              <w:left w:val="single" w:sz="4" w:space="0" w:color="000000"/>
-              <w:bottom w:val="single" w:sz="4" w:space="0" w:color="000000"/>
-              <w:right w:val="single" w:sz="4" w:space="0" w:color="000000"/>
-            </w:tcBorders>
-            <w:shd w:val="clear" w:color="auto" w:fill="auto"/>
-            <w:tcMar>
-              <w:top w:w="80" w:type="dxa"/>
-              <w:left w:w="80" w:type="dxa"/>
-              <w:bottom w:w="80" w:type="dxa"/>
-              <w:right w:w="80" w:type="dxa"/>
-            </w:tcMar>
-          </w:tcPr>
-          <w:p>
-            <w:pPr>
-              <w:pStyle w:val="BodyA"/>
-              <w:rPr>
-                <w:rFonts w:ascii="SimSun" w:eastAsia="SimSun" w:hAnsi="SimSun" w:cs="SimSun"/>
-                <w:b/>
-                <w:bCs/>
-                <w:sz w:val="20"/>
-                <w:szCs w:val="20"/>
-              </w:rPr>
-            </w:pPr>
-            <w:r>
-              <w:rPr>
-                <w:rFonts w:ascii="Times New Roman" w:eastAsia="SimSun" w:hAnsi="Times New Roman" w:cs="SimSun"/>
-                <w:b/>
-                <w:bCs/>
-                <w:sz w:val="20"/>
-                <w:szCs w:val="20"/>
-              </w:rPr>
-              <w:t>ALTERNATIVES</w:t>
-            </w:r>
-            <w:r>
-              <w:rPr>
-                <w:rFonts w:ascii="Times New Roman" w:eastAsia="SimSun" w:hAnsi="Times New Roman" w:cs="SimSun"/>
-                <w:sz w:val="20"/>
-                <w:szCs w:val="20"/>
-              </w:rPr>
-              <w:t>:</w:t>
-            </w:r>
-          </w:p>
-          <w:p>
-            <w:pPr>
-              <w:pStyle w:val="BodyA"/>
-              <w:rPr>
-                <w:rFonts w:ascii="Times New Roman" w:eastAsia="Times New Roman" w:hAnsi="Times New Roman" w:cs="Times New Roman"/>
-                <w:sz w:val="20"/>
-                <w:szCs w:val="20"/>
-              </w:rPr>
-            </w:pPr>
-          </w:p>
-          <w:p>
-            <w:pPr>
-              <w:pStyle w:val="BodyA"/>
-              <w:rPr>
-                <w:rFonts w:ascii="Times New Roman" w:eastAsia="Times New Roman" w:hAnsi="Times New Roman" w:cs="Times New Roman"/>
-                <w:sz w:val="20"/>
-                <w:szCs w:val="20"/>
-              </w:rPr>
-            </w:pPr>
-            <w:r>
-              <w:rPr>
-                <w:rFonts w:ascii="Times New Roman" w:hAnsi="Times New Roman"/>
-                <w:sz w:val="20"/>
-                <w:szCs w:val="20"/>
-              </w:rPr>
-              <w:t>2a. Student clicks / taps ‘Search by name’ button.</w:t>
-            </w:r>
-          </w:p>
-          <w:p>
-            <w:pPr>
-              <w:pStyle w:val="BodyA"/>
-              <w:rPr>
-                <w:rFonts w:ascii="Times New Roman" w:eastAsia="Times New Roman" w:hAnsi="Times New Roman" w:cs="Times New Roman"/>
-                <w:sz w:val="20"/>
-                <w:szCs w:val="20"/>
-              </w:rPr>
-            </w:pPr>
-          </w:p>
-          <w:p>
-            <w:pPr>
-              <w:pStyle w:val="BodyA"/>
-              <w:rPr>
-                <w:rFonts w:ascii="Times New Roman" w:eastAsia="Times New Roman" w:hAnsi="Times New Roman" w:cs="Times New Roman"/>
-                <w:sz w:val="20"/>
-                <w:szCs w:val="20"/>
-              </w:rPr>
-            </w:pPr>
-            <w:r>
-              <w:rPr>
-                <w:rFonts w:ascii="Times New Roman" w:hAnsi="Times New Roman"/>
-                <w:sz w:val="20"/>
-                <w:szCs w:val="20"/>
-              </w:rPr>
-              <w:t>2a.1 System opens up a new search box.</w:t>
-            </w:r>
-          </w:p>
-          <w:p>
-            <w:pPr>
-              <w:pStyle w:val="BodyA"/>
-              <w:rPr>
-                <w:rFonts w:ascii="Times New Roman" w:eastAsia="Times New Roman" w:hAnsi="Times New Roman" w:cs="Times New Roman"/>
-                <w:sz w:val="20"/>
-                <w:szCs w:val="20"/>
-              </w:rPr>
-            </w:pPr>
-          </w:p>
-          <w:p>
-            <w:pPr>
-              <w:pStyle w:val="BodyA"/>
-              <w:rPr>
-                <w:rFonts w:ascii="Times New Roman" w:eastAsia="Times New Roman" w:hAnsi="Times New Roman" w:cs="Times New Roman"/>
-                <w:sz w:val="20"/>
-                <w:szCs w:val="20"/>
-              </w:rPr>
-            </w:pPr>
-            <w:r>
-              <w:rPr>
-                <w:rFonts w:ascii="Times New Roman" w:hAnsi="Times New Roman"/>
-                <w:sz w:val="20"/>
-                <w:szCs w:val="20"/>
-              </w:rPr>
-              <w:t>2a.2 Student enters their text in the search box.</w:t>
-            </w:r>
-          </w:p>
-          <w:p>
-            <w:pPr>
-              <w:pStyle w:val="BodyA"/>
-              <w:rPr>
-                <w:rFonts w:ascii="Times New Roman" w:eastAsia="Times New Roman" w:hAnsi="Times New Roman" w:cs="Times New Roman"/>
-                <w:sz w:val="20"/>
-                <w:szCs w:val="20"/>
-              </w:rPr>
-            </w:pPr>
-          </w:p>
-          <w:p>
-            <w:pPr>
-              <w:pStyle w:val="BodyA"/>
-              <w:rPr>
-                <w:rFonts w:ascii="Times New Roman" w:eastAsia="Times New Roman" w:hAnsi="Times New Roman" w:cs="Times New Roman"/>
-                <w:sz w:val="20"/>
-                <w:szCs w:val="20"/>
-              </w:rPr>
-            </w:pPr>
-            <w:r>
-              <w:rPr>
-                <w:rFonts w:ascii="Times New Roman" w:hAnsi="Times New Roman"/>
-                <w:sz w:val="20"/>
-                <w:szCs w:val="20"/>
-              </w:rPr>
-              <w:t>2a.3 Student clicks / taps the search button.</w:t>
-            </w:r>
-          </w:p>
-          <w:p>
-            <w:pPr>
-              <w:pStyle w:val="BodyA"/>
-              <w:rPr>
-                <w:rFonts w:ascii="Times New Roman" w:eastAsia="Times New Roman" w:hAnsi="Times New Roman" w:cs="Times New Roman"/>
-                <w:sz w:val="20"/>
-                <w:szCs w:val="20"/>
-              </w:rPr>
-            </w:pPr>
-          </w:p>
-          <w:p>
-            <w:pPr>
-              <w:pStyle w:val="BodyA"/>
-              <w:rPr>
-                <w:rFonts w:ascii="Times New Roman" w:eastAsia="Times New Roman" w:hAnsi="Times New Roman" w:cs="Times New Roman"/>
-                <w:sz w:val="20"/>
-                <w:szCs w:val="20"/>
-              </w:rPr>
-            </w:pPr>
-            <w:r>
-              <w:rPr>
-                <w:rFonts w:ascii="Times New Roman" w:hAnsi="Times New Roman"/>
-                <w:sz w:val="20"/>
-                <w:szCs w:val="20"/>
-              </w:rPr>
-              <w:t>2a.4 System checks whether the name matches to any tutor profile.</w:t>
-            </w:r>
-          </w:p>
-          <w:p>
-            <w:pPr>
-              <w:pStyle w:val="BodyA"/>
-              <w:rPr>
-                <w:rFonts w:ascii="Times New Roman" w:eastAsia="Times New Roman" w:hAnsi="Times New Roman" w:cs="Times New Roman"/>
-                <w:sz w:val="20"/>
-                <w:szCs w:val="20"/>
-              </w:rPr>
-            </w:pPr>
-          </w:p>
-          <w:p>
-            <w:pPr>
-              <w:pStyle w:val="BodyA"/>
-              <w:rPr>
-                <w:rFonts w:ascii="Times New Roman" w:eastAsia="Times New Roman" w:hAnsi="Times New Roman" w:cs="Times New Roman"/>
-                <w:sz w:val="20"/>
-                <w:szCs w:val="20"/>
-              </w:rPr>
-            </w:pPr>
-            <w:r>
-              <w:rPr>
-                <w:rFonts w:ascii="Times New Roman" w:hAnsi="Times New Roman"/>
-                <w:sz w:val="20"/>
-                <w:szCs w:val="20"/>
-              </w:rPr>
-              <w:t>2a.5 System shows all the available tutor profiles (if any) that match that name.</w:t>
-            </w:r>
-          </w:p>
-          <w:p>
-            <w:pPr>
-              <w:pStyle w:val="BodyA"/>
-              <w:rPr>
-                <w:rFonts w:ascii="Times New Roman" w:eastAsia="Times New Roman" w:hAnsi="Times New Roman" w:cs="Times New Roman"/>
-                <w:sz w:val="20"/>
-                <w:szCs w:val="20"/>
-              </w:rPr>
-            </w:pPr>
-          </w:p>
-          <w:p>
-            <w:pPr>
-              <w:pStyle w:val="BodyA"/>
-              <w:rPr>
-                <w:rFonts w:ascii="Times New Roman" w:eastAsia="Times New Roman" w:hAnsi="Times New Roman" w:cs="Times New Roman"/>
-                <w:sz w:val="20"/>
-                <w:szCs w:val="20"/>
-              </w:rPr>
-            </w:pPr>
-            <w:r>
-              <w:rPr>
-                <w:rFonts w:ascii="Times New Roman" w:hAnsi="Times New Roman"/>
-                <w:sz w:val="20"/>
-                <w:szCs w:val="20"/>
-              </w:rPr>
-              <w:t xml:space="preserve"> ——————————————————————</w:t>
-            </w:r>
-          </w:p>
-          <w:p>
-            <w:pPr>
-              <w:pStyle w:val="BodyA"/>
-              <w:rPr>
-                <w:rFonts w:ascii="Times New Roman" w:eastAsia="Times New Roman" w:hAnsi="Times New Roman" w:cs="Times New Roman"/>
-                <w:sz w:val="20"/>
-                <w:szCs w:val="20"/>
-              </w:rPr>
-            </w:pPr>
-          </w:p>
-          <w:p>
-            <w:pPr>
-              <w:pStyle w:val="BodyA"/>
-              <w:rPr>
-                <w:rFonts w:ascii="Times New Roman" w:eastAsia="Times New Roman" w:hAnsi="Times New Roman" w:cs="Times New Roman"/>
-                <w:sz w:val="20"/>
-                <w:szCs w:val="20"/>
-              </w:rPr>
-            </w:pPr>
-            <w:r>
-              <w:rPr>
-                <w:rFonts w:ascii="Times New Roman" w:hAnsi="Times New Roman"/>
-                <w:sz w:val="20"/>
-                <w:szCs w:val="20"/>
-              </w:rPr>
-              <w:t>2b. Student clicks / taps ‘Search by subject button’.</w:t>
-            </w:r>
-          </w:p>
-          <w:p>
-            <w:pPr>
-              <w:pStyle w:val="BodyA"/>
-              <w:rPr>
-                <w:rFonts w:ascii="Times New Roman" w:eastAsia="Times New Roman" w:hAnsi="Times New Roman" w:cs="Times New Roman"/>
-                <w:sz w:val="20"/>
-                <w:szCs w:val="20"/>
-              </w:rPr>
-            </w:pPr>
-          </w:p>
-          <w:p>
-            <w:pPr>
-              <w:pStyle w:val="BodyA"/>
-              <w:rPr>
-                <w:rFonts w:ascii="Times New Roman" w:eastAsia="Times New Roman" w:hAnsi="Times New Roman" w:cs="Times New Roman"/>
-                <w:sz w:val="20"/>
-                <w:szCs w:val="20"/>
-              </w:rPr>
-            </w:pPr>
-            <w:proofErr w:type="gramStart"/>
-            <w:r>
-              <w:rPr>
-                <w:rFonts w:ascii="Times New Roman" w:hAnsi="Times New Roman"/>
-                <w:sz w:val="20"/>
-                <w:szCs w:val="20"/>
-              </w:rPr>
-              <w:t>2b.1  System</w:t>
-            </w:r>
-            <w:proofErr w:type="gramEnd"/>
-            <w:r>
-              <w:rPr>
-                <w:rFonts w:ascii="Times New Roman" w:hAnsi="Times New Roman"/>
-                <w:sz w:val="20"/>
-                <w:szCs w:val="20"/>
-              </w:rPr>
-              <w:t xml:space="preserve"> checks whether there is any subject with that name registered.</w:t>
-            </w:r>
-          </w:p>
-          <w:p>
-            <w:pPr>
-              <w:pStyle w:val="BodyA"/>
-              <w:rPr>
-                <w:rFonts w:ascii="Times New Roman" w:eastAsia="Times New Roman" w:hAnsi="Times New Roman" w:cs="Times New Roman"/>
-                <w:sz w:val="20"/>
-                <w:szCs w:val="20"/>
-              </w:rPr>
-            </w:pPr>
-          </w:p>
-          <w:p>
-            <w:pPr>
-              <w:pStyle w:val="BodyA"/>
-            </w:pPr>
-            <w:r>
-              <w:rPr>
-                <w:rFonts w:ascii="Times New Roman" w:hAnsi="Times New Roman"/>
-                <w:sz w:val="20"/>
-                <w:szCs w:val="20"/>
-              </w:rPr>
-              <w:t>2b.2 System shows all the available tutor profiles (if any) for that subject.</w:t>
-            </w:r>
-          </w:p>
-        </w:tc>
-      </w:tr>
-    </w:tbl>
-    <w:p>
-      <w:pPr>
-        <w:pStyle w:val="BodyA"/>
-        <w:widowControl w:val="0"/>
-        <w:rPr>
-          <w:rFonts w:ascii="Times New Roman" w:eastAsia="Times New Roman" w:hAnsi="Times New Roman" w:cs="Times New Roman"/>
-          <w:b/>
-          <w:bCs/>
-        </w:rPr>
-      </w:pPr>
-    </w:p>
-    <w:tbl>
-      <w:tblPr>
         <w:tblW w:w="10490" w:type="dxa"/>
-        <w:tblInd w:w="216" w:type="dxa"/>
+        <w:tblInd w:w="-85" w:type="dxa"/>
         <w:tblBorders>
           <w:top w:val="single" w:sz="8" w:space="0" w:color="FFFFFF"/>
           <w:left w:val="single" w:sz="8" w:space="0" w:color="FFFFFF"/>
@@ -11666,6 +10915,7 @@
               </w:rPr>
               <w:t xml:space="preserve">’ </w:t>
             </w:r>
+            <w:proofErr w:type="spellStart"/>
             <w:r>
               <w:rPr>
                 <w:rFonts w:ascii="Times New Roman" w:hAnsi="Times New Roman"/>
@@ -11675,6 +10925,7 @@
               </w:rPr>
               <w:t>button</w:t>
             </w:r>
+            <w:proofErr w:type="spellEnd"/>
           </w:p>
           <w:p>
             <w:pPr>
@@ -12115,6 +11366,7 @@
               </w:rPr>
               <w:t xml:space="preserve">’ </w:t>
             </w:r>
+            <w:proofErr w:type="spellStart"/>
             <w:r>
               <w:rPr>
                 <w:rFonts w:ascii="Times New Roman" w:hAnsi="Times New Roman"/>
@@ -12124,6 +11376,7 @@
               </w:rPr>
               <w:t>button</w:t>
             </w:r>
+            <w:proofErr w:type="spellEnd"/>
           </w:p>
           <w:p>
             <w:pPr>
@@ -12335,8 +11588,1664 @@
       <w:pPr>
         <w:pStyle w:val="BodyA"/>
         <w:widowControl w:val="0"/>
+      </w:pPr>
+    </w:p>
+    <w:tbl>
+      <w:tblPr>
+        <w:tblW w:w="9350" w:type="dxa"/>
+        <w:tblInd w:w="-85" w:type="dxa"/>
+        <w:tblBorders>
+          <w:top w:val="single" w:sz="8" w:space="0" w:color="FFFFFF"/>
+          <w:left w:val="single" w:sz="8" w:space="0" w:color="FFFFFF"/>
+          <w:bottom w:val="single" w:sz="8" w:space="0" w:color="FFFFFF"/>
+          <w:right w:val="single" w:sz="8" w:space="0" w:color="FFFFFF"/>
+          <w:insideH w:val="single" w:sz="8" w:space="0" w:color="FFFFFF"/>
+          <w:insideV w:val="single" w:sz="8" w:space="0" w:color="FFFFFF"/>
+        </w:tblBorders>
+        <w:shd w:val="clear" w:color="auto" w:fill="CDD4E9"/>
+        <w:tblLayout w:type="fixed"/>
+        <w:tblLook w:val="04A0" w:firstRow="1" w:lastRow="0" w:firstColumn="1" w:lastColumn="0" w:noHBand="0" w:noVBand="1"/>
+      </w:tblPr>
+      <w:tblGrid>
+        <w:gridCol w:w="2741"/>
+        <w:gridCol w:w="1627"/>
+        <w:gridCol w:w="4982"/>
+      </w:tblGrid>
+      <w:tr>
+        <w:trPr>
+          <w:trHeight w:val="410"/>
+        </w:trPr>
+        <w:tc>
+          <w:tcPr>
+            <w:tcW w:w="2741" w:type="dxa"/>
+            <w:tcBorders>
+              <w:top w:val="single" w:sz="4" w:space="0" w:color="000000"/>
+              <w:left w:val="single" w:sz="4" w:space="0" w:color="000000"/>
+              <w:bottom w:val="single" w:sz="4" w:space="0" w:color="000000"/>
+              <w:right w:val="single" w:sz="4" w:space="0" w:color="000000"/>
+            </w:tcBorders>
+            <w:shd w:val="clear" w:color="auto" w:fill="auto"/>
+            <w:tcMar>
+              <w:top w:w="80" w:type="dxa"/>
+              <w:left w:w="80" w:type="dxa"/>
+              <w:bottom w:w="80" w:type="dxa"/>
+              <w:right w:w="80" w:type="dxa"/>
+            </w:tcMar>
+          </w:tcPr>
+          <w:p>
+            <w:pPr>
+              <w:pStyle w:val="Heading"/>
+              <w:widowControl w:val="0"/>
+              <w:suppressAutoHyphens/>
+              <w:spacing w:before="0" w:after="0"/>
+            </w:pPr>
+            <w:r>
+              <w:t xml:space="preserve">Title: </w:t>
+            </w:r>
+          </w:p>
+        </w:tc>
+        <w:tc>
+          <w:tcPr>
+            <w:tcW w:w="6609" w:type="dxa"/>
+            <w:gridSpan w:val="2"/>
+            <w:tcBorders>
+              <w:top w:val="single" w:sz="4" w:space="0" w:color="000000"/>
+              <w:left w:val="single" w:sz="4" w:space="0" w:color="000000"/>
+              <w:bottom w:val="single" w:sz="4" w:space="0" w:color="000000"/>
+              <w:right w:val="single" w:sz="4" w:space="0" w:color="000000"/>
+            </w:tcBorders>
+            <w:shd w:val="clear" w:color="auto" w:fill="auto"/>
+            <w:tcMar>
+              <w:top w:w="80" w:type="dxa"/>
+              <w:left w:w="80" w:type="dxa"/>
+              <w:bottom w:w="80" w:type="dxa"/>
+              <w:right w:w="80" w:type="dxa"/>
+            </w:tcMar>
+          </w:tcPr>
+          <w:p>
+            <w:pPr>
+              <w:pStyle w:val="BodyB"/>
+              <w:keepNext/>
+              <w:widowControl w:val="0"/>
+              <w:suppressAutoHyphens/>
+              <w:outlineLvl w:val="0"/>
+            </w:pPr>
+            <w:r>
+              <w:rPr>
+                <w:rFonts w:ascii="Arial" w:hAnsi="Arial"/>
+                <w:b/>
+                <w:bCs/>
+                <w:kern w:val="32"/>
+                <w:sz w:val="32"/>
+                <w:szCs w:val="32"/>
+              </w:rPr>
+              <w:t>Search Tutors</w:t>
+            </w:r>
+          </w:p>
+        </w:tc>
+      </w:tr>
+      <w:tr>
+        <w:trPr>
+          <w:trHeight w:val="712"/>
+        </w:trPr>
+        <w:tc>
+          <w:tcPr>
+            <w:tcW w:w="2741" w:type="dxa"/>
+            <w:tcBorders>
+              <w:top w:val="single" w:sz="4" w:space="0" w:color="000000"/>
+              <w:left w:val="single" w:sz="4" w:space="0" w:color="000000"/>
+              <w:bottom w:val="single" w:sz="4" w:space="0" w:color="000000"/>
+              <w:right w:val="single" w:sz="4" w:space="0" w:color="000000"/>
+            </w:tcBorders>
+            <w:shd w:val="clear" w:color="auto" w:fill="auto"/>
+            <w:tcMar>
+              <w:top w:w="80" w:type="dxa"/>
+              <w:left w:w="80" w:type="dxa"/>
+              <w:bottom w:w="80" w:type="dxa"/>
+              <w:right w:w="80" w:type="dxa"/>
+            </w:tcMar>
+          </w:tcPr>
+          <w:p>
+            <w:pPr>
+              <w:pStyle w:val="BodyA"/>
+            </w:pPr>
+            <w:r>
+              <w:rPr>
+                <w:rFonts w:ascii="Times New Roman" w:hAnsi="Times New Roman"/>
+                <w:b/>
+                <w:bCs/>
+                <w:sz w:val="20"/>
+                <w:szCs w:val="20"/>
+              </w:rPr>
+              <w:t>Description</w:t>
+            </w:r>
+            <w:r>
+              <w:rPr>
+                <w:rFonts w:ascii="Times New Roman" w:hAnsi="Times New Roman"/>
+                <w:sz w:val="20"/>
+                <w:szCs w:val="20"/>
+              </w:rPr>
+              <w:t xml:space="preserve">: </w:t>
+            </w:r>
+          </w:p>
+        </w:tc>
+        <w:tc>
+          <w:tcPr>
+            <w:tcW w:w="6609" w:type="dxa"/>
+            <w:gridSpan w:val="2"/>
+            <w:tcBorders>
+              <w:top w:val="single" w:sz="4" w:space="0" w:color="000000"/>
+              <w:left w:val="single" w:sz="4" w:space="0" w:color="000000"/>
+              <w:bottom w:val="single" w:sz="4" w:space="0" w:color="000000"/>
+              <w:right w:val="single" w:sz="4" w:space="0" w:color="000000"/>
+            </w:tcBorders>
+            <w:shd w:val="clear" w:color="auto" w:fill="auto"/>
+            <w:tcMar>
+              <w:top w:w="80" w:type="dxa"/>
+              <w:left w:w="80" w:type="dxa"/>
+              <w:bottom w:w="80" w:type="dxa"/>
+              <w:right w:w="80" w:type="dxa"/>
+            </w:tcMar>
+          </w:tcPr>
+          <w:p>
+            <w:pPr>
+              <w:pStyle w:val="BodyA"/>
+              <w:rPr>
+                <w:rFonts w:ascii="Times New Roman" w:eastAsia="Times New Roman" w:hAnsi="Times New Roman" w:cs="Times New Roman"/>
+                <w:sz w:val="20"/>
+                <w:szCs w:val="20"/>
+              </w:rPr>
+            </w:pPr>
+          </w:p>
+          <w:p>
+            <w:pPr>
+              <w:pStyle w:val="BodyA"/>
+            </w:pPr>
+            <w:r>
+              <w:rPr>
+                <w:rFonts w:ascii="Times New Roman" w:hAnsi="Times New Roman"/>
+                <w:sz w:val="20"/>
+                <w:szCs w:val="20"/>
+              </w:rPr>
+              <w:t>Enables student users to search for tutors by name or subject.</w:t>
+            </w:r>
+          </w:p>
+        </w:tc>
+      </w:tr>
+      <w:tr>
+        <w:trPr>
+          <w:trHeight w:val="488"/>
+        </w:trPr>
+        <w:tc>
+          <w:tcPr>
+            <w:tcW w:w="2741" w:type="dxa"/>
+            <w:tcBorders>
+              <w:top w:val="single" w:sz="4" w:space="0" w:color="000000"/>
+              <w:left w:val="single" w:sz="4" w:space="0" w:color="000000"/>
+              <w:bottom w:val="single" w:sz="4" w:space="0" w:color="000000"/>
+              <w:right w:val="single" w:sz="4" w:space="0" w:color="000000"/>
+            </w:tcBorders>
+            <w:shd w:val="clear" w:color="auto" w:fill="auto"/>
+            <w:tcMar>
+              <w:top w:w="80" w:type="dxa"/>
+              <w:left w:w="80" w:type="dxa"/>
+              <w:bottom w:w="80" w:type="dxa"/>
+              <w:right w:w="80" w:type="dxa"/>
+            </w:tcMar>
+          </w:tcPr>
+          <w:p>
+            <w:pPr>
+              <w:pStyle w:val="BodyA"/>
+            </w:pPr>
+            <w:r>
+              <w:rPr>
+                <w:rFonts w:ascii="Times New Roman" w:hAnsi="Times New Roman"/>
+                <w:b/>
+                <w:bCs/>
+                <w:sz w:val="20"/>
+                <w:szCs w:val="20"/>
+              </w:rPr>
+              <w:t>Use Case ID</w:t>
+            </w:r>
+          </w:p>
+        </w:tc>
+        <w:tc>
+          <w:tcPr>
+            <w:tcW w:w="6609" w:type="dxa"/>
+            <w:gridSpan w:val="2"/>
+            <w:tcBorders>
+              <w:top w:val="single" w:sz="4" w:space="0" w:color="000000"/>
+              <w:left w:val="single" w:sz="4" w:space="0" w:color="000000"/>
+              <w:bottom w:val="single" w:sz="4" w:space="0" w:color="000000"/>
+              <w:right w:val="single" w:sz="4" w:space="0" w:color="000000"/>
+            </w:tcBorders>
+            <w:shd w:val="clear" w:color="auto" w:fill="auto"/>
+            <w:tcMar>
+              <w:top w:w="80" w:type="dxa"/>
+              <w:left w:w="80" w:type="dxa"/>
+              <w:bottom w:w="80" w:type="dxa"/>
+              <w:right w:w="80" w:type="dxa"/>
+            </w:tcMar>
+          </w:tcPr>
+          <w:p>
+            <w:pPr>
+              <w:pStyle w:val="BodyA"/>
+            </w:pPr>
+            <w:r>
+              <w:rPr>
+                <w:rFonts w:ascii="Times New Roman" w:hAnsi="Times New Roman"/>
+                <w:sz w:val="20"/>
+                <w:szCs w:val="20"/>
+              </w:rPr>
+              <w:t>05</w:t>
+            </w:r>
+          </w:p>
+        </w:tc>
+      </w:tr>
+      <w:tr>
+        <w:trPr>
+          <w:trHeight w:val="380"/>
+        </w:trPr>
+        <w:tc>
+          <w:tcPr>
+            <w:tcW w:w="2741" w:type="dxa"/>
+            <w:tcBorders>
+              <w:top w:val="single" w:sz="4" w:space="0" w:color="000000"/>
+              <w:left w:val="single" w:sz="4" w:space="0" w:color="000000"/>
+              <w:bottom w:val="single" w:sz="4" w:space="0" w:color="000000"/>
+              <w:right w:val="single" w:sz="4" w:space="0" w:color="000000"/>
+            </w:tcBorders>
+            <w:shd w:val="clear" w:color="auto" w:fill="auto"/>
+            <w:tcMar>
+              <w:top w:w="80" w:type="dxa"/>
+              <w:left w:w="80" w:type="dxa"/>
+              <w:bottom w:w="80" w:type="dxa"/>
+              <w:right w:w="80" w:type="dxa"/>
+            </w:tcMar>
+          </w:tcPr>
+          <w:p>
+            <w:pPr>
+              <w:pStyle w:val="BodyA"/>
+            </w:pPr>
+            <w:r>
+              <w:rPr>
+                <w:rFonts w:ascii="Times New Roman" w:hAnsi="Times New Roman"/>
+                <w:b/>
+                <w:bCs/>
+                <w:sz w:val="20"/>
+                <w:szCs w:val="20"/>
+              </w:rPr>
+              <w:t>Related User Story ID’s</w:t>
+            </w:r>
+          </w:p>
+        </w:tc>
+        <w:tc>
+          <w:tcPr>
+            <w:tcW w:w="6609" w:type="dxa"/>
+            <w:gridSpan w:val="2"/>
+            <w:tcBorders>
+              <w:top w:val="single" w:sz="4" w:space="0" w:color="000000"/>
+              <w:left w:val="single" w:sz="4" w:space="0" w:color="000000"/>
+              <w:bottom w:val="single" w:sz="4" w:space="0" w:color="000000"/>
+              <w:right w:val="single" w:sz="4" w:space="0" w:color="000000"/>
+            </w:tcBorders>
+            <w:shd w:val="clear" w:color="auto" w:fill="auto"/>
+            <w:tcMar>
+              <w:top w:w="80" w:type="dxa"/>
+              <w:left w:w="80" w:type="dxa"/>
+              <w:bottom w:w="80" w:type="dxa"/>
+              <w:right w:w="80" w:type="dxa"/>
+            </w:tcMar>
+          </w:tcPr>
+          <w:p>
+            <w:pPr>
+              <w:pStyle w:val="Body"/>
+            </w:pPr>
+            <w:r>
+              <w:rPr>
+                <w:sz w:val="20"/>
+                <w:szCs w:val="20"/>
+              </w:rPr>
+              <w:t>9</w:t>
+            </w:r>
+          </w:p>
+        </w:tc>
+      </w:tr>
+      <w:tr>
+        <w:trPr>
+          <w:trHeight w:val="272"/>
+        </w:trPr>
+        <w:tc>
+          <w:tcPr>
+            <w:tcW w:w="2741" w:type="dxa"/>
+            <w:tcBorders>
+              <w:top w:val="single" w:sz="4" w:space="0" w:color="000000"/>
+              <w:left w:val="single" w:sz="4" w:space="0" w:color="000000"/>
+              <w:bottom w:val="single" w:sz="4" w:space="0" w:color="000000"/>
+              <w:right w:val="single" w:sz="4" w:space="0" w:color="000000"/>
+            </w:tcBorders>
+            <w:shd w:val="clear" w:color="auto" w:fill="auto"/>
+            <w:tcMar>
+              <w:top w:w="80" w:type="dxa"/>
+              <w:left w:w="80" w:type="dxa"/>
+              <w:bottom w:w="80" w:type="dxa"/>
+              <w:right w:w="80" w:type="dxa"/>
+            </w:tcMar>
+          </w:tcPr>
+          <w:p>
+            <w:pPr>
+              <w:pStyle w:val="BodyA"/>
+            </w:pPr>
+            <w:r>
+              <w:rPr>
+                <w:rFonts w:ascii="Times New Roman" w:hAnsi="Times New Roman"/>
+                <w:b/>
+                <w:bCs/>
+                <w:sz w:val="20"/>
+                <w:szCs w:val="20"/>
+              </w:rPr>
+              <w:t>System Under Design:</w:t>
+            </w:r>
+            <w:r>
+              <w:rPr>
+                <w:rFonts w:ascii="Times New Roman" w:hAnsi="Times New Roman"/>
+                <w:sz w:val="20"/>
+                <w:szCs w:val="20"/>
+              </w:rPr>
+              <w:t xml:space="preserve"> </w:t>
+            </w:r>
+          </w:p>
+        </w:tc>
+        <w:tc>
+          <w:tcPr>
+            <w:tcW w:w="6609" w:type="dxa"/>
+            <w:gridSpan w:val="2"/>
+            <w:tcBorders>
+              <w:top w:val="single" w:sz="4" w:space="0" w:color="000000"/>
+              <w:left w:val="single" w:sz="4" w:space="0" w:color="000000"/>
+              <w:bottom w:val="single" w:sz="4" w:space="0" w:color="000000"/>
+              <w:right w:val="single" w:sz="4" w:space="0" w:color="000000"/>
+            </w:tcBorders>
+            <w:shd w:val="clear" w:color="auto" w:fill="auto"/>
+            <w:tcMar>
+              <w:top w:w="80" w:type="dxa"/>
+              <w:left w:w="80" w:type="dxa"/>
+              <w:bottom w:w="80" w:type="dxa"/>
+              <w:right w:w="80" w:type="dxa"/>
+            </w:tcMar>
+          </w:tcPr>
+          <w:p>
+            <w:pPr>
+              <w:pStyle w:val="BodyB"/>
+            </w:pPr>
+            <w:r>
+              <w:rPr>
+                <w:sz w:val="20"/>
+                <w:szCs w:val="20"/>
+              </w:rPr>
+              <w:t>Tutor App</w:t>
+            </w:r>
+          </w:p>
+        </w:tc>
+      </w:tr>
+      <w:tr>
+        <w:trPr>
+          <w:trHeight w:val="272"/>
+        </w:trPr>
+        <w:tc>
+          <w:tcPr>
+            <w:tcW w:w="2741" w:type="dxa"/>
+            <w:tcBorders>
+              <w:top w:val="single" w:sz="4" w:space="0" w:color="000000"/>
+              <w:left w:val="single" w:sz="4" w:space="0" w:color="000000"/>
+              <w:bottom w:val="single" w:sz="4" w:space="0" w:color="000000"/>
+              <w:right w:val="single" w:sz="4" w:space="0" w:color="000000"/>
+            </w:tcBorders>
+            <w:shd w:val="clear" w:color="auto" w:fill="auto"/>
+            <w:tcMar>
+              <w:top w:w="80" w:type="dxa"/>
+              <w:left w:w="80" w:type="dxa"/>
+              <w:bottom w:w="80" w:type="dxa"/>
+              <w:right w:w="80" w:type="dxa"/>
+            </w:tcMar>
+          </w:tcPr>
+          <w:p>
+            <w:pPr>
+              <w:pStyle w:val="BodyA"/>
+            </w:pPr>
+            <w:r>
+              <w:rPr>
+                <w:rFonts w:ascii="Times New Roman" w:hAnsi="Times New Roman"/>
+                <w:b/>
+                <w:bCs/>
+                <w:sz w:val="20"/>
+                <w:szCs w:val="20"/>
+              </w:rPr>
+              <w:t>Primary Actor</w:t>
+            </w:r>
+            <w:r>
+              <w:rPr>
+                <w:rFonts w:ascii="Times New Roman" w:hAnsi="Times New Roman"/>
+                <w:sz w:val="20"/>
+                <w:szCs w:val="20"/>
+              </w:rPr>
+              <w:t xml:space="preserve">: </w:t>
+            </w:r>
+          </w:p>
+        </w:tc>
+        <w:tc>
+          <w:tcPr>
+            <w:tcW w:w="6609" w:type="dxa"/>
+            <w:gridSpan w:val="2"/>
+            <w:tcBorders>
+              <w:top w:val="single" w:sz="4" w:space="0" w:color="000000"/>
+              <w:left w:val="single" w:sz="4" w:space="0" w:color="000000"/>
+              <w:bottom w:val="single" w:sz="4" w:space="0" w:color="000000"/>
+              <w:right w:val="single" w:sz="4" w:space="0" w:color="000000"/>
+            </w:tcBorders>
+            <w:shd w:val="clear" w:color="auto" w:fill="auto"/>
+            <w:tcMar>
+              <w:top w:w="80" w:type="dxa"/>
+              <w:left w:w="80" w:type="dxa"/>
+              <w:bottom w:w="80" w:type="dxa"/>
+              <w:right w:w="80" w:type="dxa"/>
+            </w:tcMar>
+          </w:tcPr>
+          <w:p>
+            <w:pPr>
+              <w:pStyle w:val="BodyB"/>
+            </w:pPr>
+            <w:r>
+              <w:rPr>
+                <w:sz w:val="20"/>
+                <w:szCs w:val="20"/>
+              </w:rPr>
+              <w:t>Student User</w:t>
+            </w:r>
+          </w:p>
+        </w:tc>
+      </w:tr>
+      <w:tr>
+        <w:trPr>
+          <w:trHeight w:val="272"/>
+        </w:trPr>
+        <w:tc>
+          <w:tcPr>
+            <w:tcW w:w="2741" w:type="dxa"/>
+            <w:tcBorders>
+              <w:top w:val="single" w:sz="4" w:space="0" w:color="000000"/>
+              <w:left w:val="single" w:sz="4" w:space="0" w:color="000000"/>
+              <w:bottom w:val="single" w:sz="4" w:space="0" w:color="000000"/>
+              <w:right w:val="single" w:sz="4" w:space="0" w:color="000000"/>
+            </w:tcBorders>
+            <w:shd w:val="clear" w:color="auto" w:fill="auto"/>
+            <w:tcMar>
+              <w:top w:w="80" w:type="dxa"/>
+              <w:left w:w="80" w:type="dxa"/>
+              <w:bottom w:w="80" w:type="dxa"/>
+              <w:right w:w="80" w:type="dxa"/>
+            </w:tcMar>
+          </w:tcPr>
+          <w:p>
+            <w:pPr>
+              <w:pStyle w:val="BodyA"/>
+            </w:pPr>
+            <w:r>
+              <w:rPr>
+                <w:rFonts w:ascii="Times New Roman" w:hAnsi="Times New Roman"/>
+                <w:b/>
+                <w:bCs/>
+                <w:sz w:val="20"/>
+                <w:szCs w:val="20"/>
+              </w:rPr>
+              <w:t>Participants</w:t>
+            </w:r>
+            <w:r>
+              <w:rPr>
+                <w:rFonts w:ascii="Times New Roman" w:hAnsi="Times New Roman"/>
+                <w:sz w:val="20"/>
+                <w:szCs w:val="20"/>
+              </w:rPr>
+              <w:t xml:space="preserve">: </w:t>
+            </w:r>
+          </w:p>
+        </w:tc>
+        <w:tc>
+          <w:tcPr>
+            <w:tcW w:w="6609" w:type="dxa"/>
+            <w:gridSpan w:val="2"/>
+            <w:tcBorders>
+              <w:top w:val="single" w:sz="4" w:space="0" w:color="000000"/>
+              <w:left w:val="single" w:sz="4" w:space="0" w:color="000000"/>
+              <w:bottom w:val="single" w:sz="4" w:space="0" w:color="000000"/>
+              <w:right w:val="single" w:sz="4" w:space="0" w:color="000000"/>
+            </w:tcBorders>
+            <w:shd w:val="clear" w:color="auto" w:fill="auto"/>
+            <w:tcMar>
+              <w:top w:w="80" w:type="dxa"/>
+              <w:left w:w="80" w:type="dxa"/>
+              <w:bottom w:w="80" w:type="dxa"/>
+              <w:right w:w="80" w:type="dxa"/>
+            </w:tcMar>
+          </w:tcPr>
+          <w:p>
+            <w:pPr>
+              <w:pStyle w:val="BodyB"/>
+            </w:pPr>
+            <w:r>
+              <w:rPr>
+                <w:sz w:val="20"/>
+                <w:szCs w:val="20"/>
+              </w:rPr>
+              <w:t>None</w:t>
+            </w:r>
+          </w:p>
+        </w:tc>
+      </w:tr>
+      <w:tr>
+        <w:trPr>
+          <w:trHeight w:val="272"/>
+        </w:trPr>
+        <w:tc>
+          <w:tcPr>
+            <w:tcW w:w="2741" w:type="dxa"/>
+            <w:tcBorders>
+              <w:top w:val="single" w:sz="4" w:space="0" w:color="000000"/>
+              <w:left w:val="single" w:sz="4" w:space="0" w:color="000000"/>
+              <w:bottom w:val="single" w:sz="4" w:space="0" w:color="000000"/>
+              <w:right w:val="single" w:sz="4" w:space="0" w:color="000000"/>
+            </w:tcBorders>
+            <w:shd w:val="clear" w:color="auto" w:fill="auto"/>
+            <w:tcMar>
+              <w:top w:w="80" w:type="dxa"/>
+              <w:left w:w="80" w:type="dxa"/>
+              <w:bottom w:w="80" w:type="dxa"/>
+              <w:right w:w="80" w:type="dxa"/>
+            </w:tcMar>
+          </w:tcPr>
+          <w:p>
+            <w:pPr>
+              <w:pStyle w:val="BodyA"/>
+            </w:pPr>
+            <w:r>
+              <w:rPr>
+                <w:rFonts w:ascii="Times New Roman" w:hAnsi="Times New Roman"/>
+                <w:b/>
+                <w:bCs/>
+                <w:sz w:val="20"/>
+                <w:szCs w:val="20"/>
+              </w:rPr>
+              <w:t>Goal</w:t>
+            </w:r>
+            <w:r>
+              <w:rPr>
+                <w:rFonts w:ascii="Times New Roman" w:hAnsi="Times New Roman"/>
+                <w:sz w:val="20"/>
+                <w:szCs w:val="20"/>
+              </w:rPr>
+              <w:t xml:space="preserve">: </w:t>
+            </w:r>
+          </w:p>
+        </w:tc>
+        <w:tc>
+          <w:tcPr>
+            <w:tcW w:w="6609" w:type="dxa"/>
+            <w:gridSpan w:val="2"/>
+            <w:tcBorders>
+              <w:top w:val="single" w:sz="4" w:space="0" w:color="000000"/>
+              <w:left w:val="single" w:sz="4" w:space="0" w:color="000000"/>
+              <w:bottom w:val="single" w:sz="4" w:space="0" w:color="000000"/>
+              <w:right w:val="single" w:sz="4" w:space="0" w:color="000000"/>
+            </w:tcBorders>
+            <w:shd w:val="clear" w:color="auto" w:fill="auto"/>
+            <w:tcMar>
+              <w:top w:w="80" w:type="dxa"/>
+              <w:left w:w="80" w:type="dxa"/>
+              <w:bottom w:w="80" w:type="dxa"/>
+              <w:right w:w="80" w:type="dxa"/>
+            </w:tcMar>
+          </w:tcPr>
+          <w:p>
+            <w:pPr>
+              <w:pStyle w:val="BodyA"/>
+            </w:pPr>
+            <w:r>
+              <w:rPr>
+                <w:rFonts w:ascii="Times New Roman" w:hAnsi="Times New Roman"/>
+                <w:sz w:val="20"/>
+                <w:szCs w:val="20"/>
+              </w:rPr>
+              <w:t>Users expect to have a list of tutors that matches their search criteria.</w:t>
+            </w:r>
+          </w:p>
+        </w:tc>
+      </w:tr>
+      <w:tr>
+        <w:trPr>
+          <w:trHeight w:val="272"/>
+        </w:trPr>
+        <w:tc>
+          <w:tcPr>
+            <w:tcW w:w="2741" w:type="dxa"/>
+            <w:tcBorders>
+              <w:top w:val="single" w:sz="4" w:space="0" w:color="000000"/>
+              <w:left w:val="single" w:sz="4" w:space="0" w:color="000000"/>
+              <w:bottom w:val="single" w:sz="4" w:space="0" w:color="000000"/>
+              <w:right w:val="single" w:sz="4" w:space="0" w:color="000000"/>
+            </w:tcBorders>
+            <w:shd w:val="clear" w:color="auto" w:fill="auto"/>
+            <w:tcMar>
+              <w:top w:w="80" w:type="dxa"/>
+              <w:left w:w="80" w:type="dxa"/>
+              <w:bottom w:w="80" w:type="dxa"/>
+              <w:right w:w="80" w:type="dxa"/>
+            </w:tcMar>
+          </w:tcPr>
+          <w:p>
+            <w:pPr>
+              <w:pStyle w:val="BodyA"/>
+            </w:pPr>
+            <w:r>
+              <w:rPr>
+                <w:rFonts w:ascii="Times New Roman" w:hAnsi="Times New Roman"/>
+                <w:b/>
+                <w:bCs/>
+                <w:sz w:val="20"/>
+                <w:szCs w:val="20"/>
+              </w:rPr>
+              <w:t>Following Use Cases</w:t>
+            </w:r>
+            <w:r>
+              <w:rPr>
+                <w:rFonts w:ascii="Times New Roman" w:hAnsi="Times New Roman"/>
+                <w:sz w:val="20"/>
+                <w:szCs w:val="20"/>
+              </w:rPr>
+              <w:t xml:space="preserve">: </w:t>
+            </w:r>
+          </w:p>
+        </w:tc>
+        <w:tc>
+          <w:tcPr>
+            <w:tcW w:w="6609" w:type="dxa"/>
+            <w:gridSpan w:val="2"/>
+            <w:tcBorders>
+              <w:top w:val="single" w:sz="4" w:space="0" w:color="000000"/>
+              <w:left w:val="single" w:sz="4" w:space="0" w:color="000000"/>
+              <w:bottom w:val="single" w:sz="4" w:space="0" w:color="000000"/>
+              <w:right w:val="single" w:sz="4" w:space="0" w:color="000000"/>
+            </w:tcBorders>
+            <w:shd w:val="clear" w:color="auto" w:fill="auto"/>
+            <w:tcMar>
+              <w:top w:w="80" w:type="dxa"/>
+              <w:left w:w="80" w:type="dxa"/>
+              <w:bottom w:w="80" w:type="dxa"/>
+              <w:right w:w="80" w:type="dxa"/>
+            </w:tcMar>
+          </w:tcPr>
+          <w:p>
+            <w:pPr>
+              <w:pStyle w:val="BodyA"/>
+            </w:pPr>
+            <w:r>
+              <w:rPr>
+                <w:rFonts w:ascii="Times New Roman" w:hAnsi="Times New Roman"/>
+                <w:sz w:val="20"/>
+                <w:szCs w:val="20"/>
+              </w:rPr>
+              <w:t>None</w:t>
+            </w:r>
+          </w:p>
+        </w:tc>
+      </w:tr>
+      <w:tr>
+        <w:trPr>
+          <w:trHeight w:val="272"/>
+        </w:trPr>
+        <w:tc>
+          <w:tcPr>
+            <w:tcW w:w="2741" w:type="dxa"/>
+            <w:tcBorders>
+              <w:top w:val="single" w:sz="4" w:space="0" w:color="000000"/>
+              <w:left w:val="single" w:sz="4" w:space="0" w:color="000000"/>
+              <w:bottom w:val="single" w:sz="4" w:space="0" w:color="000000"/>
+              <w:right w:val="single" w:sz="4" w:space="0" w:color="000000"/>
+            </w:tcBorders>
+            <w:shd w:val="clear" w:color="auto" w:fill="auto"/>
+            <w:tcMar>
+              <w:top w:w="80" w:type="dxa"/>
+              <w:left w:w="80" w:type="dxa"/>
+              <w:bottom w:w="80" w:type="dxa"/>
+              <w:right w:w="80" w:type="dxa"/>
+            </w:tcMar>
+          </w:tcPr>
+          <w:p>
+            <w:pPr>
+              <w:pStyle w:val="BodyA"/>
+            </w:pPr>
+            <w:r>
+              <w:rPr>
+                <w:rFonts w:ascii="Times New Roman" w:hAnsi="Times New Roman"/>
+                <w:b/>
+                <w:bCs/>
+                <w:sz w:val="20"/>
+                <w:szCs w:val="20"/>
+              </w:rPr>
+              <w:lastRenderedPageBreak/>
+              <w:t>Invariant</w:t>
+            </w:r>
+            <w:r>
+              <w:rPr>
+                <w:rFonts w:ascii="Times New Roman" w:hAnsi="Times New Roman"/>
+                <w:sz w:val="20"/>
+                <w:szCs w:val="20"/>
+              </w:rPr>
+              <w:t xml:space="preserve">: </w:t>
+            </w:r>
+          </w:p>
+        </w:tc>
+        <w:tc>
+          <w:tcPr>
+            <w:tcW w:w="6609" w:type="dxa"/>
+            <w:gridSpan w:val="2"/>
+            <w:tcBorders>
+              <w:top w:val="single" w:sz="4" w:space="0" w:color="000000"/>
+              <w:left w:val="single" w:sz="4" w:space="0" w:color="000000"/>
+              <w:bottom w:val="single" w:sz="4" w:space="0" w:color="000000"/>
+              <w:right w:val="single" w:sz="4" w:space="0" w:color="000000"/>
+            </w:tcBorders>
+            <w:shd w:val="clear" w:color="auto" w:fill="auto"/>
+            <w:tcMar>
+              <w:top w:w="80" w:type="dxa"/>
+              <w:left w:w="80" w:type="dxa"/>
+              <w:bottom w:w="80" w:type="dxa"/>
+              <w:right w:w="80" w:type="dxa"/>
+            </w:tcMar>
+          </w:tcPr>
+          <w:p>
+            <w:pPr>
+              <w:pStyle w:val="BodyA"/>
+            </w:pPr>
+            <w:r>
+              <w:rPr>
+                <w:rFonts w:ascii="Times New Roman" w:hAnsi="Times New Roman"/>
+                <w:sz w:val="20"/>
+                <w:szCs w:val="20"/>
+              </w:rPr>
+              <w:t>None</w:t>
+            </w:r>
+          </w:p>
+        </w:tc>
+      </w:tr>
+      <w:tr>
+        <w:trPr>
+          <w:trHeight w:val="272"/>
+        </w:trPr>
+        <w:tc>
+          <w:tcPr>
+            <w:tcW w:w="2741" w:type="dxa"/>
+            <w:tcBorders>
+              <w:top w:val="single" w:sz="4" w:space="0" w:color="000000"/>
+              <w:left w:val="single" w:sz="4" w:space="0" w:color="000000"/>
+              <w:bottom w:val="single" w:sz="4" w:space="0" w:color="000000"/>
+              <w:right w:val="single" w:sz="4" w:space="0" w:color="000000"/>
+            </w:tcBorders>
+            <w:shd w:val="clear" w:color="auto" w:fill="auto"/>
+            <w:tcMar>
+              <w:top w:w="80" w:type="dxa"/>
+              <w:left w:w="80" w:type="dxa"/>
+              <w:bottom w:w="80" w:type="dxa"/>
+              <w:right w:w="80" w:type="dxa"/>
+            </w:tcMar>
+          </w:tcPr>
+          <w:p>
+            <w:pPr>
+              <w:pStyle w:val="BodyA"/>
+            </w:pPr>
+            <w:r>
+              <w:rPr>
+                <w:rFonts w:ascii="Times New Roman" w:hAnsi="Times New Roman"/>
+                <w:b/>
+                <w:bCs/>
+                <w:sz w:val="20"/>
+                <w:szCs w:val="20"/>
+              </w:rPr>
+              <w:t>Precondition</w:t>
+            </w:r>
+            <w:r>
+              <w:rPr>
+                <w:rFonts w:ascii="Times New Roman" w:hAnsi="Times New Roman"/>
+                <w:sz w:val="20"/>
+                <w:szCs w:val="20"/>
+              </w:rPr>
+              <w:t>:</w:t>
+            </w:r>
+          </w:p>
+        </w:tc>
+        <w:tc>
+          <w:tcPr>
+            <w:tcW w:w="6609" w:type="dxa"/>
+            <w:gridSpan w:val="2"/>
+            <w:tcBorders>
+              <w:top w:val="single" w:sz="4" w:space="0" w:color="000000"/>
+              <w:left w:val="single" w:sz="4" w:space="0" w:color="000000"/>
+              <w:bottom w:val="single" w:sz="4" w:space="0" w:color="000000"/>
+              <w:right w:val="single" w:sz="4" w:space="0" w:color="000000"/>
+            </w:tcBorders>
+            <w:shd w:val="clear" w:color="auto" w:fill="auto"/>
+            <w:tcMar>
+              <w:top w:w="80" w:type="dxa"/>
+              <w:left w:w="80" w:type="dxa"/>
+              <w:bottom w:w="80" w:type="dxa"/>
+              <w:right w:w="80" w:type="dxa"/>
+            </w:tcMar>
+          </w:tcPr>
+          <w:p>
+            <w:pPr>
+              <w:pStyle w:val="BodyA"/>
+            </w:pPr>
+            <w:r>
+              <w:rPr>
+                <w:rFonts w:ascii="Times New Roman" w:hAnsi="Times New Roman"/>
+                <w:sz w:val="20"/>
+                <w:szCs w:val="20"/>
+              </w:rPr>
+              <w:t>None</w:t>
+            </w:r>
+          </w:p>
+        </w:tc>
+      </w:tr>
+      <w:tr>
+        <w:trPr>
+          <w:trHeight w:val="272"/>
+        </w:trPr>
+        <w:tc>
+          <w:tcPr>
+            <w:tcW w:w="2741" w:type="dxa"/>
+            <w:tcBorders>
+              <w:top w:val="single" w:sz="4" w:space="0" w:color="000000"/>
+              <w:left w:val="single" w:sz="4" w:space="0" w:color="000000"/>
+              <w:bottom w:val="single" w:sz="4" w:space="0" w:color="000000"/>
+              <w:right w:val="single" w:sz="4" w:space="0" w:color="000000"/>
+            </w:tcBorders>
+            <w:shd w:val="clear" w:color="auto" w:fill="auto"/>
+            <w:tcMar>
+              <w:top w:w="80" w:type="dxa"/>
+              <w:left w:w="80" w:type="dxa"/>
+              <w:bottom w:w="80" w:type="dxa"/>
+              <w:right w:w="80" w:type="dxa"/>
+            </w:tcMar>
+          </w:tcPr>
+          <w:p>
+            <w:pPr>
+              <w:pStyle w:val="BodyA"/>
+            </w:pPr>
+            <w:r>
+              <w:rPr>
+                <w:rFonts w:ascii="Times New Roman" w:hAnsi="Times New Roman"/>
+                <w:b/>
+                <w:bCs/>
+                <w:sz w:val="20"/>
+                <w:szCs w:val="20"/>
+              </w:rPr>
+              <w:t>Success Postcondition</w:t>
+            </w:r>
+            <w:r>
+              <w:rPr>
+                <w:rFonts w:ascii="Times New Roman" w:hAnsi="Times New Roman"/>
+                <w:sz w:val="20"/>
+                <w:szCs w:val="20"/>
+              </w:rPr>
+              <w:t xml:space="preserve">: </w:t>
+            </w:r>
+          </w:p>
+        </w:tc>
+        <w:tc>
+          <w:tcPr>
+            <w:tcW w:w="6609" w:type="dxa"/>
+            <w:gridSpan w:val="2"/>
+            <w:tcBorders>
+              <w:top w:val="single" w:sz="4" w:space="0" w:color="000000"/>
+              <w:left w:val="single" w:sz="4" w:space="0" w:color="000000"/>
+              <w:bottom w:val="single" w:sz="4" w:space="0" w:color="000000"/>
+              <w:right w:val="single" w:sz="4" w:space="0" w:color="000000"/>
+            </w:tcBorders>
+            <w:shd w:val="clear" w:color="auto" w:fill="auto"/>
+            <w:tcMar>
+              <w:top w:w="80" w:type="dxa"/>
+              <w:left w:w="80" w:type="dxa"/>
+              <w:bottom w:w="80" w:type="dxa"/>
+              <w:right w:w="80" w:type="dxa"/>
+            </w:tcMar>
+          </w:tcPr>
+          <w:p>
+            <w:pPr>
+              <w:pStyle w:val="BodyA"/>
+            </w:pPr>
+            <w:r>
+              <w:rPr>
+                <w:rFonts w:ascii="Times New Roman" w:hAnsi="Times New Roman"/>
+                <w:sz w:val="20"/>
+                <w:szCs w:val="20"/>
+              </w:rPr>
+              <w:t>A successful match is found.</w:t>
+            </w:r>
+          </w:p>
+        </w:tc>
+      </w:tr>
+      <w:tr>
+        <w:trPr>
+          <w:trHeight w:val="5512"/>
+        </w:trPr>
+        <w:tc>
+          <w:tcPr>
+            <w:tcW w:w="4368" w:type="dxa"/>
+            <w:gridSpan w:val="2"/>
+            <w:tcBorders>
+              <w:top w:val="single" w:sz="4" w:space="0" w:color="000000"/>
+              <w:left w:val="single" w:sz="4" w:space="0" w:color="000000"/>
+              <w:bottom w:val="single" w:sz="4" w:space="0" w:color="000000"/>
+              <w:right w:val="single" w:sz="4" w:space="0" w:color="000000"/>
+            </w:tcBorders>
+            <w:shd w:val="clear" w:color="auto" w:fill="auto"/>
+            <w:tcMar>
+              <w:top w:w="80" w:type="dxa"/>
+              <w:left w:w="80" w:type="dxa"/>
+              <w:bottom w:w="80" w:type="dxa"/>
+              <w:right w:w="80" w:type="dxa"/>
+            </w:tcMar>
+          </w:tcPr>
+          <w:p>
+            <w:pPr>
+              <w:pStyle w:val="BodyA"/>
+              <w:rPr>
+                <w:rFonts w:ascii="Times New Roman" w:eastAsia="Times New Roman" w:hAnsi="Times New Roman" w:cs="Times New Roman"/>
+                <w:sz w:val="20"/>
+                <w:szCs w:val="20"/>
+              </w:rPr>
+            </w:pPr>
+            <w:r>
+              <w:rPr>
+                <w:rFonts w:ascii="Times New Roman" w:hAnsi="Times New Roman"/>
+                <w:b/>
+                <w:bCs/>
+                <w:sz w:val="20"/>
+                <w:szCs w:val="20"/>
+              </w:rPr>
+              <w:t>STEPS</w:t>
+            </w:r>
+            <w:r>
+              <w:rPr>
+                <w:rFonts w:ascii="Times New Roman" w:hAnsi="Times New Roman"/>
+                <w:sz w:val="20"/>
+                <w:szCs w:val="20"/>
+              </w:rPr>
+              <w:t>:</w:t>
+            </w:r>
+          </w:p>
+          <w:p>
+            <w:pPr>
+              <w:pStyle w:val="BodyA"/>
+              <w:rPr>
+                <w:rFonts w:ascii="Times New Roman" w:eastAsia="Times New Roman" w:hAnsi="Times New Roman" w:cs="Times New Roman"/>
+                <w:sz w:val="20"/>
+                <w:szCs w:val="20"/>
+              </w:rPr>
+            </w:pPr>
+            <w:r>
+              <w:rPr>
+                <w:rFonts w:ascii="Times New Roman" w:hAnsi="Times New Roman"/>
+                <w:sz w:val="20"/>
+                <w:szCs w:val="20"/>
+              </w:rPr>
+              <w:t xml:space="preserve"> </w:t>
+            </w:r>
+          </w:p>
+          <w:p>
+            <w:pPr>
+              <w:pStyle w:val="BodyA"/>
+              <w:numPr>
+                <w:ilvl w:val="0"/>
+                <w:numId w:val="4"/>
+              </w:numPr>
+              <w:rPr>
+                <w:rFonts w:ascii="Times New Roman" w:eastAsia="Times New Roman" w:hAnsi="Times New Roman" w:cs="Times New Roman"/>
+                <w:sz w:val="20"/>
+                <w:szCs w:val="20"/>
+              </w:rPr>
+            </w:pPr>
+            <w:r>
+              <w:rPr>
+                <w:rFonts w:ascii="Times New Roman" w:hAnsi="Times New Roman"/>
+                <w:sz w:val="20"/>
+                <w:szCs w:val="20"/>
+              </w:rPr>
+              <w:t xml:space="preserve">Student presses the </w:t>
+            </w:r>
+            <w:r>
+              <w:rPr>
+                <w:sz w:val="20"/>
+                <w:szCs w:val="20"/>
+                <w:rtl/>
+                <w:lang w:val="ar-SA"/>
+              </w:rPr>
+              <w:t>‘</w:t>
+            </w:r>
+            <w:r>
+              <w:rPr>
+                <w:rFonts w:ascii="Times New Roman" w:hAnsi="Times New Roman"/>
+                <w:sz w:val="20"/>
+                <w:szCs w:val="20"/>
+              </w:rPr>
+              <w:t>Search</w:t>
+            </w:r>
+            <w:r>
+              <w:rPr>
+                <w:rFonts w:ascii="Times New Roman" w:hAnsi="Times New Roman"/>
+                <w:sz w:val="20"/>
+                <w:szCs w:val="20"/>
+                <w:lang w:val="it-IT"/>
+              </w:rPr>
+              <w:t xml:space="preserve"> Tutor</w:t>
+            </w:r>
+            <w:r>
+              <w:rPr>
+                <w:sz w:val="20"/>
+                <w:szCs w:val="20"/>
+                <w:rtl/>
+                <w:lang w:val="ar-SA"/>
+              </w:rPr>
+              <w:t xml:space="preserve">’ </w:t>
+            </w:r>
+            <w:r>
+              <w:rPr>
+                <w:rFonts w:ascii="Times New Roman" w:hAnsi="Times New Roman"/>
+                <w:sz w:val="20"/>
+                <w:szCs w:val="20"/>
+              </w:rPr>
+              <w:t>button in their menu.</w:t>
+            </w:r>
+          </w:p>
+          <w:p>
+            <w:pPr>
+              <w:pStyle w:val="BodyA"/>
+              <w:rPr>
+                <w:rFonts w:ascii="Times New Roman" w:eastAsia="Times New Roman" w:hAnsi="Times New Roman" w:cs="Times New Roman"/>
+                <w:sz w:val="20"/>
+                <w:szCs w:val="20"/>
+              </w:rPr>
+            </w:pPr>
+          </w:p>
+          <w:p>
+            <w:pPr>
+              <w:pStyle w:val="BodyA"/>
+              <w:numPr>
+                <w:ilvl w:val="0"/>
+                <w:numId w:val="4"/>
+              </w:numPr>
+              <w:rPr>
+                <w:rFonts w:ascii="Times New Roman" w:eastAsia="Times New Roman" w:hAnsi="Times New Roman" w:cs="Times New Roman"/>
+                <w:sz w:val="20"/>
+                <w:szCs w:val="20"/>
+              </w:rPr>
+            </w:pPr>
+            <w:r>
+              <w:rPr>
+                <w:rFonts w:ascii="Times New Roman" w:hAnsi="Times New Roman"/>
+                <w:sz w:val="20"/>
+                <w:szCs w:val="20"/>
+              </w:rPr>
+              <w:t xml:space="preserve">System shows the student two options to pick from: </w:t>
+            </w:r>
+            <w:r>
+              <w:rPr>
+                <w:sz w:val="20"/>
+                <w:szCs w:val="20"/>
+                <w:rtl/>
+                <w:lang w:val="ar-SA"/>
+              </w:rPr>
+              <w:t>‘</w:t>
+            </w:r>
+            <w:r>
+              <w:rPr>
+                <w:rFonts w:ascii="Times New Roman" w:hAnsi="Times New Roman"/>
+                <w:sz w:val="20"/>
+                <w:szCs w:val="20"/>
+              </w:rPr>
+              <w:t>Search by name</w:t>
+            </w:r>
+            <w:proofErr w:type="gramStart"/>
+            <w:r>
+              <w:rPr>
+                <w:sz w:val="20"/>
+                <w:szCs w:val="20"/>
+                <w:rtl/>
+                <w:lang w:val="ar-SA"/>
+              </w:rPr>
+              <w:t xml:space="preserve">’ </w:t>
+            </w:r>
+            <w:r>
+              <w:rPr>
+                <w:rFonts w:ascii="Times New Roman" w:hAnsi="Times New Roman"/>
+                <w:sz w:val="20"/>
+                <w:szCs w:val="20"/>
+              </w:rPr>
+              <w:t>,</w:t>
+            </w:r>
+            <w:proofErr w:type="gramEnd"/>
+            <w:r>
+              <w:rPr>
+                <w:rFonts w:ascii="Times New Roman" w:hAnsi="Times New Roman"/>
+                <w:sz w:val="20"/>
+                <w:szCs w:val="20"/>
+              </w:rPr>
+              <w:t xml:space="preserve"> </w:t>
+            </w:r>
+            <w:r>
+              <w:rPr>
+                <w:sz w:val="20"/>
+                <w:szCs w:val="20"/>
+                <w:rtl/>
+                <w:lang w:val="ar-SA"/>
+              </w:rPr>
+              <w:t>‘</w:t>
+            </w:r>
+            <w:r>
+              <w:rPr>
+                <w:rFonts w:ascii="Times New Roman" w:hAnsi="Times New Roman"/>
+                <w:sz w:val="20"/>
+                <w:szCs w:val="20"/>
+              </w:rPr>
+              <w:t>Search by subject</w:t>
+            </w:r>
+            <w:r>
+              <w:rPr>
+                <w:sz w:val="20"/>
+                <w:szCs w:val="20"/>
+                <w:rtl/>
+                <w:lang w:val="ar-SA"/>
+              </w:rPr>
+              <w:t>’</w:t>
+            </w:r>
+            <w:r>
+              <w:rPr>
+                <w:rFonts w:ascii="Times New Roman" w:hAnsi="Times New Roman"/>
+                <w:sz w:val="20"/>
+                <w:szCs w:val="20"/>
+              </w:rPr>
+              <w:t>.</w:t>
+            </w:r>
+          </w:p>
+          <w:p>
+            <w:pPr>
+              <w:pStyle w:val="Default"/>
+              <w:tabs>
+                <w:tab w:val="left" w:pos="808"/>
+                <w:tab w:val="left" w:pos="6480"/>
+              </w:tabs>
+              <w:ind w:left="716" w:hanging="716"/>
+              <w:rPr>
+                <w:rFonts w:ascii="Times New Roman" w:eastAsia="Times New Roman" w:hAnsi="Times New Roman" w:cs="Times New Roman"/>
+              </w:rPr>
+            </w:pPr>
+          </w:p>
+          <w:p>
+            <w:pPr>
+              <w:pStyle w:val="BodyA"/>
+              <w:rPr>
+                <w:rFonts w:ascii="Times New Roman" w:eastAsia="Times New Roman" w:hAnsi="Times New Roman" w:cs="Times New Roman"/>
+                <w:sz w:val="20"/>
+                <w:szCs w:val="20"/>
+              </w:rPr>
+            </w:pPr>
+          </w:p>
+          <w:p>
+            <w:pPr>
+              <w:pStyle w:val="BodyA"/>
+              <w:rPr>
+                <w:rFonts w:ascii="Times New Roman" w:eastAsia="Times New Roman" w:hAnsi="Times New Roman" w:cs="Times New Roman"/>
+                <w:sz w:val="20"/>
+                <w:szCs w:val="20"/>
+              </w:rPr>
+            </w:pPr>
+          </w:p>
+          <w:p>
+            <w:pPr>
+              <w:pStyle w:val="BodyA"/>
+              <w:rPr>
+                <w:rFonts w:ascii="Times New Roman" w:eastAsia="Times New Roman" w:hAnsi="Times New Roman" w:cs="Times New Roman"/>
+                <w:sz w:val="20"/>
+                <w:szCs w:val="20"/>
+              </w:rPr>
+            </w:pPr>
+          </w:p>
+          <w:p>
+            <w:pPr>
+              <w:pStyle w:val="BodyA"/>
+              <w:rPr>
+                <w:rFonts w:ascii="Times New Roman" w:eastAsia="Times New Roman" w:hAnsi="Times New Roman" w:cs="Times New Roman"/>
+                <w:sz w:val="20"/>
+                <w:szCs w:val="20"/>
+              </w:rPr>
+            </w:pPr>
+          </w:p>
+          <w:p>
+            <w:pPr>
+              <w:pStyle w:val="BodyA"/>
+              <w:rPr>
+                <w:rFonts w:ascii="Times New Roman" w:eastAsia="Times New Roman" w:hAnsi="Times New Roman" w:cs="Times New Roman"/>
+                <w:sz w:val="20"/>
+                <w:szCs w:val="20"/>
+              </w:rPr>
+            </w:pPr>
+          </w:p>
+          <w:p>
+            <w:pPr>
+              <w:pStyle w:val="BodyA"/>
+              <w:rPr>
+                <w:rFonts w:ascii="Times New Roman" w:eastAsia="Times New Roman" w:hAnsi="Times New Roman" w:cs="Times New Roman"/>
+                <w:sz w:val="20"/>
+                <w:szCs w:val="20"/>
+              </w:rPr>
+            </w:pPr>
+          </w:p>
+          <w:p>
+            <w:pPr>
+              <w:pStyle w:val="BodyA"/>
+              <w:rPr>
+                <w:rFonts w:ascii="Times New Roman" w:eastAsia="Times New Roman" w:hAnsi="Times New Roman" w:cs="Times New Roman"/>
+                <w:sz w:val="20"/>
+                <w:szCs w:val="20"/>
+              </w:rPr>
+            </w:pPr>
+          </w:p>
+          <w:p>
+            <w:pPr>
+              <w:pStyle w:val="BodyA"/>
+              <w:rPr>
+                <w:rFonts w:ascii="SimSun" w:eastAsia="SimSun" w:hAnsi="SimSun" w:cs="SimSun"/>
+                <w:sz w:val="20"/>
+                <w:szCs w:val="20"/>
+              </w:rPr>
+            </w:pPr>
+          </w:p>
+          <w:p>
+            <w:pPr>
+              <w:pStyle w:val="BodyA"/>
+              <w:rPr>
+                <w:rFonts w:ascii="SimSun" w:eastAsia="SimSun" w:hAnsi="SimSun" w:cs="SimSun"/>
+                <w:sz w:val="20"/>
+                <w:szCs w:val="20"/>
+              </w:rPr>
+            </w:pPr>
+          </w:p>
+          <w:p>
+            <w:pPr>
+              <w:pStyle w:val="BodyA"/>
+              <w:rPr>
+                <w:rFonts w:ascii="SimSun" w:eastAsia="SimSun" w:hAnsi="SimSun" w:cs="SimSun"/>
+                <w:sz w:val="20"/>
+                <w:szCs w:val="20"/>
+              </w:rPr>
+            </w:pPr>
+          </w:p>
+          <w:p>
+            <w:pPr>
+              <w:pStyle w:val="BodyA"/>
+            </w:pPr>
+          </w:p>
+        </w:tc>
+        <w:tc>
+          <w:tcPr>
+            <w:tcW w:w="4982" w:type="dxa"/>
+            <w:tcBorders>
+              <w:top w:val="single" w:sz="4" w:space="0" w:color="000000"/>
+              <w:left w:val="single" w:sz="4" w:space="0" w:color="000000"/>
+              <w:bottom w:val="single" w:sz="4" w:space="0" w:color="000000"/>
+              <w:right w:val="single" w:sz="4" w:space="0" w:color="000000"/>
+            </w:tcBorders>
+            <w:shd w:val="clear" w:color="auto" w:fill="auto"/>
+            <w:tcMar>
+              <w:top w:w="80" w:type="dxa"/>
+              <w:left w:w="80" w:type="dxa"/>
+              <w:bottom w:w="80" w:type="dxa"/>
+              <w:right w:w="80" w:type="dxa"/>
+            </w:tcMar>
+          </w:tcPr>
+          <w:p>
+            <w:pPr>
+              <w:pStyle w:val="BodyA"/>
+              <w:rPr>
+                <w:rFonts w:ascii="SimSun" w:eastAsia="SimSun" w:hAnsi="SimSun" w:cs="SimSun"/>
+                <w:b/>
+                <w:bCs/>
+                <w:sz w:val="20"/>
+                <w:szCs w:val="20"/>
+              </w:rPr>
+            </w:pPr>
+            <w:r>
+              <w:rPr>
+                <w:rFonts w:ascii="Times New Roman" w:eastAsia="SimSun" w:hAnsi="Times New Roman" w:cs="SimSun"/>
+                <w:b/>
+                <w:bCs/>
+                <w:sz w:val="20"/>
+                <w:szCs w:val="20"/>
+              </w:rPr>
+              <w:t>ALTERNATIVES</w:t>
+            </w:r>
+            <w:r>
+              <w:rPr>
+                <w:rFonts w:ascii="Times New Roman" w:eastAsia="SimSun" w:hAnsi="Times New Roman" w:cs="SimSun"/>
+                <w:sz w:val="20"/>
+                <w:szCs w:val="20"/>
+              </w:rPr>
+              <w:t>:</w:t>
+            </w:r>
+          </w:p>
+          <w:p>
+            <w:pPr>
+              <w:pStyle w:val="BodyA"/>
+              <w:rPr>
+                <w:rFonts w:ascii="Times New Roman" w:eastAsia="Times New Roman" w:hAnsi="Times New Roman" w:cs="Times New Roman"/>
+                <w:sz w:val="20"/>
+                <w:szCs w:val="20"/>
+              </w:rPr>
+            </w:pPr>
+          </w:p>
+          <w:p>
+            <w:pPr>
+              <w:pStyle w:val="BodyA"/>
+              <w:rPr>
+                <w:rFonts w:ascii="Times New Roman" w:eastAsia="Times New Roman" w:hAnsi="Times New Roman" w:cs="Times New Roman"/>
+                <w:sz w:val="20"/>
+                <w:szCs w:val="20"/>
+              </w:rPr>
+            </w:pPr>
+            <w:r>
+              <w:rPr>
+                <w:rFonts w:ascii="Times New Roman" w:hAnsi="Times New Roman"/>
+                <w:sz w:val="20"/>
+                <w:szCs w:val="20"/>
+              </w:rPr>
+              <w:t>2a. Student clicks / taps ‘Search by name’ button.</w:t>
+            </w:r>
+          </w:p>
+          <w:p>
+            <w:pPr>
+              <w:pStyle w:val="BodyA"/>
+              <w:rPr>
+                <w:rFonts w:ascii="Times New Roman" w:eastAsia="Times New Roman" w:hAnsi="Times New Roman" w:cs="Times New Roman"/>
+                <w:sz w:val="20"/>
+                <w:szCs w:val="20"/>
+              </w:rPr>
+            </w:pPr>
+          </w:p>
+          <w:p>
+            <w:pPr>
+              <w:pStyle w:val="BodyA"/>
+              <w:rPr>
+                <w:rFonts w:ascii="Times New Roman" w:eastAsia="Times New Roman" w:hAnsi="Times New Roman" w:cs="Times New Roman"/>
+                <w:sz w:val="20"/>
+                <w:szCs w:val="20"/>
+              </w:rPr>
+            </w:pPr>
+            <w:r>
+              <w:rPr>
+                <w:rFonts w:ascii="Times New Roman" w:hAnsi="Times New Roman"/>
+                <w:sz w:val="20"/>
+                <w:szCs w:val="20"/>
+              </w:rPr>
+              <w:t>2a.1 System opens up a new search box.</w:t>
+            </w:r>
+          </w:p>
+          <w:p>
+            <w:pPr>
+              <w:pStyle w:val="BodyA"/>
+              <w:rPr>
+                <w:rFonts w:ascii="Times New Roman" w:eastAsia="Times New Roman" w:hAnsi="Times New Roman" w:cs="Times New Roman"/>
+                <w:sz w:val="20"/>
+                <w:szCs w:val="20"/>
+              </w:rPr>
+            </w:pPr>
+          </w:p>
+          <w:p>
+            <w:pPr>
+              <w:pStyle w:val="BodyA"/>
+              <w:rPr>
+                <w:rFonts w:ascii="Times New Roman" w:eastAsia="Times New Roman" w:hAnsi="Times New Roman" w:cs="Times New Roman"/>
+                <w:sz w:val="20"/>
+                <w:szCs w:val="20"/>
+              </w:rPr>
+            </w:pPr>
+            <w:r>
+              <w:rPr>
+                <w:rFonts w:ascii="Times New Roman" w:hAnsi="Times New Roman"/>
+                <w:sz w:val="20"/>
+                <w:szCs w:val="20"/>
+              </w:rPr>
+              <w:t>2a.2 Student enters their text in the search box.</w:t>
+            </w:r>
+          </w:p>
+          <w:p>
+            <w:pPr>
+              <w:pStyle w:val="BodyA"/>
+              <w:rPr>
+                <w:rFonts w:ascii="Times New Roman" w:eastAsia="Times New Roman" w:hAnsi="Times New Roman" w:cs="Times New Roman"/>
+                <w:sz w:val="20"/>
+                <w:szCs w:val="20"/>
+              </w:rPr>
+            </w:pPr>
+          </w:p>
+          <w:p>
+            <w:pPr>
+              <w:pStyle w:val="BodyA"/>
+              <w:rPr>
+                <w:rFonts w:ascii="Times New Roman" w:eastAsia="Times New Roman" w:hAnsi="Times New Roman" w:cs="Times New Roman"/>
+                <w:sz w:val="20"/>
+                <w:szCs w:val="20"/>
+              </w:rPr>
+            </w:pPr>
+            <w:r>
+              <w:rPr>
+                <w:rFonts w:ascii="Times New Roman" w:hAnsi="Times New Roman"/>
+                <w:sz w:val="20"/>
+                <w:szCs w:val="20"/>
+              </w:rPr>
+              <w:t>2a.3 Student clicks / taps the search button.</w:t>
+            </w:r>
+          </w:p>
+          <w:p>
+            <w:pPr>
+              <w:pStyle w:val="BodyA"/>
+              <w:rPr>
+                <w:rFonts w:ascii="Times New Roman" w:eastAsia="Times New Roman" w:hAnsi="Times New Roman" w:cs="Times New Roman"/>
+                <w:sz w:val="20"/>
+                <w:szCs w:val="20"/>
+              </w:rPr>
+            </w:pPr>
+          </w:p>
+          <w:p>
+            <w:pPr>
+              <w:pStyle w:val="BodyA"/>
+              <w:rPr>
+                <w:rFonts w:ascii="Times New Roman" w:eastAsia="Times New Roman" w:hAnsi="Times New Roman" w:cs="Times New Roman"/>
+                <w:sz w:val="20"/>
+                <w:szCs w:val="20"/>
+              </w:rPr>
+            </w:pPr>
+            <w:r>
+              <w:rPr>
+                <w:rFonts w:ascii="Times New Roman" w:hAnsi="Times New Roman"/>
+                <w:sz w:val="20"/>
+                <w:szCs w:val="20"/>
+              </w:rPr>
+              <w:t>2a.4 System checks whether the name matches to any tutor profile.</w:t>
+            </w:r>
+          </w:p>
+          <w:p>
+            <w:pPr>
+              <w:pStyle w:val="BodyA"/>
+              <w:rPr>
+                <w:rFonts w:ascii="Times New Roman" w:eastAsia="Times New Roman" w:hAnsi="Times New Roman" w:cs="Times New Roman"/>
+                <w:sz w:val="20"/>
+                <w:szCs w:val="20"/>
+              </w:rPr>
+            </w:pPr>
+          </w:p>
+          <w:p>
+            <w:pPr>
+              <w:pStyle w:val="BodyA"/>
+              <w:rPr>
+                <w:rFonts w:ascii="Times New Roman" w:eastAsia="Times New Roman" w:hAnsi="Times New Roman" w:cs="Times New Roman"/>
+                <w:sz w:val="20"/>
+                <w:szCs w:val="20"/>
+              </w:rPr>
+            </w:pPr>
+            <w:r>
+              <w:rPr>
+                <w:rFonts w:ascii="Times New Roman" w:hAnsi="Times New Roman"/>
+                <w:sz w:val="20"/>
+                <w:szCs w:val="20"/>
+              </w:rPr>
+              <w:t>2a.5 System shows all the available tutor profiles (if any) that match that name.</w:t>
+            </w:r>
+          </w:p>
+          <w:p>
+            <w:pPr>
+              <w:pStyle w:val="BodyA"/>
+              <w:rPr>
+                <w:rFonts w:ascii="Times New Roman" w:eastAsia="Times New Roman" w:hAnsi="Times New Roman" w:cs="Times New Roman"/>
+                <w:sz w:val="20"/>
+                <w:szCs w:val="20"/>
+              </w:rPr>
+            </w:pPr>
+          </w:p>
+          <w:p>
+            <w:pPr>
+              <w:pStyle w:val="BodyA"/>
+              <w:rPr>
+                <w:rFonts w:ascii="Times New Roman" w:eastAsia="Times New Roman" w:hAnsi="Times New Roman" w:cs="Times New Roman"/>
+                <w:sz w:val="20"/>
+                <w:szCs w:val="20"/>
+              </w:rPr>
+            </w:pPr>
+            <w:r>
+              <w:rPr>
+                <w:rFonts w:ascii="Times New Roman" w:hAnsi="Times New Roman"/>
+                <w:sz w:val="20"/>
+                <w:szCs w:val="20"/>
+              </w:rPr>
+              <w:t xml:space="preserve"> ——————————————————————</w:t>
+            </w:r>
+          </w:p>
+          <w:p>
+            <w:pPr>
+              <w:pStyle w:val="BodyA"/>
+              <w:rPr>
+                <w:rFonts w:ascii="Times New Roman" w:eastAsia="Times New Roman" w:hAnsi="Times New Roman" w:cs="Times New Roman"/>
+                <w:sz w:val="20"/>
+                <w:szCs w:val="20"/>
+              </w:rPr>
+            </w:pPr>
+          </w:p>
+          <w:p>
+            <w:pPr>
+              <w:pStyle w:val="BodyA"/>
+              <w:rPr>
+                <w:rFonts w:ascii="Times New Roman" w:eastAsia="Times New Roman" w:hAnsi="Times New Roman" w:cs="Times New Roman"/>
+                <w:sz w:val="20"/>
+                <w:szCs w:val="20"/>
+              </w:rPr>
+            </w:pPr>
+            <w:r>
+              <w:rPr>
+                <w:rFonts w:ascii="Times New Roman" w:hAnsi="Times New Roman"/>
+                <w:sz w:val="20"/>
+                <w:szCs w:val="20"/>
+              </w:rPr>
+              <w:t>2b. Student clicks / taps ‘Search by subject button’.</w:t>
+            </w:r>
+          </w:p>
+          <w:p>
+            <w:pPr>
+              <w:pStyle w:val="BodyA"/>
+              <w:rPr>
+                <w:rFonts w:ascii="Times New Roman" w:eastAsia="Times New Roman" w:hAnsi="Times New Roman" w:cs="Times New Roman"/>
+                <w:sz w:val="20"/>
+                <w:szCs w:val="20"/>
+              </w:rPr>
+            </w:pPr>
+          </w:p>
+          <w:p>
+            <w:pPr>
+              <w:pStyle w:val="BodyA"/>
+              <w:rPr>
+                <w:rFonts w:ascii="Times New Roman" w:eastAsia="Times New Roman" w:hAnsi="Times New Roman" w:cs="Times New Roman"/>
+                <w:sz w:val="20"/>
+                <w:szCs w:val="20"/>
+              </w:rPr>
+            </w:pPr>
+            <w:proofErr w:type="gramStart"/>
+            <w:r>
+              <w:rPr>
+                <w:rFonts w:ascii="Times New Roman" w:hAnsi="Times New Roman"/>
+                <w:sz w:val="20"/>
+                <w:szCs w:val="20"/>
+              </w:rPr>
+              <w:t>2b.1  System</w:t>
+            </w:r>
+            <w:proofErr w:type="gramEnd"/>
+            <w:r>
+              <w:rPr>
+                <w:rFonts w:ascii="Times New Roman" w:hAnsi="Times New Roman"/>
+                <w:sz w:val="20"/>
+                <w:szCs w:val="20"/>
+              </w:rPr>
+              <w:t xml:space="preserve"> checks whether there is any subject with that name registered.</w:t>
+            </w:r>
+          </w:p>
+          <w:p>
+            <w:pPr>
+              <w:pStyle w:val="BodyA"/>
+              <w:rPr>
+                <w:rFonts w:ascii="Times New Roman" w:eastAsia="Times New Roman" w:hAnsi="Times New Roman" w:cs="Times New Roman"/>
+                <w:sz w:val="20"/>
+                <w:szCs w:val="20"/>
+              </w:rPr>
+            </w:pPr>
+          </w:p>
+          <w:p>
+            <w:pPr>
+              <w:pStyle w:val="BodyA"/>
+            </w:pPr>
+            <w:r>
+              <w:rPr>
+                <w:rFonts w:ascii="Times New Roman" w:hAnsi="Times New Roman"/>
+                <w:sz w:val="20"/>
+                <w:szCs w:val="20"/>
+              </w:rPr>
+              <w:t>2b.2 System shows all the available tutor profiles (if any) for that subject.</w:t>
+            </w:r>
+          </w:p>
+        </w:tc>
+      </w:tr>
+    </w:tbl>
+    <w:p>
+      <w:pPr>
+        <w:pStyle w:val="BodyA"/>
+        <w:widowControl w:val="0"/>
+        <w:rPr>
+          <w:rFonts w:ascii="Times New Roman" w:eastAsia="Times New Roman" w:hAnsi="Times New Roman" w:cs="Times New Roman"/>
+          <w:b/>
+          <w:bCs/>
+        </w:rPr>
+      </w:pPr>
+    </w:p>
+    <w:p>
+      <w:pPr>
+        <w:pStyle w:val="BodyA"/>
+        <w:widowControl w:val="0"/>
         <w:ind w:left="108" w:hanging="108"/>
-        <w:jc w:val="center"/>
         <w:rPr>
           <w:rFonts w:ascii="Times New Roman" w:eastAsia="Times New Roman" w:hAnsi="Times New Roman" w:cs="Times New Roman"/>
           <w:b/>
@@ -19765,8 +20674,6 @@
       </w:pPr>
     </w:p>
     <w:sectPr>
-      <w:headerReference w:type="default" r:id="rId9"/>
-      <w:footerReference w:type="default" r:id="rId10"/>
       <w:pgSz w:w="12240" w:h="15840"/>
       <w:pgMar w:top="1440" w:right="1440" w:bottom="1440" w:left="1440" w:header="720" w:footer="720" w:gutter="0"/>
       <w:cols w:space="720"/>
@@ -19794,16 +20701,6 @@
 </w:endnotes>
 </file>
 
-<file path=word/footer1.xml><?xml version="1.0" encoding="utf-8"?>
-<w:ftr xmlns:wpc="http://schemas.microsoft.com/office/word/2010/wordprocessingCanvas" xmlns:cx="http://schemas.microsoft.com/office/drawing/2014/chartex" xmlns:cx1="http://schemas.microsoft.com/office/drawing/2015/9/8/chartex" xmlns:cx2="http://schemas.microsoft.com/office/drawing/2015/10/21/chartex" xmlns:cx3="http://schemas.microsoft.com/office/drawing/2016/5/9/chartex" xmlns:cx4="http://schemas.microsoft.com/office/drawing/2016/5/10/chartex" xmlns:cx5="http://schemas.microsoft.com/office/drawing/2016/5/11/chartex" xmlns:cx6="http://schemas.microsoft.com/office/drawing/2016/5/12/chartex" xmlns:cx7="http://schemas.microsoft.com/office/drawing/2016/5/13/chartex" xmlns:cx8="http://schemas.microsoft.com/office/drawing/2016/5/14/chartex" xmlns:mc="http://schemas.openxmlformats.org/markup-compatibility/2006" xmlns:aink="http://schemas.microsoft.com/office/drawing/2016/ink" xmlns:am3d="http://schemas.microsoft.com/office/drawing/2017/model3d" xmlns:o="urn:schemas-microsoft-com:office:office" xmlns:r="http://schemas.openxmlformats.org/officeDocument/2006/relationships" xmlns:m="http://schemas.openxmlformats.org/officeDocument/2006/math" xmlns:v="urn:schemas-microsoft-com:vml" xmlns:wp14="http://schemas.microsoft.com/office/word/2010/wordprocessingDrawing" xmlns:wp="http://schemas.openxmlformats.org/drawingml/2006/wordprocessingDrawing" xmlns:w10="urn:schemas-microsoft-com:office:word" xmlns:w="http://schemas.openxmlformats.org/wordprocessingml/2006/main" xmlns:w14="http://schemas.microsoft.com/office/word/2010/wordml" xmlns:w15="http://schemas.microsoft.com/office/word/2012/wordml" xmlns:w16cex="http://schemas.microsoft.com/office/word/2018/wordml/cex" xmlns:w16cid="http://schemas.microsoft.com/office/word/2016/wordml/cid" xmlns:w16="http://schemas.microsoft.com/office/word/2018/wordml" xmlns:w16se="http://schemas.microsoft.com/office/word/2015/wordml/symex" xmlns:wpg="http://schemas.microsoft.com/office/word/2010/wordprocessingGroup" xmlns:wpi="http://schemas.microsoft.com/office/word/2010/wordprocessingInk" xmlns:wne="http://schemas.microsoft.com/office/word/2006/wordml" xmlns:wps="http://schemas.microsoft.com/office/word/2010/wordprocessingShape" mc:Ignorable="w14 w15 w16se w16cid w16 w16cex wp14">
-  <w:p>
-    <w:pPr>
-      <w:pStyle w:val="HeaderFooter"/>
-    </w:pPr>
-  </w:p>
-</w:ftr>
-</file>
-
 <file path=word/footnotes.xml><?xml version="1.0" encoding="utf-8"?>
 <w:footnotes xmlns:wpc="http://schemas.microsoft.com/office/word/2010/wordprocessingCanvas" xmlns:cx="http://schemas.microsoft.com/office/drawing/2014/chartex" xmlns:cx1="http://schemas.microsoft.com/office/drawing/2015/9/8/chartex" xmlns:cx2="http://schemas.microsoft.com/office/drawing/2015/10/21/chartex" xmlns:cx3="http://schemas.microsoft.com/office/drawing/2016/5/9/chartex" xmlns:cx4="http://schemas.microsoft.com/office/drawing/2016/5/10/chartex" xmlns:cx5="http://schemas.microsoft.com/office/drawing/2016/5/11/chartex" xmlns:cx6="http://schemas.microsoft.com/office/drawing/2016/5/12/chartex" xmlns:cx7="http://schemas.microsoft.com/office/drawing/2016/5/13/chartex" xmlns:cx8="http://schemas.microsoft.com/office/drawing/2016/5/14/chartex" xmlns:mc="http://schemas.openxmlformats.org/markup-compatibility/2006" xmlns:aink="http://schemas.microsoft.com/office/drawing/2016/ink" xmlns:am3d="http://schemas.microsoft.com/office/drawing/2017/model3d" xmlns:o="urn:schemas-microsoft-com:office:office" xmlns:r="http://schemas.openxmlformats.org/officeDocument/2006/relationships" xmlns:m="http://schemas.openxmlformats.org/officeDocument/2006/math" xmlns:v="urn:schemas-microsoft-com:vml" xmlns:wp14="http://schemas.microsoft.com/office/word/2010/wordprocessingDrawing" xmlns:wp="http://schemas.openxmlformats.org/drawingml/2006/wordprocessingDrawing" xmlns:w10="urn:schemas-microsoft-com:office:word" xmlns:w="http://schemas.openxmlformats.org/wordprocessingml/2006/main" xmlns:w14="http://schemas.microsoft.com/office/word/2010/wordml" xmlns:w15="http://schemas.microsoft.com/office/word/2012/wordml" xmlns:w16cex="http://schemas.microsoft.com/office/word/2018/wordml/cex" xmlns:w16cid="http://schemas.microsoft.com/office/word/2016/wordml/cid" xmlns:w16="http://schemas.microsoft.com/office/word/2018/wordml" xmlns:w16se="http://schemas.microsoft.com/office/word/2015/wordml/symex" xmlns:wpg="http://schemas.microsoft.com/office/word/2010/wordprocessingGroup" xmlns:wpi="http://schemas.microsoft.com/office/word/2010/wordprocessingInk" xmlns:wne="http://schemas.microsoft.com/office/word/2006/wordml" xmlns:wps="http://schemas.microsoft.com/office/word/2010/wordprocessingShape" mc:Ignorable="w14 w15 w16se w16cid w16 w16cex wp14">
   <w:footnote w:type="separator" w:id="-1">
@@ -19821,16 +20718,6 @@
     </w:p>
   </w:footnote>
 </w:footnotes>
-</file>
-
-<file path=word/header1.xml><?xml version="1.0" encoding="utf-8"?>
-<w:hdr xmlns:wpc="http://schemas.microsoft.com/office/word/2010/wordprocessingCanvas" xmlns:cx="http://schemas.microsoft.com/office/drawing/2014/chartex" xmlns:cx1="http://schemas.microsoft.com/office/drawing/2015/9/8/chartex" xmlns:cx2="http://schemas.microsoft.com/office/drawing/2015/10/21/chartex" xmlns:cx3="http://schemas.microsoft.com/office/drawing/2016/5/9/chartex" xmlns:cx4="http://schemas.microsoft.com/office/drawing/2016/5/10/chartex" xmlns:cx5="http://schemas.microsoft.com/office/drawing/2016/5/11/chartex" xmlns:cx6="http://schemas.microsoft.com/office/drawing/2016/5/12/chartex" xmlns:cx7="http://schemas.microsoft.com/office/drawing/2016/5/13/chartex" xmlns:cx8="http://schemas.microsoft.com/office/drawing/2016/5/14/chartex" xmlns:mc="http://schemas.openxmlformats.org/markup-compatibility/2006" xmlns:aink="http://schemas.microsoft.com/office/drawing/2016/ink" xmlns:am3d="http://schemas.microsoft.com/office/drawing/2017/model3d" xmlns:o="urn:schemas-microsoft-com:office:office" xmlns:r="http://schemas.openxmlformats.org/officeDocument/2006/relationships" xmlns:m="http://schemas.openxmlformats.org/officeDocument/2006/math" xmlns:v="urn:schemas-microsoft-com:vml" xmlns:wp14="http://schemas.microsoft.com/office/word/2010/wordprocessingDrawing" xmlns:wp="http://schemas.openxmlformats.org/drawingml/2006/wordprocessingDrawing" xmlns:w10="urn:schemas-microsoft-com:office:word" xmlns:w="http://schemas.openxmlformats.org/wordprocessingml/2006/main" xmlns:w14="http://schemas.microsoft.com/office/word/2010/wordml" xmlns:w15="http://schemas.microsoft.com/office/word/2012/wordml" xmlns:w16cex="http://schemas.microsoft.com/office/word/2018/wordml/cex" xmlns:w16cid="http://schemas.microsoft.com/office/word/2016/wordml/cid" xmlns:w16="http://schemas.microsoft.com/office/word/2018/wordml" xmlns:w16se="http://schemas.microsoft.com/office/word/2015/wordml/symex" xmlns:wpg="http://schemas.microsoft.com/office/word/2010/wordprocessingGroup" xmlns:wpi="http://schemas.microsoft.com/office/word/2010/wordprocessingInk" xmlns:wne="http://schemas.microsoft.com/office/word/2006/wordml" xmlns:wps="http://schemas.microsoft.com/office/word/2010/wordprocessingShape" mc:Ignorable="w14 w15 w16se w16cid w16 w16cex wp14">
-  <w:p>
-    <w:pPr>
-      <w:pStyle w:val="HeaderFooter"/>
-    </w:pPr>
-  </w:p>
-</w:hdr>
 </file>
 
 <file path=word/numbering.xml><?xml version="1.0" encoding="utf-8"?>
@@ -21587,6 +22474,94 @@
     </w:lvl>
   </w:abstractNum>
   <w:abstractNum w:abstractNumId="7" w15:restartNumberingAfterBreak="0">
+    <w:nsid w:val="66A340E6"/>
+    <w:multiLevelType w:val="hybridMultilevel"/>
+    <w:tmpl w:val="E7508C84"/>
+    <w:lvl w:ilvl="0" w:tplc="3E384844">
+      <w:numFmt w:val="decimalZero"/>
+      <w:lvlText w:val="%1."/>
+      <w:lvlJc w:val="left"/>
+      <w:pPr>
+        <w:ind w:left="760" w:hanging="400"/>
+      </w:pPr>
+      <w:rPr>
+        <w:rFonts w:hint="default"/>
+      </w:rPr>
+    </w:lvl>
+    <w:lvl w:ilvl="1" w:tplc="04090019">
+      <w:start w:val="1"/>
+      <w:numFmt w:val="lowerLetter"/>
+      <w:lvlText w:val="%2."/>
+      <w:lvlJc w:val="left"/>
+      <w:pPr>
+        <w:ind w:left="1440" w:hanging="360"/>
+      </w:pPr>
+    </w:lvl>
+    <w:lvl w:ilvl="2" w:tplc="0409001B">
+      <w:start w:val="1"/>
+      <w:numFmt w:val="lowerRoman"/>
+      <w:lvlText w:val="%3."/>
+      <w:lvlJc w:val="right"/>
+      <w:pPr>
+        <w:ind w:left="2160" w:hanging="180"/>
+      </w:pPr>
+    </w:lvl>
+    <w:lvl w:ilvl="3" w:tplc="0409000F" w:tentative="1">
+      <w:start w:val="1"/>
+      <w:numFmt w:val="decimal"/>
+      <w:lvlText w:val="%4."/>
+      <w:lvlJc w:val="left"/>
+      <w:pPr>
+        <w:ind w:left="2880" w:hanging="360"/>
+      </w:pPr>
+    </w:lvl>
+    <w:lvl w:ilvl="4" w:tplc="04090019" w:tentative="1">
+      <w:start w:val="1"/>
+      <w:numFmt w:val="lowerLetter"/>
+      <w:lvlText w:val="%5."/>
+      <w:lvlJc w:val="left"/>
+      <w:pPr>
+        <w:ind w:left="3600" w:hanging="360"/>
+      </w:pPr>
+    </w:lvl>
+    <w:lvl w:ilvl="5" w:tplc="0409001B" w:tentative="1">
+      <w:start w:val="1"/>
+      <w:numFmt w:val="lowerRoman"/>
+      <w:lvlText w:val="%6."/>
+      <w:lvlJc w:val="right"/>
+      <w:pPr>
+        <w:ind w:left="4320" w:hanging="180"/>
+      </w:pPr>
+    </w:lvl>
+    <w:lvl w:ilvl="6" w:tplc="0409000F" w:tentative="1">
+      <w:start w:val="1"/>
+      <w:numFmt w:val="decimal"/>
+      <w:lvlText w:val="%7."/>
+      <w:lvlJc w:val="left"/>
+      <w:pPr>
+        <w:ind w:left="5040" w:hanging="360"/>
+      </w:pPr>
+    </w:lvl>
+    <w:lvl w:ilvl="7" w:tplc="04090019" w:tentative="1">
+      <w:start w:val="1"/>
+      <w:numFmt w:val="lowerLetter"/>
+      <w:lvlText w:val="%8."/>
+      <w:lvlJc w:val="left"/>
+      <w:pPr>
+        <w:ind w:left="5760" w:hanging="360"/>
+      </w:pPr>
+    </w:lvl>
+    <w:lvl w:ilvl="8" w:tplc="0409001B" w:tentative="1">
+      <w:start w:val="1"/>
+      <w:numFmt w:val="lowerRoman"/>
+      <w:lvlText w:val="%9."/>
+      <w:lvlJc w:val="right"/>
+      <w:pPr>
+        <w:ind w:left="6480" w:hanging="180"/>
+      </w:pPr>
+    </w:lvl>
+  </w:abstractNum>
+  <w:abstractNum w:abstractNumId="8" w15:restartNumberingAfterBreak="0">
     <w:nsid w:val="725460CE"/>
     <w:multiLevelType w:val="hybridMultilevel"/>
     <w:tmpl w:val="2D5CA424"/>
@@ -21816,7 +22791,7 @@
       </w:rPr>
     </w:lvl>
   </w:abstractNum>
-  <w:abstractNum w:abstractNumId="8" w15:restartNumberingAfterBreak="0">
+  <w:abstractNum w:abstractNumId="9" w15:restartNumberingAfterBreak="0">
     <w:nsid w:val="73583885"/>
     <w:multiLevelType w:val="hybridMultilevel"/>
     <w:tmpl w:val="202A5C88"/>
@@ -22053,13 +23028,13 @@
     <w:abstractNumId w:val="4"/>
   </w:num>
   <w:num w:numId="3">
-    <w:abstractNumId w:val="7"/>
+    <w:abstractNumId w:val="8"/>
   </w:num>
   <w:num w:numId="4">
     <w:abstractNumId w:val="6"/>
   </w:num>
   <w:num w:numId="5">
-    <w:abstractNumId w:val="8"/>
+    <w:abstractNumId w:val="9"/>
   </w:num>
   <w:num w:numId="6">
     <w:abstractNumId w:val="3"/>
@@ -22655,6 +23630,9 @@
       </w:lvl>
     </w:lvlOverride>
   </w:num>
+  <w:num w:numId="12">
+    <w:abstractNumId w:val="7"/>
+  </w:num>
 </w:numbering>
 </file>
 
@@ -23181,6 +24159,56 @@
       <w:sz w:val="22"/>
       <w:szCs w:val="22"/>
       <w:u w:color="000000"/>
+    </w:rPr>
+  </w:style>
+  <w:style w:type="paragraph" w:styleId="Header">
+    <w:name w:val="header"/>
+    <w:basedOn w:val="Normal"/>
+    <w:link w:val="HeaderChar"/>
+    <w:uiPriority w:val="99"/>
+    <w:unhideWhenUsed/>
+    <w:rsid w:val="00A53E74"/>
+    <w:pPr>
+      <w:tabs>
+        <w:tab w:val="center" w:pos="4680"/>
+        <w:tab w:val="right" w:pos="9360"/>
+      </w:tabs>
+    </w:pPr>
+  </w:style>
+  <w:style w:type="character" w:customStyle="1" w:styleId="HeaderChar">
+    <w:name w:val="Header Char"/>
+    <w:basedOn w:val="DefaultParagraphFont"/>
+    <w:link w:val="Header"/>
+    <w:uiPriority w:val="99"/>
+    <w:rsid w:val="00A53E74"/>
+    <w:rPr>
+      <w:sz w:val="24"/>
+      <w:szCs w:val="24"/>
+    </w:rPr>
+  </w:style>
+  <w:style w:type="paragraph" w:styleId="Footer">
+    <w:name w:val="footer"/>
+    <w:basedOn w:val="Normal"/>
+    <w:link w:val="FooterChar"/>
+    <w:uiPriority w:val="99"/>
+    <w:unhideWhenUsed/>
+    <w:rsid w:val="00A53E74"/>
+    <w:pPr>
+      <w:tabs>
+        <w:tab w:val="center" w:pos="4680"/>
+        <w:tab w:val="right" w:pos="9360"/>
+      </w:tabs>
+    </w:pPr>
+  </w:style>
+  <w:style w:type="character" w:customStyle="1" w:styleId="FooterChar">
+    <w:name w:val="Footer Char"/>
+    <w:basedOn w:val="DefaultParagraphFont"/>
+    <w:link w:val="Footer"/>
+    <w:uiPriority w:val="99"/>
+    <w:rsid w:val="00A53E74"/>
+    <w:rPr>
+      <w:sz w:val="24"/>
+      <w:szCs w:val="24"/>
     </w:rPr>
   </w:style>
 </w:styles>

</xml_diff>

<commit_message>
user case model finish
</commit_message>
<xml_diff>
--- a/TutorGroup_Deliverable_2_UseCaseModel.docx
+++ b/TutorGroup_Deliverable_2_UseCaseModel.docx
@@ -39,15 +39,15 @@
         <w:pStyle w:val="BodyA"/>
         <w:rPr>
           <w:rFonts w:ascii="Times New Roman" w:hAnsi="Times New Roman"/>
-          <w:b/>
-          <w:bCs/>
+          <w:sz w:val="20"/>
+          <w:szCs w:val="20"/>
         </w:rPr>
       </w:pPr>
       <w:r>
         <w:rPr>
           <w:rFonts w:ascii="Times New Roman" w:hAnsi="Times New Roman"/>
-          <w:b/>
-          <w:bCs/>
+          <w:sz w:val="20"/>
+          <w:szCs w:val="20"/>
         </w:rPr>
         <w:t>Tutor Application</w:t>
       </w:r>
@@ -57,15 +57,15 @@
         <w:pStyle w:val="BodyA"/>
         <w:rPr>
           <w:rFonts w:ascii="Times New Roman" w:hAnsi="Times New Roman"/>
-          <w:b/>
-          <w:bCs/>
+          <w:sz w:val="20"/>
+          <w:szCs w:val="20"/>
         </w:rPr>
       </w:pPr>
       <w:r>
         <w:rPr>
           <w:rFonts w:ascii="Times New Roman" w:hAnsi="Times New Roman"/>
-          <w:b/>
-          <w:bCs/>
+          <w:sz w:val="20"/>
+          <w:szCs w:val="20"/>
         </w:rPr>
         <w:t xml:space="preserve">Hannah </w:t>
       </w:r>
@@ -73,8 +73,8 @@
       <w:r>
         <w:rPr>
           <w:rFonts w:ascii="Times New Roman" w:hAnsi="Times New Roman"/>
-          <w:b/>
-          <w:bCs/>
+          <w:sz w:val="20"/>
+          <w:szCs w:val="20"/>
         </w:rPr>
         <w:t>Yelle</w:t>
       </w:r>
@@ -82,17 +82,35 @@
       <w:r>
         <w:rPr>
           <w:rFonts w:ascii="Times New Roman" w:hAnsi="Times New Roman"/>
-          <w:b/>
-          <w:bCs/>
+          <w:sz w:val="20"/>
+          <w:szCs w:val="20"/>
         </w:rPr>
-        <w:t xml:space="preserve">, Chase Pisone, </w:t>
+        <w:t xml:space="preserve">, Chase </w:t>
       </w:r>
       <w:proofErr w:type="spellStart"/>
       <w:r>
         <w:rPr>
           <w:rFonts w:ascii="Times New Roman" w:hAnsi="Times New Roman"/>
-          <w:b/>
-          <w:bCs/>
+          <w:sz w:val="20"/>
+          <w:szCs w:val="20"/>
+        </w:rPr>
+        <w:t>Pisone</w:t>
+      </w:r>
+      <w:proofErr w:type="spellEnd"/>
+      <w:r>
+        <w:rPr>
+          <w:rFonts w:ascii="Times New Roman" w:hAnsi="Times New Roman"/>
+          <w:sz w:val="20"/>
+          <w:szCs w:val="20"/>
+        </w:rPr>
+        <w:t xml:space="preserve">, </w:t>
+      </w:r>
+      <w:proofErr w:type="spellStart"/>
+      <w:r>
+        <w:rPr>
+          <w:rFonts w:ascii="Times New Roman" w:hAnsi="Times New Roman"/>
+          <w:sz w:val="20"/>
+          <w:szCs w:val="20"/>
         </w:rPr>
         <w:t>Klei</w:t>
       </w:r>
@@ -100,8 +118,8 @@
       <w:r>
         <w:rPr>
           <w:rFonts w:ascii="Times New Roman" w:hAnsi="Times New Roman"/>
-          <w:b/>
-          <w:bCs/>
+          <w:sz w:val="20"/>
+          <w:szCs w:val="20"/>
         </w:rPr>
         <w:t xml:space="preserve"> </w:t>
       </w:r>
@@ -109,8 +127,8 @@
       <w:r>
         <w:rPr>
           <w:rFonts w:ascii="Times New Roman" w:hAnsi="Times New Roman"/>
-          <w:b/>
-          <w:bCs/>
+          <w:sz w:val="20"/>
+          <w:szCs w:val="20"/>
         </w:rPr>
         <w:t>Bendo</w:t>
       </w:r>
@@ -118,8 +136,8 @@
       <w:r>
         <w:rPr>
           <w:rFonts w:ascii="Times New Roman" w:hAnsi="Times New Roman"/>
-          <w:b/>
-          <w:bCs/>
+          <w:sz w:val="20"/>
+          <w:szCs w:val="20"/>
         </w:rPr>
         <w:t xml:space="preserve">, Calvin Mueller, Hunter </w:t>
       </w:r>
@@ -127,8 +145,8 @@
       <w:r>
         <w:rPr>
           <w:rFonts w:ascii="Times New Roman" w:hAnsi="Times New Roman"/>
-          <w:b/>
-          <w:bCs/>
+          <w:sz w:val="20"/>
+          <w:szCs w:val="20"/>
         </w:rPr>
         <w:t>McDaniels</w:t>
       </w:r>
@@ -136,8 +154,8 @@
       <w:r>
         <w:rPr>
           <w:rFonts w:ascii="Times New Roman" w:hAnsi="Times New Roman"/>
-          <w:b/>
-          <w:bCs/>
+          <w:sz w:val="20"/>
+          <w:szCs w:val="20"/>
         </w:rPr>
         <w:t>-Rossiter</w:t>
       </w:r>
@@ -184,8 +202,8 @@
           <w:rFonts w:ascii="Times New Roman" w:eastAsia="Times New Roman" w:hAnsi="Times New Roman" w:cs="Times New Roman"/>
           <w:b/>
           <w:bCs/>
-          <w:sz w:val="32"/>
-          <w:szCs w:val="32"/>
+          <w:sz w:val="28"/>
+          <w:szCs w:val="28"/>
         </w:rPr>
       </w:pPr>
       <w:r>
@@ -193,8 +211,8 @@
           <w:rFonts w:ascii="Times New Roman" w:eastAsia="Times New Roman" w:hAnsi="Times New Roman" w:cs="Times New Roman"/>
           <w:b/>
           <w:bCs/>
-          <w:sz w:val="32"/>
-          <w:szCs w:val="32"/>
+          <w:sz w:val="28"/>
+          <w:szCs w:val="28"/>
         </w:rPr>
         <w:t>Models:</w:t>
       </w:r>
@@ -205,19 +223,15 @@
         <w:ind w:left="720"/>
         <w:rPr>
           <w:rFonts w:ascii="Times New Roman" w:eastAsia="Times New Roman" w:hAnsi="Times New Roman" w:cs="Times New Roman"/>
-          <w:b/>
-          <w:bCs/>
-          <w:sz w:val="32"/>
-          <w:szCs w:val="32"/>
+          <w:sz w:val="28"/>
+          <w:szCs w:val="28"/>
         </w:rPr>
       </w:pPr>
       <w:r>
         <w:rPr>
           <w:rFonts w:ascii="Times New Roman" w:eastAsia="Times New Roman" w:hAnsi="Times New Roman" w:cs="Times New Roman"/>
-          <w:b/>
-          <w:bCs/>
-          <w:sz w:val="32"/>
-          <w:szCs w:val="32"/>
+          <w:sz w:val="28"/>
+          <w:szCs w:val="28"/>
         </w:rPr>
         <w:t>Diagram 1</w:t>
       </w:r>
@@ -228,19 +242,15 @@
         <w:ind w:left="720"/>
         <w:rPr>
           <w:rFonts w:ascii="Times New Roman" w:eastAsia="Times New Roman" w:hAnsi="Times New Roman" w:cs="Times New Roman"/>
-          <w:b/>
-          <w:bCs/>
-          <w:sz w:val="32"/>
-          <w:szCs w:val="32"/>
+          <w:sz w:val="28"/>
+          <w:szCs w:val="28"/>
         </w:rPr>
       </w:pPr>
       <w:r>
         <w:rPr>
           <w:rFonts w:ascii="Times New Roman" w:eastAsia="Times New Roman" w:hAnsi="Times New Roman" w:cs="Times New Roman"/>
-          <w:b/>
-          <w:bCs/>
-          <w:sz w:val="32"/>
-          <w:szCs w:val="32"/>
+          <w:sz w:val="28"/>
+          <w:szCs w:val="28"/>
         </w:rPr>
         <w:t>Diagram 2</w:t>
       </w:r>
@@ -253,8 +263,8 @@
           <w:rFonts w:ascii="Times New Roman" w:eastAsia="Times New Roman" w:hAnsi="Times New Roman" w:cs="Times New Roman"/>
           <w:b/>
           <w:bCs/>
-          <w:sz w:val="32"/>
-          <w:szCs w:val="32"/>
+          <w:sz w:val="28"/>
+          <w:szCs w:val="28"/>
         </w:rPr>
       </w:pPr>
       <w:r>
@@ -262,8 +272,8 @@
           <w:rFonts w:ascii="Times New Roman" w:eastAsia="Times New Roman" w:hAnsi="Times New Roman" w:cs="Times New Roman"/>
           <w:b/>
           <w:bCs/>
-          <w:sz w:val="32"/>
-          <w:szCs w:val="32"/>
+          <w:sz w:val="28"/>
+          <w:szCs w:val="28"/>
         </w:rPr>
         <w:t>Diagram 1 use cases:</w:t>
       </w:r>
@@ -278,19 +288,15 @@
         <w:ind w:left="1120"/>
         <w:rPr>
           <w:rFonts w:ascii="Times New Roman" w:eastAsia="Times New Roman" w:hAnsi="Times New Roman" w:cs="Times New Roman"/>
-          <w:b/>
-          <w:bCs/>
-          <w:sz w:val="32"/>
-          <w:szCs w:val="32"/>
+          <w:sz w:val="28"/>
+          <w:szCs w:val="28"/>
         </w:rPr>
       </w:pPr>
       <w:r>
         <w:rPr>
           <w:rFonts w:ascii="Times New Roman" w:eastAsia="Times New Roman" w:hAnsi="Times New Roman" w:cs="Times New Roman"/>
-          <w:b/>
-          <w:bCs/>
-          <w:sz w:val="32"/>
-          <w:szCs w:val="32"/>
+          <w:sz w:val="28"/>
+          <w:szCs w:val="28"/>
         </w:rPr>
         <w:t>Private message</w:t>
       </w:r>
@@ -305,19 +311,15 @@
         <w:ind w:left="1120"/>
         <w:rPr>
           <w:rFonts w:ascii="Times New Roman" w:eastAsia="Times New Roman" w:hAnsi="Times New Roman" w:cs="Times New Roman"/>
-          <w:b/>
-          <w:bCs/>
-          <w:sz w:val="32"/>
-          <w:szCs w:val="32"/>
+          <w:sz w:val="28"/>
+          <w:szCs w:val="28"/>
         </w:rPr>
       </w:pPr>
       <w:r>
         <w:rPr>
           <w:rFonts w:ascii="Times New Roman" w:eastAsia="Times New Roman" w:hAnsi="Times New Roman" w:cs="Times New Roman"/>
-          <w:b/>
-          <w:bCs/>
-          <w:sz w:val="32"/>
-          <w:szCs w:val="32"/>
+          <w:sz w:val="28"/>
+          <w:szCs w:val="28"/>
         </w:rPr>
         <w:t>Log In</w:t>
       </w:r>
@@ -332,19 +334,15 @@
         <w:ind w:left="1120"/>
         <w:rPr>
           <w:rFonts w:ascii="Times New Roman" w:eastAsia="Times New Roman" w:hAnsi="Times New Roman" w:cs="Times New Roman"/>
-          <w:b/>
-          <w:bCs/>
-          <w:sz w:val="32"/>
-          <w:szCs w:val="32"/>
+          <w:sz w:val="28"/>
+          <w:szCs w:val="28"/>
         </w:rPr>
       </w:pPr>
       <w:r>
         <w:rPr>
           <w:rFonts w:ascii="Times New Roman" w:eastAsia="Times New Roman" w:hAnsi="Times New Roman" w:cs="Times New Roman"/>
-          <w:b/>
-          <w:bCs/>
-          <w:sz w:val="32"/>
-          <w:szCs w:val="32"/>
+          <w:sz w:val="28"/>
+          <w:szCs w:val="28"/>
         </w:rPr>
         <w:t>Verify Password</w:t>
       </w:r>
@@ -359,19 +357,15 @@
         <w:ind w:left="1120"/>
         <w:rPr>
           <w:rFonts w:ascii="Times New Roman" w:eastAsia="Times New Roman" w:hAnsi="Times New Roman" w:cs="Times New Roman"/>
-          <w:b/>
-          <w:bCs/>
-          <w:sz w:val="32"/>
-          <w:szCs w:val="32"/>
+          <w:sz w:val="28"/>
+          <w:szCs w:val="28"/>
         </w:rPr>
       </w:pPr>
       <w:r>
         <w:rPr>
           <w:rFonts w:ascii="Times New Roman" w:eastAsia="Times New Roman" w:hAnsi="Times New Roman" w:cs="Times New Roman"/>
-          <w:b/>
-          <w:bCs/>
-          <w:sz w:val="32"/>
-          <w:szCs w:val="32"/>
+          <w:sz w:val="28"/>
+          <w:szCs w:val="28"/>
         </w:rPr>
         <w:t>Display Error Message</w:t>
       </w:r>
@@ -386,19 +380,15 @@
         <w:ind w:left="1120"/>
         <w:rPr>
           <w:rFonts w:ascii="Times New Roman" w:eastAsia="Times New Roman" w:hAnsi="Times New Roman" w:cs="Times New Roman"/>
-          <w:b/>
-          <w:bCs/>
-          <w:sz w:val="32"/>
-          <w:szCs w:val="32"/>
+          <w:sz w:val="28"/>
+          <w:szCs w:val="28"/>
         </w:rPr>
       </w:pPr>
       <w:r>
         <w:rPr>
           <w:rFonts w:ascii="Times New Roman" w:eastAsia="Times New Roman" w:hAnsi="Times New Roman" w:cs="Times New Roman"/>
-          <w:b/>
-          <w:bCs/>
-          <w:sz w:val="32"/>
-          <w:szCs w:val="32"/>
+          <w:sz w:val="28"/>
+          <w:szCs w:val="28"/>
         </w:rPr>
         <w:t>Create Profile</w:t>
       </w:r>
@@ -412,19 +402,15 @@
         </w:numPr>
         <w:rPr>
           <w:rFonts w:ascii="Times New Roman" w:eastAsia="Times New Roman" w:hAnsi="Times New Roman" w:cs="Times New Roman"/>
-          <w:b/>
-          <w:bCs/>
-          <w:sz w:val="32"/>
-          <w:szCs w:val="32"/>
+          <w:sz w:val="28"/>
+          <w:szCs w:val="28"/>
         </w:rPr>
       </w:pPr>
       <w:r>
         <w:rPr>
           <w:rFonts w:ascii="Times New Roman" w:eastAsia="Times New Roman" w:hAnsi="Times New Roman" w:cs="Times New Roman"/>
-          <w:b/>
-          <w:bCs/>
-          <w:sz w:val="32"/>
-          <w:szCs w:val="32"/>
+          <w:sz w:val="28"/>
+          <w:szCs w:val="28"/>
         </w:rPr>
         <w:t>Create Student Profile</w:t>
       </w:r>
@@ -438,19 +424,15 @@
         </w:numPr>
         <w:rPr>
           <w:rFonts w:ascii="Times New Roman" w:eastAsia="Times New Roman" w:hAnsi="Times New Roman" w:cs="Times New Roman"/>
-          <w:b/>
-          <w:bCs/>
-          <w:sz w:val="32"/>
-          <w:szCs w:val="32"/>
+          <w:sz w:val="28"/>
+          <w:szCs w:val="28"/>
         </w:rPr>
       </w:pPr>
       <w:r>
         <w:rPr>
           <w:rFonts w:ascii="Times New Roman" w:eastAsia="Times New Roman" w:hAnsi="Times New Roman" w:cs="Times New Roman"/>
-          <w:b/>
-          <w:bCs/>
-          <w:sz w:val="32"/>
-          <w:szCs w:val="32"/>
+          <w:sz w:val="28"/>
+          <w:szCs w:val="28"/>
         </w:rPr>
         <w:t>Create Tutor Profile</w:t>
       </w:r>
@@ -465,19 +447,15 @@
         <w:ind w:left="1120"/>
         <w:rPr>
           <w:rFonts w:ascii="Times New Roman" w:eastAsia="Times New Roman" w:hAnsi="Times New Roman" w:cs="Times New Roman"/>
-          <w:b/>
-          <w:bCs/>
-          <w:sz w:val="32"/>
-          <w:szCs w:val="32"/>
+          <w:sz w:val="28"/>
+          <w:szCs w:val="28"/>
         </w:rPr>
       </w:pPr>
       <w:r>
         <w:rPr>
           <w:rFonts w:ascii="Times New Roman" w:eastAsia="Times New Roman" w:hAnsi="Times New Roman" w:cs="Times New Roman"/>
-          <w:b/>
-          <w:bCs/>
-          <w:sz w:val="32"/>
-          <w:szCs w:val="32"/>
+          <w:sz w:val="28"/>
+          <w:szCs w:val="28"/>
         </w:rPr>
         <w:t>Search Tutors</w:t>
       </w:r>
@@ -492,21 +470,15 @@
         <w:ind w:left="1120"/>
         <w:rPr>
           <w:rFonts w:ascii="Times New Roman" w:eastAsia="Times New Roman" w:hAnsi="Times New Roman" w:cs="Times New Roman"/>
-          <w:b/>
-          <w:bCs/>
-          <w:sz w:val="32"/>
-          <w:szCs w:val="32"/>
-          <w:highlight w:val="yellow"/>
+          <w:sz w:val="28"/>
+          <w:szCs w:val="28"/>
         </w:rPr>
       </w:pPr>
       <w:r>
         <w:rPr>
           <w:rFonts w:ascii="Times New Roman" w:eastAsia="Times New Roman" w:hAnsi="Times New Roman" w:cs="Times New Roman"/>
-          <w:b/>
-          <w:bCs/>
-          <w:sz w:val="32"/>
-          <w:szCs w:val="32"/>
-          <w:highlight w:val="yellow"/>
+          <w:sz w:val="28"/>
+          <w:szCs w:val="28"/>
         </w:rPr>
         <w:t>Make Payment</w:t>
       </w:r>
@@ -521,21 +493,15 @@
         <w:ind w:left="1120"/>
         <w:rPr>
           <w:rFonts w:ascii="Times New Roman" w:eastAsia="Times New Roman" w:hAnsi="Times New Roman" w:cs="Times New Roman"/>
-          <w:b/>
-          <w:bCs/>
-          <w:sz w:val="32"/>
-          <w:szCs w:val="32"/>
-          <w:highlight w:val="yellow"/>
+          <w:sz w:val="28"/>
+          <w:szCs w:val="28"/>
         </w:rPr>
       </w:pPr>
       <w:r>
         <w:rPr>
           <w:rFonts w:ascii="Times New Roman" w:eastAsia="Times New Roman" w:hAnsi="Times New Roman" w:cs="Times New Roman"/>
-          <w:b/>
-          <w:bCs/>
-          <w:sz w:val="32"/>
-          <w:szCs w:val="32"/>
-          <w:highlight w:val="yellow"/>
+          <w:sz w:val="28"/>
+          <w:szCs w:val="28"/>
         </w:rPr>
         <w:t>Direct Deposit</w:t>
       </w:r>
@@ -550,21 +516,15 @@
         <w:ind w:left="1120"/>
         <w:rPr>
           <w:rFonts w:ascii="Times New Roman" w:eastAsia="Times New Roman" w:hAnsi="Times New Roman" w:cs="Times New Roman"/>
-          <w:b/>
-          <w:bCs/>
-          <w:sz w:val="32"/>
-          <w:szCs w:val="32"/>
-          <w:highlight w:val="yellow"/>
+          <w:sz w:val="28"/>
+          <w:szCs w:val="28"/>
         </w:rPr>
       </w:pPr>
       <w:r>
         <w:rPr>
           <w:rFonts w:ascii="Times New Roman" w:eastAsia="Times New Roman" w:hAnsi="Times New Roman" w:cs="Times New Roman"/>
-          <w:b/>
-          <w:bCs/>
-          <w:sz w:val="32"/>
-          <w:szCs w:val="32"/>
-          <w:highlight w:val="yellow"/>
+          <w:sz w:val="28"/>
+          <w:szCs w:val="28"/>
         </w:rPr>
         <w:t>Apply to Tutor</w:t>
       </w:r>
@@ -577,8 +537,8 @@
           <w:rFonts w:ascii="Times New Roman" w:eastAsia="Times New Roman" w:hAnsi="Times New Roman" w:cs="Times New Roman"/>
           <w:b/>
           <w:bCs/>
-          <w:sz w:val="32"/>
-          <w:szCs w:val="32"/>
+          <w:sz w:val="28"/>
+          <w:szCs w:val="28"/>
         </w:rPr>
       </w:pPr>
       <w:r>
@@ -586,8 +546,8 @@
           <w:rFonts w:ascii="Times New Roman" w:eastAsia="Times New Roman" w:hAnsi="Times New Roman" w:cs="Times New Roman"/>
           <w:b/>
           <w:bCs/>
-          <w:sz w:val="32"/>
-          <w:szCs w:val="32"/>
+          <w:sz w:val="28"/>
+          <w:szCs w:val="28"/>
         </w:rPr>
         <w:t>Diagram 2 use cases:</w:t>
       </w:r>
@@ -602,19 +562,15 @@
         <w:ind w:left="1120"/>
         <w:rPr>
           <w:rFonts w:ascii="Times New Roman" w:eastAsia="Times New Roman" w:hAnsi="Times New Roman" w:cs="Times New Roman"/>
-          <w:b/>
-          <w:bCs/>
-          <w:sz w:val="32"/>
-          <w:szCs w:val="32"/>
+          <w:sz w:val="28"/>
+          <w:szCs w:val="28"/>
         </w:rPr>
       </w:pPr>
       <w:r>
         <w:rPr>
           <w:rFonts w:ascii="Times New Roman" w:eastAsia="Times New Roman" w:hAnsi="Times New Roman" w:cs="Times New Roman"/>
-          <w:b/>
-          <w:bCs/>
-          <w:sz w:val="32"/>
-          <w:szCs w:val="32"/>
+          <w:sz w:val="28"/>
+          <w:szCs w:val="28"/>
         </w:rPr>
         <w:t xml:space="preserve"> Connect with other Tutees</w:t>
       </w:r>
@@ -629,21 +585,15 @@
         <w:ind w:left="1120"/>
         <w:rPr>
           <w:rFonts w:ascii="Times New Roman" w:eastAsia="Times New Roman" w:hAnsi="Times New Roman" w:cs="Times New Roman"/>
-          <w:b/>
-          <w:bCs/>
-          <w:sz w:val="32"/>
-          <w:szCs w:val="32"/>
-          <w:highlight w:val="yellow"/>
+          <w:sz w:val="28"/>
+          <w:szCs w:val="28"/>
         </w:rPr>
       </w:pPr>
       <w:r>
         <w:rPr>
           <w:rFonts w:ascii="Times New Roman" w:eastAsia="Times New Roman" w:hAnsi="Times New Roman" w:cs="Times New Roman"/>
-          <w:b/>
-          <w:bCs/>
-          <w:sz w:val="32"/>
-          <w:szCs w:val="32"/>
-          <w:highlight w:val="yellow"/>
+          <w:sz w:val="28"/>
+          <w:szCs w:val="28"/>
         </w:rPr>
         <w:t>Calendar</w:t>
       </w:r>
@@ -658,19 +608,15 @@
         <w:ind w:left="1120"/>
         <w:rPr>
           <w:rFonts w:ascii="Times New Roman" w:eastAsia="Times New Roman" w:hAnsi="Times New Roman" w:cs="Times New Roman"/>
-          <w:b/>
-          <w:bCs/>
-          <w:sz w:val="32"/>
-          <w:szCs w:val="32"/>
+          <w:sz w:val="28"/>
+          <w:szCs w:val="28"/>
         </w:rPr>
       </w:pPr>
       <w:r>
         <w:rPr>
           <w:rFonts w:ascii="Times New Roman" w:eastAsia="Times New Roman" w:hAnsi="Times New Roman" w:cs="Times New Roman"/>
-          <w:b/>
-          <w:bCs/>
-          <w:sz w:val="32"/>
-          <w:szCs w:val="32"/>
+          <w:sz w:val="28"/>
+          <w:szCs w:val="28"/>
         </w:rPr>
         <w:t>Schedule Comparison</w:t>
       </w:r>
@@ -685,19 +631,15 @@
         <w:ind w:left="1120"/>
         <w:rPr>
           <w:rFonts w:ascii="Times New Roman" w:eastAsia="Times New Roman" w:hAnsi="Times New Roman" w:cs="Times New Roman"/>
-          <w:b/>
-          <w:bCs/>
-          <w:sz w:val="32"/>
-          <w:szCs w:val="32"/>
+          <w:sz w:val="28"/>
+          <w:szCs w:val="28"/>
         </w:rPr>
       </w:pPr>
       <w:r>
         <w:rPr>
           <w:rFonts w:ascii="Times New Roman" w:eastAsia="Times New Roman" w:hAnsi="Times New Roman" w:cs="Times New Roman"/>
-          <w:b/>
-          <w:bCs/>
-          <w:sz w:val="32"/>
-          <w:szCs w:val="32"/>
+          <w:sz w:val="28"/>
+          <w:szCs w:val="28"/>
         </w:rPr>
         <w:t>Support Page</w:t>
       </w:r>
@@ -712,21 +654,15 @@
         <w:ind w:left="1120"/>
         <w:rPr>
           <w:rFonts w:ascii="Times New Roman" w:eastAsia="Times New Roman" w:hAnsi="Times New Roman" w:cs="Times New Roman"/>
-          <w:b/>
-          <w:bCs/>
-          <w:sz w:val="32"/>
-          <w:szCs w:val="32"/>
-          <w:highlight w:val="yellow"/>
+          <w:sz w:val="28"/>
+          <w:szCs w:val="28"/>
         </w:rPr>
       </w:pPr>
       <w:r>
         <w:rPr>
           <w:rFonts w:ascii="Times New Roman" w:eastAsia="Times New Roman" w:hAnsi="Times New Roman" w:cs="Times New Roman"/>
-          <w:b/>
-          <w:bCs/>
-          <w:sz w:val="32"/>
-          <w:szCs w:val="32"/>
-          <w:highlight w:val="yellow"/>
+          <w:sz w:val="28"/>
+          <w:szCs w:val="28"/>
         </w:rPr>
         <w:t>Tutor Resources</w:t>
       </w:r>
@@ -741,21 +677,15 @@
         <w:ind w:left="1120"/>
         <w:rPr>
           <w:rFonts w:ascii="Times New Roman" w:eastAsia="Times New Roman" w:hAnsi="Times New Roman" w:cs="Times New Roman"/>
-          <w:b/>
-          <w:bCs/>
-          <w:sz w:val="32"/>
-          <w:szCs w:val="32"/>
-          <w:highlight w:val="yellow"/>
+          <w:sz w:val="28"/>
+          <w:szCs w:val="28"/>
         </w:rPr>
       </w:pPr>
       <w:r>
         <w:rPr>
           <w:rFonts w:ascii="Times New Roman" w:eastAsia="Times New Roman" w:hAnsi="Times New Roman" w:cs="Times New Roman"/>
-          <w:b/>
-          <w:bCs/>
-          <w:sz w:val="32"/>
-          <w:szCs w:val="32"/>
-          <w:highlight w:val="yellow"/>
+          <w:sz w:val="28"/>
+          <w:szCs w:val="28"/>
         </w:rPr>
         <w:t xml:space="preserve">View profile </w:t>
       </w:r>
@@ -769,21 +699,15 @@
         </w:numPr>
         <w:rPr>
           <w:rFonts w:ascii="Times New Roman" w:eastAsia="Times New Roman" w:hAnsi="Times New Roman" w:cs="Times New Roman"/>
-          <w:b/>
-          <w:bCs/>
-          <w:sz w:val="32"/>
-          <w:szCs w:val="32"/>
-          <w:highlight w:val="yellow"/>
+          <w:sz w:val="28"/>
+          <w:szCs w:val="28"/>
         </w:rPr>
       </w:pPr>
       <w:r>
         <w:rPr>
           <w:rFonts w:ascii="Times New Roman" w:eastAsia="Times New Roman" w:hAnsi="Times New Roman" w:cs="Times New Roman"/>
-          <w:b/>
-          <w:bCs/>
-          <w:sz w:val="32"/>
-          <w:szCs w:val="32"/>
-          <w:highlight w:val="yellow"/>
+          <w:sz w:val="28"/>
+          <w:szCs w:val="28"/>
         </w:rPr>
         <w:t>View Student Profile</w:t>
       </w:r>
@@ -797,21 +721,15 @@
         </w:numPr>
         <w:rPr>
           <w:rFonts w:ascii="Times New Roman" w:eastAsia="Times New Roman" w:hAnsi="Times New Roman" w:cs="Times New Roman"/>
-          <w:b/>
-          <w:bCs/>
-          <w:sz w:val="32"/>
-          <w:szCs w:val="32"/>
-          <w:highlight w:val="yellow"/>
+          <w:sz w:val="28"/>
+          <w:szCs w:val="28"/>
         </w:rPr>
       </w:pPr>
       <w:r>
         <w:rPr>
           <w:rFonts w:ascii="Times New Roman" w:eastAsia="Times New Roman" w:hAnsi="Times New Roman" w:cs="Times New Roman"/>
-          <w:b/>
-          <w:bCs/>
-          <w:sz w:val="32"/>
-          <w:szCs w:val="32"/>
-          <w:highlight w:val="yellow"/>
+          <w:sz w:val="28"/>
+          <w:szCs w:val="28"/>
         </w:rPr>
         <w:t>View Tutors Profile</w:t>
       </w:r>
@@ -828,16 +746,18 @@
       <w:r>
         <w:rPr>
           <w:noProof/>
+          <w:sz w:val="28"/>
+          <w:szCs w:val="28"/>
         </w:rPr>
         <w:lastRenderedPageBreak/>
         <w:drawing>
-          <wp:anchor distT="57150" distB="57150" distL="57150" distR="57150" simplePos="0" relativeHeight="251659264" behindDoc="0" locked="0" layoutInCell="1" allowOverlap="1" wp14:anchorId="63D3D601" wp14:editId="21666F5B">
+          <wp:anchor distT="57150" distB="57150" distL="57150" distR="57150" simplePos="0" relativeHeight="251659264" behindDoc="0" locked="0" layoutInCell="1" allowOverlap="1" wp14:anchorId="63D3D601" wp14:editId="7E64062C">
             <wp:simplePos x="0" y="0"/>
             <wp:positionH relativeFrom="margin">
-              <wp:align>right</wp:align>
+              <wp:posOffset>-64545</wp:posOffset>
             </wp:positionH>
             <wp:positionV relativeFrom="line">
-              <wp:posOffset>236220</wp:posOffset>
+              <wp:posOffset>322281</wp:posOffset>
             </wp:positionV>
             <wp:extent cx="5943600" cy="6193155"/>
             <wp:effectExtent l="0" t="0" r="0" b="0"/>
@@ -884,9 +804,107 @@
           <w:rFonts w:ascii="Times New Roman" w:hAnsi="Times New Roman"/>
           <w:b/>
           <w:bCs/>
+          <w:sz w:val="28"/>
+          <w:szCs w:val="28"/>
         </w:rPr>
         <w:t>DIAGRAM 1:</w:t>
       </w:r>
+    </w:p>
+    <w:p>
+      <w:pPr>
+        <w:pStyle w:val="BodyA"/>
+        <w:rPr>
+          <w:rFonts w:ascii="Times New Roman" w:hAnsi="Times New Roman"/>
+          <w:b/>
+          <w:bCs/>
+          <w:sz w:val="28"/>
+          <w:szCs w:val="28"/>
+        </w:rPr>
+      </w:pPr>
+    </w:p>
+    <w:p>
+      <w:pPr>
+        <w:pStyle w:val="BodyA"/>
+        <w:rPr>
+          <w:rFonts w:ascii="Times New Roman" w:hAnsi="Times New Roman"/>
+          <w:b/>
+          <w:bCs/>
+          <w:sz w:val="28"/>
+          <w:szCs w:val="28"/>
+        </w:rPr>
+      </w:pPr>
+    </w:p>
+    <w:p>
+      <w:pPr>
+        <w:pStyle w:val="BodyA"/>
+        <w:rPr>
+          <w:rFonts w:ascii="Times New Roman" w:hAnsi="Times New Roman"/>
+          <w:b/>
+          <w:bCs/>
+          <w:sz w:val="28"/>
+          <w:szCs w:val="28"/>
+        </w:rPr>
+      </w:pPr>
+    </w:p>
+    <w:p>
+      <w:pPr>
+        <w:pStyle w:val="BodyA"/>
+        <w:rPr>
+          <w:rFonts w:ascii="Times New Roman" w:hAnsi="Times New Roman"/>
+          <w:b/>
+          <w:bCs/>
+          <w:sz w:val="28"/>
+          <w:szCs w:val="28"/>
+        </w:rPr>
+      </w:pPr>
+    </w:p>
+    <w:p>
+      <w:pPr>
+        <w:pStyle w:val="BodyA"/>
+        <w:rPr>
+          <w:rFonts w:ascii="Times New Roman" w:hAnsi="Times New Roman"/>
+          <w:b/>
+          <w:bCs/>
+          <w:sz w:val="28"/>
+          <w:szCs w:val="28"/>
+        </w:rPr>
+      </w:pPr>
+    </w:p>
+    <w:p>
+      <w:pPr>
+        <w:pStyle w:val="BodyA"/>
+        <w:rPr>
+          <w:rFonts w:ascii="Times New Roman" w:hAnsi="Times New Roman"/>
+          <w:b/>
+          <w:bCs/>
+          <w:sz w:val="28"/>
+          <w:szCs w:val="28"/>
+        </w:rPr>
+      </w:pPr>
+    </w:p>
+    <w:p>
+      <w:pPr>
+        <w:pStyle w:val="BodyA"/>
+        <w:rPr>
+          <w:rFonts w:ascii="Times New Roman" w:hAnsi="Times New Roman"/>
+          <w:b/>
+          <w:bCs/>
+          <w:sz w:val="28"/>
+          <w:szCs w:val="28"/>
+        </w:rPr>
+      </w:pPr>
+    </w:p>
+    <w:p>
+      <w:pPr>
+        <w:pStyle w:val="BodyA"/>
+        <w:rPr>
+          <w:rFonts w:ascii="Times New Roman" w:hAnsi="Times New Roman"/>
+          <w:b/>
+          <w:bCs/>
+          <w:sz w:val="28"/>
+          <w:szCs w:val="28"/>
+        </w:rPr>
+      </w:pPr>
     </w:p>
     <w:p>
       <w:pPr>
@@ -896,6 +914,8 @@
           <w:b/>
           <w:bCs/>
           <w:noProof/>
+          <w:sz w:val="28"/>
+          <w:szCs w:val="28"/>
         </w:rPr>
       </w:pPr>
       <w:r>
@@ -903,20 +923,12 @@
           <w:rFonts w:ascii="Times New Roman" w:hAnsi="Times New Roman"/>
           <w:b/>
           <w:bCs/>
+          <w:sz w:val="28"/>
+          <w:szCs w:val="28"/>
         </w:rPr>
+        <w:lastRenderedPageBreak/>
         <w:t>DIAGRAM 2:</w:t>
       </w:r>
-    </w:p>
-    <w:p>
-      <w:pPr>
-        <w:pStyle w:val="BodyA"/>
-        <w:rPr>
-          <w:rFonts w:ascii="Times New Roman" w:eastAsia="Times New Roman" w:hAnsi="Times New Roman" w:cs="Times New Roman"/>
-          <w:b/>
-          <w:bCs/>
-          <w:noProof/>
-        </w:rPr>
-      </w:pPr>
     </w:p>
     <w:p>
       <w:pPr>
@@ -935,11 +947,10 @@
           <w:bCs/>
           <w:noProof/>
         </w:rPr>
-        <w:lastRenderedPageBreak/>
         <w:drawing>
-          <wp:inline distT="0" distB="0" distL="0" distR="0" wp14:anchorId="3D4C2F9D" wp14:editId="11E17E68">
-            <wp:extent cx="5943600" cy="7691755"/>
-            <wp:effectExtent l="0" t="0" r="0" b="4445"/>
+          <wp:inline distT="0" distB="0" distL="0" distR="0" wp14:anchorId="3D4C2F9D" wp14:editId="15A49B1E">
+            <wp:extent cx="5943341" cy="5690796"/>
+            <wp:effectExtent l="0" t="0" r="635" b="0"/>
             <wp:docPr id="3" name="Picture 3" descr="Diagram&#10;&#10;Description automatically generated"/>
             <wp:cNvGraphicFramePr>
               <a:graphicFrameLocks xmlns:a="http://schemas.openxmlformats.org/drawingml/2006/main" noChangeAspect="1"/>
@@ -951,7 +962,7 @@
                     <pic:cNvPr id="3" name="Picture 3" descr="Diagram&#10;&#10;Description automatically generated"/>
                     <pic:cNvPicPr/>
                   </pic:nvPicPr>
-                  <pic:blipFill>
+                  <pic:blipFill rotWithShape="1">
                     <a:blip r:embed="rId8">
                       <a:extLst>
                         <a:ext uri="{28A0092B-C50C-407E-A947-70E740481C1C}">
@@ -959,18 +970,25 @@
                         </a:ext>
                       </a:extLst>
                     </a:blip>
-                    <a:stretch>
-                      <a:fillRect/>
-                    </a:stretch>
+                    <a:srcRect t="10630" b="15381"/>
+                    <a:stretch/>
                   </pic:blipFill>
-                  <pic:spPr>
+                  <pic:spPr bwMode="auto">
                     <a:xfrm>
                       <a:off x="0" y="0"/>
-                      <a:ext cx="5943600" cy="7691755"/>
+                      <a:ext cx="5943600" cy="5691044"/>
                     </a:xfrm>
                     <a:prstGeom prst="rect">
                       <a:avLst/>
                     </a:prstGeom>
+                    <a:ln>
+                      <a:noFill/>
+                    </a:ln>
+                    <a:extLst>
+                      <a:ext uri="{53640926-AAD7-44D8-BBD7-CCE9431645EC}">
+                        <a14:shadowObscured xmlns:a14="http://schemas.microsoft.com/office/drawing/2010/main"/>
+                      </a:ext>
+                    </a:extLst>
                   </pic:spPr>
                 </pic:pic>
               </a:graphicData>
@@ -978,6 +996,114 @@
           </wp:inline>
         </w:drawing>
       </w:r>
+    </w:p>
+    <w:p>
+      <w:pPr>
+        <w:pStyle w:val="BodyA"/>
+        <w:rPr>
+          <w:rFonts w:ascii="Times New Roman" w:hAnsi="Times New Roman"/>
+          <w:b/>
+          <w:bCs/>
+          <w:sz w:val="32"/>
+          <w:szCs w:val="32"/>
+        </w:rPr>
+      </w:pPr>
+    </w:p>
+    <w:p>
+      <w:pPr>
+        <w:pStyle w:val="BodyA"/>
+        <w:rPr>
+          <w:rFonts w:ascii="Times New Roman" w:hAnsi="Times New Roman"/>
+          <w:b/>
+          <w:bCs/>
+          <w:sz w:val="32"/>
+          <w:szCs w:val="32"/>
+        </w:rPr>
+      </w:pPr>
+    </w:p>
+    <w:p>
+      <w:pPr>
+        <w:pStyle w:val="BodyA"/>
+        <w:rPr>
+          <w:rFonts w:ascii="Times New Roman" w:hAnsi="Times New Roman"/>
+          <w:b/>
+          <w:bCs/>
+          <w:sz w:val="32"/>
+          <w:szCs w:val="32"/>
+        </w:rPr>
+      </w:pPr>
+    </w:p>
+    <w:p>
+      <w:pPr>
+        <w:pStyle w:val="BodyA"/>
+        <w:rPr>
+          <w:rFonts w:ascii="Times New Roman" w:hAnsi="Times New Roman"/>
+          <w:b/>
+          <w:bCs/>
+          <w:sz w:val="32"/>
+          <w:szCs w:val="32"/>
+        </w:rPr>
+      </w:pPr>
+    </w:p>
+    <w:p>
+      <w:pPr>
+        <w:pStyle w:val="BodyA"/>
+        <w:rPr>
+          <w:rFonts w:ascii="Times New Roman" w:hAnsi="Times New Roman"/>
+          <w:b/>
+          <w:bCs/>
+          <w:sz w:val="32"/>
+          <w:szCs w:val="32"/>
+        </w:rPr>
+      </w:pPr>
+    </w:p>
+    <w:p>
+      <w:pPr>
+        <w:pStyle w:val="BodyA"/>
+        <w:rPr>
+          <w:rFonts w:ascii="Times New Roman" w:hAnsi="Times New Roman"/>
+          <w:b/>
+          <w:bCs/>
+          <w:sz w:val="32"/>
+          <w:szCs w:val="32"/>
+        </w:rPr>
+      </w:pPr>
+    </w:p>
+    <w:p>
+      <w:pPr>
+        <w:pStyle w:val="BodyA"/>
+        <w:rPr>
+          <w:rFonts w:ascii="Times New Roman" w:hAnsi="Times New Roman"/>
+          <w:b/>
+          <w:bCs/>
+          <w:sz w:val="32"/>
+          <w:szCs w:val="32"/>
+        </w:rPr>
+      </w:pPr>
+    </w:p>
+    <w:p>
+      <w:pPr>
+        <w:pStyle w:val="BodyA"/>
+        <w:rPr>
+          <w:rFonts w:ascii="Times New Roman" w:hAnsi="Times New Roman"/>
+          <w:b/>
+          <w:bCs/>
+          <w:sz w:val="32"/>
+          <w:szCs w:val="32"/>
+        </w:rPr>
+      </w:pPr>
+    </w:p>
+    <w:p>
+      <w:pPr>
+        <w:pStyle w:val="BodyA"/>
+        <w:rPr>
+          <w:rFonts w:ascii="Times New Roman" w:hAnsi="Times New Roman"/>
+          <w:b/>
+          <w:bCs/>
+          <w:sz w:val="32"/>
+          <w:szCs w:val="32"/>
+        </w:rPr>
+      </w:pPr>
     </w:p>
     <w:p>
       <w:pPr>
@@ -996,6 +1122,7 @@
           <w:sz w:val="32"/>
           <w:szCs w:val="32"/>
         </w:rPr>
+        <w:lastRenderedPageBreak/>
         <w:t>Diagram 1 Use Cases</w:t>
       </w:r>
       <w:r>
@@ -1063,7 +1190,6 @@
               <w:rPr>
                 <w:rFonts w:ascii="Times New Roman" w:hAnsi="Times New Roman"/>
               </w:rPr>
-              <w:lastRenderedPageBreak/>
               <w:t xml:space="preserve">Title: </w:t>
             </w:r>
           </w:p>
@@ -13102,12 +13228,26 @@
             </w:tcMar>
           </w:tcPr>
           <w:p>
+            <w:pPr>
+              <w:rPr>
+                <w:sz w:val="20"/>
+                <w:szCs w:val="20"/>
+              </w:rPr>
+            </w:pPr>
             <w:proofErr w:type="gramStart"/>
             <w:r>
+              <w:rPr>
+                <w:sz w:val="20"/>
+                <w:szCs w:val="20"/>
+              </w:rPr>
               <w:t>Students</w:t>
             </w:r>
             <w:proofErr w:type="gramEnd"/>
             <w:r>
+              <w:rPr>
+                <w:sz w:val="20"/>
+                <w:szCs w:val="20"/>
+              </w:rPr>
               <w:t xml:space="preserve"> users can make payment to tutor users</w:t>
             </w:r>
           </w:p>
@@ -13171,6 +13311,10 @@
           <w:p>
             <w:pPr>
               <w:pStyle w:val="BodyA"/>
+              <w:rPr>
+                <w:sz w:val="20"/>
+                <w:szCs w:val="20"/>
+              </w:rPr>
             </w:pPr>
             <w:r>
               <w:rPr>
@@ -13238,7 +13382,14 @@
               <w:right w:w="80" w:type="dxa"/>
             </w:tcMar>
           </w:tcPr>
-          <w:p/>
+          <w:p>
+            <w:pPr>
+              <w:rPr>
+                <w:sz w:val="20"/>
+                <w:szCs w:val="20"/>
+              </w:rPr>
+            </w:pPr>
+          </w:p>
         </w:tc>
       </w:tr>
       <w:tr>
@@ -13305,7 +13456,17 @@
             </w:tcMar>
           </w:tcPr>
           <w:p>
-            <w:r>
+            <w:pPr>
+              <w:rPr>
+                <w:sz w:val="20"/>
+                <w:szCs w:val="20"/>
+              </w:rPr>
+            </w:pPr>
+            <w:r>
+              <w:rPr>
+                <w:sz w:val="20"/>
+                <w:szCs w:val="20"/>
+              </w:rPr>
               <w:t>Tutor Application</w:t>
             </w:r>
           </w:p>
@@ -13375,7 +13536,17 @@
             </w:tcMar>
           </w:tcPr>
           <w:p>
-            <w:r>
+            <w:pPr>
+              <w:rPr>
+                <w:sz w:val="20"/>
+                <w:szCs w:val="20"/>
+              </w:rPr>
+            </w:pPr>
+            <w:r>
+              <w:rPr>
+                <w:sz w:val="20"/>
+                <w:szCs w:val="20"/>
+              </w:rPr>
               <w:t>User (student)</w:t>
             </w:r>
           </w:p>
@@ -13444,7 +13615,14 @@
               <w:right w:w="80" w:type="dxa"/>
             </w:tcMar>
           </w:tcPr>
-          <w:p/>
+          <w:p>
+            <w:pPr>
+              <w:rPr>
+                <w:sz w:val="20"/>
+                <w:szCs w:val="20"/>
+              </w:rPr>
+            </w:pPr>
+          </w:p>
         </w:tc>
       </w:tr>
       <w:tr>
@@ -13511,7 +13689,17 @@
             </w:tcMar>
           </w:tcPr>
           <w:p>
-            <w:r>
+            <w:pPr>
+              <w:rPr>
+                <w:sz w:val="20"/>
+                <w:szCs w:val="20"/>
+              </w:rPr>
+            </w:pPr>
+            <w:r>
+              <w:rPr>
+                <w:sz w:val="20"/>
+                <w:szCs w:val="20"/>
+              </w:rPr>
               <w:t>Successfully transfer money from student’s bank to tutor’s profile</w:t>
             </w:r>
           </w:p>
@@ -13581,7 +13769,17 @@
             </w:tcMar>
           </w:tcPr>
           <w:p>
-            <w:r>
+            <w:pPr>
+              <w:rPr>
+                <w:sz w:val="20"/>
+                <w:szCs w:val="20"/>
+              </w:rPr>
+            </w:pPr>
+            <w:r>
+              <w:rPr>
+                <w:sz w:val="20"/>
+                <w:szCs w:val="20"/>
+              </w:rPr>
               <w:t xml:space="preserve">Direct Deposit </w:t>
             </w:r>
           </w:p>
@@ -13650,7 +13848,14 @@
               <w:right w:w="80" w:type="dxa"/>
             </w:tcMar>
           </w:tcPr>
-          <w:p/>
+          <w:p>
+            <w:pPr>
+              <w:rPr>
+                <w:sz w:val="20"/>
+                <w:szCs w:val="20"/>
+              </w:rPr>
+            </w:pPr>
+          </w:p>
         </w:tc>
       </w:tr>
       <w:tr>
@@ -13717,7 +13922,17 @@
             </w:tcMar>
           </w:tcPr>
           <w:p>
-            <w:r>
+            <w:pPr>
+              <w:rPr>
+                <w:sz w:val="20"/>
+                <w:szCs w:val="20"/>
+              </w:rPr>
+            </w:pPr>
+            <w:r>
+              <w:rPr>
+                <w:sz w:val="20"/>
+                <w:szCs w:val="20"/>
+              </w:rPr>
               <w:t>User clicks “Transaction Center” and then “Make Payment”</w:t>
             </w:r>
           </w:p>
@@ -13883,45 +14098,49 @@
               <w:pStyle w:val="BodyA"/>
               <w:rPr>
                 <w:rFonts w:ascii="Times New Roman" w:hAnsi="Times New Roman" w:cs="Times New Roman"/>
+                <w:sz w:val="20"/>
+                <w:szCs w:val="20"/>
               </w:rPr>
             </w:pPr>
             <w:r>
               <w:rPr>
                 <w:rFonts w:ascii="Times New Roman" w:hAnsi="Times New Roman" w:cs="Times New Roman"/>
-              </w:rPr>
-              <w:t xml:space="preserve">1)User clicks </w:t>
-            </w:r>
-            <w:r>
+                <w:sz w:val="20"/>
+                <w:szCs w:val="20"/>
+              </w:rPr>
+              <w:t>1)User clicks “Make Payment” button</w:t>
+            </w:r>
+          </w:p>
+          <w:p>
+            <w:pPr>
+              <w:pStyle w:val="BodyA"/>
               <w:rPr>
                 <w:rFonts w:ascii="Times New Roman" w:hAnsi="Times New Roman" w:cs="Times New Roman"/>
-              </w:rPr>
-              <w:t>“Make Payment” button</w:t>
-            </w:r>
-          </w:p>
-          <w:p>
-            <w:pPr>
-              <w:pStyle w:val="BodyA"/>
+                <w:sz w:val="20"/>
+                <w:szCs w:val="20"/>
+              </w:rPr>
+            </w:pPr>
+            <w:r>
               <w:rPr>
                 <w:rFonts w:ascii="Times New Roman" w:hAnsi="Times New Roman" w:cs="Times New Roman"/>
-              </w:rPr>
-            </w:pPr>
-            <w:r>
+                <w:sz w:val="20"/>
+                <w:szCs w:val="20"/>
+              </w:rPr>
+              <w:t>4) User enters amount and destination (tutor)</w:t>
+            </w:r>
+          </w:p>
+          <w:p>
+            <w:pPr>
+              <w:pStyle w:val="BodyA"/>
               <w:rPr>
                 <w:rFonts w:ascii="Times New Roman" w:hAnsi="Times New Roman" w:cs="Times New Roman"/>
               </w:rPr>
-              <w:t>4) User enters amount and destination (tutor)</w:t>
-            </w:r>
-          </w:p>
-          <w:p>
-            <w:pPr>
-              <w:pStyle w:val="BodyA"/>
+            </w:pPr>
+            <w:r>
               <w:rPr>
                 <w:rFonts w:ascii="Times New Roman" w:hAnsi="Times New Roman" w:cs="Times New Roman"/>
-              </w:rPr>
-            </w:pPr>
-            <w:r>
-              <w:rPr>
-                <w:rFonts w:ascii="Times New Roman" w:hAnsi="Times New Roman" w:cs="Times New Roman"/>
+                <w:sz w:val="20"/>
+                <w:szCs w:val="20"/>
               </w:rPr>
               <w:t>6) User enters bank credentials or selects saved bank information</w:t>
             </w:r>
@@ -13971,11 +14190,15 @@
               <w:pStyle w:val="BodyA"/>
               <w:rPr>
                 <w:rFonts w:ascii="Times New Roman" w:hAnsi="Times New Roman" w:cs="Times New Roman"/>
+                <w:sz w:val="20"/>
+                <w:szCs w:val="20"/>
               </w:rPr>
             </w:pPr>
             <w:r>
               <w:rPr>
                 <w:rFonts w:ascii="Times New Roman" w:hAnsi="Times New Roman" w:cs="Times New Roman"/>
+                <w:sz w:val="20"/>
+                <w:szCs w:val="20"/>
               </w:rPr>
               <w:t>2) System displays make payment center</w:t>
             </w:r>
@@ -13985,11 +14208,15 @@
               <w:pStyle w:val="BodyA"/>
               <w:rPr>
                 <w:rFonts w:ascii="Times New Roman" w:hAnsi="Times New Roman" w:cs="Times New Roman"/>
+                <w:sz w:val="20"/>
+                <w:szCs w:val="20"/>
               </w:rPr>
             </w:pPr>
             <w:r>
               <w:rPr>
                 <w:rFonts w:ascii="Times New Roman" w:hAnsi="Times New Roman" w:cs="Times New Roman"/>
+                <w:sz w:val="20"/>
+                <w:szCs w:val="20"/>
               </w:rPr>
               <w:t>3) User prompts user for amount and destination</w:t>
             </w:r>
@@ -13999,11 +14226,15 @@
               <w:pStyle w:val="BodyA"/>
               <w:rPr>
                 <w:rFonts w:ascii="Times New Roman" w:hAnsi="Times New Roman" w:cs="Times New Roman"/>
+                <w:sz w:val="20"/>
+                <w:szCs w:val="20"/>
               </w:rPr>
             </w:pPr>
             <w:r>
               <w:rPr>
                 <w:rFonts w:ascii="Times New Roman" w:hAnsi="Times New Roman" w:cs="Times New Roman"/>
+                <w:sz w:val="20"/>
+                <w:szCs w:val="20"/>
               </w:rPr>
               <w:t>5) System prompts user for bank credentials</w:t>
             </w:r>
@@ -14013,11 +14244,15 @@
               <w:pStyle w:val="BodyA"/>
               <w:rPr>
                 <w:rFonts w:ascii="Times New Roman" w:hAnsi="Times New Roman" w:cs="Times New Roman"/>
+                <w:sz w:val="20"/>
+                <w:szCs w:val="20"/>
               </w:rPr>
             </w:pPr>
             <w:r>
               <w:rPr>
                 <w:rFonts w:ascii="Times New Roman" w:hAnsi="Times New Roman" w:cs="Times New Roman"/>
+                <w:sz w:val="20"/>
+                <w:szCs w:val="20"/>
               </w:rPr>
               <w:t xml:space="preserve">7) System requests withdrawal from bank </w:t>
             </w:r>
@@ -14029,6 +14264,8 @@
             <w:r>
               <w:rPr>
                 <w:rFonts w:ascii="Times New Roman" w:hAnsi="Times New Roman" w:cs="Times New Roman"/>
+                <w:sz w:val="20"/>
+                <w:szCs w:val="20"/>
               </w:rPr>
               <w:t>8) Payment receipt is shown and emailed to student and tutor</w:t>
             </w:r>
@@ -14275,7 +14512,17 @@
             </w:tcMar>
           </w:tcPr>
           <w:p>
-            <w:r>
+            <w:pPr>
+              <w:rPr>
+                <w:sz w:val="20"/>
+                <w:szCs w:val="20"/>
+              </w:rPr>
+            </w:pPr>
+            <w:r>
+              <w:rPr>
+                <w:sz w:val="20"/>
+                <w:szCs w:val="20"/>
+              </w:rPr>
               <w:t>Tutor can set up direct deposit for payments made from students to be deposited each week</w:t>
             </w:r>
           </w:p>
@@ -14339,6 +14586,10 @@
           <w:p>
             <w:pPr>
               <w:pStyle w:val="BodyA"/>
+              <w:rPr>
+                <w:sz w:val="20"/>
+                <w:szCs w:val="20"/>
+              </w:rPr>
             </w:pPr>
             <w:r>
               <w:rPr>
@@ -14407,7 +14658,17 @@
             </w:tcMar>
           </w:tcPr>
           <w:p>
-            <w:r>
+            <w:pPr>
+              <w:rPr>
+                <w:sz w:val="20"/>
+                <w:szCs w:val="20"/>
+              </w:rPr>
+            </w:pPr>
+            <w:r>
+              <w:rPr>
+                <w:sz w:val="20"/>
+                <w:szCs w:val="20"/>
+              </w:rPr>
               <w:t>24</w:t>
             </w:r>
           </w:p>
@@ -14477,7 +14738,17 @@
             </w:tcMar>
           </w:tcPr>
           <w:p>
-            <w:r>
+            <w:pPr>
+              <w:rPr>
+                <w:sz w:val="20"/>
+                <w:szCs w:val="20"/>
+              </w:rPr>
+            </w:pPr>
+            <w:r>
+              <w:rPr>
+                <w:sz w:val="20"/>
+                <w:szCs w:val="20"/>
+              </w:rPr>
               <w:t>Tutor Application</w:t>
             </w:r>
           </w:p>
@@ -14547,7 +14818,17 @@
             </w:tcMar>
           </w:tcPr>
           <w:p>
-            <w:r>
+            <w:pPr>
+              <w:rPr>
+                <w:sz w:val="20"/>
+                <w:szCs w:val="20"/>
+              </w:rPr>
+            </w:pPr>
+            <w:r>
+              <w:rPr>
+                <w:sz w:val="20"/>
+                <w:szCs w:val="20"/>
+              </w:rPr>
               <w:t>User (Tutor)</w:t>
             </w:r>
           </w:p>
@@ -14616,7 +14897,14 @@
               <w:right w:w="80" w:type="dxa"/>
             </w:tcMar>
           </w:tcPr>
-          <w:p/>
+          <w:p>
+            <w:pPr>
+              <w:rPr>
+                <w:sz w:val="20"/>
+                <w:szCs w:val="20"/>
+              </w:rPr>
+            </w:pPr>
+          </w:p>
         </w:tc>
       </w:tr>
       <w:tr>
@@ -14683,7 +14971,17 @@
             </w:tcMar>
           </w:tcPr>
           <w:p>
-            <w:r>
+            <w:pPr>
+              <w:rPr>
+                <w:sz w:val="20"/>
+                <w:szCs w:val="20"/>
+              </w:rPr>
+            </w:pPr>
+            <w:r>
+              <w:rPr>
+                <w:sz w:val="20"/>
+                <w:szCs w:val="20"/>
+              </w:rPr>
               <w:t>Move money from account on Tutor Application to tutor’s bank account</w:t>
             </w:r>
           </w:p>
@@ -14752,7 +15050,14 @@
               <w:right w:w="80" w:type="dxa"/>
             </w:tcMar>
           </w:tcPr>
-          <w:p/>
+          <w:p>
+            <w:pPr>
+              <w:rPr>
+                <w:sz w:val="20"/>
+                <w:szCs w:val="20"/>
+              </w:rPr>
+            </w:pPr>
+          </w:p>
         </w:tc>
       </w:tr>
       <w:tr>
@@ -14818,7 +15123,14 @@
               <w:right w:w="80" w:type="dxa"/>
             </w:tcMar>
           </w:tcPr>
-          <w:p/>
+          <w:p>
+            <w:pPr>
+              <w:rPr>
+                <w:sz w:val="20"/>
+                <w:szCs w:val="20"/>
+              </w:rPr>
+            </w:pPr>
+          </w:p>
         </w:tc>
       </w:tr>
       <w:tr>
@@ -14885,7 +15197,17 @@
             </w:tcMar>
           </w:tcPr>
           <w:p>
-            <w:r>
+            <w:pPr>
+              <w:rPr>
+                <w:sz w:val="20"/>
+                <w:szCs w:val="20"/>
+              </w:rPr>
+            </w:pPr>
+            <w:r>
+              <w:rPr>
+                <w:sz w:val="20"/>
+                <w:szCs w:val="20"/>
+              </w:rPr>
               <w:t>Have money in account to be transferred and be a tutor user</w:t>
             </w:r>
           </w:p>
@@ -15403,7 +15725,17 @@
             </w:tcMar>
           </w:tcPr>
           <w:p>
-            <w:r>
+            <w:pPr>
+              <w:rPr>
+                <w:sz w:val="20"/>
+                <w:szCs w:val="20"/>
+              </w:rPr>
+            </w:pPr>
+            <w:r>
+              <w:rPr>
+                <w:sz w:val="20"/>
+                <w:szCs w:val="20"/>
+              </w:rPr>
               <w:t>Prospective tutors can apply through the application to be able to create a tutor profile and use the application.</w:t>
             </w:r>
           </w:p>
@@ -15467,6 +15799,10 @@
           <w:p>
             <w:pPr>
               <w:pStyle w:val="BodyA"/>
+              <w:rPr>
+                <w:sz w:val="20"/>
+                <w:szCs w:val="20"/>
+              </w:rPr>
             </w:pPr>
             <w:r>
               <w:rPr>
@@ -15535,7 +15871,17 @@
             </w:tcMar>
           </w:tcPr>
           <w:p>
-            <w:r>
+            <w:pPr>
+              <w:rPr>
+                <w:sz w:val="20"/>
+                <w:szCs w:val="20"/>
+              </w:rPr>
+            </w:pPr>
+            <w:r>
+              <w:rPr>
+                <w:sz w:val="20"/>
+                <w:szCs w:val="20"/>
+              </w:rPr>
               <w:t>16</w:t>
             </w:r>
           </w:p>
@@ -15605,7 +15951,17 @@
             </w:tcMar>
           </w:tcPr>
           <w:p>
-            <w:r>
+            <w:pPr>
+              <w:rPr>
+                <w:sz w:val="20"/>
+                <w:szCs w:val="20"/>
+              </w:rPr>
+            </w:pPr>
+            <w:r>
+              <w:rPr>
+                <w:sz w:val="20"/>
+                <w:szCs w:val="20"/>
+              </w:rPr>
               <w:t>Tutor Application</w:t>
             </w:r>
           </w:p>
@@ -15674,7 +16030,14 @@
               <w:right w:w="80" w:type="dxa"/>
             </w:tcMar>
           </w:tcPr>
-          <w:p/>
+          <w:p>
+            <w:pPr>
+              <w:rPr>
+                <w:sz w:val="20"/>
+                <w:szCs w:val="20"/>
+              </w:rPr>
+            </w:pPr>
+          </w:p>
         </w:tc>
       </w:tr>
       <w:tr>
@@ -15741,7 +16104,14 @@
               <w:right w:w="80" w:type="dxa"/>
             </w:tcMar>
           </w:tcPr>
-          <w:p/>
+          <w:p>
+            <w:pPr>
+              <w:rPr>
+                <w:sz w:val="20"/>
+                <w:szCs w:val="20"/>
+              </w:rPr>
+            </w:pPr>
+          </w:p>
         </w:tc>
       </w:tr>
       <w:tr>
@@ -15808,7 +16178,17 @@
             </w:tcMar>
           </w:tcPr>
           <w:p>
-            <w:r>
+            <w:pPr>
+              <w:rPr>
+                <w:sz w:val="20"/>
+                <w:szCs w:val="20"/>
+              </w:rPr>
+            </w:pPr>
+            <w:r>
+              <w:rPr>
+                <w:sz w:val="20"/>
+                <w:szCs w:val="20"/>
+              </w:rPr>
               <w:t>User submits tutor application</w:t>
             </w:r>
           </w:p>
@@ -15878,7 +16258,17 @@
             </w:tcMar>
           </w:tcPr>
           <w:p>
-            <w:r>
+            <w:pPr>
+              <w:rPr>
+                <w:sz w:val="20"/>
+                <w:szCs w:val="20"/>
+              </w:rPr>
+            </w:pPr>
+            <w:r>
+              <w:rPr>
+                <w:sz w:val="20"/>
+                <w:szCs w:val="20"/>
+              </w:rPr>
               <w:t>04.b</w:t>
             </w:r>
           </w:p>
@@ -15947,7 +16337,14 @@
               <w:right w:w="80" w:type="dxa"/>
             </w:tcMar>
           </w:tcPr>
-          <w:p/>
+          <w:p>
+            <w:pPr>
+              <w:rPr>
+                <w:sz w:val="20"/>
+                <w:szCs w:val="20"/>
+              </w:rPr>
+            </w:pPr>
+          </w:p>
         </w:tc>
       </w:tr>
       <w:tr>
@@ -16014,7 +16411,17 @@
             </w:tcMar>
           </w:tcPr>
           <w:p>
-            <w:r>
+            <w:pPr>
+              <w:rPr>
+                <w:sz w:val="20"/>
+                <w:szCs w:val="20"/>
+              </w:rPr>
+            </w:pPr>
+            <w:r>
+              <w:rPr>
+                <w:sz w:val="20"/>
+                <w:szCs w:val="20"/>
+              </w:rPr>
               <w:t>User clicks “Apply to Tutor”</w:t>
             </w:r>
           </w:p>
@@ -16363,6 +16770,300 @@
         </w:rPr>
       </w:pPr>
     </w:p>
+    <w:p>
+      <w:pPr>
+        <w:pStyle w:val="BodyA"/>
+        <w:widowControl w:val="0"/>
+        <w:jc w:val="center"/>
+        <w:rPr>
+          <w:rFonts w:ascii="Times New Roman" w:eastAsia="Times New Roman" w:hAnsi="Times New Roman" w:cs="Times New Roman"/>
+          <w:b/>
+          <w:bCs/>
+        </w:rPr>
+      </w:pPr>
+    </w:p>
+    <w:p>
+      <w:pPr>
+        <w:pStyle w:val="BodyA"/>
+        <w:widowControl w:val="0"/>
+        <w:jc w:val="center"/>
+        <w:rPr>
+          <w:rFonts w:ascii="Times New Roman" w:eastAsia="Times New Roman" w:hAnsi="Times New Roman" w:cs="Times New Roman"/>
+          <w:b/>
+          <w:bCs/>
+        </w:rPr>
+      </w:pPr>
+    </w:p>
+    <w:p>
+      <w:pPr>
+        <w:pStyle w:val="BodyA"/>
+        <w:widowControl w:val="0"/>
+        <w:jc w:val="center"/>
+        <w:rPr>
+          <w:rFonts w:ascii="Times New Roman" w:eastAsia="Times New Roman" w:hAnsi="Times New Roman" w:cs="Times New Roman"/>
+          <w:b/>
+          <w:bCs/>
+        </w:rPr>
+      </w:pPr>
+    </w:p>
+    <w:p>
+      <w:pPr>
+        <w:pStyle w:val="BodyA"/>
+        <w:widowControl w:val="0"/>
+        <w:jc w:val="center"/>
+        <w:rPr>
+          <w:rFonts w:ascii="Times New Roman" w:eastAsia="Times New Roman" w:hAnsi="Times New Roman" w:cs="Times New Roman"/>
+          <w:b/>
+          <w:bCs/>
+        </w:rPr>
+      </w:pPr>
+    </w:p>
+    <w:p>
+      <w:pPr>
+        <w:pStyle w:val="BodyA"/>
+        <w:widowControl w:val="0"/>
+        <w:jc w:val="center"/>
+        <w:rPr>
+          <w:rFonts w:ascii="Times New Roman" w:eastAsia="Times New Roman" w:hAnsi="Times New Roman" w:cs="Times New Roman"/>
+          <w:b/>
+          <w:bCs/>
+        </w:rPr>
+      </w:pPr>
+    </w:p>
+    <w:p>
+      <w:pPr>
+        <w:pStyle w:val="BodyA"/>
+        <w:widowControl w:val="0"/>
+        <w:jc w:val="center"/>
+        <w:rPr>
+          <w:rFonts w:ascii="Times New Roman" w:eastAsia="Times New Roman" w:hAnsi="Times New Roman" w:cs="Times New Roman"/>
+          <w:b/>
+          <w:bCs/>
+        </w:rPr>
+      </w:pPr>
+    </w:p>
+    <w:p>
+      <w:pPr>
+        <w:pStyle w:val="BodyA"/>
+        <w:widowControl w:val="0"/>
+        <w:jc w:val="center"/>
+        <w:rPr>
+          <w:rFonts w:ascii="Times New Roman" w:eastAsia="Times New Roman" w:hAnsi="Times New Roman" w:cs="Times New Roman"/>
+          <w:b/>
+          <w:bCs/>
+        </w:rPr>
+      </w:pPr>
+    </w:p>
+    <w:p>
+      <w:pPr>
+        <w:pStyle w:val="BodyA"/>
+        <w:widowControl w:val="0"/>
+        <w:jc w:val="center"/>
+        <w:rPr>
+          <w:rFonts w:ascii="Times New Roman" w:eastAsia="Times New Roman" w:hAnsi="Times New Roman" w:cs="Times New Roman"/>
+          <w:b/>
+          <w:bCs/>
+        </w:rPr>
+      </w:pPr>
+    </w:p>
+    <w:p>
+      <w:pPr>
+        <w:pStyle w:val="BodyA"/>
+        <w:widowControl w:val="0"/>
+        <w:jc w:val="center"/>
+        <w:rPr>
+          <w:rFonts w:ascii="Times New Roman" w:eastAsia="Times New Roman" w:hAnsi="Times New Roman" w:cs="Times New Roman"/>
+          <w:b/>
+          <w:bCs/>
+        </w:rPr>
+      </w:pPr>
+    </w:p>
+    <w:p>
+      <w:pPr>
+        <w:pStyle w:val="BodyA"/>
+        <w:widowControl w:val="0"/>
+        <w:jc w:val="center"/>
+        <w:rPr>
+          <w:rFonts w:ascii="Times New Roman" w:eastAsia="Times New Roman" w:hAnsi="Times New Roman" w:cs="Times New Roman"/>
+          <w:b/>
+          <w:bCs/>
+        </w:rPr>
+      </w:pPr>
+    </w:p>
+    <w:p>
+      <w:pPr>
+        <w:pStyle w:val="BodyA"/>
+        <w:widowControl w:val="0"/>
+        <w:jc w:val="center"/>
+        <w:rPr>
+          <w:rFonts w:ascii="Times New Roman" w:eastAsia="Times New Roman" w:hAnsi="Times New Roman" w:cs="Times New Roman"/>
+          <w:b/>
+          <w:bCs/>
+        </w:rPr>
+      </w:pPr>
+    </w:p>
+    <w:p>
+      <w:pPr>
+        <w:pStyle w:val="BodyA"/>
+        <w:widowControl w:val="0"/>
+        <w:jc w:val="center"/>
+        <w:rPr>
+          <w:rFonts w:ascii="Times New Roman" w:eastAsia="Times New Roman" w:hAnsi="Times New Roman" w:cs="Times New Roman"/>
+          <w:b/>
+          <w:bCs/>
+        </w:rPr>
+      </w:pPr>
+    </w:p>
+    <w:p>
+      <w:pPr>
+        <w:pStyle w:val="BodyA"/>
+        <w:widowControl w:val="0"/>
+        <w:jc w:val="center"/>
+        <w:rPr>
+          <w:rFonts w:ascii="Times New Roman" w:eastAsia="Times New Roman" w:hAnsi="Times New Roman" w:cs="Times New Roman"/>
+          <w:b/>
+          <w:bCs/>
+        </w:rPr>
+      </w:pPr>
+    </w:p>
+    <w:p>
+      <w:pPr>
+        <w:pStyle w:val="BodyA"/>
+        <w:widowControl w:val="0"/>
+        <w:jc w:val="center"/>
+        <w:rPr>
+          <w:rFonts w:ascii="Times New Roman" w:eastAsia="Times New Roman" w:hAnsi="Times New Roman" w:cs="Times New Roman"/>
+          <w:b/>
+          <w:bCs/>
+        </w:rPr>
+      </w:pPr>
+    </w:p>
+    <w:p>
+      <w:pPr>
+        <w:pStyle w:val="BodyA"/>
+        <w:widowControl w:val="0"/>
+        <w:jc w:val="center"/>
+        <w:rPr>
+          <w:rFonts w:ascii="Times New Roman" w:eastAsia="Times New Roman" w:hAnsi="Times New Roman" w:cs="Times New Roman"/>
+          <w:b/>
+          <w:bCs/>
+        </w:rPr>
+      </w:pPr>
+    </w:p>
+    <w:p>
+      <w:pPr>
+        <w:pStyle w:val="BodyA"/>
+        <w:widowControl w:val="0"/>
+        <w:jc w:val="center"/>
+        <w:rPr>
+          <w:rFonts w:ascii="Times New Roman" w:eastAsia="Times New Roman" w:hAnsi="Times New Roman" w:cs="Times New Roman"/>
+          <w:b/>
+          <w:bCs/>
+        </w:rPr>
+      </w:pPr>
+    </w:p>
+    <w:p>
+      <w:pPr>
+        <w:pStyle w:val="BodyA"/>
+        <w:widowControl w:val="0"/>
+        <w:jc w:val="center"/>
+        <w:rPr>
+          <w:rFonts w:ascii="Times New Roman" w:eastAsia="Times New Roman" w:hAnsi="Times New Roman" w:cs="Times New Roman"/>
+          <w:b/>
+          <w:bCs/>
+        </w:rPr>
+      </w:pPr>
+    </w:p>
+    <w:p>
+      <w:pPr>
+        <w:pStyle w:val="BodyA"/>
+        <w:widowControl w:val="0"/>
+        <w:jc w:val="center"/>
+        <w:rPr>
+          <w:rFonts w:ascii="Times New Roman" w:eastAsia="Times New Roman" w:hAnsi="Times New Roman" w:cs="Times New Roman"/>
+          <w:b/>
+          <w:bCs/>
+        </w:rPr>
+      </w:pPr>
+    </w:p>
+    <w:p>
+      <w:pPr>
+        <w:pStyle w:val="BodyA"/>
+        <w:widowControl w:val="0"/>
+        <w:jc w:val="center"/>
+        <w:rPr>
+          <w:rFonts w:ascii="Times New Roman" w:eastAsia="Times New Roman" w:hAnsi="Times New Roman" w:cs="Times New Roman"/>
+          <w:b/>
+          <w:bCs/>
+        </w:rPr>
+      </w:pPr>
+    </w:p>
+    <w:p>
+      <w:pPr>
+        <w:pStyle w:val="BodyA"/>
+        <w:widowControl w:val="0"/>
+        <w:jc w:val="center"/>
+        <w:rPr>
+          <w:rFonts w:ascii="Times New Roman" w:eastAsia="Times New Roman" w:hAnsi="Times New Roman" w:cs="Times New Roman"/>
+          <w:b/>
+          <w:bCs/>
+        </w:rPr>
+      </w:pPr>
+    </w:p>
+    <w:p>
+      <w:pPr>
+        <w:pStyle w:val="BodyA"/>
+        <w:widowControl w:val="0"/>
+        <w:jc w:val="center"/>
+        <w:rPr>
+          <w:rFonts w:ascii="Times New Roman" w:eastAsia="Times New Roman" w:hAnsi="Times New Roman" w:cs="Times New Roman"/>
+          <w:b/>
+          <w:bCs/>
+        </w:rPr>
+      </w:pPr>
+    </w:p>
+    <w:p>
+      <w:pPr>
+        <w:pStyle w:val="BodyA"/>
+        <w:widowControl w:val="0"/>
+        <w:rPr>
+          <w:rFonts w:ascii="Times New Roman" w:eastAsia="Times New Roman" w:hAnsi="Times New Roman" w:cs="Times New Roman"/>
+          <w:b/>
+          <w:bCs/>
+        </w:rPr>
+      </w:pPr>
+      <w:r>
+        <w:rPr>
+          <w:rFonts w:ascii="Times New Roman" w:hAnsi="Times New Roman"/>
+          <w:b/>
+          <w:bCs/>
+          <w:sz w:val="32"/>
+          <w:szCs w:val="32"/>
+        </w:rPr>
+        <w:lastRenderedPageBreak/>
+        <w:t xml:space="preserve">Diagram </w:t>
+      </w:r>
+      <w:r>
+        <w:rPr>
+          <w:rFonts w:ascii="Times New Roman" w:hAnsi="Times New Roman"/>
+          <w:b/>
+          <w:bCs/>
+          <w:sz w:val="32"/>
+          <w:szCs w:val="32"/>
+        </w:rPr>
+        <w:t>2</w:t>
+      </w:r>
+      <w:r>
+        <w:rPr>
+          <w:rFonts w:ascii="Times New Roman" w:hAnsi="Times New Roman"/>
+          <w:b/>
+          <w:bCs/>
+          <w:sz w:val="32"/>
+          <w:szCs w:val="32"/>
+        </w:rPr>
+        <w:t xml:space="preserve"> Use Cases</w:t>
+      </w:r>
+    </w:p>
     <w:tbl>
       <w:tblPr>
         <w:tblW w:w="10490" w:type="dxa"/>
@@ -16411,8 +17112,14 @@
               <w:widowControl w:val="0"/>
               <w:suppressAutoHyphens/>
               <w:spacing w:before="0" w:after="0"/>
-            </w:pPr>
-            <w:r>
+              <w:rPr>
+                <w:rFonts w:ascii="Times New Roman" w:hAnsi="Times New Roman" w:cs="Times New Roman"/>
+              </w:rPr>
+            </w:pPr>
+            <w:r>
+              <w:rPr>
+                <w:rFonts w:ascii="Times New Roman" w:hAnsi="Times New Roman" w:cs="Times New Roman"/>
+              </w:rPr>
               <w:t xml:space="preserve">Title: </w:t>
             </w:r>
           </w:p>
@@ -16441,10 +17148,13 @@
               <w:widowControl w:val="0"/>
               <w:suppressAutoHyphens/>
               <w:outlineLvl w:val="0"/>
-            </w:pPr>
-            <w:r>
-              <w:rPr>
-                <w:rFonts w:ascii="Arial" w:hAnsi="Arial"/>
+              <w:rPr>
+                <w:rFonts w:cs="Times New Roman"/>
+              </w:rPr>
+            </w:pPr>
+            <w:r>
+              <w:rPr>
+                <w:rFonts w:cs="Times New Roman"/>
                 <w:b/>
                 <w:bCs/>
                 <w:kern w:val="32"/>
@@ -17270,7 +17980,6 @@
                 <w:sz w:val="20"/>
                 <w:szCs w:val="20"/>
               </w:rPr>
-              <w:lastRenderedPageBreak/>
               <w:t>Success Postcondition</w:t>
             </w:r>
             <w:r>
@@ -17321,31 +18030,6 @@
         <w:pStyle w:val="BodyA"/>
         <w:widowControl w:val="0"/>
         <w:ind w:left="108" w:hanging="108"/>
-        <w:jc w:val="center"/>
-        <w:rPr>
-          <w:rFonts w:ascii="Times New Roman" w:eastAsia="Times New Roman" w:hAnsi="Times New Roman" w:cs="Times New Roman"/>
-          <w:b/>
-          <w:bCs/>
-        </w:rPr>
-      </w:pPr>
-    </w:p>
-    <w:p>
-      <w:pPr>
-        <w:pStyle w:val="BodyA"/>
-        <w:widowControl w:val="0"/>
-        <w:jc w:val="center"/>
-        <w:rPr>
-          <w:rFonts w:ascii="Times New Roman" w:eastAsia="Times New Roman" w:hAnsi="Times New Roman" w:cs="Times New Roman"/>
-          <w:b/>
-          <w:bCs/>
-        </w:rPr>
-      </w:pPr>
-    </w:p>
-    <w:p>
-      <w:pPr>
-        <w:pStyle w:val="BodyA"/>
-        <w:widowControl w:val="0"/>
-        <w:ind w:left="216" w:hanging="216"/>
         <w:jc w:val="center"/>
         <w:rPr>
           <w:rFonts w:ascii="Times New Roman" w:eastAsia="Times New Roman" w:hAnsi="Times New Roman" w:cs="Times New Roman"/>
@@ -17790,7 +18474,17 @@
             </w:tcMar>
           </w:tcPr>
           <w:p>
-            <w:r>
+            <w:pPr>
+              <w:rPr>
+                <w:sz w:val="20"/>
+                <w:szCs w:val="20"/>
+              </w:rPr>
+            </w:pPr>
+            <w:r>
+              <w:rPr>
+                <w:sz w:val="20"/>
+                <w:szCs w:val="20"/>
+              </w:rPr>
               <w:t>Calendar for user to indicate when they are available to tutor or be tutored</w:t>
             </w:r>
           </w:p>
@@ -17854,6 +18548,10 @@
           <w:p>
             <w:pPr>
               <w:pStyle w:val="BodyA"/>
+              <w:rPr>
+                <w:sz w:val="20"/>
+                <w:szCs w:val="20"/>
+              </w:rPr>
             </w:pPr>
             <w:r>
               <w:rPr>
@@ -17922,7 +18620,17 @@
             </w:tcMar>
           </w:tcPr>
           <w:p>
-            <w:r>
+            <w:pPr>
+              <w:rPr>
+                <w:sz w:val="20"/>
+                <w:szCs w:val="20"/>
+              </w:rPr>
+            </w:pPr>
+            <w:r>
+              <w:rPr>
+                <w:sz w:val="20"/>
+                <w:szCs w:val="20"/>
+              </w:rPr>
               <w:t>36</w:t>
             </w:r>
           </w:p>
@@ -17992,7 +18700,17 @@
             </w:tcMar>
           </w:tcPr>
           <w:p>
-            <w:r>
+            <w:pPr>
+              <w:rPr>
+                <w:sz w:val="20"/>
+                <w:szCs w:val="20"/>
+              </w:rPr>
+            </w:pPr>
+            <w:r>
+              <w:rPr>
+                <w:sz w:val="20"/>
+                <w:szCs w:val="20"/>
+              </w:rPr>
               <w:t>Tutor Application</w:t>
             </w:r>
           </w:p>
@@ -18032,6 +18750,7 @@
                 <w:sz w:val="20"/>
                 <w:szCs w:val="20"/>
               </w:rPr>
+              <w:lastRenderedPageBreak/>
               <w:t>Primary Actor</w:t>
             </w:r>
             <w:r>
@@ -18062,7 +18781,17 @@
             </w:tcMar>
           </w:tcPr>
           <w:p>
-            <w:r>
+            <w:pPr>
+              <w:rPr>
+                <w:sz w:val="20"/>
+                <w:szCs w:val="20"/>
+              </w:rPr>
+            </w:pPr>
+            <w:r>
+              <w:rPr>
+                <w:sz w:val="20"/>
+                <w:szCs w:val="20"/>
+              </w:rPr>
               <w:t>User (Tutor and Student)</w:t>
             </w:r>
           </w:p>
@@ -18131,7 +18860,14 @@
               <w:right w:w="80" w:type="dxa"/>
             </w:tcMar>
           </w:tcPr>
-          <w:p/>
+          <w:p>
+            <w:pPr>
+              <w:rPr>
+                <w:sz w:val="20"/>
+                <w:szCs w:val="20"/>
+              </w:rPr>
+            </w:pPr>
+          </w:p>
         </w:tc>
       </w:tr>
       <w:tr>
@@ -18198,7 +18934,17 @@
             </w:tcMar>
           </w:tcPr>
           <w:p>
-            <w:r>
+            <w:pPr>
+              <w:rPr>
+                <w:sz w:val="20"/>
+                <w:szCs w:val="20"/>
+              </w:rPr>
+            </w:pPr>
+            <w:r>
+              <w:rPr>
+                <w:sz w:val="20"/>
+                <w:szCs w:val="20"/>
+              </w:rPr>
               <w:t>Have a schedule to be compared with other users</w:t>
             </w:r>
           </w:p>
@@ -18268,7 +19014,17 @@
             </w:tcMar>
           </w:tcPr>
           <w:p>
-            <w:r>
+            <w:pPr>
+              <w:rPr>
+                <w:sz w:val="20"/>
+                <w:szCs w:val="20"/>
+              </w:rPr>
+            </w:pPr>
+            <w:r>
+              <w:rPr>
+                <w:sz w:val="20"/>
+                <w:szCs w:val="20"/>
+              </w:rPr>
               <w:t>11</w:t>
             </w:r>
           </w:p>
@@ -18337,7 +19093,14 @@
               <w:right w:w="80" w:type="dxa"/>
             </w:tcMar>
           </w:tcPr>
-          <w:p/>
+          <w:p>
+            <w:pPr>
+              <w:rPr>
+                <w:sz w:val="20"/>
+                <w:szCs w:val="20"/>
+              </w:rPr>
+            </w:pPr>
+          </w:p>
         </w:tc>
       </w:tr>
       <w:tr>
@@ -18404,7 +19167,17 @@
             </w:tcMar>
           </w:tcPr>
           <w:p>
-            <w:r>
+            <w:pPr>
+              <w:rPr>
+                <w:sz w:val="20"/>
+                <w:szCs w:val="20"/>
+              </w:rPr>
+            </w:pPr>
+            <w:r>
+              <w:rPr>
+                <w:sz w:val="20"/>
+                <w:szCs w:val="20"/>
+              </w:rPr>
               <w:t>User clicks “Edit Calendar”</w:t>
             </w:r>
           </w:p>
@@ -18574,7 +19347,6 @@
                 <w:sz w:val="20"/>
                 <w:szCs w:val="20"/>
               </w:rPr>
-              <w:lastRenderedPageBreak/>
               <w:t>ACTOR:</w:t>
             </w:r>
           </w:p>
@@ -19600,6 +20372,7 @@
                 <w:sz w:val="20"/>
                 <w:szCs w:val="20"/>
               </w:rPr>
+              <w:lastRenderedPageBreak/>
               <w:t>Precondition</w:t>
             </w:r>
             <w:r>
@@ -19838,12 +20611,16 @@
                 <w:numId w:val="8"/>
               </w:numPr>
               <w:rPr>
-                <w:rFonts w:ascii="Arial" w:hAnsi="Arial"/>
-              </w:rPr>
-            </w:pPr>
-            <w:r>
-              <w:rPr>
-                <w:rFonts w:ascii="Arial" w:hAnsi="Arial"/>
+                <w:rFonts w:ascii="Times New Roman" w:hAnsi="Times New Roman" w:cs="Times New Roman"/>
+                <w:sz w:val="20"/>
+                <w:szCs w:val="20"/>
+              </w:rPr>
+            </w:pPr>
+            <w:r>
+              <w:rPr>
+                <w:rFonts w:ascii="Times New Roman" w:hAnsi="Times New Roman" w:cs="Times New Roman"/>
+                <w:sz w:val="20"/>
+                <w:szCs w:val="20"/>
               </w:rPr>
               <w:t>User clicks/taps calendar</w:t>
             </w:r>
@@ -19856,12 +20633,16 @@
                 <w:numId w:val="8"/>
               </w:numPr>
               <w:rPr>
-                <w:rFonts w:ascii="Arial" w:hAnsi="Arial"/>
-              </w:rPr>
-            </w:pPr>
-            <w:r>
-              <w:rPr>
-                <w:rFonts w:ascii="Arial" w:hAnsi="Arial"/>
+                <w:rFonts w:ascii="Times New Roman" w:hAnsi="Times New Roman" w:cs="Times New Roman"/>
+                <w:sz w:val="20"/>
+                <w:szCs w:val="20"/>
+              </w:rPr>
+            </w:pPr>
+            <w:r>
+              <w:rPr>
+                <w:rFonts w:ascii="Times New Roman" w:hAnsi="Times New Roman" w:cs="Times New Roman"/>
+                <w:sz w:val="20"/>
+                <w:szCs w:val="20"/>
               </w:rPr>
               <w:t xml:space="preserve">User can view their own schedule and add/delete events </w:t>
             </w:r>
@@ -19879,21 +20660,27 @@
             </w:pPr>
             <w:r>
               <w:rPr>
-                <w:rFonts w:ascii="Arial" w:eastAsia="SimSun" w:hAnsi="Arial" w:cs="SimSun"/>
+                <w:rFonts w:ascii="Times New Roman" w:eastAsia="SimSun" w:hAnsi="Times New Roman" w:cs="Times New Roman"/>
+                <w:sz w:val="20"/>
+                <w:szCs w:val="20"/>
               </w:rPr>
               <w:t xml:space="preserve">User is able to view another </w:t>
             </w:r>
             <w:proofErr w:type="gramStart"/>
             <w:r>
               <w:rPr>
-                <w:rFonts w:ascii="Arial" w:eastAsia="SimSun" w:hAnsi="Arial" w:cs="SimSun"/>
+                <w:rFonts w:ascii="Times New Roman" w:eastAsia="SimSun" w:hAnsi="Times New Roman" w:cs="Times New Roman"/>
+                <w:sz w:val="20"/>
+                <w:szCs w:val="20"/>
               </w:rPr>
               <w:t>users</w:t>
             </w:r>
             <w:proofErr w:type="gramEnd"/>
             <w:r>
               <w:rPr>
-                <w:rFonts w:ascii="Arial" w:eastAsia="SimSun" w:hAnsi="Arial" w:cs="SimSun"/>
+                <w:rFonts w:ascii="Times New Roman" w:eastAsia="SimSun" w:hAnsi="Times New Roman" w:cs="Times New Roman"/>
+                <w:sz w:val="20"/>
+                <w:szCs w:val="20"/>
               </w:rPr>
               <w:t xml:space="preserve"> schedule and compare their own with theirs to see available times</w:t>
             </w:r>
@@ -20106,7 +20893,6 @@
               <w:rPr>
                 <w:rFonts w:ascii="Times New Roman" w:hAnsi="Times New Roman" w:cs="Times New Roman"/>
               </w:rPr>
-              <w:lastRenderedPageBreak/>
               <w:t xml:space="preserve">Title: </w:t>
             </w:r>
           </w:p>
@@ -21070,6 +21856,7 @@
                 <w:sz w:val="20"/>
                 <w:szCs w:val="20"/>
               </w:rPr>
+              <w:lastRenderedPageBreak/>
               <w:t>STEPS</w:t>
             </w:r>
             <w:r>
@@ -21310,34 +22097,6 @@
       <w:pPr>
         <w:pStyle w:val="BodyA"/>
         <w:widowControl w:val="0"/>
-        <w:ind w:left="108" w:hanging="108"/>
-        <w:jc w:val="center"/>
-      </w:pPr>
-    </w:p>
-    <w:p>
-      <w:pPr>
-        <w:pStyle w:val="BodyA"/>
-        <w:widowControl w:val="0"/>
-        <w:ind w:left="108" w:hanging="108"/>
-        <w:jc w:val="center"/>
-      </w:pPr>
-    </w:p>
-    <w:p>
-      <w:pPr>
-        <w:pStyle w:val="BodyA"/>
-        <w:widowControl w:val="0"/>
-        <w:rPr>
-          <w:rFonts w:ascii="Times New Roman" w:eastAsia="Times New Roman" w:hAnsi="Times New Roman" w:cs="Times New Roman"/>
-          <w:b/>
-          <w:bCs/>
-        </w:rPr>
-      </w:pPr>
-    </w:p>
-    <w:p>
-      <w:pPr>
-        <w:pStyle w:val="BodyA"/>
-        <w:widowControl w:val="0"/>
-        <w:ind w:left="108" w:hanging="108"/>
       </w:pPr>
     </w:p>
     <w:tbl>
@@ -21498,16 +22257,18 @@
             </w:tcMar>
           </w:tcPr>
           <w:p>
-            <w:r>
-              <w:t xml:space="preserve">A place for tutors to see </w:t>
-            </w:r>
-            <w:proofErr w:type="gramStart"/>
-            <w:r>
-              <w:t>all of</w:t>
-            </w:r>
-            <w:proofErr w:type="gramEnd"/>
-            <w:r>
-              <w:t xml:space="preserve"> their resources (materials they made for tutoring)</w:t>
+            <w:pPr>
+              <w:rPr>
+                <w:sz w:val="20"/>
+                <w:szCs w:val="20"/>
+              </w:rPr>
+            </w:pPr>
+            <w:r>
+              <w:rPr>
+                <w:sz w:val="20"/>
+                <w:szCs w:val="20"/>
+              </w:rPr>
+              <w:t>A place for tutors to see all of their resources (materials they made for tutoring)</w:t>
             </w:r>
           </w:p>
         </w:tc>
@@ -21570,6 +22331,10 @@
           <w:p>
             <w:pPr>
               <w:pStyle w:val="BodyA"/>
+              <w:rPr>
+                <w:sz w:val="20"/>
+                <w:szCs w:val="20"/>
+              </w:rPr>
             </w:pPr>
             <w:r>
               <w:rPr>
@@ -21638,7 +22403,17 @@
             </w:tcMar>
           </w:tcPr>
           <w:p>
-            <w:r>
+            <w:pPr>
+              <w:rPr>
+                <w:sz w:val="20"/>
+                <w:szCs w:val="20"/>
+              </w:rPr>
+            </w:pPr>
+            <w:r>
+              <w:rPr>
+                <w:sz w:val="20"/>
+                <w:szCs w:val="20"/>
+              </w:rPr>
               <w:t>29</w:t>
             </w:r>
           </w:p>
@@ -21678,7 +22453,6 @@
                 <w:sz w:val="20"/>
                 <w:szCs w:val="20"/>
               </w:rPr>
-              <w:lastRenderedPageBreak/>
               <w:t>System Under Design:</w:t>
             </w:r>
             <w:r>
@@ -21709,7 +22483,17 @@
             </w:tcMar>
           </w:tcPr>
           <w:p>
-            <w:r>
+            <w:pPr>
+              <w:rPr>
+                <w:sz w:val="20"/>
+                <w:szCs w:val="20"/>
+              </w:rPr>
+            </w:pPr>
+            <w:r>
+              <w:rPr>
+                <w:sz w:val="20"/>
+                <w:szCs w:val="20"/>
+              </w:rPr>
               <w:t>Tutor App</w:t>
             </w:r>
           </w:p>
@@ -21779,7 +22563,17 @@
             </w:tcMar>
           </w:tcPr>
           <w:p>
-            <w:r>
+            <w:pPr>
+              <w:rPr>
+                <w:sz w:val="20"/>
+                <w:szCs w:val="20"/>
+              </w:rPr>
+            </w:pPr>
+            <w:r>
+              <w:rPr>
+                <w:sz w:val="20"/>
+                <w:szCs w:val="20"/>
+              </w:rPr>
               <w:t>Tutor user</w:t>
             </w:r>
           </w:p>
@@ -21849,7 +22643,17 @@
             </w:tcMar>
           </w:tcPr>
           <w:p>
-            <w:r>
+            <w:pPr>
+              <w:rPr>
+                <w:sz w:val="20"/>
+                <w:szCs w:val="20"/>
+              </w:rPr>
+            </w:pPr>
+            <w:r>
+              <w:rPr>
+                <w:sz w:val="20"/>
+                <w:szCs w:val="20"/>
+              </w:rPr>
               <w:t>None</w:t>
             </w:r>
           </w:p>
@@ -21919,7 +22723,17 @@
             </w:tcMar>
           </w:tcPr>
           <w:p>
-            <w:r>
+            <w:pPr>
+              <w:rPr>
+                <w:sz w:val="20"/>
+                <w:szCs w:val="20"/>
+              </w:rPr>
+            </w:pPr>
+            <w:r>
+              <w:rPr>
+                <w:sz w:val="20"/>
+                <w:szCs w:val="20"/>
+              </w:rPr>
               <w:t>To have a space for Tutors to store their materials for tutoring</w:t>
             </w:r>
           </w:p>
@@ -21989,7 +22803,17 @@
             </w:tcMar>
           </w:tcPr>
           <w:p>
-            <w:r>
+            <w:pPr>
+              <w:rPr>
+                <w:sz w:val="20"/>
+                <w:szCs w:val="20"/>
+              </w:rPr>
+            </w:pPr>
+            <w:r>
+              <w:rPr>
+                <w:sz w:val="20"/>
+                <w:szCs w:val="20"/>
+              </w:rPr>
               <w:t>None</w:t>
             </w:r>
           </w:p>
@@ -22059,7 +22883,17 @@
             </w:tcMar>
           </w:tcPr>
           <w:p>
-            <w:r>
+            <w:pPr>
+              <w:rPr>
+                <w:sz w:val="20"/>
+                <w:szCs w:val="20"/>
+              </w:rPr>
+            </w:pPr>
+            <w:r>
+              <w:rPr>
+                <w:sz w:val="20"/>
+                <w:szCs w:val="20"/>
+              </w:rPr>
               <w:t>None</w:t>
             </w:r>
           </w:p>
@@ -22129,7 +22963,17 @@
             </w:tcMar>
           </w:tcPr>
           <w:p>
-            <w:r>
+            <w:pPr>
+              <w:rPr>
+                <w:sz w:val="20"/>
+                <w:szCs w:val="20"/>
+              </w:rPr>
+            </w:pPr>
+            <w:r>
+              <w:rPr>
+                <w:sz w:val="20"/>
+                <w:szCs w:val="20"/>
+              </w:rPr>
               <w:t>Must be a Tutor</w:t>
             </w:r>
           </w:p>
@@ -22199,23 +23043,33 @@
             </w:tcMar>
           </w:tcPr>
           <w:p>
-            <w:r>
-              <w:t xml:space="preserve">Tutor </w:t>
-            </w:r>
-            <w:proofErr w:type="gramStart"/>
-            <w:r>
-              <w:t>is able to</w:t>
-            </w:r>
-            <w:proofErr w:type="gramEnd"/>
-            <w:r>
-              <w:t xml:space="preserve"> see a page for all of their materials (notes, practice problems, </w:t>
+            <w:pPr>
+              <w:rPr>
+                <w:sz w:val="20"/>
+                <w:szCs w:val="20"/>
+              </w:rPr>
+            </w:pPr>
+            <w:r>
+              <w:rPr>
+                <w:sz w:val="20"/>
+                <w:szCs w:val="20"/>
+              </w:rPr>
+              <w:t xml:space="preserve">Tutor is able to see a page for all of their materials (notes, practice problems, </w:t>
             </w:r>
             <w:proofErr w:type="spellStart"/>
             <w:r>
+              <w:rPr>
+                <w:sz w:val="20"/>
+                <w:szCs w:val="20"/>
+              </w:rPr>
               <w:t>etc</w:t>
             </w:r>
             <w:proofErr w:type="spellEnd"/>
             <w:r>
+              <w:rPr>
+                <w:sz w:val="20"/>
+                <w:szCs w:val="20"/>
+              </w:rPr>
               <w:t>…)</w:t>
             </w:r>
           </w:p>
@@ -22327,6 +23181,91 @@
               <w:pStyle w:val="BodyA"/>
               <w:rPr>
                 <w:rFonts w:ascii="Times New Roman" w:hAnsi="Times New Roman"/>
+                <w:sz w:val="20"/>
+                <w:szCs w:val="20"/>
+              </w:rPr>
+            </w:pPr>
+            <w:r>
+              <w:rPr>
+                <w:rFonts w:ascii="Times New Roman" w:hAnsi="Times New Roman"/>
+                <w:sz w:val="20"/>
+                <w:szCs w:val="20"/>
+              </w:rPr>
+              <w:t>1)User clicks the tab for Tutor Resources</w:t>
+            </w:r>
+          </w:p>
+          <w:p>
+            <w:pPr>
+              <w:pStyle w:val="BodyA"/>
+              <w:rPr>
+                <w:rFonts w:ascii="Times New Roman" w:hAnsi="Times New Roman"/>
+                <w:sz w:val="20"/>
+                <w:szCs w:val="20"/>
+              </w:rPr>
+            </w:pPr>
+            <w:r>
+              <w:rPr>
+                <w:rFonts w:ascii="Times New Roman" w:hAnsi="Times New Roman"/>
+                <w:sz w:val="20"/>
+                <w:szCs w:val="20"/>
+              </w:rPr>
+              <w:t>3)User is able to see an organized page with different sections for different material (notes, practice problems…)</w:t>
+            </w:r>
+          </w:p>
+          <w:p>
+            <w:pPr>
+              <w:pStyle w:val="BodyA"/>
+              <w:rPr>
+                <w:rFonts w:ascii="Times New Roman" w:hAnsi="Times New Roman"/>
+                <w:sz w:val="20"/>
+                <w:szCs w:val="20"/>
+              </w:rPr>
+            </w:pPr>
+            <w:r>
+              <w:rPr>
+                <w:rFonts w:ascii="Times New Roman" w:hAnsi="Times New Roman"/>
+                <w:sz w:val="20"/>
+                <w:szCs w:val="20"/>
+              </w:rPr>
+              <w:t>4) User is able to click upload to upload files they want to store</w:t>
+            </w:r>
+          </w:p>
+          <w:p>
+            <w:pPr>
+              <w:pStyle w:val="BodyA"/>
+            </w:pPr>
+            <w:r>
+              <w:rPr>
+                <w:rFonts w:ascii="Times New Roman" w:hAnsi="Times New Roman"/>
+                <w:sz w:val="20"/>
+                <w:szCs w:val="20"/>
+              </w:rPr>
+              <w:t>6) User can view the resources they have uploaded</w:t>
+            </w:r>
+          </w:p>
+        </w:tc>
+        <w:tc>
+          <w:tcPr>
+            <w:tcW w:w="5245" w:type="dxa"/>
+            <w:tcBorders>
+              <w:top w:val="single" w:sz="4" w:space="0" w:color="000000"/>
+              <w:left w:val="single" w:sz="4" w:space="0" w:color="000000"/>
+              <w:bottom w:val="single" w:sz="4" w:space="0" w:color="000000"/>
+              <w:right w:val="single" w:sz="4" w:space="0" w:color="000000"/>
+            </w:tcBorders>
+            <w:shd w:val="clear" w:color="auto" w:fill="auto"/>
+            <w:tcMar>
+              <w:top w:w="80" w:type="dxa"/>
+              <w:left w:w="80" w:type="dxa"/>
+              <w:bottom w:w="80" w:type="dxa"/>
+              <w:right w:w="80" w:type="dxa"/>
+            </w:tcMar>
+          </w:tcPr>
+          <w:p>
+            <w:pPr>
+              <w:pStyle w:val="BodyA"/>
+              <w:rPr>
+                <w:rFonts w:ascii="Times New Roman" w:hAnsi="Times New Roman"/>
                 <w:b/>
                 <w:bCs/>
                 <w:sz w:val="20"/>
@@ -22341,161 +23280,6 @@
                 <w:sz w:val="20"/>
                 <w:szCs w:val="20"/>
               </w:rPr>
-              <w:t xml:space="preserve">1)User clicks the tab for Tutor </w:t>
-            </w:r>
-            <w:proofErr w:type="gramStart"/>
-            <w:r>
-              <w:rPr>
-                <w:rFonts w:ascii="Times New Roman" w:hAnsi="Times New Roman"/>
-                <w:b/>
-                <w:bCs/>
-                <w:sz w:val="20"/>
-                <w:szCs w:val="20"/>
-              </w:rPr>
-              <w:t>Resources</w:t>
-            </w:r>
-            <w:proofErr w:type="gramEnd"/>
-          </w:p>
-          <w:p>
-            <w:pPr>
-              <w:pStyle w:val="BodyA"/>
-              <w:rPr>
-                <w:rFonts w:ascii="Times New Roman" w:hAnsi="Times New Roman"/>
-                <w:b/>
-                <w:bCs/>
-                <w:sz w:val="20"/>
-                <w:szCs w:val="20"/>
-              </w:rPr>
-            </w:pPr>
-            <w:r>
-              <w:rPr>
-                <w:rFonts w:ascii="Times New Roman" w:hAnsi="Times New Roman"/>
-                <w:b/>
-                <w:bCs/>
-                <w:sz w:val="20"/>
-                <w:szCs w:val="20"/>
-              </w:rPr>
-              <w:t xml:space="preserve">3)User </w:t>
-            </w:r>
-            <w:proofErr w:type="gramStart"/>
-            <w:r>
-              <w:rPr>
-                <w:rFonts w:ascii="Times New Roman" w:hAnsi="Times New Roman"/>
-                <w:b/>
-                <w:bCs/>
-                <w:sz w:val="20"/>
-                <w:szCs w:val="20"/>
-              </w:rPr>
-              <w:t>is able to</w:t>
-            </w:r>
-            <w:proofErr w:type="gramEnd"/>
-            <w:r>
-              <w:rPr>
-                <w:rFonts w:ascii="Times New Roman" w:hAnsi="Times New Roman"/>
-                <w:b/>
-                <w:bCs/>
-                <w:sz w:val="20"/>
-                <w:szCs w:val="20"/>
-              </w:rPr>
-              <w:t xml:space="preserve"> see an organized page with different sections for different material (notes, practice problems…)</w:t>
-            </w:r>
-          </w:p>
-          <w:p>
-            <w:pPr>
-              <w:pStyle w:val="BodyA"/>
-              <w:rPr>
-                <w:rFonts w:ascii="Times New Roman" w:hAnsi="Times New Roman"/>
-                <w:b/>
-                <w:bCs/>
-                <w:sz w:val="20"/>
-                <w:szCs w:val="20"/>
-              </w:rPr>
-            </w:pPr>
-            <w:r>
-              <w:rPr>
-                <w:rFonts w:ascii="Times New Roman" w:hAnsi="Times New Roman"/>
-                <w:b/>
-                <w:bCs/>
-                <w:sz w:val="20"/>
-                <w:szCs w:val="20"/>
-              </w:rPr>
-              <w:t xml:space="preserve">4) User </w:t>
-            </w:r>
-            <w:proofErr w:type="gramStart"/>
-            <w:r>
-              <w:rPr>
-                <w:rFonts w:ascii="Times New Roman" w:hAnsi="Times New Roman"/>
-                <w:b/>
-                <w:bCs/>
-                <w:sz w:val="20"/>
-                <w:szCs w:val="20"/>
-              </w:rPr>
-              <w:t>is able to</w:t>
-            </w:r>
-            <w:proofErr w:type="gramEnd"/>
-            <w:r>
-              <w:rPr>
-                <w:rFonts w:ascii="Times New Roman" w:hAnsi="Times New Roman"/>
-                <w:b/>
-                <w:bCs/>
-                <w:sz w:val="20"/>
-                <w:szCs w:val="20"/>
-              </w:rPr>
-              <w:t xml:space="preserve"> click upload to upload files they want to store</w:t>
-            </w:r>
-          </w:p>
-          <w:p>
-            <w:pPr>
-              <w:pStyle w:val="BodyA"/>
-            </w:pPr>
-            <w:r>
-              <w:rPr>
-                <w:rFonts w:ascii="Times New Roman" w:hAnsi="Times New Roman"/>
-                <w:b/>
-                <w:bCs/>
-                <w:sz w:val="20"/>
-                <w:szCs w:val="20"/>
-              </w:rPr>
-              <w:t>6) User can view the resources they have uploaded</w:t>
-            </w:r>
-          </w:p>
-        </w:tc>
-        <w:tc>
-          <w:tcPr>
-            <w:tcW w:w="5245" w:type="dxa"/>
-            <w:tcBorders>
-              <w:top w:val="single" w:sz="4" w:space="0" w:color="000000"/>
-              <w:left w:val="single" w:sz="4" w:space="0" w:color="000000"/>
-              <w:bottom w:val="single" w:sz="4" w:space="0" w:color="000000"/>
-              <w:right w:val="single" w:sz="4" w:space="0" w:color="000000"/>
-            </w:tcBorders>
-            <w:shd w:val="clear" w:color="auto" w:fill="auto"/>
-            <w:tcMar>
-              <w:top w:w="80" w:type="dxa"/>
-              <w:left w:w="80" w:type="dxa"/>
-              <w:bottom w:w="80" w:type="dxa"/>
-              <w:right w:w="80" w:type="dxa"/>
-            </w:tcMar>
-          </w:tcPr>
-          <w:p>
-            <w:pPr>
-              <w:pStyle w:val="BodyA"/>
-              <w:rPr>
-                <w:rFonts w:ascii="Times New Roman" w:hAnsi="Times New Roman"/>
-                <w:b/>
-                <w:bCs/>
-                <w:sz w:val="20"/>
-                <w:szCs w:val="20"/>
-              </w:rPr>
-            </w:pPr>
-            <w:r>
-              <w:rPr>
-                <w:rFonts w:ascii="Times New Roman" w:hAnsi="Times New Roman"/>
-                <w:b/>
-                <w:bCs/>
-                <w:sz w:val="20"/>
-                <w:szCs w:val="20"/>
-              </w:rPr>
               <w:t>SYSTEM RESPONSES:</w:t>
             </w:r>
           </w:p>
@@ -22504,17 +23288,13 @@
               <w:pStyle w:val="BodyA"/>
               <w:rPr>
                 <w:rFonts w:ascii="Times New Roman" w:hAnsi="Times New Roman"/>
-                <w:b/>
-                <w:bCs/>
-                <w:sz w:val="20"/>
-                <w:szCs w:val="20"/>
-              </w:rPr>
-            </w:pPr>
-            <w:r>
-              <w:rPr>
-                <w:rFonts w:ascii="Times New Roman" w:hAnsi="Times New Roman"/>
-                <w:b/>
-                <w:bCs/>
+                <w:sz w:val="20"/>
+                <w:szCs w:val="20"/>
+              </w:rPr>
+            </w:pPr>
+            <w:r>
+              <w:rPr>
+                <w:rFonts w:ascii="Times New Roman" w:hAnsi="Times New Roman"/>
                 <w:sz w:val="20"/>
                 <w:szCs w:val="20"/>
               </w:rPr>
@@ -22523,8 +23303,6 @@
             <w:r>
               <w:rPr>
                 <w:rFonts w:ascii="Times New Roman" w:hAnsi="Times New Roman"/>
-                <w:b/>
-                <w:bCs/>
                 <w:sz w:val="20"/>
                 <w:szCs w:val="20"/>
               </w:rPr>
@@ -22536,17 +23314,13 @@
               <w:pStyle w:val="BodyA"/>
               <w:rPr>
                 <w:rFonts w:ascii="Times New Roman" w:hAnsi="Times New Roman"/>
-                <w:b/>
-                <w:bCs/>
-                <w:sz w:val="20"/>
-                <w:szCs w:val="20"/>
-              </w:rPr>
-            </w:pPr>
-            <w:r>
-              <w:rPr>
-                <w:rFonts w:ascii="Times New Roman" w:hAnsi="Times New Roman"/>
-                <w:b/>
-                <w:bCs/>
+                <w:sz w:val="20"/>
+                <w:szCs w:val="20"/>
+              </w:rPr>
+            </w:pPr>
+            <w:r>
+              <w:rPr>
+                <w:rFonts w:ascii="Times New Roman" w:hAnsi="Times New Roman"/>
                 <w:sz w:val="20"/>
                 <w:szCs w:val="20"/>
               </w:rPr>
@@ -22628,6 +23402,7 @@
               <w:rPr>
                 <w:rFonts w:ascii="Times New Roman" w:hAnsi="Times New Roman"/>
               </w:rPr>
+              <w:lastRenderedPageBreak/>
               <w:t xml:space="preserve">Title: </w:t>
             </w:r>
           </w:p>
@@ -22733,7 +23508,17 @@
             </w:tcMar>
           </w:tcPr>
           <w:p>
-            <w:r>
+            <w:pPr>
+              <w:rPr>
+                <w:sz w:val="20"/>
+                <w:szCs w:val="20"/>
+              </w:rPr>
+            </w:pPr>
+            <w:r>
+              <w:rPr>
+                <w:sz w:val="20"/>
+                <w:szCs w:val="20"/>
+              </w:rPr>
               <w:t>Allows a user to view another user’s profile</w:t>
             </w:r>
           </w:p>
@@ -22797,6 +23582,10 @@
           <w:p>
             <w:pPr>
               <w:pStyle w:val="BodyA"/>
+              <w:rPr>
+                <w:sz w:val="20"/>
+                <w:szCs w:val="20"/>
+              </w:rPr>
             </w:pPr>
             <w:r>
               <w:rPr>
@@ -22865,7 +23654,17 @@
             </w:tcMar>
           </w:tcPr>
           <w:p>
-            <w:r>
+            <w:pPr>
+              <w:rPr>
+                <w:sz w:val="20"/>
+                <w:szCs w:val="20"/>
+              </w:rPr>
+            </w:pPr>
+            <w:r>
+              <w:rPr>
+                <w:sz w:val="20"/>
+                <w:szCs w:val="20"/>
+              </w:rPr>
               <w:t>13, 21</w:t>
             </w:r>
           </w:p>
@@ -22935,7 +23734,17 @@
             </w:tcMar>
           </w:tcPr>
           <w:p>
-            <w:r>
+            <w:pPr>
+              <w:rPr>
+                <w:sz w:val="20"/>
+                <w:szCs w:val="20"/>
+              </w:rPr>
+            </w:pPr>
+            <w:r>
+              <w:rPr>
+                <w:sz w:val="20"/>
+                <w:szCs w:val="20"/>
+              </w:rPr>
               <w:t>Tutor App</w:t>
             </w:r>
           </w:p>
@@ -23005,7 +23814,17 @@
             </w:tcMar>
           </w:tcPr>
           <w:p>
-            <w:r>
+            <w:pPr>
+              <w:rPr>
+                <w:sz w:val="20"/>
+                <w:szCs w:val="20"/>
+              </w:rPr>
+            </w:pPr>
+            <w:r>
+              <w:rPr>
+                <w:sz w:val="20"/>
+                <w:szCs w:val="20"/>
+              </w:rPr>
               <w:t>General User</w:t>
             </w:r>
           </w:p>
@@ -23075,7 +23894,17 @@
             </w:tcMar>
           </w:tcPr>
           <w:p>
-            <w:r>
+            <w:pPr>
+              <w:rPr>
+                <w:sz w:val="20"/>
+                <w:szCs w:val="20"/>
+              </w:rPr>
+            </w:pPr>
+            <w:r>
+              <w:rPr>
+                <w:sz w:val="20"/>
+                <w:szCs w:val="20"/>
+              </w:rPr>
               <w:t>None</w:t>
             </w:r>
           </w:p>
@@ -23145,7 +23974,17 @@
             </w:tcMar>
           </w:tcPr>
           <w:p>
-            <w:r>
+            <w:pPr>
+              <w:rPr>
+                <w:sz w:val="20"/>
+                <w:szCs w:val="20"/>
+              </w:rPr>
+            </w:pPr>
+            <w:r>
+              <w:rPr>
+                <w:sz w:val="20"/>
+                <w:szCs w:val="20"/>
+              </w:rPr>
               <w:t>To have a feature that lets users view other users’ profiles</w:t>
             </w:r>
           </w:p>
@@ -23215,7 +24054,17 @@
             </w:tcMar>
           </w:tcPr>
           <w:p>
-            <w:r>
+            <w:pPr>
+              <w:rPr>
+                <w:sz w:val="20"/>
+                <w:szCs w:val="20"/>
+              </w:rPr>
+            </w:pPr>
+            <w:r>
+              <w:rPr>
+                <w:sz w:val="20"/>
+                <w:szCs w:val="20"/>
+              </w:rPr>
               <w:t>None</w:t>
             </w:r>
           </w:p>
@@ -23285,7 +24134,17 @@
             </w:tcMar>
           </w:tcPr>
           <w:p>
-            <w:r>
+            <w:pPr>
+              <w:rPr>
+                <w:sz w:val="20"/>
+                <w:szCs w:val="20"/>
+              </w:rPr>
+            </w:pPr>
+            <w:r>
+              <w:rPr>
+                <w:sz w:val="20"/>
+                <w:szCs w:val="20"/>
+              </w:rPr>
               <w:t>None</w:t>
             </w:r>
           </w:p>
@@ -23325,7 +24184,6 @@
                 <w:sz w:val="20"/>
                 <w:szCs w:val="20"/>
               </w:rPr>
-              <w:lastRenderedPageBreak/>
               <w:t>Precondition</w:t>
             </w:r>
             <w:r>
@@ -23356,7 +24214,17 @@
             </w:tcMar>
           </w:tcPr>
           <w:p>
-            <w:r>
+            <w:pPr>
+              <w:rPr>
+                <w:sz w:val="20"/>
+                <w:szCs w:val="20"/>
+              </w:rPr>
+            </w:pPr>
+            <w:r>
+              <w:rPr>
+                <w:sz w:val="20"/>
+                <w:szCs w:val="20"/>
+              </w:rPr>
               <w:t>Must be a General User</w:t>
             </w:r>
           </w:p>
@@ -23426,7 +24294,17 @@
             </w:tcMar>
           </w:tcPr>
           <w:p>
-            <w:r>
+            <w:pPr>
+              <w:rPr>
+                <w:sz w:val="20"/>
+                <w:szCs w:val="20"/>
+              </w:rPr>
+            </w:pPr>
+            <w:r>
+              <w:rPr>
+                <w:sz w:val="20"/>
+                <w:szCs w:val="20"/>
+              </w:rPr>
               <w:t>User can view another user’s profile</w:t>
             </w:r>
           </w:p>
@@ -23513,6 +24391,58 @@
               <w:pStyle w:val="BodyA"/>
               <w:rPr>
                 <w:rFonts w:ascii="Times New Roman" w:hAnsi="Times New Roman"/>
+                <w:sz w:val="20"/>
+                <w:szCs w:val="20"/>
+              </w:rPr>
+            </w:pPr>
+            <w:r>
+              <w:rPr>
+                <w:rFonts w:ascii="Times New Roman" w:hAnsi="Times New Roman"/>
+                <w:sz w:val="20"/>
+                <w:szCs w:val="20"/>
+              </w:rPr>
+              <w:t xml:space="preserve">1)User clicks on another Users </w:t>
+            </w:r>
+            <w:r>
+              <w:rPr>
+                <w:rFonts w:ascii="Times New Roman" w:hAnsi="Times New Roman"/>
+                <w:sz w:val="20"/>
+                <w:szCs w:val="20"/>
+              </w:rPr>
+              <w:t>Profile (</w:t>
+            </w:r>
+            <w:r>
+              <w:rPr>
+                <w:rFonts w:ascii="Times New Roman" w:hAnsi="Times New Roman"/>
+                <w:sz w:val="20"/>
+                <w:szCs w:val="20"/>
+              </w:rPr>
+              <w:t>Icon or Name, however we decide to display other accounts)</w:t>
+            </w:r>
+          </w:p>
+        </w:tc>
+        <w:tc>
+          <w:tcPr>
+            <w:tcW w:w="5245" w:type="dxa"/>
+            <w:tcBorders>
+              <w:top w:val="single" w:sz="4" w:space="0" w:color="000000"/>
+              <w:left w:val="single" w:sz="4" w:space="0" w:color="000000"/>
+              <w:bottom w:val="single" w:sz="4" w:space="0" w:color="000000"/>
+              <w:right w:val="single" w:sz="4" w:space="0" w:color="000000"/>
+            </w:tcBorders>
+            <w:shd w:val="clear" w:color="auto" w:fill="auto"/>
+            <w:tcMar>
+              <w:top w:w="80" w:type="dxa"/>
+              <w:left w:w="80" w:type="dxa"/>
+              <w:bottom w:w="80" w:type="dxa"/>
+              <w:right w:w="80" w:type="dxa"/>
+            </w:tcMar>
+          </w:tcPr>
+          <w:p>
+            <w:pPr>
+              <w:pStyle w:val="BodyA"/>
+              <w:rPr>
+                <w:rFonts w:ascii="Times New Roman" w:hAnsi="Times New Roman"/>
                 <w:b/>
                 <w:bCs/>
                 <w:sz w:val="20"/>
@@ -23527,8 +24457,13 @@
                 <w:sz w:val="20"/>
                 <w:szCs w:val="20"/>
               </w:rPr>
-              <w:t xml:space="preserve">1)User clicks on another Users </w:t>
-            </w:r>
+              <w:t>SYSTEM RESPONSES:</w:t>
+            </w:r>
+          </w:p>
+          <w:p>
+            <w:pPr>
+              <w:pStyle w:val="BodyA"/>
+            </w:pPr>
             <w:r>
               <w:rPr>
                 <w:rFonts w:ascii="Times New Roman" w:hAnsi="Times New Roman"/>
@@ -23537,7 +24472,31 @@
                 <w:sz w:val="20"/>
                 <w:szCs w:val="20"/>
               </w:rPr>
-              <w:t>Profile (</w:t>
+              <w:t>2</w:t>
+            </w:r>
+            <w:r>
+              <w:rPr>
+                <w:rFonts w:ascii="Times New Roman" w:hAnsi="Times New Roman"/>
+                <w:sz w:val="20"/>
+                <w:szCs w:val="20"/>
+              </w:rPr>
+              <w:t xml:space="preserve">) System displays that </w:t>
+            </w:r>
+            <w:r>
+              <w:rPr>
+                <w:rFonts w:ascii="Times New Roman" w:hAnsi="Times New Roman"/>
+                <w:sz w:val="20"/>
+                <w:szCs w:val="20"/>
+              </w:rPr>
+              <w:t>user’s</w:t>
+            </w:r>
+            <w:r>
+              <w:rPr>
+                <w:rFonts w:ascii="Times New Roman" w:hAnsi="Times New Roman"/>
+                <w:sz w:val="20"/>
+                <w:szCs w:val="20"/>
+              </w:rPr>
+              <w:t xml:space="preserve"> information</w:t>
             </w:r>
             <w:r>
               <w:rPr>
@@ -23547,82 +24506,7 @@
                 <w:sz w:val="20"/>
                 <w:szCs w:val="20"/>
               </w:rPr>
-              <w:t>Icon or Name, however we decide to display other accounts)</w:t>
-            </w:r>
-          </w:p>
-        </w:tc>
-        <w:tc>
-          <w:tcPr>
-            <w:tcW w:w="5245" w:type="dxa"/>
-            <w:tcBorders>
-              <w:top w:val="single" w:sz="4" w:space="0" w:color="000000"/>
-              <w:left w:val="single" w:sz="4" w:space="0" w:color="000000"/>
-              <w:bottom w:val="single" w:sz="4" w:space="0" w:color="000000"/>
-              <w:right w:val="single" w:sz="4" w:space="0" w:color="000000"/>
-            </w:tcBorders>
-            <w:shd w:val="clear" w:color="auto" w:fill="auto"/>
-            <w:tcMar>
-              <w:top w:w="80" w:type="dxa"/>
-              <w:left w:w="80" w:type="dxa"/>
-              <w:bottom w:w="80" w:type="dxa"/>
-              <w:right w:w="80" w:type="dxa"/>
-            </w:tcMar>
-          </w:tcPr>
-          <w:p>
-            <w:pPr>
-              <w:pStyle w:val="BodyA"/>
-              <w:rPr>
-                <w:rFonts w:ascii="Times New Roman" w:hAnsi="Times New Roman"/>
-                <w:b/>
-                <w:bCs/>
-                <w:sz w:val="20"/>
-                <w:szCs w:val="20"/>
-              </w:rPr>
-            </w:pPr>
-            <w:r>
-              <w:rPr>
-                <w:rFonts w:ascii="Times New Roman" w:hAnsi="Times New Roman"/>
-                <w:b/>
-                <w:bCs/>
-                <w:sz w:val="20"/>
-                <w:szCs w:val="20"/>
-              </w:rPr>
-              <w:t>SYSTEM RESPONSES:</w:t>
-            </w:r>
-          </w:p>
-          <w:p>
-            <w:pPr>
-              <w:pStyle w:val="BodyA"/>
-            </w:pPr>
-            <w:r>
-              <w:rPr>
-                <w:rFonts w:ascii="Times New Roman" w:hAnsi="Times New Roman"/>
-                <w:b/>
-                <w:bCs/>
-                <w:sz w:val="20"/>
-                <w:szCs w:val="20"/>
-              </w:rPr>
-              <w:t xml:space="preserve">2) System displays that </w:t>
-            </w:r>
-            <w:r>
-              <w:rPr>
-                <w:rFonts w:ascii="Times New Roman" w:hAnsi="Times New Roman"/>
-                <w:b/>
-                <w:bCs/>
-                <w:sz w:val="20"/>
-                <w:szCs w:val="20"/>
-              </w:rPr>
-              <w:t>user’s</w:t>
-            </w:r>
-            <w:r>
-              <w:rPr>
-                <w:rFonts w:ascii="Times New Roman" w:hAnsi="Times New Roman"/>
-                <w:b/>
-                <w:bCs/>
-                <w:sz w:val="20"/>
-                <w:szCs w:val="20"/>
-              </w:rPr>
-              <w:t xml:space="preserve"> information </w:t>
+              <w:t xml:space="preserve"> </w:t>
             </w:r>
           </w:p>
         </w:tc>
@@ -23793,16 +24677,25 @@
             </w:tcMar>
           </w:tcPr>
           <w:p>
-            <w:r>
-              <w:t xml:space="preserve">A tutor can view the </w:t>
-            </w:r>
-            <w:proofErr w:type="gramStart"/>
-            <w:r>
-              <w:t>students</w:t>
-            </w:r>
-            <w:proofErr w:type="gramEnd"/>
-            <w:r>
-              <w:t xml:space="preserve"> profile </w:t>
+            <w:pPr>
+              <w:rPr>
+                <w:sz w:val="20"/>
+                <w:szCs w:val="20"/>
+              </w:rPr>
+            </w:pPr>
+            <w:r>
+              <w:rPr>
+                <w:sz w:val="20"/>
+                <w:szCs w:val="20"/>
+              </w:rPr>
+              <w:t>Users can view student profiles</w:t>
+            </w:r>
+            <w:r>
+              <w:rPr>
+                <w:sz w:val="20"/>
+                <w:szCs w:val="20"/>
+              </w:rPr>
+              <w:t xml:space="preserve"> </w:t>
             </w:r>
           </w:p>
         </w:tc>
@@ -23865,6 +24758,10 @@
           <w:p>
             <w:pPr>
               <w:pStyle w:val="BodyA"/>
+              <w:rPr>
+                <w:sz w:val="20"/>
+                <w:szCs w:val="20"/>
+              </w:rPr>
             </w:pPr>
             <w:r>
               <w:rPr>
@@ -23933,7 +24830,17 @@
             </w:tcMar>
           </w:tcPr>
           <w:p>
-            <w:r>
+            <w:pPr>
+              <w:rPr>
+                <w:sz w:val="20"/>
+                <w:szCs w:val="20"/>
+              </w:rPr>
+            </w:pPr>
+            <w:r>
+              <w:rPr>
+                <w:sz w:val="20"/>
+                <w:szCs w:val="20"/>
+              </w:rPr>
               <w:t>21</w:t>
             </w:r>
           </w:p>
@@ -24002,7 +24909,21 @@
               <w:right w:w="80" w:type="dxa"/>
             </w:tcMar>
           </w:tcPr>
-          <w:p/>
+          <w:p>
+            <w:pPr>
+              <w:rPr>
+                <w:sz w:val="20"/>
+                <w:szCs w:val="20"/>
+              </w:rPr>
+            </w:pPr>
+            <w:r>
+              <w:rPr>
+                <w:sz w:val="20"/>
+                <w:szCs w:val="20"/>
+              </w:rPr>
+              <w:t>Tutor Application</w:t>
+            </w:r>
+          </w:p>
         </w:tc>
       </w:tr>
       <w:tr>
@@ -24068,7 +24989,21 @@
               <w:right w:w="80" w:type="dxa"/>
             </w:tcMar>
           </w:tcPr>
-          <w:p/>
+          <w:p>
+            <w:pPr>
+              <w:rPr>
+                <w:sz w:val="20"/>
+                <w:szCs w:val="20"/>
+              </w:rPr>
+            </w:pPr>
+            <w:r>
+              <w:rPr>
+                <w:sz w:val="20"/>
+                <w:szCs w:val="20"/>
+              </w:rPr>
+              <w:t>User</w:t>
+            </w:r>
+          </w:p>
         </w:tc>
       </w:tr>
       <w:tr>
@@ -24105,6 +25040,7 @@
                 <w:sz w:val="20"/>
                 <w:szCs w:val="20"/>
               </w:rPr>
+              <w:lastRenderedPageBreak/>
               <w:t>Participants</w:t>
             </w:r>
             <w:r>
@@ -24134,7 +25070,14 @@
               <w:right w:w="80" w:type="dxa"/>
             </w:tcMar>
           </w:tcPr>
-          <w:p/>
+          <w:p>
+            <w:pPr>
+              <w:rPr>
+                <w:sz w:val="20"/>
+                <w:szCs w:val="20"/>
+              </w:rPr>
+            </w:pPr>
+          </w:p>
         </w:tc>
       </w:tr>
       <w:tr>
@@ -24200,7 +25143,21 @@
               <w:right w:w="80" w:type="dxa"/>
             </w:tcMar>
           </w:tcPr>
-          <w:p/>
+          <w:p>
+            <w:pPr>
+              <w:rPr>
+                <w:sz w:val="20"/>
+                <w:szCs w:val="20"/>
+              </w:rPr>
+            </w:pPr>
+            <w:r>
+              <w:rPr>
+                <w:sz w:val="20"/>
+                <w:szCs w:val="20"/>
+              </w:rPr>
+              <w:t>show information about student to user</w:t>
+            </w:r>
+          </w:p>
         </w:tc>
       </w:tr>
       <w:tr>
@@ -24267,7 +25224,17 @@
             </w:tcMar>
           </w:tcPr>
           <w:p>
-            <w:r>
+            <w:pPr>
+              <w:rPr>
+                <w:sz w:val="20"/>
+                <w:szCs w:val="20"/>
+              </w:rPr>
+            </w:pPr>
+            <w:r>
+              <w:rPr>
+                <w:sz w:val="20"/>
+                <w:szCs w:val="20"/>
+              </w:rPr>
               <w:t>16</w:t>
             </w:r>
           </w:p>
@@ -24336,7 +25303,14 @@
               <w:right w:w="80" w:type="dxa"/>
             </w:tcMar>
           </w:tcPr>
-          <w:p/>
+          <w:p>
+            <w:pPr>
+              <w:rPr>
+                <w:sz w:val="20"/>
+                <w:szCs w:val="20"/>
+              </w:rPr>
+            </w:pPr>
+          </w:p>
         </w:tc>
       </w:tr>
       <w:tr>
@@ -24402,7 +25376,21 @@
               <w:right w:w="80" w:type="dxa"/>
             </w:tcMar>
           </w:tcPr>
-          <w:p/>
+          <w:p>
+            <w:pPr>
+              <w:rPr>
+                <w:sz w:val="20"/>
+                <w:szCs w:val="20"/>
+              </w:rPr>
+            </w:pPr>
+            <w:r>
+              <w:rPr>
+                <w:sz w:val="20"/>
+                <w:szCs w:val="20"/>
+              </w:rPr>
+              <w:t>User clicks on student’s profile button</w:t>
+            </w:r>
+          </w:p>
         </w:tc>
       </w:tr>
       <w:tr>
@@ -24468,7 +25456,14 @@
               <w:right w:w="80" w:type="dxa"/>
             </w:tcMar>
           </w:tcPr>
-          <w:p/>
+          <w:p>
+            <w:pPr>
+              <w:rPr>
+                <w:sz w:val="20"/>
+                <w:szCs w:val="20"/>
+              </w:rPr>
+            </w:pPr>
+          </w:p>
         </w:tc>
       </w:tr>
     </w:tbl>
@@ -24528,8 +25523,6 @@
           <w:p>
             <w:pPr>
               <w:pStyle w:val="BodyA"/>
-            </w:pPr>
-            <w:r>
               <w:rPr>
                 <w:rFonts w:ascii="Times New Roman" w:hAnsi="Times New Roman"/>
                 <w:b/>
@@ -24537,30 +25530,6 @@
                 <w:sz w:val="20"/>
                 <w:szCs w:val="20"/>
               </w:rPr>
-              <w:t>ACTOR:</w:t>
-            </w:r>
-          </w:p>
-        </w:tc>
-        <w:tc>
-          <w:tcPr>
-            <w:tcW w:w="5245" w:type="dxa"/>
-            <w:tcBorders>
-              <w:top w:val="single" w:sz="4" w:space="0" w:color="000000"/>
-              <w:left w:val="single" w:sz="4" w:space="0" w:color="000000"/>
-              <w:bottom w:val="single" w:sz="4" w:space="0" w:color="000000"/>
-              <w:right w:val="single" w:sz="4" w:space="0" w:color="000000"/>
-            </w:tcBorders>
-            <w:shd w:val="clear" w:color="auto" w:fill="auto"/>
-            <w:tcMar>
-              <w:top w:w="80" w:type="dxa"/>
-              <w:left w:w="80" w:type="dxa"/>
-              <w:bottom w:w="80" w:type="dxa"/>
-              <w:right w:w="80" w:type="dxa"/>
-            </w:tcMar>
-          </w:tcPr>
-          <w:p>
-            <w:pPr>
-              <w:pStyle w:val="BodyA"/>
             </w:pPr>
             <w:r>
               <w:rPr>
@@ -24570,7 +25539,130 @@
                 <w:sz w:val="20"/>
                 <w:szCs w:val="20"/>
               </w:rPr>
+              <w:t>ACTOR:</w:t>
+            </w:r>
+          </w:p>
+          <w:p>
+            <w:pPr>
+              <w:pStyle w:val="BodyA"/>
+              <w:rPr>
+                <w:rFonts w:ascii="Times New Roman" w:hAnsi="Times New Roman"/>
+                <w:sz w:val="20"/>
+                <w:szCs w:val="20"/>
+              </w:rPr>
+            </w:pPr>
+            <w:r>
+              <w:rPr>
+                <w:rFonts w:ascii="Times New Roman" w:hAnsi="Times New Roman"/>
+                <w:sz w:val="20"/>
+                <w:szCs w:val="20"/>
+              </w:rPr>
+              <w:t>1)User clicks on student’s profile button</w:t>
+            </w:r>
+          </w:p>
+          <w:p>
+            <w:pPr>
+              <w:pStyle w:val="BodyA"/>
+              <w:rPr>
+                <w:rFonts w:ascii="Times New Roman" w:hAnsi="Times New Roman"/>
+                <w:sz w:val="20"/>
+                <w:szCs w:val="20"/>
+              </w:rPr>
+            </w:pPr>
+            <w:r>
+              <w:rPr>
+                <w:rFonts w:ascii="Times New Roman" w:hAnsi="Times New Roman"/>
+                <w:sz w:val="20"/>
+                <w:szCs w:val="20"/>
+              </w:rPr>
+              <w:t>4)User sees student profile display</w:t>
+            </w:r>
+          </w:p>
+        </w:tc>
+        <w:tc>
+          <w:tcPr>
+            <w:tcW w:w="5245" w:type="dxa"/>
+            <w:tcBorders>
+              <w:top w:val="single" w:sz="4" w:space="0" w:color="000000"/>
+              <w:left w:val="single" w:sz="4" w:space="0" w:color="000000"/>
+              <w:bottom w:val="single" w:sz="4" w:space="0" w:color="000000"/>
+              <w:right w:val="single" w:sz="4" w:space="0" w:color="000000"/>
+            </w:tcBorders>
+            <w:shd w:val="clear" w:color="auto" w:fill="auto"/>
+            <w:tcMar>
+              <w:top w:w="80" w:type="dxa"/>
+              <w:left w:w="80" w:type="dxa"/>
+              <w:bottom w:w="80" w:type="dxa"/>
+              <w:right w:w="80" w:type="dxa"/>
+            </w:tcMar>
+          </w:tcPr>
+          <w:p>
+            <w:pPr>
+              <w:pStyle w:val="BodyA"/>
+              <w:rPr>
+                <w:rFonts w:ascii="Times New Roman" w:hAnsi="Times New Roman"/>
+                <w:b/>
+                <w:bCs/>
+                <w:sz w:val="20"/>
+                <w:szCs w:val="20"/>
+              </w:rPr>
+            </w:pPr>
+            <w:r>
+              <w:rPr>
+                <w:rFonts w:ascii="Times New Roman" w:hAnsi="Times New Roman"/>
+                <w:b/>
+                <w:bCs/>
+                <w:sz w:val="20"/>
+                <w:szCs w:val="20"/>
+              </w:rPr>
               <w:t>SYSTEM RESPONSES:</w:t>
+            </w:r>
+          </w:p>
+          <w:p>
+            <w:pPr>
+              <w:pStyle w:val="BodyA"/>
+              <w:rPr>
+                <w:rFonts w:ascii="Times New Roman" w:hAnsi="Times New Roman"/>
+                <w:sz w:val="20"/>
+                <w:szCs w:val="20"/>
+              </w:rPr>
+            </w:pPr>
+            <w:r>
+              <w:rPr>
+                <w:rFonts w:ascii="Times New Roman" w:hAnsi="Times New Roman"/>
+                <w:sz w:val="20"/>
+                <w:szCs w:val="20"/>
+              </w:rPr>
+              <w:t>2)System checks if user has permissions to view the student</w:t>
+            </w:r>
+            <w:r>
+              <w:rPr>
+                <w:rFonts w:ascii="Times New Roman" w:hAnsi="Times New Roman"/>
+                <w:sz w:val="20"/>
+                <w:szCs w:val="20"/>
+              </w:rPr>
+              <w:t>’s</w:t>
+            </w:r>
+            <w:r>
+              <w:rPr>
+                <w:rFonts w:ascii="Times New Roman" w:hAnsi="Times New Roman"/>
+                <w:sz w:val="20"/>
+                <w:szCs w:val="20"/>
+              </w:rPr>
+              <w:t xml:space="preserve"> information</w:t>
+            </w:r>
+          </w:p>
+          <w:p>
+            <w:pPr>
+              <w:pStyle w:val="BodyA"/>
+            </w:pPr>
+            <w:r>
+              <w:rPr>
+                <w:rFonts w:ascii="Times New Roman" w:hAnsi="Times New Roman"/>
+                <w:sz w:val="20"/>
+                <w:szCs w:val="20"/>
+              </w:rPr>
+              <w:t>3)System displays student profile as customized by student</w:t>
             </w:r>
           </w:p>
         </w:tc>
@@ -24740,7 +25832,21 @@
               <w:right w:w="80" w:type="dxa"/>
             </w:tcMar>
           </w:tcPr>
-          <w:p/>
+          <w:p>
+            <w:pPr>
+              <w:rPr>
+                <w:sz w:val="20"/>
+                <w:szCs w:val="20"/>
+              </w:rPr>
+            </w:pPr>
+            <w:r>
+              <w:rPr>
+                <w:sz w:val="20"/>
+                <w:szCs w:val="20"/>
+              </w:rPr>
+              <w:t>User can view tutor profile</w:t>
+            </w:r>
+          </w:p>
         </w:tc>
       </w:tr>
       <w:tr>
@@ -24801,6 +25907,10 @@
           <w:p>
             <w:pPr>
               <w:pStyle w:val="BodyA"/>
+              <w:rPr>
+                <w:sz w:val="20"/>
+                <w:szCs w:val="20"/>
+              </w:rPr>
             </w:pPr>
             <w:r>
               <w:rPr>
@@ -24869,7 +25979,17 @@
             </w:tcMar>
           </w:tcPr>
           <w:p>
-            <w:r>
+            <w:pPr>
+              <w:rPr>
+                <w:sz w:val="20"/>
+                <w:szCs w:val="20"/>
+              </w:rPr>
+            </w:pPr>
+            <w:r>
+              <w:rPr>
+                <w:sz w:val="20"/>
+                <w:szCs w:val="20"/>
+              </w:rPr>
               <w:t>13</w:t>
             </w:r>
           </w:p>
@@ -24938,7 +26058,21 @@
               <w:right w:w="80" w:type="dxa"/>
             </w:tcMar>
           </w:tcPr>
-          <w:p/>
+          <w:p>
+            <w:pPr>
+              <w:rPr>
+                <w:sz w:val="20"/>
+                <w:szCs w:val="20"/>
+              </w:rPr>
+            </w:pPr>
+            <w:r>
+              <w:rPr>
+                <w:sz w:val="20"/>
+                <w:szCs w:val="20"/>
+              </w:rPr>
+              <w:t>Tutor Application</w:t>
+            </w:r>
+          </w:p>
         </w:tc>
       </w:tr>
       <w:tr>
@@ -25004,7 +26138,21 @@
               <w:right w:w="80" w:type="dxa"/>
             </w:tcMar>
           </w:tcPr>
-          <w:p/>
+          <w:p>
+            <w:pPr>
+              <w:rPr>
+                <w:sz w:val="20"/>
+                <w:szCs w:val="20"/>
+              </w:rPr>
+            </w:pPr>
+            <w:r>
+              <w:rPr>
+                <w:sz w:val="20"/>
+                <w:szCs w:val="20"/>
+              </w:rPr>
+              <w:t>User</w:t>
+            </w:r>
+          </w:p>
         </w:tc>
       </w:tr>
       <w:tr>
@@ -25070,7 +26218,14 @@
               <w:right w:w="80" w:type="dxa"/>
             </w:tcMar>
           </w:tcPr>
-          <w:p/>
+          <w:p>
+            <w:pPr>
+              <w:rPr>
+                <w:sz w:val="20"/>
+                <w:szCs w:val="20"/>
+              </w:rPr>
+            </w:pPr>
+          </w:p>
         </w:tc>
       </w:tr>
       <w:tr>
@@ -25136,7 +26291,21 @@
               <w:right w:w="80" w:type="dxa"/>
             </w:tcMar>
           </w:tcPr>
-          <w:p/>
+          <w:p>
+            <w:pPr>
+              <w:rPr>
+                <w:sz w:val="20"/>
+                <w:szCs w:val="20"/>
+              </w:rPr>
+            </w:pPr>
+            <w:r>
+              <w:rPr>
+                <w:sz w:val="20"/>
+                <w:szCs w:val="20"/>
+              </w:rPr>
+              <w:t>Show information about tutor to user</w:t>
+            </w:r>
+          </w:p>
         </w:tc>
       </w:tr>
       <w:tr>
@@ -25203,7 +26372,17 @@
             </w:tcMar>
           </w:tcPr>
           <w:p>
-            <w:r>
+            <w:pPr>
+              <w:rPr>
+                <w:sz w:val="20"/>
+                <w:szCs w:val="20"/>
+              </w:rPr>
+            </w:pPr>
+            <w:r>
+              <w:rPr>
+                <w:sz w:val="20"/>
+                <w:szCs w:val="20"/>
+              </w:rPr>
               <w:t>16</w:t>
             </w:r>
           </w:p>
@@ -25272,7 +26451,14 @@
               <w:right w:w="80" w:type="dxa"/>
             </w:tcMar>
           </w:tcPr>
-          <w:p/>
+          <w:p>
+            <w:pPr>
+              <w:rPr>
+                <w:sz w:val="20"/>
+                <w:szCs w:val="20"/>
+              </w:rPr>
+            </w:pPr>
+          </w:p>
         </w:tc>
       </w:tr>
       <w:tr>
@@ -25338,7 +26524,21 @@
               <w:right w:w="80" w:type="dxa"/>
             </w:tcMar>
           </w:tcPr>
-          <w:p/>
+          <w:p>
+            <w:pPr>
+              <w:rPr>
+                <w:sz w:val="20"/>
+                <w:szCs w:val="20"/>
+              </w:rPr>
+            </w:pPr>
+            <w:r>
+              <w:rPr>
+                <w:sz w:val="20"/>
+                <w:szCs w:val="20"/>
+              </w:rPr>
+              <w:t>User clicks tutor’s profile button</w:t>
+            </w:r>
+          </w:p>
         </w:tc>
       </w:tr>
       <w:tr>
@@ -25404,7 +26604,14 @@
               <w:right w:w="80" w:type="dxa"/>
             </w:tcMar>
           </w:tcPr>
-          <w:p/>
+          <w:p>
+            <w:pPr>
+              <w:rPr>
+                <w:sz w:val="20"/>
+                <w:szCs w:val="20"/>
+              </w:rPr>
+            </w:pPr>
+          </w:p>
         </w:tc>
       </w:tr>
     </w:tbl>
@@ -25464,8 +26671,6 @@
           <w:p>
             <w:pPr>
               <w:pStyle w:val="BodyA"/>
-            </w:pPr>
-            <w:r>
               <w:rPr>
                 <w:rFonts w:ascii="Times New Roman" w:hAnsi="Times New Roman"/>
                 <w:b/>
@@ -25473,30 +26678,6 @@
                 <w:sz w:val="20"/>
                 <w:szCs w:val="20"/>
               </w:rPr>
-              <w:t>ACTOR:</w:t>
-            </w:r>
-          </w:p>
-        </w:tc>
-        <w:tc>
-          <w:tcPr>
-            <w:tcW w:w="5245" w:type="dxa"/>
-            <w:tcBorders>
-              <w:top w:val="single" w:sz="4" w:space="0" w:color="000000"/>
-              <w:left w:val="single" w:sz="4" w:space="0" w:color="000000"/>
-              <w:bottom w:val="single" w:sz="4" w:space="0" w:color="000000"/>
-              <w:right w:val="single" w:sz="4" w:space="0" w:color="000000"/>
-            </w:tcBorders>
-            <w:shd w:val="clear" w:color="auto" w:fill="auto"/>
-            <w:tcMar>
-              <w:top w:w="80" w:type="dxa"/>
-              <w:left w:w="80" w:type="dxa"/>
-              <w:bottom w:w="80" w:type="dxa"/>
-              <w:right w:w="80" w:type="dxa"/>
-            </w:tcMar>
-          </w:tcPr>
-          <w:p>
-            <w:pPr>
-              <w:pStyle w:val="BodyA"/>
             </w:pPr>
             <w:r>
               <w:rPr>
@@ -25506,7 +26687,139 @@
                 <w:sz w:val="20"/>
                 <w:szCs w:val="20"/>
               </w:rPr>
+              <w:lastRenderedPageBreak/>
+              <w:t>ACTOR:</w:t>
+            </w:r>
+          </w:p>
+          <w:p>
+            <w:pPr>
+              <w:pStyle w:val="BodyA"/>
+              <w:rPr>
+                <w:rFonts w:ascii="Times New Roman" w:hAnsi="Times New Roman"/>
+                <w:sz w:val="20"/>
+                <w:szCs w:val="20"/>
+              </w:rPr>
+            </w:pPr>
+            <w:r>
+              <w:rPr>
+                <w:rFonts w:ascii="Times New Roman" w:hAnsi="Times New Roman"/>
+                <w:sz w:val="20"/>
+                <w:szCs w:val="20"/>
+              </w:rPr>
+              <w:t>1)User clicks tutor’s profile button</w:t>
+            </w:r>
+          </w:p>
+          <w:p>
+            <w:pPr>
+              <w:pStyle w:val="BodyA"/>
+              <w:rPr>
+                <w:rFonts w:ascii="Times New Roman" w:hAnsi="Times New Roman"/>
+                <w:sz w:val="20"/>
+                <w:szCs w:val="20"/>
+              </w:rPr>
+            </w:pPr>
+            <w:r>
+              <w:rPr>
+                <w:rFonts w:ascii="Times New Roman" w:hAnsi="Times New Roman"/>
+                <w:sz w:val="20"/>
+                <w:szCs w:val="20"/>
+              </w:rPr>
+              <w:t>4)User sees tutor profile display</w:t>
+            </w:r>
+          </w:p>
+        </w:tc>
+        <w:tc>
+          <w:tcPr>
+            <w:tcW w:w="5245" w:type="dxa"/>
+            <w:tcBorders>
+              <w:top w:val="single" w:sz="4" w:space="0" w:color="000000"/>
+              <w:left w:val="single" w:sz="4" w:space="0" w:color="000000"/>
+              <w:bottom w:val="single" w:sz="4" w:space="0" w:color="000000"/>
+              <w:right w:val="single" w:sz="4" w:space="0" w:color="000000"/>
+            </w:tcBorders>
+            <w:shd w:val="clear" w:color="auto" w:fill="auto"/>
+            <w:tcMar>
+              <w:top w:w="80" w:type="dxa"/>
+              <w:left w:w="80" w:type="dxa"/>
+              <w:bottom w:w="80" w:type="dxa"/>
+              <w:right w:w="80" w:type="dxa"/>
+            </w:tcMar>
+          </w:tcPr>
+          <w:p>
+            <w:pPr>
+              <w:pStyle w:val="BodyA"/>
+              <w:rPr>
+                <w:rFonts w:ascii="Times New Roman" w:hAnsi="Times New Roman"/>
+                <w:b/>
+                <w:bCs/>
+                <w:sz w:val="20"/>
+                <w:szCs w:val="20"/>
+              </w:rPr>
+            </w:pPr>
+            <w:r>
+              <w:rPr>
+                <w:rFonts w:ascii="Times New Roman" w:hAnsi="Times New Roman"/>
+                <w:b/>
+                <w:bCs/>
+                <w:sz w:val="20"/>
+                <w:szCs w:val="20"/>
+              </w:rPr>
               <w:t>SYSTEM RESPONSES:</w:t>
+            </w:r>
+          </w:p>
+          <w:p>
+            <w:pPr>
+              <w:pStyle w:val="BodyA"/>
+              <w:rPr>
+                <w:rFonts w:ascii="Times New Roman" w:hAnsi="Times New Roman"/>
+                <w:sz w:val="20"/>
+                <w:szCs w:val="20"/>
+              </w:rPr>
+            </w:pPr>
+            <w:r>
+              <w:rPr>
+                <w:rFonts w:ascii="Times New Roman" w:hAnsi="Times New Roman"/>
+                <w:sz w:val="20"/>
+                <w:szCs w:val="20"/>
+              </w:rPr>
+              <w:t xml:space="preserve">2)System checks if user has permissions to view the </w:t>
+            </w:r>
+            <w:r>
+              <w:rPr>
+                <w:rFonts w:ascii="Times New Roman" w:hAnsi="Times New Roman"/>
+                <w:sz w:val="20"/>
+                <w:szCs w:val="20"/>
+              </w:rPr>
+              <w:t>tutor’s</w:t>
+            </w:r>
+            <w:r>
+              <w:rPr>
+                <w:rFonts w:ascii="Times New Roman" w:hAnsi="Times New Roman"/>
+                <w:sz w:val="20"/>
+                <w:szCs w:val="20"/>
+              </w:rPr>
+              <w:t xml:space="preserve"> information</w:t>
+            </w:r>
+          </w:p>
+          <w:p>
+            <w:pPr>
+              <w:pStyle w:val="BodyA"/>
+            </w:pPr>
+            <w:r>
+              <w:rPr>
+                <w:rFonts w:ascii="Times New Roman" w:hAnsi="Times New Roman"/>
+                <w:sz w:val="20"/>
+                <w:szCs w:val="20"/>
+              </w:rPr>
+              <w:t xml:space="preserve">3)System displays student profile as customized by </w:t>
+            </w:r>
+            <w:r>
+              <w:rPr>
+                <w:rFonts w:ascii="Times New Roman" w:hAnsi="Times New Roman"/>
+                <w:sz w:val="20"/>
+                <w:szCs w:val="20"/>
+              </w:rPr>
+              <w:t>the tutor</w:t>
             </w:r>
           </w:p>
         </w:tc>
@@ -26632,6 +27945,96 @@
     </w:lvl>
   </w:abstractNum>
   <w:abstractNum w:abstractNumId="6" w15:restartNumberingAfterBreak="0">
+    <w:nsid w:val="343A53B5"/>
+    <w:multiLevelType w:val="hybridMultilevel"/>
+    <w:tmpl w:val="940C0B7A"/>
+    <w:lvl w:ilvl="0" w:tplc="04090011">
+      <w:start w:val="1"/>
+      <w:numFmt w:val="decimal"/>
+      <w:lvlText w:val="%1)"/>
+      <w:lvlJc w:val="left"/>
+      <w:pPr>
+        <w:ind w:left="720" w:hanging="360"/>
+      </w:pPr>
+      <w:rPr>
+        <w:rFonts w:ascii="Times New Roman" w:hAnsi="Times New Roman" w:hint="default"/>
+        <w:sz w:val="20"/>
+      </w:rPr>
+    </w:lvl>
+    <w:lvl w:ilvl="1" w:tplc="04090019" w:tentative="1">
+      <w:start w:val="1"/>
+      <w:numFmt w:val="lowerLetter"/>
+      <w:lvlText w:val="%2."/>
+      <w:lvlJc w:val="left"/>
+      <w:pPr>
+        <w:ind w:left="1440" w:hanging="360"/>
+      </w:pPr>
+    </w:lvl>
+    <w:lvl w:ilvl="2" w:tplc="0409001B" w:tentative="1">
+      <w:start w:val="1"/>
+      <w:numFmt w:val="lowerRoman"/>
+      <w:lvlText w:val="%3."/>
+      <w:lvlJc w:val="right"/>
+      <w:pPr>
+        <w:ind w:left="2160" w:hanging="180"/>
+      </w:pPr>
+    </w:lvl>
+    <w:lvl w:ilvl="3" w:tplc="0409000F" w:tentative="1">
+      <w:start w:val="1"/>
+      <w:numFmt w:val="decimal"/>
+      <w:lvlText w:val="%4."/>
+      <w:lvlJc w:val="left"/>
+      <w:pPr>
+        <w:ind w:left="2880" w:hanging="360"/>
+      </w:pPr>
+    </w:lvl>
+    <w:lvl w:ilvl="4" w:tplc="04090019" w:tentative="1">
+      <w:start w:val="1"/>
+      <w:numFmt w:val="lowerLetter"/>
+      <w:lvlText w:val="%5."/>
+      <w:lvlJc w:val="left"/>
+      <w:pPr>
+        <w:ind w:left="3600" w:hanging="360"/>
+      </w:pPr>
+    </w:lvl>
+    <w:lvl w:ilvl="5" w:tplc="0409001B" w:tentative="1">
+      <w:start w:val="1"/>
+      <w:numFmt w:val="lowerRoman"/>
+      <w:lvlText w:val="%6."/>
+      <w:lvlJc w:val="right"/>
+      <w:pPr>
+        <w:ind w:left="4320" w:hanging="180"/>
+      </w:pPr>
+    </w:lvl>
+    <w:lvl w:ilvl="6" w:tplc="0409000F" w:tentative="1">
+      <w:start w:val="1"/>
+      <w:numFmt w:val="decimal"/>
+      <w:lvlText w:val="%7."/>
+      <w:lvlJc w:val="left"/>
+      <w:pPr>
+        <w:ind w:left="5040" w:hanging="360"/>
+      </w:pPr>
+    </w:lvl>
+    <w:lvl w:ilvl="7" w:tplc="04090019" w:tentative="1">
+      <w:start w:val="1"/>
+      <w:numFmt w:val="lowerLetter"/>
+      <w:lvlText w:val="%8."/>
+      <w:lvlJc w:val="left"/>
+      <w:pPr>
+        <w:ind w:left="5760" w:hanging="360"/>
+      </w:pPr>
+    </w:lvl>
+    <w:lvl w:ilvl="8" w:tplc="0409001B" w:tentative="1">
+      <w:start w:val="1"/>
+      <w:numFmt w:val="lowerRoman"/>
+      <w:lvlText w:val="%9."/>
+      <w:lvlJc w:val="right"/>
+      <w:pPr>
+        <w:ind w:left="6480" w:hanging="180"/>
+      </w:pPr>
+    </w:lvl>
+  </w:abstractNum>
+  <w:abstractNum w:abstractNumId="7" w15:restartNumberingAfterBreak="0">
     <w:nsid w:val="3B71250A"/>
     <w:multiLevelType w:val="hybridMultilevel"/>
     <w:tmpl w:val="45E4B0E8"/>
@@ -26897,7 +28300,7 @@
       </w:rPr>
     </w:lvl>
   </w:abstractNum>
-  <w:abstractNum w:abstractNumId="7" w15:restartNumberingAfterBreak="0">
+  <w:abstractNum w:abstractNumId="8" w15:restartNumberingAfterBreak="0">
     <w:nsid w:val="4C226908"/>
     <w:multiLevelType w:val="hybridMultilevel"/>
     <w:tmpl w:val="4B88395E"/>
@@ -26988,7 +28391,97 @@
       </w:pPr>
     </w:lvl>
   </w:abstractNum>
-  <w:abstractNum w:abstractNumId="8" w15:restartNumberingAfterBreak="0">
+  <w:abstractNum w:abstractNumId="9" w15:restartNumberingAfterBreak="0">
+    <w:nsid w:val="57B217B7"/>
+    <w:multiLevelType w:val="hybridMultilevel"/>
+    <w:tmpl w:val="4CBA1034"/>
+    <w:lvl w:ilvl="0" w:tplc="04090011">
+      <w:start w:val="1"/>
+      <w:numFmt w:val="decimal"/>
+      <w:lvlText w:val="%1)"/>
+      <w:lvlJc w:val="left"/>
+      <w:pPr>
+        <w:ind w:left="720" w:hanging="360"/>
+      </w:pPr>
+      <w:rPr>
+        <w:rFonts w:ascii="Times New Roman" w:hAnsi="Times New Roman" w:hint="default"/>
+        <w:sz w:val="20"/>
+      </w:rPr>
+    </w:lvl>
+    <w:lvl w:ilvl="1" w:tplc="04090019" w:tentative="1">
+      <w:start w:val="1"/>
+      <w:numFmt w:val="lowerLetter"/>
+      <w:lvlText w:val="%2."/>
+      <w:lvlJc w:val="left"/>
+      <w:pPr>
+        <w:ind w:left="1440" w:hanging="360"/>
+      </w:pPr>
+    </w:lvl>
+    <w:lvl w:ilvl="2" w:tplc="0409001B" w:tentative="1">
+      <w:start w:val="1"/>
+      <w:numFmt w:val="lowerRoman"/>
+      <w:lvlText w:val="%3."/>
+      <w:lvlJc w:val="right"/>
+      <w:pPr>
+        <w:ind w:left="2160" w:hanging="180"/>
+      </w:pPr>
+    </w:lvl>
+    <w:lvl w:ilvl="3" w:tplc="0409000F" w:tentative="1">
+      <w:start w:val="1"/>
+      <w:numFmt w:val="decimal"/>
+      <w:lvlText w:val="%4."/>
+      <w:lvlJc w:val="left"/>
+      <w:pPr>
+        <w:ind w:left="2880" w:hanging="360"/>
+      </w:pPr>
+    </w:lvl>
+    <w:lvl w:ilvl="4" w:tplc="04090019" w:tentative="1">
+      <w:start w:val="1"/>
+      <w:numFmt w:val="lowerLetter"/>
+      <w:lvlText w:val="%5."/>
+      <w:lvlJc w:val="left"/>
+      <w:pPr>
+        <w:ind w:left="3600" w:hanging="360"/>
+      </w:pPr>
+    </w:lvl>
+    <w:lvl w:ilvl="5" w:tplc="0409001B" w:tentative="1">
+      <w:start w:val="1"/>
+      <w:numFmt w:val="lowerRoman"/>
+      <w:lvlText w:val="%6."/>
+      <w:lvlJc w:val="right"/>
+      <w:pPr>
+        <w:ind w:left="4320" w:hanging="180"/>
+      </w:pPr>
+    </w:lvl>
+    <w:lvl w:ilvl="6" w:tplc="0409000F" w:tentative="1">
+      <w:start w:val="1"/>
+      <w:numFmt w:val="decimal"/>
+      <w:lvlText w:val="%7."/>
+      <w:lvlJc w:val="left"/>
+      <w:pPr>
+        <w:ind w:left="5040" w:hanging="360"/>
+      </w:pPr>
+    </w:lvl>
+    <w:lvl w:ilvl="7" w:tplc="04090019" w:tentative="1">
+      <w:start w:val="1"/>
+      <w:numFmt w:val="lowerLetter"/>
+      <w:lvlText w:val="%8."/>
+      <w:lvlJc w:val="left"/>
+      <w:pPr>
+        <w:ind w:left="5760" w:hanging="360"/>
+      </w:pPr>
+    </w:lvl>
+    <w:lvl w:ilvl="8" w:tplc="0409001B" w:tentative="1">
+      <w:start w:val="1"/>
+      <w:numFmt w:val="lowerRoman"/>
+      <w:lvlText w:val="%9."/>
+      <w:lvlJc w:val="right"/>
+      <w:pPr>
+        <w:ind w:left="6480" w:hanging="180"/>
+      </w:pPr>
+    </w:lvl>
+  </w:abstractNum>
+  <w:abstractNum w:abstractNumId="10" w15:restartNumberingAfterBreak="0">
     <w:nsid w:val="5AD61C87"/>
     <w:multiLevelType w:val="hybridMultilevel"/>
     <w:tmpl w:val="30C6A6CA"/>
@@ -27218,7 +28711,7 @@
       </w:rPr>
     </w:lvl>
   </w:abstractNum>
-  <w:abstractNum w:abstractNumId="9" w15:restartNumberingAfterBreak="0">
+  <w:abstractNum w:abstractNumId="11" w15:restartNumberingAfterBreak="0">
     <w:nsid w:val="5D595CEF"/>
     <w:multiLevelType w:val="hybridMultilevel"/>
     <w:tmpl w:val="FC444644"/>
@@ -27448,7 +28941,7 @@
       </w:rPr>
     </w:lvl>
   </w:abstractNum>
-  <w:abstractNum w:abstractNumId="10" w15:restartNumberingAfterBreak="0">
+  <w:abstractNum w:abstractNumId="12" w15:restartNumberingAfterBreak="0">
     <w:nsid w:val="618B4E98"/>
     <w:multiLevelType w:val="hybridMultilevel"/>
     <w:tmpl w:val="A504FC8E"/>
@@ -27678,7 +29171,7 @@
       </w:rPr>
     </w:lvl>
   </w:abstractNum>
-  <w:abstractNum w:abstractNumId="11" w15:restartNumberingAfterBreak="0">
+  <w:abstractNum w:abstractNumId="13" w15:restartNumberingAfterBreak="0">
     <w:nsid w:val="66A340E6"/>
     <w:multiLevelType w:val="hybridMultilevel"/>
     <w:tmpl w:val="E7508C84"/>
@@ -27766,7 +29259,7 @@
       </w:pPr>
     </w:lvl>
   </w:abstractNum>
-  <w:abstractNum w:abstractNumId="12" w15:restartNumberingAfterBreak="0">
+  <w:abstractNum w:abstractNumId="14" w15:restartNumberingAfterBreak="0">
     <w:nsid w:val="70640189"/>
     <w:multiLevelType w:val="hybridMultilevel"/>
     <w:tmpl w:val="6FBCF056"/>
@@ -27856,7 +29349,7 @@
       </w:pPr>
     </w:lvl>
   </w:abstractNum>
-  <w:abstractNum w:abstractNumId="13" w15:restartNumberingAfterBreak="0">
+  <w:abstractNum w:abstractNumId="15" w15:restartNumberingAfterBreak="0">
     <w:nsid w:val="725460CE"/>
     <w:multiLevelType w:val="hybridMultilevel"/>
     <w:tmpl w:val="2D5CA424"/>
@@ -28086,7 +29579,7 @@
       </w:rPr>
     </w:lvl>
   </w:abstractNum>
-  <w:abstractNum w:abstractNumId="14" w15:restartNumberingAfterBreak="0">
+  <w:abstractNum w:abstractNumId="16" w15:restartNumberingAfterBreak="0">
     <w:nsid w:val="73583885"/>
     <w:multiLevelType w:val="hybridMultilevel"/>
     <w:tmpl w:val="202A5C88"/>
@@ -28317,22 +29810,22 @@
     </w:lvl>
   </w:abstractNum>
   <w:num w:numId="1">
-    <w:abstractNumId w:val="9"/>
+    <w:abstractNumId w:val="11"/>
   </w:num>
   <w:num w:numId="2">
-    <w:abstractNumId w:val="8"/>
+    <w:abstractNumId w:val="10"/>
   </w:num>
   <w:num w:numId="3">
-    <w:abstractNumId w:val="13"/>
+    <w:abstractNumId w:val="15"/>
   </w:num>
   <w:num w:numId="4">
-    <w:abstractNumId w:val="10"/>
+    <w:abstractNumId w:val="12"/>
   </w:num>
   <w:num w:numId="5">
-    <w:abstractNumId w:val="14"/>
+    <w:abstractNumId w:val="16"/>
   </w:num>
   <w:num w:numId="6">
-    <w:abstractNumId w:val="6"/>
+    <w:abstractNumId w:val="7"/>
   </w:num>
   <w:num w:numId="7">
     <w:abstractNumId w:val="1"/>
@@ -28926,22 +30419,28 @@
     </w:lvlOverride>
   </w:num>
   <w:num w:numId="12">
-    <w:abstractNumId w:val="11"/>
+    <w:abstractNumId w:val="13"/>
   </w:num>
   <w:num w:numId="13">
     <w:abstractNumId w:val="2"/>
   </w:num>
   <w:num w:numId="14">
-    <w:abstractNumId w:val="12"/>
+    <w:abstractNumId w:val="14"/>
   </w:num>
   <w:num w:numId="15">
     <w:abstractNumId w:val="4"/>
   </w:num>
   <w:num w:numId="16">
-    <w:abstractNumId w:val="7"/>
+    <w:abstractNumId w:val="8"/>
   </w:num>
   <w:num w:numId="17">
     <w:abstractNumId w:val="5"/>
+  </w:num>
+  <w:num w:numId="18">
+    <w:abstractNumId w:val="6"/>
+  </w:num>
+  <w:num w:numId="19">
+    <w:abstractNumId w:val="9"/>
   </w:num>
 </w:numbering>
 </file>

</xml_diff>